<commit_message>
-- Phuc -- Cap nhat tai lieu
</commit_message>
<xml_diff>
--- a/TTNM/BTL-Tương-tác-người-máy.docx
+++ b/TTNM/BTL-Tương-tác-người-máy.docx
@@ -1,6 +1,6 @@
 
 <file path=word/document.xml><?xml version="1.0" encoding="utf-8"?>
-<w:document xmlns:wpc="http://schemas.microsoft.com/office/word/2010/wordprocessingCanvas" xmlns:mc="http://schemas.openxmlformats.org/markup-compatibility/2006" xmlns:o="urn:schemas-microsoft-com:office:office" xmlns:r="http://schemas.openxmlformats.org/officeDocument/2006/relationships" xmlns:m="http://schemas.openxmlformats.org/officeDocument/2006/math" xmlns:v="urn:schemas-microsoft-com:vml" xmlns:wp14="http://schemas.microsoft.com/office/word/2010/wordprocessingDrawing" xmlns:wp="http://schemas.openxmlformats.org/drawingml/2006/wordprocessingDrawing" xmlns:w10="urn:schemas-microsoft-com:office:word" xmlns:w="http://schemas.openxmlformats.org/wordprocessingml/2006/main" xmlns:w14="http://schemas.microsoft.com/office/word/2010/wordml" xmlns:wpg="http://schemas.microsoft.com/office/word/2010/wordprocessingGroup" xmlns:wpi="http://schemas.microsoft.com/office/word/2010/wordprocessingInk" xmlns:wne="http://schemas.microsoft.com/office/word/2006/wordml" xmlns:wps="http://schemas.microsoft.com/office/word/2010/wordprocessingShape" mc:Ignorable="w14 wp14">
+<w:document xmlns:wpc="http://schemas.microsoft.com/office/word/2010/wordprocessingCanvas" xmlns:mc="http://schemas.openxmlformats.org/markup-compatibility/2006" xmlns:o="urn:schemas-microsoft-com:office:office" xmlns:r="http://schemas.openxmlformats.org/officeDocument/2006/relationships" xmlns:m="http://schemas.openxmlformats.org/officeDocument/2006/math" xmlns:v="urn:schemas-microsoft-com:vml" xmlns:wp14="http://schemas.microsoft.com/office/word/2010/wordprocessingDrawing" xmlns:wp="http://schemas.openxmlformats.org/drawingml/2006/wordprocessingDrawing" xmlns:w10="urn:schemas-microsoft-com:office:word" xmlns:w="http://schemas.openxmlformats.org/wordprocessingml/2006/main" xmlns:w14="http://schemas.microsoft.com/office/word/2010/wordml" xmlns:w15="http://schemas.microsoft.com/office/word/2012/wordml" xmlns:wpg="http://schemas.microsoft.com/office/word/2010/wordprocessingGroup" xmlns:wpi="http://schemas.microsoft.com/office/word/2010/wordprocessingInk" xmlns:wne="http://schemas.microsoft.com/office/word/2006/wordml" xmlns:wps="http://schemas.microsoft.com/office/word/2010/wordprocessingShape" mc:Ignorable="w14 w15 wp14">
   <w:body>
     <w:p>
       <w:pPr>
@@ -87,7 +87,7 @@
                     </pic:cNvPicPr>
                   </pic:nvPicPr>
                   <pic:blipFill>
-                    <a:blip r:embed="rId9">
+                    <a:blip r:embed="rId8">
                       <a:lum bright="20000" contrast="20000"/>
                       <a:extLst>
                         <a:ext uri="{28A0092B-C50C-407E-A947-70E740481C1C}">
@@ -283,16 +283,37 @@
           <w:szCs w:val="26"/>
           <w:u w:val="single"/>
         </w:rPr>
-        <w:t>Giáo viên hướng dẫn</w:t>
-      </w:r>
+        <w:t xml:space="preserve">Giáo viên hướng </w:t>
+      </w:r>
+      <w:proofErr w:type="gramStart"/>
       <w:r>
         <w:rPr>
           <w:rFonts w:ascii="Segoe UI" w:hAnsi="Segoe UI" w:cs="Segoe UI"/>
           <w:b/>
           <w:sz w:val="26"/>
           <w:szCs w:val="26"/>
-        </w:rPr>
-        <w:t xml:space="preserve"> :   </w:t>
+          <w:u w:val="single"/>
+        </w:rPr>
+        <w:t>dẫn</w:t>
+      </w:r>
+      <w:r>
+        <w:rPr>
+          <w:rFonts w:ascii="Segoe UI" w:hAnsi="Segoe UI" w:cs="Segoe UI"/>
+          <w:b/>
+          <w:sz w:val="26"/>
+          <w:szCs w:val="26"/>
+        </w:rPr>
+        <w:t xml:space="preserve"> :</w:t>
+      </w:r>
+      <w:proofErr w:type="gramEnd"/>
+      <w:r>
+        <w:rPr>
+          <w:rFonts w:ascii="Segoe UI" w:hAnsi="Segoe UI" w:cs="Segoe UI"/>
+          <w:b/>
+          <w:sz w:val="26"/>
+          <w:szCs w:val="26"/>
+        </w:rPr>
+        <w:t xml:space="preserve">   </w:t>
       </w:r>
       <w:r>
         <w:rPr>
@@ -731,7 +752,19 @@
         <w:rPr>
           <w:rFonts w:ascii="Segoe UI" w:hAnsi="Segoe UI" w:cs="Segoe UI"/>
         </w:rPr>
-        <w:t xml:space="preserve">- Phát triển các thiết bị và công cụ mới cho ngƣời dùng. </w:t>
+        <w:t>- Phát triển các thiết bị và công cụ mớ</w:t>
+      </w:r>
+      <w:r>
+        <w:rPr>
+          <w:rFonts w:ascii="Segoe UI" w:hAnsi="Segoe UI" w:cs="Segoe UI"/>
+        </w:rPr>
+        <w:t>i cho người</w:t>
+      </w:r>
+      <w:r>
+        <w:rPr>
+          <w:rFonts w:ascii="Segoe UI" w:hAnsi="Segoe UI" w:cs="Segoe UI"/>
+        </w:rPr>
+        <w:t xml:space="preserve"> dùng. </w:t>
       </w:r>
     </w:p>
     <w:p>
@@ -944,7 +977,23 @@
           <w:sz w:val="24"/>
           <w:szCs w:val="24"/>
         </w:rPr>
-        <w:t>i, tháng 5 năm 2015</w:t>
+        <w:t xml:space="preserve">i, tháng </w:t>
+      </w:r>
+      <w:r>
+        <w:rPr>
+          <w:rFonts w:ascii="Segoe UI" w:hAnsi="Segoe UI" w:cs="Segoe UI"/>
+          <w:sz w:val="24"/>
+          <w:szCs w:val="24"/>
+        </w:rPr>
+        <w:t>6</w:t>
+      </w:r>
+      <w:r>
+        <w:rPr>
+          <w:rFonts w:ascii="Segoe UI" w:hAnsi="Segoe UI" w:cs="Segoe UI"/>
+          <w:sz w:val="24"/>
+          <w:szCs w:val="24"/>
+        </w:rPr>
+        <w:t xml:space="preserve"> năm 2015</w:t>
       </w:r>
     </w:p>
     <w:p>
@@ -960,7 +1009,7 @@
     </w:p>
     <w:p>
       <w:pPr>
-        <w:spacing w:before="0" w:after="200" w:line="276" w:lineRule="auto"/>
+        <w:spacing w:before="0" w:after="200"/>
         <w:jc w:val="left"/>
         <w:rPr>
           <w:rFonts w:ascii="Segoe UI" w:eastAsiaTheme="minorHAnsi" w:hAnsi="Segoe UI" w:cs="Segoe UI"/>
@@ -1189,7 +1238,25 @@
           <w:sz w:val="24"/>
           <w:szCs w:val="24"/>
         </w:rPr>
-        <w:t>Phần mềm ghi lại cuộc nói chuyện, buổi thuyết trình, buổi đàm phán,... dưới dạng văn bản để in ấn, lưu truyền dễ dàng cho đông đảo mọi người.</w:t>
+        <w:t>Phần mềm ghi lại cuộc nói chuyện, buổi thuyết trình, buổi đàm phán</w:t>
+      </w:r>
+      <w:proofErr w:type="gramStart"/>
+      <w:r>
+        <w:rPr>
+          <w:rFonts w:ascii="Segoe UI" w:hAnsi="Segoe UI" w:cs="Segoe UI"/>
+          <w:sz w:val="24"/>
+          <w:szCs w:val="24"/>
+        </w:rPr>
+        <w:t>,...</w:t>
+      </w:r>
+      <w:proofErr w:type="gramEnd"/>
+      <w:r>
+        <w:rPr>
+          <w:rFonts w:ascii="Segoe UI" w:hAnsi="Segoe UI" w:cs="Segoe UI"/>
+          <w:sz w:val="24"/>
+          <w:szCs w:val="24"/>
+        </w:rPr>
+        <w:t xml:space="preserve"> dưới dạng văn bản để in ấn, lưu truyền dễ dàng cho đông đảo mọi người.</w:t>
       </w:r>
     </w:p>
     <w:p>
@@ -1259,11 +1326,21 @@
       <w:r>
         <w:rPr>
           <w:rFonts w:ascii="Segoe UI" w:hAnsi="Segoe UI" w:cs="Segoe UI"/>
+          <w:b/>
+          <w:i/>
+          <w:sz w:val="24"/>
+          <w:szCs w:val="24"/>
+        </w:rPr>
+        <w:t>“Nhận dạng giọng nói trên điện thoại thông minh”</w:t>
+      </w:r>
+      <w:r>
+        <w:rPr>
+          <w:rFonts w:ascii="Segoe UI" w:hAnsi="Segoe UI" w:cs="Segoe UI"/>
           <w:color w:val="0070C0"/>
           <w:sz w:val="24"/>
           <w:szCs w:val="24"/>
         </w:rPr>
-        <w:t xml:space="preserve">“Nhận dạng giọng nói trên điện thoại thông minh” </w:t>
+        <w:t xml:space="preserve"> </w:t>
       </w:r>
       <w:r>
         <w:rPr>
@@ -1354,7 +1431,7 @@
     </w:p>
     <w:p>
       <w:pPr>
-        <w:spacing w:before="0" w:after="200" w:line="276" w:lineRule="auto"/>
+        <w:spacing w:before="0" w:after="200"/>
         <w:jc w:val="left"/>
         <w:rPr>
           <w:rFonts w:ascii="Segoe UI" w:hAnsi="Segoe UI" w:cs="Segoe UI"/>
@@ -1896,8 +1973,17 @@
           <w:rFonts w:ascii="Segoe UI" w:hAnsi="Segoe UI" w:cs="Segoe UI"/>
           <w:shd w:val="clear" w:color="auto" w:fill="FFFFFF"/>
         </w:rPr>
-        <w:t>truy cập email, tin nhắn SMS, cập nhật trạng thái trên Facebook và Twitter</w:t>
-      </w:r>
+        <w:t xml:space="preserve">truy cập email, tin nhắn SMS, cập nhật trạng thái trên Facebook và </w:t>
+      </w:r>
+      <w:proofErr w:type="gramStart"/>
+      <w:r>
+        <w:rPr>
+          <w:rFonts w:ascii="Segoe UI" w:hAnsi="Segoe UI" w:cs="Segoe UI"/>
+          <w:shd w:val="clear" w:color="auto" w:fill="FFFFFF"/>
+        </w:rPr>
+        <w:t>Twitter</w:t>
+      </w:r>
+      <w:proofErr w:type="gramEnd"/>
       <w:r>
         <w:rPr>
           <w:rFonts w:ascii="Segoe UI" w:hAnsi="Segoe UI" w:cs="Segoe UI"/>
@@ -1997,7 +2083,7 @@
           <w:ilvl w:val="0"/>
           <w:numId w:val="16"/>
         </w:numPr>
-        <w:spacing w:after="200" w:line="276" w:lineRule="auto"/>
+        <w:spacing w:after="200"/>
         <w:rPr>
           <w:rFonts w:ascii="Segoe UI" w:hAnsi="Segoe UI" w:cs="Segoe UI"/>
           <w:b/>
@@ -2152,7 +2238,7 @@
                     </pic:cNvPicPr>
                   </pic:nvPicPr>
                   <pic:blipFill>
-                    <a:blip r:embed="rId10">
+                    <a:blip r:embed="rId9">
                       <a:extLst>
                         <a:ext uri="{28A0092B-C50C-407E-A947-70E740481C1C}">
                           <a14:useLocalDpi xmlns:a14="http://schemas.microsoft.com/office/drawing/2010/main" val="0"/>
@@ -2304,7 +2390,29 @@
           <w:sz w:val="24"/>
           <w:szCs w:val="24"/>
         </w:rPr>
-        <w:t xml:space="preserve">Phạm vi: </w:t>
+        <w:t xml:space="preserve">Phạm </w:t>
+      </w:r>
+      <w:proofErr w:type="gramStart"/>
+      <w:r>
+        <w:rPr>
+          <w:rFonts w:ascii="Segoe UI" w:hAnsi="Segoe UI" w:cs="Segoe UI"/>
+          <w:b/>
+          <w:bCs/>
+          <w:sz w:val="24"/>
+          <w:szCs w:val="24"/>
+        </w:rPr>
+        <w:t>vi</w:t>
+      </w:r>
+      <w:proofErr w:type="gramEnd"/>
+      <w:r>
+        <w:rPr>
+          <w:rFonts w:ascii="Segoe UI" w:hAnsi="Segoe UI" w:cs="Segoe UI"/>
+          <w:b/>
+          <w:bCs/>
+          <w:sz w:val="24"/>
+          <w:szCs w:val="24"/>
+        </w:rPr>
+        <w:t xml:space="preserve">: </w:t>
       </w:r>
       <w:r>
         <w:rPr>
@@ -2326,7 +2434,7 @@
     </w:p>
     <w:p>
       <w:pPr>
-        <w:spacing w:before="0" w:after="200" w:line="276" w:lineRule="auto"/>
+        <w:spacing w:before="0" w:after="200"/>
         <w:jc w:val="left"/>
         <w:rPr>
           <w:rFonts w:ascii="Segoe UI" w:hAnsi="Segoe UI" w:cs="Segoe UI"/>
@@ -2432,7 +2540,7 @@
                     </pic:cNvPicPr>
                   </pic:nvPicPr>
                   <pic:blipFill>
-                    <a:blip r:embed="rId11">
+                    <a:blip r:embed="rId10">
                       <a:extLst>
                         <a:ext uri="{28A0092B-C50C-407E-A947-70E740481C1C}">
                           <a14:useLocalDpi xmlns:a14="http://schemas.microsoft.com/office/drawing/2010/main" val="0"/>
@@ -2603,7 +2711,21 @@
         <w:rPr>
           <w:rFonts w:ascii="Segoe UI" w:hAnsi="Segoe UI" w:cs="Segoe UI"/>
         </w:rPr>
-        <w:t xml:space="preserve"> được ngôn ngữ của nhiều quốc gia. Có thể sử dụng văn bản thu được để phục vụ các tiện ích khác như gử</w:t>
+        <w:t xml:space="preserve"> được ngôn ngữ của nhiều quốc gia. Có thể sử dụng văn bản </w:t>
+      </w:r>
+      <w:proofErr w:type="gramStart"/>
+      <w:r>
+        <w:rPr>
+          <w:rFonts w:ascii="Segoe UI" w:hAnsi="Segoe UI" w:cs="Segoe UI"/>
+        </w:rPr>
+        <w:t>thu</w:t>
+      </w:r>
+      <w:proofErr w:type="gramEnd"/>
+      <w:r>
+        <w:rPr>
+          <w:rFonts w:ascii="Segoe UI" w:hAnsi="Segoe UI" w:cs="Segoe UI"/>
+        </w:rPr>
+        <w:t xml:space="preserve"> được để phục vụ các tiện ích khác như gử</w:t>
       </w:r>
       <w:r>
         <w:rPr>
@@ -2615,7 +2737,19 @@
         <w:rPr>
           <w:rFonts w:ascii="Segoe UI" w:hAnsi="Segoe UI" w:cs="Segoe UI"/>
         </w:rPr>
-        <w:t xml:space="preserve">, dịch sang ngôn ngữ khác, soạn thảo văn bản… </w:t>
+        <w:t>, dịch sang ngôn ngữ</w:t>
+      </w:r>
+      <w:r>
+        <w:rPr>
+          <w:rFonts w:ascii="Segoe UI" w:hAnsi="Segoe UI" w:cs="Segoe UI"/>
+        </w:rPr>
+        <w:t xml:space="preserve"> khác </w:t>
+      </w:r>
+      <w:r>
+        <w:rPr>
+          <w:rFonts w:ascii="Segoe UI" w:hAnsi="Segoe UI" w:cs="Segoe UI"/>
+        </w:rPr>
+        <w:t xml:space="preserve">… </w:t>
       </w:r>
     </w:p>
     <w:p>
@@ -2733,8 +2867,8 @@
       <w:pPr>
         <w:pStyle w:val="ListParagraph"/>
         <w:numPr>
-          <w:ilvl w:val="1"/>
-          <w:numId w:val="16"/>
+          <w:ilvl w:val="0"/>
+          <w:numId w:val="38"/>
         </w:numPr>
         <w:rPr>
           <w:rFonts w:ascii="Segoe UI" w:hAnsi="Segoe UI" w:cs="Segoe UI"/>
@@ -2748,39 +2882,7 @@
           <w:sz w:val="24"/>
           <w:szCs w:val="24"/>
         </w:rPr>
-        <w:t>Thái độ và độ</w:t>
-      </w:r>
-      <w:r>
-        <w:rPr>
-          <w:rFonts w:ascii="Segoe UI" w:hAnsi="Segoe UI" w:cs="Segoe UI"/>
-          <w:sz w:val="24"/>
-          <w:szCs w:val="24"/>
-        </w:rPr>
-        <w:t>ng cơ: S</w:t>
-      </w:r>
-      <w:r>
-        <w:rPr>
-          <w:rFonts w:ascii="Segoe UI" w:hAnsi="Segoe UI" w:cs="Segoe UI"/>
-          <w:sz w:val="24"/>
-          <w:szCs w:val="24"/>
-        </w:rPr>
-        <w:t>ự tìm kiế</w:t>
-      </w:r>
-      <w:r>
-        <w:rPr>
-          <w:rFonts w:ascii="Segoe UI" w:hAnsi="Segoe UI" w:cs="Segoe UI"/>
-          <w:sz w:val="24"/>
-          <w:szCs w:val="24"/>
-        </w:rPr>
-        <w:t>m nhanh</w:t>
-      </w:r>
-      <w:r>
-        <w:rPr>
-          <w:rFonts w:ascii="Segoe UI" w:hAnsi="Segoe UI" w:cs="Segoe UI"/>
-          <w:sz w:val="24"/>
-          <w:szCs w:val="24"/>
-        </w:rPr>
-        <w:t>,</w:t>
+        <w:t>Thái độ và động cơ:</w:t>
       </w:r>
       <w:r>
         <w:rPr>
@@ -2789,36 +2891,29 @@
           <w:szCs w:val="24"/>
         </w:rPr>
         <w:t xml:space="preserve"> </w:t>
-      </w:r>
-      <w:r>
-        <w:rPr>
-          <w:rFonts w:ascii="Segoe UI" w:hAnsi="Segoe UI" w:cs="Segoe UI"/>
-          <w:sz w:val="24"/>
-          <w:szCs w:val="24"/>
-        </w:rPr>
-        <w:t xml:space="preserve">chính xác </w:t>
       </w:r>
     </w:p>
     <w:p>
       <w:pPr>
         <w:pStyle w:val="ListParagraph"/>
         <w:numPr>
-          <w:ilvl w:val="1"/>
-          <w:numId w:val="16"/>
+          <w:ilvl w:val="0"/>
+          <w:numId w:val="38"/>
         </w:numPr>
         <w:rPr>
           <w:rFonts w:ascii="Segoe UI" w:hAnsi="Segoe UI" w:cs="Segoe UI"/>
-          <w:sz w:val="24"/>
-          <w:szCs w:val="24"/>
-        </w:rPr>
-      </w:pPr>
-      <w:r>
-        <w:rPr>
-          <w:rFonts w:ascii="Segoe UI" w:hAnsi="Segoe UI" w:cs="Segoe UI"/>
-          <w:sz w:val="24"/>
-          <w:szCs w:val="24"/>
-        </w:rPr>
-        <w:t xml:space="preserve"> Sự kiên nhẫ</w:t>
+          <w:b/>
+          <w:sz w:val="24"/>
+          <w:szCs w:val="24"/>
+        </w:rPr>
+      </w:pPr>
+      <w:r>
+        <w:rPr>
+          <w:rFonts w:ascii="Segoe UI" w:hAnsi="Segoe UI" w:cs="Segoe UI"/>
+          <w:sz w:val="24"/>
+          <w:szCs w:val="24"/>
+        </w:rPr>
+        <w:t>Sự kiên nhẫ</w:t>
       </w:r>
       <w:r>
         <w:rPr>
@@ -2841,8 +2936,8 @@
       <w:pPr>
         <w:pStyle w:val="ListParagraph"/>
         <w:numPr>
-          <w:ilvl w:val="1"/>
-          <w:numId w:val="16"/>
+          <w:ilvl w:val="0"/>
+          <w:numId w:val="38"/>
         </w:numPr>
         <w:rPr>
           <w:rFonts w:ascii="Segoe UI" w:hAnsi="Segoe UI" w:cs="Segoe UI"/>
@@ -2881,23 +2976,23 @@
           <w:sz w:val="24"/>
           <w:szCs w:val="24"/>
         </w:rPr>
-        <w:t>c,</w:t>
-      </w:r>
-      <w:r>
-        <w:rPr>
-          <w:rFonts w:ascii="Segoe UI" w:hAnsi="Segoe UI" w:cs="Segoe UI"/>
-          <w:sz w:val="24"/>
-          <w:szCs w:val="24"/>
-        </w:rPr>
-        <w:t xml:space="preserve"> </w:t>
-      </w:r>
-      <w:r>
-        <w:rPr>
-          <w:rFonts w:ascii="Segoe UI" w:hAnsi="Segoe UI" w:cs="Segoe UI"/>
-          <w:sz w:val="24"/>
-          <w:szCs w:val="24"/>
-        </w:rPr>
-        <w:t xml:space="preserve">tạo kết quả nhanh gọn. </w:t>
+        <w:t>c</w:t>
+      </w:r>
+      <w:r>
+        <w:rPr>
+          <w:rFonts w:ascii="Segoe UI" w:hAnsi="Segoe UI" w:cs="Segoe UI"/>
+          <w:sz w:val="24"/>
+          <w:szCs w:val="24"/>
+        </w:rPr>
+        <w:t>, nhanh</w:t>
+      </w:r>
+      <w:r>
+        <w:rPr>
+          <w:rFonts w:ascii="Segoe UI" w:hAnsi="Segoe UI" w:cs="Segoe UI"/>
+          <w:sz w:val="24"/>
+          <w:szCs w:val="24"/>
+        </w:rPr>
+        <w:t>.</w:t>
       </w:r>
     </w:p>
     <w:p>
@@ -2952,15 +3047,15 @@
           <w:sz w:val="24"/>
           <w:szCs w:val="24"/>
         </w:rPr>
-        <w:t>K</w:t>
-      </w:r>
-      <w:r>
-        <w:rPr>
-          <w:rFonts w:ascii="Segoe UI" w:hAnsi="Segoe UI" w:cs="Segoe UI"/>
-          <w:sz w:val="24"/>
-          <w:szCs w:val="24"/>
-        </w:rPr>
-        <w:t>hông giới hạn.</w:t>
+        <w:t>Trên 5</w:t>
+      </w:r>
+      <w:r>
+        <w:rPr>
+          <w:rFonts w:ascii="Segoe UI" w:hAnsi="Segoe UI" w:cs="Segoe UI"/>
+          <w:sz w:val="24"/>
+          <w:szCs w:val="24"/>
+        </w:rPr>
+        <w:t>.</w:t>
       </w:r>
     </w:p>
     <w:p>
@@ -2983,7 +3078,6 @@
           <w:sz w:val="24"/>
           <w:szCs w:val="24"/>
         </w:rPr>
-        <w:lastRenderedPageBreak/>
         <w:t>Giớ</w:t>
       </w:r>
       <w:r>
@@ -3031,6 +3125,7 @@
           <w:sz w:val="24"/>
           <w:szCs w:val="24"/>
         </w:rPr>
+        <w:lastRenderedPageBreak/>
         <w:t>Tay thuận:  Không</w:t>
       </w:r>
       <w:r>
@@ -3354,6 +3449,15 @@
         <w:t>Người quản trị hệ thống</w:t>
       </w:r>
       <w:bookmarkEnd w:id="2"/>
+      <w:r>
+        <w:rPr>
+          <w:rFonts w:ascii="Segoe UI" w:hAnsi="Segoe UI" w:cs="Segoe UI"/>
+          <w:b/>
+          <w:sz w:val="24"/>
+          <w:szCs w:val="24"/>
+        </w:rPr>
+        <w:t xml:space="preserve"> (Nhà phát triển phần mềm)</w:t>
+      </w:r>
     </w:p>
     <w:p>
       <w:pPr>
@@ -3472,7 +3576,45 @@
           <w:sz w:val="24"/>
           <w:szCs w:val="24"/>
         </w:rPr>
-        <w:t>Cần một hệ thống có tính an toàn cao, chính xác</w:t>
+        <w:t xml:space="preserve">Cần một hệ thống có tính </w:t>
+      </w:r>
+      <w:proofErr w:type="gramStart"/>
+      <w:r>
+        <w:rPr>
+          <w:rFonts w:ascii="Segoe UI" w:hAnsi="Segoe UI" w:cs="Segoe UI"/>
+          <w:color w:val="000000" w:themeColor="text1"/>
+          <w:sz w:val="24"/>
+          <w:szCs w:val="24"/>
+        </w:rPr>
+        <w:t>an</w:t>
+      </w:r>
+      <w:proofErr w:type="gramEnd"/>
+      <w:r>
+        <w:rPr>
+          <w:rFonts w:ascii="Segoe UI" w:hAnsi="Segoe UI" w:cs="Segoe UI"/>
+          <w:color w:val="000000" w:themeColor="text1"/>
+          <w:sz w:val="24"/>
+          <w:szCs w:val="24"/>
+        </w:rPr>
+        <w:t xml:space="preserve"> toàn cao, chính xác</w:t>
+      </w:r>
+      <w:r>
+        <w:rPr>
+          <w:rFonts w:ascii="Segoe UI" w:hAnsi="Segoe UI" w:cs="Segoe UI"/>
+          <w:color w:val="000000" w:themeColor="text1"/>
+          <w:sz w:val="24"/>
+          <w:szCs w:val="24"/>
+        </w:rPr>
+        <w:t xml:space="preserve"> đáp ứng được các yêu cầu ngườ</w:t>
+      </w:r>
+      <w:r>
+        <w:rPr>
+          <w:rFonts w:ascii="Segoe UI" w:hAnsi="Segoe UI" w:cs="Segoe UI"/>
+          <w:color w:val="000000" w:themeColor="text1"/>
+          <w:sz w:val="24"/>
+          <w:szCs w:val="24"/>
+        </w:rPr>
+        <w:t>i dùng</w:t>
       </w:r>
       <w:r>
         <w:rPr>
@@ -3759,19 +3901,15 @@
         </w:rPr>
         <w:t>Tốc độ đánh máy: Tốt</w:t>
       </w:r>
-    </w:p>
-    <w:p>
-      <w:pPr>
-        <w:pStyle w:val="ListParagraph"/>
-        <w:spacing w:before="60" w:after="60"/>
-        <w:ind w:left="2160"/>
+      <w:r>
         <w:rPr>
           <w:rFonts w:ascii="Segoe UI" w:hAnsi="Segoe UI" w:cs="Segoe UI"/>
           <w:color w:val="000000" w:themeColor="text1"/>
           <w:sz w:val="24"/>
           <w:szCs w:val="24"/>
         </w:rPr>
-      </w:pPr>
+        <w:t>.</w:t>
+      </w:r>
     </w:p>
     <w:p>
       <w:pPr>
@@ -3808,6 +3946,7 @@
           <w:numId w:val="25"/>
         </w:numPr>
         <w:spacing w:before="60" w:after="60"/>
+        <w:ind w:left="2160"/>
         <w:rPr>
           <w:rFonts w:ascii="Segoe UI" w:hAnsi="Segoe UI" w:cs="Segoe UI"/>
           <w:color w:val="000000" w:themeColor="text1"/>
@@ -3833,6 +3972,7 @@
           <w:numId w:val="25"/>
         </w:numPr>
         <w:spacing w:before="60" w:after="60"/>
+        <w:ind w:left="2160"/>
         <w:rPr>
           <w:rFonts w:ascii="Segoe UI" w:hAnsi="Segoe UI" w:cs="Segoe UI"/>
           <w:color w:val="000000" w:themeColor="text1"/>
@@ -3858,6 +3998,7 @@
           <w:numId w:val="25"/>
         </w:numPr>
         <w:spacing w:before="60" w:after="60"/>
+        <w:ind w:left="2160"/>
         <w:rPr>
           <w:rFonts w:ascii="Segoe UI" w:hAnsi="Segoe UI" w:cs="Segoe UI"/>
           <w:color w:val="000000" w:themeColor="text1"/>
@@ -3883,6 +4024,7 @@
           <w:numId w:val="25"/>
         </w:numPr>
         <w:spacing w:before="60" w:after="60"/>
+        <w:ind w:left="2160"/>
         <w:rPr>
           <w:rFonts w:ascii="Segoe UI" w:hAnsi="Segoe UI" w:cs="Segoe UI"/>
           <w:color w:val="000000" w:themeColor="text1"/>
@@ -3897,7 +4039,16 @@
           <w:sz w:val="24"/>
           <w:szCs w:val="24"/>
         </w:rPr>
-        <w:t>Kiến thức chuyên môn nghiệp vụ: Khá</w:t>
+        <w:t xml:space="preserve">Kiến thức chuyên môn nghiệp vụ: </w:t>
+      </w:r>
+      <w:r>
+        <w:rPr>
+          <w:rFonts w:ascii="Segoe UI" w:hAnsi="Segoe UI" w:cs="Segoe UI"/>
+          <w:color w:val="000000" w:themeColor="text1"/>
+          <w:sz w:val="24"/>
+          <w:szCs w:val="24"/>
+        </w:rPr>
+        <w:t>Tốt</w:t>
       </w:r>
     </w:p>
     <w:p>
@@ -3908,6 +4059,7 @@
           <w:numId w:val="25"/>
         </w:numPr>
         <w:spacing w:before="60" w:after="60"/>
+        <w:ind w:left="2160"/>
         <w:rPr>
           <w:rFonts w:ascii="Segoe UI" w:hAnsi="Segoe UI" w:cs="Segoe UI"/>
           <w:color w:val="000000" w:themeColor="text1"/>
@@ -3982,6 +4134,7 @@
           <w:numId w:val="16"/>
         </w:numPr>
         <w:spacing w:before="0" w:after="240"/>
+        <w:jc w:val="left"/>
         <w:rPr>
           <w:rFonts w:ascii="Segoe UI" w:hAnsi="Segoe UI" w:cs="Segoe UI"/>
           <w:sz w:val="24"/>
@@ -4002,6 +4155,7 @@
         <w:pStyle w:val="ListParagraph"/>
         <w:spacing w:before="0" w:after="240"/>
         <w:ind w:left="1350"/>
+        <w:jc w:val="left"/>
         <w:rPr>
           <w:rFonts w:ascii="Segoe UI" w:hAnsi="Segoe UI" w:cs="Segoe UI"/>
           <w:sz w:val="24"/>
@@ -4030,7 +4184,23 @@
           <w:sz w:val="24"/>
           <w:szCs w:val="24"/>
         </w:rPr>
-        <w:t>text).</w:t>
+        <w:t>text)</w:t>
+      </w:r>
+      <w:r>
+        <w:rPr>
+          <w:rFonts w:ascii="Segoe UI" w:hAnsi="Segoe UI" w:cs="Segoe UI"/>
+          <w:sz w:val="24"/>
+          <w:szCs w:val="24"/>
+        </w:rPr>
+        <w:t xml:space="preserve"> và âm thanh</w:t>
+      </w:r>
+      <w:r>
+        <w:rPr>
+          <w:rFonts w:ascii="Segoe UI" w:hAnsi="Segoe UI" w:cs="Segoe UI"/>
+          <w:sz w:val="24"/>
+          <w:szCs w:val="24"/>
+        </w:rPr>
+        <w:t>.</w:t>
       </w:r>
     </w:p>
     <w:p>
@@ -4041,6 +4211,7 @@
           <w:numId w:val="16"/>
         </w:numPr>
         <w:spacing w:before="0" w:after="240"/>
+        <w:jc w:val="left"/>
         <w:rPr>
           <w:rFonts w:ascii="Segoe UI" w:hAnsi="Segoe UI" w:cs="Segoe UI"/>
           <w:sz w:val="24"/>
@@ -4090,6 +4261,14 @@
           <w:lang w:val="vi-VN"/>
         </w:rPr>
         <w:t>ổn định</w:t>
+      </w:r>
+      <w:r>
+        <w:rPr>
+          <w:rFonts w:ascii="Segoe UI" w:hAnsi="Segoe UI" w:cs="Segoe UI"/>
+          <w:sz w:val="24"/>
+          <w:szCs w:val="24"/>
+        </w:rPr>
+        <w:t>, chuẩn xác</w:t>
       </w:r>
       <w:r>
         <w:rPr>
@@ -4108,6 +4287,7 @@
           <w:numId w:val="16"/>
         </w:numPr>
         <w:spacing w:before="0" w:after="240"/>
+        <w:jc w:val="left"/>
         <w:rPr>
           <w:rFonts w:ascii="Segoe UI" w:hAnsi="Segoe UI" w:cs="Segoe UI"/>
           <w:sz w:val="24"/>
@@ -4139,6 +4319,7 @@
           <w:numId w:val="16"/>
         </w:numPr>
         <w:spacing w:before="0" w:after="240"/>
+        <w:jc w:val="left"/>
         <w:rPr>
           <w:rFonts w:ascii="Segoe UI" w:hAnsi="Segoe UI" w:cs="Segoe UI"/>
           <w:sz w:val="24"/>
@@ -4170,6 +4351,7 @@
           <w:numId w:val="16"/>
         </w:numPr>
         <w:spacing w:before="0"/>
+        <w:jc w:val="left"/>
         <w:rPr>
           <w:rFonts w:ascii="Segoe UI" w:hAnsi="Segoe UI" w:cs="Segoe UI"/>
           <w:sz w:val="24"/>
@@ -4193,6 +4375,8 @@
           <w:numId w:val="16"/>
         </w:numPr>
         <w:spacing w:before="0"/>
+        <w:ind w:left="1350"/>
+        <w:jc w:val="left"/>
         <w:rPr>
           <w:rFonts w:ascii="Segoe UI" w:hAnsi="Segoe UI" w:cs="Segoe UI"/>
           <w:sz w:val="24"/>
@@ -4206,6 +4390,119 @@
           <w:szCs w:val="24"/>
         </w:rPr>
         <w:t>Khi ghi âm có nhiều giọng nói xung quanh cần lọc ra được giọng nói chính cần ghi âm.</w:t>
+      </w:r>
+    </w:p>
+    <w:p>
+      <w:pPr>
+        <w:pStyle w:val="ListParagraph"/>
+        <w:numPr>
+          <w:ilvl w:val="3"/>
+          <w:numId w:val="16"/>
+        </w:numPr>
+        <w:spacing w:before="0" w:after="240"/>
+        <w:jc w:val="left"/>
+        <w:rPr>
+          <w:rFonts w:ascii="Segoe UI" w:hAnsi="Segoe UI" w:cs="Segoe UI"/>
+          <w:sz w:val="24"/>
+          <w:szCs w:val="24"/>
+        </w:rPr>
+      </w:pPr>
+      <w:r>
+        <w:rPr>
+          <w:rFonts w:ascii="Segoe UI" w:hAnsi="Segoe UI" w:cs="Segoe UI"/>
+          <w:sz w:val="24"/>
+          <w:szCs w:val="24"/>
+        </w:rPr>
+        <w:lastRenderedPageBreak/>
+        <w:t>Tiện ích:</w:t>
+      </w:r>
+      <w:r>
+        <w:rPr>
+          <w:rFonts w:ascii="Segoe UI" w:hAnsi="Segoe UI" w:cs="Segoe UI"/>
+          <w:sz w:val="24"/>
+          <w:szCs w:val="24"/>
+        </w:rPr>
+        <w:t xml:space="preserve"> C</w:t>
+      </w:r>
+      <w:r>
+        <w:rPr>
+          <w:rFonts w:ascii="Segoe UI" w:hAnsi="Segoe UI" w:cs="Segoe UI"/>
+          <w:sz w:val="24"/>
+          <w:szCs w:val="24"/>
+        </w:rPr>
+        <w:t>hức năng kết nối chia sẻ với cộng đồng th</w:t>
+      </w:r>
+      <w:r>
+        <w:rPr>
+          <w:rFonts w:ascii="Segoe UI" w:hAnsi="Segoe UI" w:cs="Segoe UI"/>
+          <w:sz w:val="24"/>
+          <w:szCs w:val="24"/>
+        </w:rPr>
+        <w:t>ông qua</w:t>
+      </w:r>
+      <w:r>
+        <w:rPr>
+          <w:rFonts w:ascii="Segoe UI" w:hAnsi="Segoe UI" w:cs="Segoe UI"/>
+          <w:sz w:val="24"/>
+          <w:szCs w:val="24"/>
+        </w:rPr>
+        <w:t xml:space="preserve"> các ứng dụng được cài trên thiết bị như</w:t>
+      </w:r>
+      <w:r>
+        <w:rPr>
+          <w:rFonts w:ascii="Segoe UI" w:hAnsi="Segoe UI" w:cs="Segoe UI"/>
+          <w:sz w:val="24"/>
+          <w:szCs w:val="24"/>
+        </w:rPr>
+        <w:t xml:space="preserve"> </w:t>
+      </w:r>
+      <w:r>
+        <w:rPr>
+          <w:rFonts w:ascii="Segoe UI" w:hAnsi="Segoe UI" w:cs="Segoe UI"/>
+          <w:sz w:val="24"/>
+          <w:szCs w:val="24"/>
+        </w:rPr>
+        <w:t>tin nhắn</w:t>
+      </w:r>
+      <w:r>
+        <w:rPr>
+          <w:rFonts w:ascii="Segoe UI" w:hAnsi="Segoe UI" w:cs="Segoe UI"/>
+          <w:sz w:val="24"/>
+          <w:szCs w:val="24"/>
+        </w:rPr>
+        <w:t>, Facebook, T</w:t>
+      </w:r>
+      <w:r>
+        <w:rPr>
+          <w:rFonts w:ascii="Segoe UI" w:hAnsi="Segoe UI" w:cs="Segoe UI"/>
+          <w:sz w:val="24"/>
+          <w:szCs w:val="24"/>
+        </w:rPr>
+        <w:t>witter</w:t>
+      </w:r>
+      <w:r>
+        <w:rPr>
+          <w:rFonts w:ascii="Segoe UI" w:hAnsi="Segoe UI" w:cs="Segoe UI"/>
+          <w:sz w:val="24"/>
+          <w:szCs w:val="24"/>
+        </w:rPr>
+        <w:t>...</w:t>
+      </w:r>
+      <w:r>
+        <w:rPr>
+          <w:rFonts w:ascii="Segoe UI" w:hAnsi="Segoe UI" w:cs="Segoe UI"/>
+          <w:sz w:val="24"/>
+          <w:szCs w:val="24"/>
+        </w:rPr>
+        <w:t>;</w:t>
+      </w:r>
+      <w:r>
+        <w:rPr>
+          <w:rFonts w:ascii="Segoe UI" w:hAnsi="Segoe UI" w:cs="Segoe UI"/>
+          <w:sz w:val="24"/>
+          <w:szCs w:val="24"/>
+        </w:rPr>
+        <w:t xml:space="preserve"> chức năng dịch sang ngôn ngữ khác; có chức năng lưu lại file văn bản, file âm thanh. </w:t>
       </w:r>
     </w:p>
     <w:p>
@@ -4216,99 +4513,45 @@
           <w:numId w:val="16"/>
         </w:numPr>
         <w:spacing w:before="0"/>
-        <w:rPr>
-          <w:rFonts w:ascii="Segoe UI" w:hAnsi="Segoe UI" w:cs="Segoe UI"/>
-          <w:sz w:val="24"/>
-          <w:szCs w:val="24"/>
-        </w:rPr>
-      </w:pPr>
-      <w:r>
-        <w:rPr>
-          <w:rFonts w:ascii="Segoe UI" w:hAnsi="Segoe UI" w:cs="Segoe UI"/>
-          <w:sz w:val="24"/>
-          <w:szCs w:val="24"/>
-        </w:rPr>
-        <w:lastRenderedPageBreak/>
-        <w:t>Hỗ trợ gợi ý thông minh khi cho người dùng lựa chọn.</w:t>
-      </w:r>
-    </w:p>
-    <w:p>
-      <w:pPr>
-        <w:pStyle w:val="ListParagraph"/>
-        <w:numPr>
-          <w:ilvl w:val="3"/>
-          <w:numId w:val="16"/>
-        </w:numPr>
-        <w:spacing w:before="0" w:after="240"/>
-        <w:rPr>
-          <w:rFonts w:ascii="Segoe UI" w:hAnsi="Segoe UI" w:cs="Segoe UI"/>
-          <w:sz w:val="24"/>
-          <w:szCs w:val="24"/>
-        </w:rPr>
-      </w:pPr>
-      <w:r>
-        <w:rPr>
-          <w:rFonts w:ascii="Segoe UI" w:hAnsi="Segoe UI" w:cs="Segoe UI"/>
-          <w:sz w:val="24"/>
-          <w:szCs w:val="24"/>
-        </w:rPr>
-        <w:t>Tiện ích:</w:t>
-      </w:r>
-      <w:r>
-        <w:rPr>
-          <w:rFonts w:ascii="Segoe UI" w:hAnsi="Segoe UI" w:cs="Segoe UI"/>
-          <w:sz w:val="24"/>
-          <w:szCs w:val="24"/>
-        </w:rPr>
-        <w:t xml:space="preserve"> C</w:t>
-      </w:r>
-      <w:r>
-        <w:rPr>
-          <w:rFonts w:ascii="Segoe UI" w:hAnsi="Segoe UI" w:cs="Segoe UI"/>
-          <w:sz w:val="24"/>
-          <w:szCs w:val="24"/>
-        </w:rPr>
-        <w:t>hức năng kết nối chia sẻ với cộng đồng th</w:t>
-      </w:r>
-      <w:r>
-        <w:rPr>
-          <w:rFonts w:ascii="Segoe UI" w:hAnsi="Segoe UI" w:cs="Segoe UI"/>
-          <w:sz w:val="24"/>
-          <w:szCs w:val="24"/>
-        </w:rPr>
-        <w:t xml:space="preserve">ông qua </w:t>
-      </w:r>
-      <w:r>
-        <w:rPr>
-          <w:rFonts w:ascii="Segoe UI" w:hAnsi="Segoe UI" w:cs="Segoe UI"/>
-          <w:sz w:val="24"/>
-          <w:szCs w:val="24"/>
-        </w:rPr>
-        <w:t>SMS, Facebook, T</w:t>
-      </w:r>
-      <w:r>
-        <w:rPr>
-          <w:rFonts w:ascii="Segoe UI" w:hAnsi="Segoe UI" w:cs="Segoe UI"/>
-          <w:sz w:val="24"/>
-          <w:szCs w:val="24"/>
-        </w:rPr>
-        <w:t>witter</w:t>
-      </w:r>
-      <w:r>
-        <w:rPr>
-          <w:rFonts w:ascii="Segoe UI" w:hAnsi="Segoe UI" w:cs="Segoe UI"/>
-          <w:sz w:val="24"/>
-          <w:szCs w:val="24"/>
-        </w:rPr>
-        <w:t>...</w:t>
-      </w:r>
-      <w:r>
-        <w:rPr>
-          <w:rFonts w:ascii="Segoe UI" w:hAnsi="Segoe UI" w:cs="Segoe UI"/>
-          <w:sz w:val="24"/>
-          <w:szCs w:val="24"/>
-        </w:rPr>
-        <w:t xml:space="preserve">; chức năng dịch sang ngôn ngữ khác; có chức năng lưu lại file văn bản, chức năng lưu lại file âm thanh. </w:t>
+        <w:ind w:left="1350"/>
+        <w:jc w:val="left"/>
+        <w:rPr>
+          <w:rFonts w:ascii="Segoe UI" w:hAnsi="Segoe UI" w:cs="Segoe UI"/>
+          <w:sz w:val="24"/>
+          <w:szCs w:val="24"/>
+        </w:rPr>
+      </w:pPr>
+      <w:r>
+        <w:rPr>
+          <w:rFonts w:ascii="Segoe UI" w:hAnsi="Segoe UI" w:cs="Segoe UI"/>
+          <w:sz w:val="24"/>
+          <w:szCs w:val="24"/>
+        </w:rPr>
+        <w:t>Các thông báo đưa ra cần chính xác</w:t>
+      </w:r>
+      <w:r>
+        <w:rPr>
+          <w:rFonts w:ascii="Segoe UI" w:hAnsi="Segoe UI" w:cs="Segoe UI"/>
+          <w:sz w:val="24"/>
+          <w:szCs w:val="24"/>
+        </w:rPr>
+        <w:t>, x</w:t>
+      </w:r>
+      <w:r>
+        <w:rPr>
+          <w:rFonts w:ascii="Segoe UI" w:hAnsi="Segoe UI" w:cs="Segoe UI"/>
+          <w:sz w:val="24"/>
+          <w:szCs w:val="24"/>
+        </w:rPr>
+        <w:t>úc tích</w:t>
+      </w:r>
+      <w:r>
+        <w:rPr>
+          <w:rFonts w:ascii="Segoe UI" w:hAnsi="Segoe UI" w:cs="Segoe UI"/>
+          <w:sz w:val="24"/>
+          <w:szCs w:val="24"/>
+        </w:rPr>
+        <w:t>.</w:t>
       </w:r>
     </w:p>
     <w:p>
@@ -4319,19 +4562,85 @@
           <w:numId w:val="16"/>
         </w:numPr>
         <w:spacing w:before="0"/>
-        <w:rPr>
-          <w:rFonts w:ascii="Segoe UI" w:hAnsi="Segoe UI" w:cs="Segoe UI"/>
-          <w:sz w:val="24"/>
-          <w:szCs w:val="24"/>
-        </w:rPr>
-      </w:pPr>
-      <w:r>
-        <w:rPr>
-          <w:rFonts w:ascii="Segoe UI" w:hAnsi="Segoe UI" w:cs="Segoe UI"/>
-          <w:sz w:val="24"/>
-          <w:szCs w:val="24"/>
-        </w:rPr>
-        <w:t>Các thông báo đưa ra cần chính xác.</w:t>
+        <w:ind w:left="1350"/>
+        <w:jc w:val="left"/>
+        <w:rPr>
+          <w:rFonts w:ascii="Segoe UI" w:hAnsi="Segoe UI" w:cs="Segoe UI"/>
+          <w:sz w:val="24"/>
+          <w:szCs w:val="24"/>
+        </w:rPr>
+      </w:pPr>
+      <w:r>
+        <w:rPr>
+          <w:rFonts w:ascii="Segoe UI" w:hAnsi="Segoe UI" w:cs="Segoe UI"/>
+          <w:sz w:val="24"/>
+          <w:szCs w:val="24"/>
+        </w:rPr>
+        <w:t xml:space="preserve">Cài đặt: </w:t>
+      </w:r>
+      <w:r>
+        <w:rPr>
+          <w:rFonts w:ascii="Segoe UI" w:hAnsi="Segoe UI" w:cs="Segoe UI"/>
+          <w:sz w:val="24"/>
+          <w:szCs w:val="24"/>
+        </w:rPr>
+        <w:t>B</w:t>
+      </w:r>
+      <w:r>
+        <w:rPr>
+          <w:rFonts w:ascii="Segoe UI" w:hAnsi="Segoe UI" w:cs="Segoe UI"/>
+          <w:sz w:val="24"/>
+          <w:szCs w:val="24"/>
+        </w:rPr>
+        <w:t>ao gồm các tùy chọn về lựa chọn ngôn ngữ nhận dạng,</w:t>
+      </w:r>
+      <w:r>
+        <w:rPr>
+          <w:rFonts w:ascii="Segoe UI" w:hAnsi="Segoe UI" w:cs="Segoe UI"/>
+          <w:sz w:val="24"/>
+          <w:szCs w:val="24"/>
+        </w:rPr>
+        <w:t xml:space="preserve"> </w:t>
+      </w:r>
+      <w:r>
+        <w:rPr>
+          <w:rFonts w:ascii="Segoe UI" w:hAnsi="Segoe UI" w:cs="Segoe UI"/>
+          <w:sz w:val="24"/>
+          <w:szCs w:val="24"/>
+        </w:rPr>
+        <w:t>lựa chọn ngôn ngữ phần mềm, lựa chọn font chữ,</w:t>
+      </w:r>
+      <w:r>
+        <w:rPr>
+          <w:rFonts w:ascii="Segoe UI" w:hAnsi="Segoe UI" w:cs="Segoe UI"/>
+          <w:sz w:val="24"/>
+          <w:szCs w:val="24"/>
+        </w:rPr>
+        <w:t xml:space="preserve"> </w:t>
+      </w:r>
+      <w:r>
+        <w:rPr>
+          <w:rFonts w:ascii="Segoe UI" w:hAnsi="Segoe UI" w:cs="Segoe UI"/>
+          <w:sz w:val="24"/>
+          <w:szCs w:val="24"/>
+        </w:rPr>
+        <w:t>tải lại cài đặt của ứng dụng</w:t>
+      </w:r>
+      <w:r>
+        <w:rPr>
+          <w:rFonts w:ascii="Segoe UI" w:hAnsi="Segoe UI" w:cs="Segoe UI"/>
+          <w:sz w:val="24"/>
+          <w:szCs w:val="24"/>
+        </w:rPr>
+        <w:t xml:space="preserve"> </w:t>
+      </w:r>
+      <w:r>
+        <w:rPr>
+          <w:rFonts w:ascii="Segoe UI" w:hAnsi="Segoe UI" w:cs="Segoe UI"/>
+          <w:sz w:val="24"/>
+          <w:szCs w:val="24"/>
+        </w:rPr>
+        <w:t>…</w:t>
       </w:r>
     </w:p>
     <w:p>
@@ -4342,51 +4651,45 @@
           <w:numId w:val="16"/>
         </w:numPr>
         <w:spacing w:before="0"/>
-        <w:rPr>
-          <w:rFonts w:ascii="Segoe UI" w:hAnsi="Segoe UI" w:cs="Segoe UI"/>
-          <w:sz w:val="24"/>
-          <w:szCs w:val="24"/>
-        </w:rPr>
-      </w:pPr>
-      <w:r>
-        <w:rPr>
-          <w:rFonts w:ascii="Segoe UI" w:hAnsi="Segoe UI" w:cs="Segoe UI"/>
-          <w:sz w:val="24"/>
-          <w:szCs w:val="24"/>
-        </w:rPr>
-        <w:t xml:space="preserve">Cài đặt: </w:t>
-      </w:r>
-      <w:r>
-        <w:rPr>
-          <w:rFonts w:ascii="Segoe UI" w:hAnsi="Segoe UI" w:cs="Segoe UI"/>
-          <w:sz w:val="24"/>
-          <w:szCs w:val="24"/>
-        </w:rPr>
-        <w:t>bao gồm các tùy chọn về lựa chọn ngôn ngữ nhận dạng,</w:t>
-      </w:r>
-      <w:r>
-        <w:rPr>
-          <w:rFonts w:ascii="Segoe UI" w:hAnsi="Segoe UI" w:cs="Segoe UI"/>
-          <w:sz w:val="24"/>
-          <w:szCs w:val="24"/>
-        </w:rPr>
-        <w:t xml:space="preserve"> lựa chọn thời gian tự động dừng,</w:t>
-      </w:r>
-      <w:r>
-        <w:rPr>
-          <w:rFonts w:ascii="Segoe UI" w:hAnsi="Segoe UI" w:cs="Segoe UI"/>
-          <w:sz w:val="24"/>
-          <w:szCs w:val="24"/>
-        </w:rPr>
-        <w:t xml:space="preserve"> lựa chọn ngôn ngữ phần mềm, lựa chọn font chữ,</w:t>
-      </w:r>
-      <w:r>
-        <w:rPr>
-          <w:rFonts w:ascii="Segoe UI" w:hAnsi="Segoe UI" w:cs="Segoe UI"/>
-          <w:sz w:val="24"/>
-          <w:szCs w:val="24"/>
-        </w:rPr>
-        <w:t xml:space="preserve"> reset lại phần mềm…</w:t>
+        <w:ind w:left="1350"/>
+        <w:jc w:val="left"/>
+        <w:rPr>
+          <w:rFonts w:ascii="Segoe UI" w:hAnsi="Segoe UI" w:cs="Segoe UI"/>
+          <w:sz w:val="24"/>
+          <w:szCs w:val="24"/>
+        </w:rPr>
+      </w:pPr>
+      <w:r>
+        <w:rPr>
+          <w:rFonts w:ascii="Segoe UI" w:hAnsi="Segoe UI" w:cs="Segoe UI"/>
+          <w:sz w:val="24"/>
+          <w:szCs w:val="24"/>
+        </w:rPr>
+        <w:t xml:space="preserve">Xem lịch sử: Cho phép người dùng xem danh sách các file ghi âm được tạo trong 1 tuần </w:t>
+      </w:r>
+      <w:r>
+        <w:rPr>
+          <w:rFonts w:ascii="Segoe UI" w:hAnsi="Segoe UI" w:cs="Segoe UI"/>
+          <w:sz w:val="24"/>
+          <w:szCs w:val="24"/>
+        </w:rPr>
+        <w:t>gần nhất</w:t>
+      </w:r>
+      <w:r>
+        <w:rPr>
+          <w:rFonts w:ascii="Segoe UI" w:hAnsi="Segoe UI" w:cs="Segoe UI"/>
+          <w:sz w:val="24"/>
+          <w:szCs w:val="24"/>
+        </w:rPr>
+        <w:t>.</w:t>
+      </w:r>
+      <w:r>
+        <w:rPr>
+          <w:rFonts w:ascii="Segoe UI" w:hAnsi="Segoe UI" w:cs="Segoe UI"/>
+          <w:sz w:val="24"/>
+          <w:szCs w:val="24"/>
+        </w:rPr>
+        <w:t xml:space="preserve"> Và có tùy chọn xóa nếu như người dùng có nhu cầu.</w:t>
       </w:r>
     </w:p>
     <w:p>
@@ -4397,29 +4700,8 @@
           <w:numId w:val="16"/>
         </w:numPr>
         <w:spacing w:before="0"/>
-        <w:rPr>
-          <w:rFonts w:ascii="Segoe UI" w:hAnsi="Segoe UI" w:cs="Segoe UI"/>
-          <w:sz w:val="24"/>
-          <w:szCs w:val="24"/>
-        </w:rPr>
-      </w:pPr>
-      <w:r>
-        <w:rPr>
-          <w:rFonts w:ascii="Segoe UI" w:hAnsi="Segoe UI" w:cs="Segoe UI"/>
-          <w:sz w:val="24"/>
-          <w:szCs w:val="24"/>
-        </w:rPr>
-        <w:t>Xem lịch sử: Cho phép người dùng xem danh sách các file ghi âm được tạo trong 1 tuần trở lại.</w:t>
-      </w:r>
-    </w:p>
-    <w:p>
-      <w:pPr>
-        <w:pStyle w:val="ListParagraph"/>
-        <w:numPr>
-          <w:ilvl w:val="1"/>
-          <w:numId w:val="16"/>
-        </w:numPr>
-        <w:spacing w:before="0"/>
+        <w:ind w:left="1350"/>
+        <w:jc w:val="left"/>
         <w:rPr>
           <w:rFonts w:ascii="Segoe UI" w:hAnsi="Segoe UI" w:cs="Segoe UI"/>
           <w:sz w:val="24"/>
@@ -4434,6 +4716,8 @@
         </w:rPr>
         <w:t>Dừng ghi âm và đưa ra thông báo khi bộ nhớ đầy.</w:t>
       </w:r>
+      <w:bookmarkStart w:id="3" w:name="_GoBack"/>
+      <w:bookmarkEnd w:id="3"/>
     </w:p>
     <w:p>
       <w:pPr>
@@ -4442,7 +4726,7 @@
           <w:ilvl w:val="1"/>
           <w:numId w:val="16"/>
         </w:numPr>
-        <w:jc w:val="both"/>
+        <w:ind w:left="1350"/>
         <w:rPr>
           <w:rFonts w:ascii="Segoe UI" w:hAnsi="Segoe UI" w:cs="Segoe UI"/>
           <w:bCs/>
@@ -4475,7 +4759,8 @@
       <w:pPr>
         <w:pStyle w:val="ListParagraph"/>
         <w:spacing w:before="0"/>
-        <w:ind w:left="1440"/>
+        <w:ind w:left="1350"/>
+        <w:jc w:val="left"/>
         <w:rPr>
           <w:rFonts w:ascii="Segoe UI" w:hAnsi="Segoe UI" w:cs="Segoe UI"/>
           <w:sz w:val="24"/>
@@ -4782,8 +5067,9 @@
           <w:sz w:val="24"/>
           <w:szCs w:val="24"/>
         </w:rPr>
-        <w:t xml:space="preserve">Yêu cầu tính dễ phát triển và hoàn thiện: có thể mở rộng và tăng cường thêm một số chức năng một cách dễ dàng </w:t>
-      </w:r>
+        <w:t xml:space="preserve">Yêu cầu tính dễ phát triển và hoàn thiện: có thể mở rộng và tăng cường thêm một số chức năng một cách dễ </w:t>
+      </w:r>
+      <w:proofErr w:type="gramStart"/>
       <w:r>
         <w:rPr>
           <w:rFonts w:ascii="Segoe UI" w:eastAsiaTheme="minorHAnsi" w:hAnsi="Segoe UI" w:cs="Segoe UI"/>
@@ -4792,8 +5078,19 @@
           <w:sz w:val="24"/>
           <w:szCs w:val="24"/>
         </w:rPr>
+        <w:t xml:space="preserve">dàng </w:t>
+      </w:r>
+      <w:r>
+        <w:rPr>
+          <w:rFonts w:ascii="Segoe UI" w:eastAsiaTheme="minorHAnsi" w:hAnsi="Segoe UI" w:cs="Segoe UI"/>
+          <w:iCs/>
+          <w:color w:val="000000"/>
+          <w:sz w:val="24"/>
+          <w:szCs w:val="24"/>
+        </w:rPr>
         <w:t>.</w:t>
       </w:r>
+      <w:proofErr w:type="gramEnd"/>
     </w:p>
     <w:p>
       <w:pPr>
@@ -4853,8 +5150,6 @@
         </w:rPr>
         <w:t>ng</w:t>
       </w:r>
-      <w:bookmarkStart w:id="3" w:name="_GoBack"/>
-      <w:bookmarkEnd w:id="3"/>
       <w:r>
         <w:rPr>
           <w:rFonts w:ascii="Segoe UI" w:eastAsiaTheme="minorHAnsi" w:hAnsi="Segoe UI" w:cs="Segoe UI"/>
@@ -5202,8 +5497,9 @@
           <w:sz w:val="24"/>
           <w:szCs w:val="24"/>
         </w:rPr>
-        <w:t xml:space="preserve">Cần một micro hoặc một số khác vào thiết bị âm thanh để nhận âm thanh. Nói chung, micro sẽ bị chất </w:t>
-      </w:r>
+        <w:t xml:space="preserve">Cần một micro hoặc một số khác vào thiết bị âm thanh để nhận âm thanh. Nói </w:t>
+      </w:r>
+      <w:proofErr w:type="gramStart"/>
       <w:r>
         <w:rPr>
           <w:rFonts w:ascii="Segoe UI" w:eastAsiaTheme="minorHAnsi" w:hAnsi="Segoe UI" w:cs="Segoe UI"/>
@@ -5211,8 +5507,9 @@
           <w:sz w:val="24"/>
           <w:szCs w:val="24"/>
         </w:rPr>
-        <w:t>lượng</w:t>
-      </w:r>
+        <w:t>chung</w:t>
+      </w:r>
+      <w:proofErr w:type="gramEnd"/>
       <w:r>
         <w:rPr>
           <w:rFonts w:ascii="Segoe UI" w:eastAsiaTheme="minorHAnsi" w:hAnsi="Segoe UI" w:cs="Segoe UI"/>
@@ -5220,7 +5517,7 @@
           <w:sz w:val="24"/>
           <w:szCs w:val="24"/>
         </w:rPr>
-        <w:t xml:space="preserve"> cao với bộ lọc quan trọng xây dựng. Tỷ lệ nhận dạng </w:t>
+        <w:t xml:space="preserve">, micro sẽ bị chất </w:t>
       </w:r>
       <w:r>
         <w:rPr>
@@ -5229,8 +5526,16 @@
           <w:sz w:val="24"/>
           <w:szCs w:val="24"/>
         </w:rPr>
-        <w:lastRenderedPageBreak/>
-        <w:t xml:space="preserve">giọng nói trực tiếp liên quan đến chất </w:t>
+        <w:t>lượng</w:t>
+      </w:r>
+      <w:r>
+        <w:rPr>
+          <w:rFonts w:ascii="Segoe UI" w:eastAsiaTheme="minorHAnsi" w:hAnsi="Segoe UI" w:cs="Segoe UI"/>
+          <w:color w:val="000000"/>
+          <w:sz w:val="24"/>
+          <w:szCs w:val="24"/>
+        </w:rPr>
+        <w:t xml:space="preserve"> cao với bộ lọc quan trọng xây dựng. Tỷ lệ nhận dạng giọng nói trực tiếp liên quan đến chất </w:t>
       </w:r>
       <w:r>
         <w:rPr>
@@ -5308,6 +5613,7 @@
           <w:sz w:val="24"/>
           <w:szCs w:val="24"/>
         </w:rPr>
+        <w:lastRenderedPageBreak/>
         <w:t>Ghi âm</w:t>
       </w:r>
       <w:r>
@@ -5504,8 +5810,9 @@
           <w:sz w:val="24"/>
           <w:szCs w:val="24"/>
         </w:rPr>
-        <w:t>muốn ngừng thu âm giọng nói</w:t>
-      </w:r>
+        <w:t xml:space="preserve">muốn ngừng </w:t>
+      </w:r>
+      <w:proofErr w:type="gramStart"/>
       <w:r>
         <w:rPr>
           <w:rFonts w:ascii="Segoe UI" w:eastAsiaTheme="minorHAnsi" w:hAnsi="Segoe UI" w:cs="Segoe UI"/>
@@ -5513,8 +5820,9 @@
           <w:sz w:val="24"/>
           <w:szCs w:val="24"/>
         </w:rPr>
-        <w:t xml:space="preserve">. Nhận dạng tiếng nói tiếp tục xử lý âm thanh cho đến khi </w:t>
-      </w:r>
+        <w:t>thu</w:t>
+      </w:r>
+      <w:proofErr w:type="gramEnd"/>
       <w:r>
         <w:rPr>
           <w:rFonts w:ascii="Segoe UI" w:eastAsiaTheme="minorHAnsi" w:hAnsi="Segoe UI" w:cs="Segoe UI"/>
@@ -5522,7 +5830,7 @@
           <w:sz w:val="24"/>
           <w:szCs w:val="24"/>
         </w:rPr>
-        <w:t xml:space="preserve">bạn click chọn </w:t>
+        <w:t xml:space="preserve"> âm giọng nói</w:t>
       </w:r>
       <w:r>
         <w:rPr>
@@ -5531,7 +5839,7 @@
           <w:sz w:val="24"/>
           <w:szCs w:val="24"/>
         </w:rPr>
-        <w:t>biểu tượng “Micro</w:t>
+        <w:t xml:space="preserve">. Nhận dạng tiếng nói tiếp tục xử lý âm thanh cho đến khi </w:t>
       </w:r>
       <w:r>
         <w:rPr>
@@ -5540,7 +5848,7 @@
           <w:sz w:val="24"/>
           <w:szCs w:val="24"/>
         </w:rPr>
-        <w:t>”</w:t>
+        <w:t xml:space="preserve">bạn click chọn </w:t>
       </w:r>
       <w:r>
         <w:rPr>
@@ -5549,7 +5857,7 @@
           <w:sz w:val="24"/>
           <w:szCs w:val="24"/>
         </w:rPr>
-        <w:t>.</w:t>
+        <w:t>biểu tượng “Micro</w:t>
       </w:r>
       <w:r>
         <w:rPr>
@@ -5558,7 +5866,45 @@
           <w:sz w:val="24"/>
           <w:szCs w:val="24"/>
         </w:rPr>
-        <w:t xml:space="preserve"> Hành vi không mong muốn có thể xảy ra nếu bạn </w:t>
+        <w:t>”</w:t>
+      </w:r>
+      <w:r>
+        <w:rPr>
+          <w:rFonts w:ascii="Segoe UI" w:eastAsiaTheme="minorHAnsi" w:hAnsi="Segoe UI" w:cs="Segoe UI"/>
+          <w:color w:val="000000"/>
+          <w:sz w:val="24"/>
+          <w:szCs w:val="24"/>
+        </w:rPr>
+        <w:t>.</w:t>
+      </w:r>
+      <w:r>
+        <w:rPr>
+          <w:rFonts w:ascii="Segoe UI" w:eastAsiaTheme="minorHAnsi" w:hAnsi="Segoe UI" w:cs="Segoe UI"/>
+          <w:color w:val="000000"/>
+          <w:sz w:val="24"/>
+          <w:szCs w:val="24"/>
+        </w:rPr>
+        <w:t xml:space="preserve"> Hành </w:t>
+      </w:r>
+      <w:proofErr w:type="gramStart"/>
+      <w:r>
+        <w:rPr>
+          <w:rFonts w:ascii="Segoe UI" w:eastAsiaTheme="minorHAnsi" w:hAnsi="Segoe UI" w:cs="Segoe UI"/>
+          <w:color w:val="000000"/>
+          <w:sz w:val="24"/>
+          <w:szCs w:val="24"/>
+        </w:rPr>
+        <w:t>vi</w:t>
+      </w:r>
+      <w:proofErr w:type="gramEnd"/>
+      <w:r>
+        <w:rPr>
+          <w:rFonts w:ascii="Segoe UI" w:eastAsiaTheme="minorHAnsi" w:hAnsi="Segoe UI" w:cs="Segoe UI"/>
+          <w:color w:val="000000"/>
+          <w:sz w:val="24"/>
+          <w:szCs w:val="24"/>
+        </w:rPr>
+        <w:t xml:space="preserve"> không mong muốn có thể xảy ra nếu bạn </w:t>
       </w:r>
       <w:r>
         <w:rPr>
@@ -5867,6 +6213,305 @@
             <wp:extent cx="1924050" cy="6038850"/>
             <wp:effectExtent l="0" t="0" r="0" b="0"/>
             <wp:docPr id="1" name="Picture 1"/>
+            <wp:cNvGraphicFramePr>
+              <a:graphicFrameLocks xmlns:a="http://schemas.openxmlformats.org/drawingml/2006/main" noChangeAspect="1"/>
+            </wp:cNvGraphicFramePr>
+            <a:graphic xmlns:a="http://schemas.openxmlformats.org/drawingml/2006/main">
+              <a:graphicData uri="http://schemas.openxmlformats.org/drawingml/2006/picture">
+                <pic:pic xmlns:pic="http://schemas.openxmlformats.org/drawingml/2006/picture">
+                  <pic:nvPicPr>
+                    <pic:cNvPr id="0" name=""/>
+                    <pic:cNvPicPr/>
+                  </pic:nvPicPr>
+                  <pic:blipFill>
+                    <a:blip r:embed="rId11"/>
+                    <a:stretch>
+                      <a:fillRect/>
+                    </a:stretch>
+                  </pic:blipFill>
+                  <pic:spPr>
+                    <a:xfrm>
+                      <a:off x="0" y="0"/>
+                      <a:ext cx="1924050" cy="6038850"/>
+                    </a:xfrm>
+                    <a:prstGeom prst="rect">
+                      <a:avLst/>
+                    </a:prstGeom>
+                  </pic:spPr>
+                </pic:pic>
+              </a:graphicData>
+            </a:graphic>
+          </wp:inline>
+        </w:drawing>
+      </w:r>
+    </w:p>
+    <w:p>
+      <w:pPr>
+        <w:autoSpaceDE w:val="0"/>
+        <w:autoSpaceDN w:val="0"/>
+        <w:adjustRightInd w:val="0"/>
+        <w:spacing w:before="0" w:after="0"/>
+        <w:ind w:left="1440" w:firstLine="360"/>
+        <w:rPr>
+          <w:rFonts w:ascii="Segoe UI" w:eastAsiaTheme="minorHAnsi" w:hAnsi="Segoe UI" w:cs="Segoe UI"/>
+          <w:color w:val="000000"/>
+          <w:sz w:val="24"/>
+          <w:szCs w:val="24"/>
+        </w:rPr>
+      </w:pPr>
+    </w:p>
+    <w:p>
+      <w:pPr>
+        <w:pStyle w:val="ListParagraph"/>
+        <w:numPr>
+          <w:ilvl w:val="0"/>
+          <w:numId w:val="28"/>
+        </w:numPr>
+        <w:spacing w:before="0"/>
+        <w:outlineLvl w:val="2"/>
+        <w:rPr>
+          <w:rFonts w:ascii="Segoe UI" w:hAnsi="Segoe UI" w:cs="Segoe UI"/>
+          <w:b/>
+          <w:sz w:val="24"/>
+          <w:szCs w:val="24"/>
+        </w:rPr>
+      </w:pPr>
+      <w:r>
+        <w:rPr>
+          <w:rFonts w:ascii="Segoe UI" w:hAnsi="Segoe UI" w:cs="Segoe UI"/>
+          <w:b/>
+          <w:sz w:val="24"/>
+          <w:szCs w:val="24"/>
+        </w:rPr>
+        <w:t>Chức năng “Tiện ích”</w:t>
+      </w:r>
+    </w:p>
+    <w:p>
+      <w:pPr>
+        <w:ind w:left="900" w:firstLine="360"/>
+        <w:outlineLvl w:val="2"/>
+        <w:rPr>
+          <w:rFonts w:ascii="Segoe UI" w:hAnsi="Segoe UI" w:cs="Segoe UI"/>
+          <w:sz w:val="24"/>
+          <w:szCs w:val="24"/>
+        </w:rPr>
+      </w:pPr>
+      <w:r>
+        <w:rPr>
+          <w:rFonts w:ascii="Segoe UI" w:hAnsi="Segoe UI" w:cs="Segoe UI"/>
+          <w:sz w:val="24"/>
+          <w:szCs w:val="24"/>
+        </w:rPr>
+        <w:t xml:space="preserve">Sau khi nhận được văn bản hiển thị trên màn hình, nếu bạn muốn lưu lại giọng nói bạn có thể lưu lại </w:t>
+      </w:r>
+      <w:r>
+        <w:rPr>
+          <w:rFonts w:ascii="Segoe UI" w:hAnsi="Segoe UI" w:cs="Segoe UI"/>
+          <w:sz w:val="24"/>
+          <w:szCs w:val="24"/>
+        </w:rPr>
+        <w:t>file âm thanh hay file văn bản vừa tạo ra.</w:t>
+      </w:r>
+    </w:p>
+    <w:p>
+      <w:pPr>
+        <w:ind w:left="900" w:firstLine="360"/>
+        <w:outlineLvl w:val="2"/>
+        <w:rPr>
+          <w:rFonts w:ascii="Segoe UI" w:hAnsi="Segoe UI" w:cs="Segoe UI"/>
+          <w:sz w:val="24"/>
+          <w:szCs w:val="24"/>
+        </w:rPr>
+      </w:pPr>
+      <w:r>
+        <w:rPr>
+          <w:rFonts w:ascii="Segoe UI" w:hAnsi="Segoe UI" w:cs="Segoe UI"/>
+          <w:sz w:val="24"/>
+          <w:szCs w:val="24"/>
+        </w:rPr>
+        <w:t>Bạn cũng</w:t>
+      </w:r>
+      <w:r>
+        <w:rPr>
+          <w:rFonts w:ascii="Segoe UI" w:hAnsi="Segoe UI" w:cs="Segoe UI"/>
+          <w:sz w:val="24"/>
+          <w:szCs w:val="24"/>
+        </w:rPr>
+        <w:t xml:space="preserve"> có thể gửi văn</w:t>
+      </w:r>
+      <w:r>
+        <w:rPr>
+          <w:rFonts w:ascii="Segoe UI" w:hAnsi="Segoe UI" w:cs="Segoe UI"/>
+          <w:sz w:val="24"/>
+          <w:szCs w:val="24"/>
+        </w:rPr>
+        <w:t xml:space="preserve"> bản</w:t>
+      </w:r>
+      <w:r>
+        <w:rPr>
+          <w:rFonts w:ascii="Segoe UI" w:hAnsi="Segoe UI" w:cs="Segoe UI"/>
+          <w:sz w:val="24"/>
+          <w:szCs w:val="24"/>
+        </w:rPr>
+        <w:t xml:space="preserve"> đi cho bạn, bè người thân qua </w:t>
+      </w:r>
+      <w:r>
+        <w:rPr>
+          <w:rFonts w:ascii="Segoe UI" w:hAnsi="Segoe UI" w:cs="Segoe UI"/>
+          <w:sz w:val="24"/>
+          <w:szCs w:val="24"/>
+        </w:rPr>
+        <w:t>SMS</w:t>
+      </w:r>
+      <w:r>
+        <w:rPr>
+          <w:rFonts w:ascii="Segoe UI" w:hAnsi="Segoe UI" w:cs="Segoe UI"/>
+          <w:sz w:val="24"/>
+          <w:szCs w:val="24"/>
+        </w:rPr>
+        <w:t xml:space="preserve">, </w:t>
+      </w:r>
+      <w:r>
+        <w:rPr>
+          <w:rFonts w:ascii="Segoe UI" w:hAnsi="Segoe UI" w:cs="Segoe UI"/>
+          <w:sz w:val="24"/>
+          <w:szCs w:val="24"/>
+        </w:rPr>
+        <w:t xml:space="preserve">Email hoặc </w:t>
+      </w:r>
+      <w:r>
+        <w:rPr>
+          <w:rFonts w:ascii="Segoe UI" w:hAnsi="Segoe UI" w:cs="Segoe UI"/>
+          <w:sz w:val="24"/>
+          <w:szCs w:val="24"/>
+        </w:rPr>
+        <w:t>chia sẻ qua các trang mạng xã hội</w:t>
+      </w:r>
+      <w:r>
+        <w:rPr>
+          <w:rFonts w:ascii="Segoe UI" w:hAnsi="Segoe UI" w:cs="Segoe UI"/>
+          <w:sz w:val="24"/>
+          <w:szCs w:val="24"/>
+        </w:rPr>
+        <w:t xml:space="preserve"> </w:t>
+      </w:r>
+      <w:r>
+        <w:rPr>
+          <w:rFonts w:ascii="Segoe UI" w:hAnsi="Segoe UI" w:cs="Segoe UI"/>
+          <w:sz w:val="24"/>
+          <w:szCs w:val="24"/>
+          <w:shd w:val="clear" w:color="auto" w:fill="FFFFFF"/>
+        </w:rPr>
+        <w:t>Facebook và Twitter</w:t>
+      </w:r>
+      <w:r>
+        <w:rPr>
+          <w:rFonts w:ascii="Segoe UI" w:hAnsi="Segoe UI" w:cs="Segoe UI"/>
+          <w:sz w:val="24"/>
+          <w:szCs w:val="24"/>
+          <w:shd w:val="clear" w:color="auto" w:fill="FFFFFF"/>
+        </w:rPr>
+        <w:t>…</w:t>
+      </w:r>
+    </w:p>
+    <w:p>
+      <w:pPr>
+        <w:ind w:left="900" w:firstLine="360"/>
+        <w:outlineLvl w:val="2"/>
+        <w:rPr>
+          <w:rFonts w:ascii="Segoe UI" w:hAnsi="Segoe UI" w:cs="Segoe UI"/>
+          <w:sz w:val="24"/>
+          <w:szCs w:val="24"/>
+        </w:rPr>
+      </w:pPr>
+      <w:r>
+        <w:rPr>
+          <w:rFonts w:ascii="Segoe UI" w:hAnsi="Segoe UI" w:cs="Segoe UI"/>
+          <w:sz w:val="24"/>
+          <w:szCs w:val="24"/>
+        </w:rPr>
+        <w:t xml:space="preserve">Tiện ích cũng hỗ trợ </w:t>
+      </w:r>
+      <w:r>
+        <w:rPr>
+          <w:rFonts w:ascii="Segoe UI" w:hAnsi="Segoe UI" w:cs="Segoe UI"/>
+          <w:sz w:val="24"/>
+          <w:szCs w:val="24"/>
+        </w:rPr>
+        <w:t xml:space="preserve">dịch văn bản </w:t>
+      </w:r>
+      <w:proofErr w:type="gramStart"/>
+      <w:r>
+        <w:rPr>
+          <w:rFonts w:ascii="Segoe UI" w:hAnsi="Segoe UI" w:cs="Segoe UI"/>
+          <w:sz w:val="24"/>
+          <w:szCs w:val="24"/>
+        </w:rPr>
+        <w:t>thu</w:t>
+      </w:r>
+      <w:proofErr w:type="gramEnd"/>
+      <w:r>
+        <w:rPr>
+          <w:rFonts w:ascii="Segoe UI" w:hAnsi="Segoe UI" w:cs="Segoe UI"/>
+          <w:sz w:val="24"/>
+          <w:szCs w:val="24"/>
+        </w:rPr>
+        <w:t xml:space="preserve"> được sang ngôn ngữ khác.</w:t>
+      </w:r>
+      <w:r>
+        <w:rPr>
+          <w:rFonts w:ascii="Segoe UI" w:hAnsi="Segoe UI" w:cs="Segoe UI"/>
+          <w:sz w:val="24"/>
+          <w:szCs w:val="24"/>
+        </w:rPr>
+        <w:t xml:space="preserve"> Với chức năng dịch, người dùng sẽ lựa chọn 1 ngôn ngữ đầu ra để dịch.</w:t>
+      </w:r>
+    </w:p>
+    <w:p>
+      <w:pPr>
+        <w:ind w:left="540" w:firstLine="360"/>
+        <w:outlineLvl w:val="2"/>
+        <w:rPr>
+          <w:rFonts w:ascii="Segoe UI" w:hAnsi="Segoe UI" w:cs="Segoe UI"/>
+          <w:i/>
+          <w:sz w:val="24"/>
+          <w:szCs w:val="24"/>
+        </w:rPr>
+      </w:pPr>
+      <w:r>
+        <w:rPr>
+          <w:rFonts w:ascii="Segoe UI" w:hAnsi="Segoe UI" w:cs="Segoe UI"/>
+          <w:i/>
+          <w:sz w:val="24"/>
+          <w:szCs w:val="24"/>
+        </w:rPr>
+        <w:t>Lưu đồ mô tả chức năng:</w:t>
+      </w:r>
+    </w:p>
+    <w:p>
+      <w:pPr>
+        <w:ind w:left="360" w:firstLine="360"/>
+        <w:jc w:val="center"/>
+        <w:outlineLvl w:val="2"/>
+        <w:rPr>
+          <w:rFonts w:ascii="Segoe UI" w:hAnsi="Segoe UI" w:cs="Segoe UI"/>
+          <w:sz w:val="24"/>
+          <w:szCs w:val="24"/>
+        </w:rPr>
+      </w:pPr>
+      <w:r>
+        <w:rPr>
+          <w:rFonts w:ascii="Segoe UI" w:hAnsi="Segoe UI" w:cs="Segoe UI"/>
+          <w:noProof/>
+          <w:sz w:val="24"/>
+          <w:szCs w:val="24"/>
+        </w:rPr>
+        <w:lastRenderedPageBreak/>
+        <w:drawing>
+          <wp:inline distT="0" distB="0" distL="0" distR="0" wp14:anchorId="01E36C68" wp14:editId="0CC270F4">
+            <wp:extent cx="5943600" cy="3923665"/>
+            <wp:effectExtent l="0" t="0" r="0" b="635"/>
+            <wp:docPr id="2" name="Picture 2"/>
             <wp:cNvGraphicFramePr>
               <a:graphicFrameLocks xmlns:a="http://schemas.openxmlformats.org/drawingml/2006/main" noChangeAspect="1"/>
             </wp:cNvGraphicFramePr>
@@ -5886,7 +6531,7 @@
                   <pic:spPr>
                     <a:xfrm>
                       <a:off x="0" y="0"/>
-                      <a:ext cx="1924050" cy="6038850"/>
+                      <a:ext cx="5943600" cy="3923665"/>
                     </a:xfrm>
                     <a:prstGeom prst="rect">
                       <a:avLst/>
@@ -5901,14 +6546,10 @@
     </w:p>
     <w:p>
       <w:pPr>
-        <w:autoSpaceDE w:val="0"/>
-        <w:autoSpaceDN w:val="0"/>
-        <w:adjustRightInd w:val="0"/>
-        <w:spacing w:before="0" w:after="0"/>
-        <w:ind w:left="1440" w:firstLine="360"/>
-        <w:rPr>
-          <w:rFonts w:ascii="Segoe UI" w:eastAsiaTheme="minorHAnsi" w:hAnsi="Segoe UI" w:cs="Segoe UI"/>
-          <w:color w:val="000000"/>
+        <w:ind w:left="360" w:firstLine="360"/>
+        <w:outlineLvl w:val="2"/>
+        <w:rPr>
+          <w:rFonts w:ascii="Segoe UI" w:hAnsi="Segoe UI" w:cs="Segoe UI"/>
           <w:sz w:val="24"/>
           <w:szCs w:val="24"/>
         </w:rPr>
@@ -5921,7 +6562,6 @@
           <w:ilvl w:val="0"/>
           <w:numId w:val="28"/>
         </w:numPr>
-        <w:spacing w:before="0"/>
         <w:outlineLvl w:val="2"/>
         <w:rPr>
           <w:rFonts w:ascii="Segoe UI" w:hAnsi="Segoe UI" w:cs="Segoe UI"/>
@@ -5937,12 +6577,31 @@
           <w:sz w:val="24"/>
           <w:szCs w:val="24"/>
         </w:rPr>
-        <w:t>Chức năng “Tiện ích”</w:t>
-      </w:r>
-    </w:p>
-    <w:p>
-      <w:pPr>
-        <w:ind w:left="900" w:firstLine="360"/>
+        <w:t>Chứ</w:t>
+      </w:r>
+      <w:r>
+        <w:rPr>
+          <w:rFonts w:ascii="Segoe UI" w:hAnsi="Segoe UI" w:cs="Segoe UI"/>
+          <w:b/>
+          <w:sz w:val="24"/>
+          <w:szCs w:val="24"/>
+        </w:rPr>
+        <w:t>c năng c</w:t>
+      </w:r>
+      <w:r>
+        <w:rPr>
+          <w:rFonts w:ascii="Segoe UI" w:hAnsi="Segoe UI" w:cs="Segoe UI"/>
+          <w:b/>
+          <w:sz w:val="24"/>
+          <w:szCs w:val="24"/>
+        </w:rPr>
+        <w:t>ài đặt</w:t>
+      </w:r>
+    </w:p>
+    <w:p>
+      <w:pPr>
+        <w:pStyle w:val="ListParagraph"/>
+        <w:ind w:firstLine="540"/>
         <w:outlineLvl w:val="2"/>
         <w:rPr>
           <w:rFonts w:ascii="Segoe UI" w:hAnsi="Segoe UI" w:cs="Segoe UI"/>
@@ -5956,20 +6615,16 @@
           <w:sz w:val="24"/>
           <w:szCs w:val="24"/>
         </w:rPr>
-        <w:t xml:space="preserve">Sau khi nhận được văn bản hiển thị trên màn hình, nếu bạn muốn lưu lại giọng nói bạn có thể lưu lại </w:t>
-      </w:r>
-      <w:r>
-        <w:rPr>
-          <w:rFonts w:ascii="Segoe UI" w:hAnsi="Segoe UI" w:cs="Segoe UI"/>
-          <w:sz w:val="24"/>
-          <w:szCs w:val="24"/>
-        </w:rPr>
-        <w:t>file âm thanh hay file văn bản vừa tạo ra.</w:t>
-      </w:r>
-    </w:p>
-    <w:p>
-      <w:pPr>
-        <w:ind w:left="900" w:firstLine="360"/>
+        <w:t>Với mục cài đặt, bạn có thể lựa chọn cài đặt cho các tiêu chí của phần mềm.</w:t>
+      </w:r>
+    </w:p>
+    <w:p>
+      <w:pPr>
+        <w:pStyle w:val="ListParagraph"/>
+        <w:numPr>
+          <w:ilvl w:val="0"/>
+          <w:numId w:val="16"/>
+        </w:numPr>
         <w:outlineLvl w:val="2"/>
         <w:rPr>
           <w:rFonts w:ascii="Segoe UI" w:hAnsi="Segoe UI" w:cs="Segoe UI"/>
@@ -5983,94 +6638,16 @@
           <w:sz w:val="24"/>
           <w:szCs w:val="24"/>
         </w:rPr>
-        <w:t>Bạn cũng</w:t>
-      </w:r>
-      <w:r>
-        <w:rPr>
-          <w:rFonts w:ascii="Segoe UI" w:hAnsi="Segoe UI" w:cs="Segoe UI"/>
-          <w:sz w:val="24"/>
-          <w:szCs w:val="24"/>
-        </w:rPr>
-        <w:t xml:space="preserve"> có thể gửi văn</w:t>
-      </w:r>
-      <w:r>
-        <w:rPr>
-          <w:rFonts w:ascii="Segoe UI" w:hAnsi="Segoe UI" w:cs="Segoe UI"/>
-          <w:sz w:val="24"/>
-          <w:szCs w:val="24"/>
-        </w:rPr>
-        <w:t xml:space="preserve"> bản</w:t>
-      </w:r>
-      <w:r>
-        <w:rPr>
-          <w:rFonts w:ascii="Segoe UI" w:hAnsi="Segoe UI" w:cs="Segoe UI"/>
-          <w:sz w:val="24"/>
-          <w:szCs w:val="24"/>
-        </w:rPr>
-        <w:t xml:space="preserve"> đi cho bạn, bè người thân qua </w:t>
-      </w:r>
-      <w:r>
-        <w:rPr>
-          <w:rFonts w:ascii="Segoe UI" w:hAnsi="Segoe UI" w:cs="Segoe UI"/>
-          <w:sz w:val="24"/>
-          <w:szCs w:val="24"/>
-        </w:rPr>
-        <w:t>SMS</w:t>
-      </w:r>
-      <w:r>
-        <w:rPr>
-          <w:rFonts w:ascii="Segoe UI" w:hAnsi="Segoe UI" w:cs="Segoe UI"/>
-          <w:sz w:val="24"/>
-          <w:szCs w:val="24"/>
-        </w:rPr>
-        <w:t xml:space="preserve">, </w:t>
-      </w:r>
-      <w:r>
-        <w:rPr>
-          <w:rFonts w:ascii="Segoe UI" w:hAnsi="Segoe UI" w:cs="Segoe UI"/>
-          <w:sz w:val="24"/>
-          <w:szCs w:val="24"/>
-        </w:rPr>
-        <w:t xml:space="preserve">Email hoặc </w:t>
-      </w:r>
-      <w:r>
-        <w:rPr>
-          <w:rFonts w:ascii="Segoe UI" w:hAnsi="Segoe UI" w:cs="Segoe UI"/>
-          <w:sz w:val="24"/>
-          <w:szCs w:val="24"/>
-        </w:rPr>
-        <w:t>chia sẻ qua các trang mạng xã hội</w:t>
-      </w:r>
-      <w:r>
-        <w:rPr>
-          <w:rFonts w:ascii="Segoe UI" w:hAnsi="Segoe UI" w:cs="Segoe UI"/>
-          <w:sz w:val="24"/>
-          <w:szCs w:val="24"/>
-        </w:rPr>
-        <w:t xml:space="preserve"> </w:t>
-      </w:r>
-      <w:r>
-        <w:rPr>
-          <w:rFonts w:ascii="Segoe UI" w:hAnsi="Segoe UI" w:cs="Segoe UI"/>
-          <w:sz w:val="24"/>
-          <w:szCs w:val="24"/>
-          <w:shd w:val="clear" w:color="auto" w:fill="FFFFFF"/>
-        </w:rPr>
-        <w:t>Facebook và Twitter</w:t>
-      </w:r>
-      <w:r>
-        <w:rPr>
-          <w:rFonts w:ascii="Segoe UI" w:hAnsi="Segoe UI" w:cs="Segoe UI"/>
-          <w:sz w:val="24"/>
-          <w:szCs w:val="24"/>
-          <w:shd w:val="clear" w:color="auto" w:fill="FFFFFF"/>
-        </w:rPr>
-        <w:t>…</w:t>
-      </w:r>
-    </w:p>
-    <w:p>
-      <w:pPr>
-        <w:ind w:left="900" w:firstLine="360"/>
+        <w:t>Lựa chọn ngôn ngữ phần mềm: Mục này cho phép bạn lựa chọn ngôn ngữ hiển thị của phần mềm.</w:t>
+      </w:r>
+    </w:p>
+    <w:p>
+      <w:pPr>
+        <w:pStyle w:val="ListParagraph"/>
+        <w:numPr>
+          <w:ilvl w:val="0"/>
+          <w:numId w:val="16"/>
+        </w:numPr>
         <w:outlineLvl w:val="2"/>
         <w:rPr>
           <w:rFonts w:ascii="Segoe UI" w:hAnsi="Segoe UI" w:cs="Segoe UI"/>
@@ -6084,31 +6661,105 @@
           <w:sz w:val="24"/>
           <w:szCs w:val="24"/>
         </w:rPr>
-        <w:t xml:space="preserve">Tiện ích cũng hỗ trợ </w:t>
-      </w:r>
-      <w:r>
-        <w:rPr>
-          <w:rFonts w:ascii="Segoe UI" w:hAnsi="Segoe UI" w:cs="Segoe UI"/>
-          <w:sz w:val="24"/>
-          <w:szCs w:val="24"/>
-        </w:rPr>
-        <w:t>dịch văn bản thu được sang ngôn ngữ khác.</w:t>
-      </w:r>
-      <w:r>
-        <w:rPr>
-          <w:rFonts w:ascii="Segoe UI" w:hAnsi="Segoe UI" w:cs="Segoe UI"/>
-          <w:sz w:val="24"/>
-          <w:szCs w:val="24"/>
-        </w:rPr>
-        <w:t xml:space="preserve"> Với chức năng dịch, người dùng sẽ lựa chọn 1 ngôn ngữ đầu ra để dịch.</w:t>
-      </w:r>
-    </w:p>
-    <w:p>
-      <w:pPr>
-        <w:ind w:left="540" w:firstLine="360"/>
+        <w:t>Lựa chọn ngôn ngữ nhận dạng: Mục này cho phép bạn lựa chọn ngôn ngữ nhận dạng khi bạ</w:t>
+      </w:r>
+      <w:r>
+        <w:rPr>
+          <w:rFonts w:ascii="Segoe UI" w:hAnsi="Segoe UI" w:cs="Segoe UI"/>
+          <w:sz w:val="24"/>
+          <w:szCs w:val="24"/>
+        </w:rPr>
+        <w:t xml:space="preserve">n ghi âm </w:t>
+      </w:r>
+      <w:r>
+        <w:rPr>
+          <w:rFonts w:ascii="Segoe UI" w:hAnsi="Segoe UI" w:cs="Segoe UI"/>
+          <w:sz w:val="24"/>
+          <w:szCs w:val="24"/>
+        </w:rPr>
+        <w:t>(</w:t>
+      </w:r>
+      <w:r>
+        <w:rPr>
+          <w:rFonts w:ascii="Segoe UI" w:hAnsi="Segoe UI" w:cs="Segoe UI"/>
+          <w:sz w:val="24"/>
+          <w:szCs w:val="24"/>
+        </w:rPr>
+        <w:t>Với giá trị là tự động hoặc 1 ngôn ngữ cụ thể nào đó</w:t>
+      </w:r>
+      <w:r>
+        <w:rPr>
+          <w:rFonts w:ascii="Segoe UI" w:hAnsi="Segoe UI" w:cs="Segoe UI"/>
+          <w:sz w:val="24"/>
+          <w:szCs w:val="24"/>
+        </w:rPr>
+        <w:t>)</w:t>
+      </w:r>
+    </w:p>
+    <w:p>
+      <w:pPr>
+        <w:pStyle w:val="ListParagraph"/>
+        <w:numPr>
+          <w:ilvl w:val="0"/>
+          <w:numId w:val="16"/>
+        </w:numPr>
         <w:outlineLvl w:val="2"/>
         <w:rPr>
           <w:rFonts w:ascii="Segoe UI" w:hAnsi="Segoe UI" w:cs="Segoe UI"/>
+          <w:sz w:val="24"/>
+          <w:szCs w:val="24"/>
+        </w:rPr>
+      </w:pPr>
+      <w:r>
+        <w:rPr>
+          <w:rFonts w:ascii="Segoe UI" w:hAnsi="Segoe UI" w:cs="Segoe UI"/>
+          <w:sz w:val="24"/>
+          <w:szCs w:val="24"/>
+        </w:rPr>
+        <w:t>Lựa chọn font chữ: Mục này cho phép bạn lựa chọn font chữ với kích thước to hoặc nhỏ…</w:t>
+      </w:r>
+    </w:p>
+    <w:p>
+      <w:pPr>
+        <w:pStyle w:val="ListParagraph"/>
+        <w:numPr>
+          <w:ilvl w:val="0"/>
+          <w:numId w:val="16"/>
+        </w:numPr>
+        <w:outlineLvl w:val="2"/>
+        <w:rPr>
+          <w:rFonts w:ascii="Segoe UI" w:hAnsi="Segoe UI" w:cs="Segoe UI"/>
+          <w:sz w:val="24"/>
+          <w:szCs w:val="24"/>
+        </w:rPr>
+      </w:pPr>
+      <w:r>
+        <w:rPr>
+          <w:rFonts w:ascii="Segoe UI" w:hAnsi="Segoe UI" w:cs="Segoe UI"/>
+          <w:sz w:val="24"/>
+          <w:szCs w:val="24"/>
+        </w:rPr>
+        <w:t>Lựa chọn reset phần mềm: Chức năng này đưa các mục cài đặt về mặc định, và xóa lịch sử ghi âm.</w:t>
+      </w:r>
+    </w:p>
+    <w:p>
+      <w:pPr>
+        <w:pStyle w:val="ListParagraph"/>
+        <w:ind w:left="1800"/>
+        <w:outlineLvl w:val="2"/>
+        <w:rPr>
+          <w:rFonts w:ascii="Segoe UI" w:hAnsi="Segoe UI" w:cs="Segoe UI"/>
+          <w:sz w:val="24"/>
+          <w:szCs w:val="24"/>
+        </w:rPr>
+      </w:pPr>
+    </w:p>
+    <w:p>
+      <w:pPr>
+        <w:ind w:left="720" w:firstLine="720"/>
+        <w:outlineLvl w:val="2"/>
+        <w:rPr>
+          <w:rFonts w:ascii="Segoe UI" w:hAnsi="Segoe UI" w:cs="Segoe UI"/>
           <w:i/>
           <w:sz w:val="24"/>
           <w:szCs w:val="24"/>
@@ -6126,7 +6777,8 @@
     </w:p>
     <w:p>
       <w:pPr>
-        <w:ind w:left="360" w:firstLine="360"/>
+        <w:pStyle w:val="ListParagraph"/>
+        <w:ind w:left="1800"/>
         <w:jc w:val="center"/>
         <w:outlineLvl w:val="2"/>
         <w:rPr>
@@ -6144,10 +6796,10 @@
         </w:rPr>
         <w:lastRenderedPageBreak/>
         <w:drawing>
-          <wp:inline distT="0" distB="0" distL="0" distR="0" wp14:anchorId="01E36C68" wp14:editId="0CC270F4">
-            <wp:extent cx="5943600" cy="3923665"/>
-            <wp:effectExtent l="0" t="0" r="0" b="635"/>
-            <wp:docPr id="2" name="Picture 2"/>
+          <wp:inline distT="0" distB="0" distL="0" distR="0" wp14:anchorId="1A7409B3" wp14:editId="70A4E651">
+            <wp:extent cx="2409825" cy="2914650"/>
+            <wp:effectExtent l="0" t="0" r="9525" b="0"/>
+            <wp:docPr id="5" name="Picture 5"/>
             <wp:cNvGraphicFramePr>
               <a:graphicFrameLocks xmlns:a="http://schemas.openxmlformats.org/drawingml/2006/main" noChangeAspect="1"/>
             </wp:cNvGraphicFramePr>
@@ -6167,7 +6819,7 @@
                   <pic:spPr>
                     <a:xfrm>
                       <a:off x="0" y="0"/>
-                      <a:ext cx="5943600" cy="3923665"/>
+                      <a:ext cx="2409825" cy="2914650"/>
                     </a:xfrm>
                     <a:prstGeom prst="rect">
                       <a:avLst/>
@@ -6182,7 +6834,8 @@
     </w:p>
     <w:p>
       <w:pPr>
-        <w:ind w:left="360" w:firstLine="360"/>
+        <w:pStyle w:val="ListParagraph"/>
+        <w:ind w:left="1440"/>
         <w:outlineLvl w:val="2"/>
         <w:rPr>
           <w:rFonts w:ascii="Segoe UI" w:hAnsi="Segoe UI" w:cs="Segoe UI"/>
@@ -6213,26 +6866,73 @@
           <w:sz w:val="24"/>
           <w:szCs w:val="24"/>
         </w:rPr>
-        <w:t>Chứ</w:t>
-      </w:r>
-      <w:r>
-        <w:rPr>
-          <w:rFonts w:ascii="Segoe UI" w:hAnsi="Segoe UI" w:cs="Segoe UI"/>
-          <w:b/>
-          <w:sz w:val="24"/>
-          <w:szCs w:val="24"/>
-        </w:rPr>
-        <w:t>c năng c</w:t>
-      </w:r>
-      <w:r>
-        <w:rPr>
-          <w:rFonts w:ascii="Segoe UI" w:hAnsi="Segoe UI" w:cs="Segoe UI"/>
-          <w:b/>
-          <w:sz w:val="24"/>
-          <w:szCs w:val="24"/>
-        </w:rPr>
-        <w:t>ài đặt</w:t>
-      </w:r>
+        <w:t>Chức năng xem lịch sử</w:t>
+      </w:r>
+    </w:p>
+    <w:p>
+      <w:pPr>
+        <w:pStyle w:val="ListParagraph"/>
+        <w:ind w:left="900" w:firstLine="360"/>
+        <w:outlineLvl w:val="2"/>
+        <w:rPr>
+          <w:rFonts w:ascii="Segoe UI" w:hAnsi="Segoe UI" w:cs="Segoe UI"/>
+          <w:sz w:val="24"/>
+          <w:szCs w:val="24"/>
+        </w:rPr>
+      </w:pPr>
+      <w:r>
+        <w:rPr>
+          <w:rFonts w:ascii="Segoe UI" w:hAnsi="Segoe UI" w:cs="Segoe UI"/>
+          <w:sz w:val="24"/>
+          <w:szCs w:val="24"/>
+        </w:rPr>
+        <w:t xml:space="preserve">Với tùy chọn xem lịch sử, màn hình sẽ hiển thị lên 1 danh sách các file âm thanh </w:t>
+      </w:r>
+      <w:proofErr w:type="gramStart"/>
+      <w:r>
+        <w:rPr>
+          <w:rFonts w:ascii="Segoe UI" w:hAnsi="Segoe UI" w:cs="Segoe UI"/>
+          <w:sz w:val="24"/>
+          <w:szCs w:val="24"/>
+        </w:rPr>
+        <w:t>thu</w:t>
+      </w:r>
+      <w:proofErr w:type="gramEnd"/>
+      <w:r>
+        <w:rPr>
+          <w:rFonts w:ascii="Segoe UI" w:hAnsi="Segoe UI" w:cs="Segoe UI"/>
+          <w:sz w:val="24"/>
+          <w:szCs w:val="24"/>
+        </w:rPr>
+        <w:t xml:space="preserve"> âm được trong 1 tuần trở lại. Bạn có thể tùy chọn nghe hay xem file văn bản tương ứng.</w:t>
+      </w:r>
+      <w:r>
+        <w:rPr>
+          <w:rFonts w:ascii="Segoe UI" w:hAnsi="Segoe UI" w:cs="Segoe UI"/>
+          <w:sz w:val="24"/>
+          <w:szCs w:val="24"/>
+        </w:rPr>
+        <w:t xml:space="preserve"> Bạn cũng có thể xóa file âm thanh nào đó khi click chọn biểu tượng xóa trên file âm thanh tương ứ</w:t>
+      </w:r>
+      <w:r>
+        <w:rPr>
+          <w:rFonts w:ascii="Segoe UI" w:hAnsi="Segoe UI" w:cs="Segoe UI"/>
+          <w:sz w:val="24"/>
+          <w:szCs w:val="24"/>
+        </w:rPr>
+        <w:t>ng.</w:t>
+      </w:r>
+    </w:p>
+    <w:p>
+      <w:pPr>
+        <w:pStyle w:val="ListParagraph"/>
+        <w:outlineLvl w:val="2"/>
+        <w:rPr>
+          <w:rFonts w:ascii="Segoe UI" w:hAnsi="Segoe UI" w:cs="Segoe UI"/>
+          <w:sz w:val="24"/>
+          <w:szCs w:val="24"/>
+        </w:rPr>
+      </w:pPr>
     </w:p>
     <w:p>
       <w:pPr>
@@ -6241,180 +6941,24 @@
         <w:outlineLvl w:val="2"/>
         <w:rPr>
           <w:rFonts w:ascii="Segoe UI" w:hAnsi="Segoe UI" w:cs="Segoe UI"/>
-          <w:sz w:val="24"/>
-          <w:szCs w:val="24"/>
-        </w:rPr>
-      </w:pPr>
-      <w:r>
-        <w:rPr>
-          <w:rFonts w:ascii="Segoe UI" w:hAnsi="Segoe UI" w:cs="Segoe UI"/>
-          <w:sz w:val="24"/>
-          <w:szCs w:val="24"/>
-        </w:rPr>
-        <w:t>Với mục cài đặt, bạn có thể lựa chọn cài đặt cho các tiêu chí của phần mềm.</w:t>
+          <w:i/>
+          <w:sz w:val="24"/>
+          <w:szCs w:val="24"/>
+        </w:rPr>
+      </w:pPr>
+      <w:r>
+        <w:rPr>
+          <w:rFonts w:ascii="Segoe UI" w:hAnsi="Segoe UI" w:cs="Segoe UI"/>
+          <w:i/>
+          <w:sz w:val="24"/>
+          <w:szCs w:val="24"/>
+        </w:rPr>
+        <w:t>Lưu đồ mô tả chức năng:</w:t>
       </w:r>
     </w:p>
     <w:p>
       <w:pPr>
         <w:pStyle w:val="ListParagraph"/>
-        <w:numPr>
-          <w:ilvl w:val="0"/>
-          <w:numId w:val="16"/>
-        </w:numPr>
-        <w:outlineLvl w:val="2"/>
-        <w:rPr>
-          <w:rFonts w:ascii="Segoe UI" w:hAnsi="Segoe UI" w:cs="Segoe UI"/>
-          <w:sz w:val="24"/>
-          <w:szCs w:val="24"/>
-        </w:rPr>
-      </w:pPr>
-      <w:r>
-        <w:rPr>
-          <w:rFonts w:ascii="Segoe UI" w:hAnsi="Segoe UI" w:cs="Segoe UI"/>
-          <w:sz w:val="24"/>
-          <w:szCs w:val="24"/>
-        </w:rPr>
-        <w:t>Lựa chọn ngôn ngữ phần mềm: Mục này cho phép bạn lựa chọn ngôn ngữ hiển thị của phần mềm.</w:t>
-      </w:r>
-    </w:p>
-    <w:p>
-      <w:pPr>
-        <w:pStyle w:val="ListParagraph"/>
-        <w:numPr>
-          <w:ilvl w:val="0"/>
-          <w:numId w:val="16"/>
-        </w:numPr>
-        <w:outlineLvl w:val="2"/>
-        <w:rPr>
-          <w:rFonts w:ascii="Segoe UI" w:hAnsi="Segoe UI" w:cs="Segoe UI"/>
-          <w:sz w:val="24"/>
-          <w:szCs w:val="24"/>
-        </w:rPr>
-      </w:pPr>
-      <w:r>
-        <w:rPr>
-          <w:rFonts w:ascii="Segoe UI" w:hAnsi="Segoe UI" w:cs="Segoe UI"/>
-          <w:sz w:val="24"/>
-          <w:szCs w:val="24"/>
-        </w:rPr>
-        <w:t>Lựa chọn ngôn ngữ nhận dạng: Mục này cho phép bạn lựa chọn ngôn ngữ nhận dạng khi bạ</w:t>
-      </w:r>
-      <w:r>
-        <w:rPr>
-          <w:rFonts w:ascii="Segoe UI" w:hAnsi="Segoe UI" w:cs="Segoe UI"/>
-          <w:sz w:val="24"/>
-          <w:szCs w:val="24"/>
-        </w:rPr>
-        <w:t xml:space="preserve">n ghi âm </w:t>
-      </w:r>
-      <w:r>
-        <w:rPr>
-          <w:rFonts w:ascii="Segoe UI" w:hAnsi="Segoe UI" w:cs="Segoe UI"/>
-          <w:sz w:val="24"/>
-          <w:szCs w:val="24"/>
-        </w:rPr>
-        <w:t>(</w:t>
-      </w:r>
-      <w:r>
-        <w:rPr>
-          <w:rFonts w:ascii="Segoe UI" w:hAnsi="Segoe UI" w:cs="Segoe UI"/>
-          <w:sz w:val="24"/>
-          <w:szCs w:val="24"/>
-        </w:rPr>
-        <w:t>Với giá trị là tự động hoặc 1 ngôn ngữ cụ thể nào đó</w:t>
-      </w:r>
-      <w:r>
-        <w:rPr>
-          <w:rFonts w:ascii="Segoe UI" w:hAnsi="Segoe UI" w:cs="Segoe UI"/>
-          <w:sz w:val="24"/>
-          <w:szCs w:val="24"/>
-        </w:rPr>
-        <w:t>)</w:t>
-      </w:r>
-    </w:p>
-    <w:p>
-      <w:pPr>
-        <w:pStyle w:val="ListParagraph"/>
-        <w:numPr>
-          <w:ilvl w:val="0"/>
-          <w:numId w:val="16"/>
-        </w:numPr>
-        <w:outlineLvl w:val="2"/>
-        <w:rPr>
-          <w:rFonts w:ascii="Segoe UI" w:hAnsi="Segoe UI" w:cs="Segoe UI"/>
-          <w:sz w:val="24"/>
-          <w:szCs w:val="24"/>
-        </w:rPr>
-      </w:pPr>
-      <w:r>
-        <w:rPr>
-          <w:rFonts w:ascii="Segoe UI" w:hAnsi="Segoe UI" w:cs="Segoe UI"/>
-          <w:sz w:val="24"/>
-          <w:szCs w:val="24"/>
-        </w:rPr>
-        <w:t>Lựa chọn font chữ: Mục này cho phép bạn lựa chọn font chữ với kích thước to hoặc nhỏ…</w:t>
-      </w:r>
-    </w:p>
-    <w:p>
-      <w:pPr>
-        <w:pStyle w:val="ListParagraph"/>
-        <w:numPr>
-          <w:ilvl w:val="0"/>
-          <w:numId w:val="16"/>
-        </w:numPr>
-        <w:outlineLvl w:val="2"/>
-        <w:rPr>
-          <w:rFonts w:ascii="Segoe UI" w:hAnsi="Segoe UI" w:cs="Segoe UI"/>
-          <w:sz w:val="24"/>
-          <w:szCs w:val="24"/>
-        </w:rPr>
-      </w:pPr>
-      <w:r>
-        <w:rPr>
-          <w:rFonts w:ascii="Segoe UI" w:hAnsi="Segoe UI" w:cs="Segoe UI"/>
-          <w:sz w:val="24"/>
-          <w:szCs w:val="24"/>
-        </w:rPr>
-        <w:t>Lựa chọn reset phần mềm: Chức năng này đưa các mục cài đặt về mặc định, và xóa lịch sử ghi âm.</w:t>
-      </w:r>
-    </w:p>
-    <w:p>
-      <w:pPr>
-        <w:pStyle w:val="ListParagraph"/>
-        <w:ind w:left="1800"/>
-        <w:outlineLvl w:val="2"/>
-        <w:rPr>
-          <w:rFonts w:ascii="Segoe UI" w:hAnsi="Segoe UI" w:cs="Segoe UI"/>
-          <w:sz w:val="24"/>
-          <w:szCs w:val="24"/>
-        </w:rPr>
-      </w:pPr>
-    </w:p>
-    <w:p>
-      <w:pPr>
-        <w:ind w:left="720" w:firstLine="720"/>
-        <w:outlineLvl w:val="2"/>
-        <w:rPr>
-          <w:rFonts w:ascii="Segoe UI" w:hAnsi="Segoe UI" w:cs="Segoe UI"/>
-          <w:i/>
-          <w:sz w:val="24"/>
-          <w:szCs w:val="24"/>
-        </w:rPr>
-      </w:pPr>
-      <w:r>
-        <w:rPr>
-          <w:rFonts w:ascii="Segoe UI" w:hAnsi="Segoe UI" w:cs="Segoe UI"/>
-          <w:i/>
-          <w:sz w:val="24"/>
-          <w:szCs w:val="24"/>
-        </w:rPr>
-        <w:t>Lưu đồ mô tả chức năng:</w:t>
-      </w:r>
-    </w:p>
-    <w:p>
-      <w:pPr>
-        <w:pStyle w:val="ListParagraph"/>
-        <w:ind w:left="1800"/>
         <w:jc w:val="center"/>
         <w:outlineLvl w:val="2"/>
         <w:rPr>
@@ -6430,12 +6974,11 @@
           <w:sz w:val="24"/>
           <w:szCs w:val="24"/>
         </w:rPr>
-        <w:lastRenderedPageBreak/>
         <w:drawing>
-          <wp:inline distT="0" distB="0" distL="0" distR="0" wp14:anchorId="1A7409B3" wp14:editId="70A4E651">
-            <wp:extent cx="2409825" cy="2914650"/>
-            <wp:effectExtent l="0" t="0" r="9525" b="0"/>
-            <wp:docPr id="5" name="Picture 5"/>
+          <wp:inline distT="0" distB="0" distL="0" distR="0" wp14:anchorId="01249B44" wp14:editId="746535E0">
+            <wp:extent cx="2495550" cy="2638425"/>
+            <wp:effectExtent l="0" t="0" r="0" b="9525"/>
+            <wp:docPr id="6" name="Picture 6"/>
             <wp:cNvGraphicFramePr>
               <a:graphicFrameLocks xmlns:a="http://schemas.openxmlformats.org/drawingml/2006/main" noChangeAspect="1"/>
             </wp:cNvGraphicFramePr>
@@ -6455,7 +6998,7 @@
                   <pic:spPr>
                     <a:xfrm>
                       <a:off x="0" y="0"/>
-                      <a:ext cx="2409825" cy="2914650"/>
+                      <a:ext cx="2495550" cy="2638425"/>
                     </a:xfrm>
                     <a:prstGeom prst="rect">
                       <a:avLst/>
@@ -6471,6 +7014,17 @@
     <w:p>
       <w:pPr>
         <w:pStyle w:val="ListParagraph"/>
+        <w:outlineLvl w:val="2"/>
+        <w:rPr>
+          <w:rFonts w:ascii="Segoe UI" w:hAnsi="Segoe UI" w:cs="Segoe UI"/>
+          <w:sz w:val="24"/>
+          <w:szCs w:val="24"/>
+        </w:rPr>
+      </w:pPr>
+    </w:p>
+    <w:p>
+      <w:pPr>
+        <w:pStyle w:val="ListParagraph"/>
         <w:ind w:left="1440"/>
         <w:outlineLvl w:val="2"/>
         <w:rPr>
@@ -6487,6 +7041,7 @@
           <w:ilvl w:val="0"/>
           <w:numId w:val="28"/>
         </w:numPr>
+        <w:spacing w:before="0"/>
         <w:outlineLvl w:val="2"/>
         <w:rPr>
           <w:rFonts w:ascii="Segoe UI" w:hAnsi="Segoe UI" w:cs="Segoe UI"/>
@@ -6502,12 +7057,11 @@
           <w:sz w:val="24"/>
           <w:szCs w:val="24"/>
         </w:rPr>
-        <w:t>Chức năng xem lịch sử</w:t>
-      </w:r>
-    </w:p>
-    <w:p>
-      <w:pPr>
-        <w:pStyle w:val="ListParagraph"/>
+        <w:t>Chức năng lọc tiếng ồn</w:t>
+      </w:r>
+    </w:p>
+    <w:p>
+      <w:pPr>
         <w:ind w:left="900" w:firstLine="360"/>
         <w:outlineLvl w:val="2"/>
         <w:rPr>
@@ -6522,65 +7076,196 @@
           <w:sz w:val="24"/>
           <w:szCs w:val="24"/>
         </w:rPr>
-        <w:t>Với tùy chọn xem lịch sử, màn hình sẽ hiển thị lên 1 danh sách các file âm thanh thu âm được trong 1 tuần trở lại. Bạn có thể tùy chọn nghe hay xem file văn bản tương ứng.</w:t>
-      </w:r>
-      <w:r>
-        <w:rPr>
-          <w:rFonts w:ascii="Segoe UI" w:hAnsi="Segoe UI" w:cs="Segoe UI"/>
-          <w:sz w:val="24"/>
-          <w:szCs w:val="24"/>
-        </w:rPr>
-        <w:t xml:space="preserve"> Bạn cũng có thể xóa file âm thanh nào đó khi click chọn biểu tượng xóa trên file âm thanh tương ứ</w:t>
-      </w:r>
-      <w:r>
-        <w:rPr>
-          <w:rFonts w:ascii="Segoe UI" w:hAnsi="Segoe UI" w:cs="Segoe UI"/>
-          <w:sz w:val="24"/>
-          <w:szCs w:val="24"/>
-        </w:rPr>
-        <w:t>ng.</w:t>
-      </w:r>
+        <w:t>Phần mềm có thể tích ứng thêm một số công nghệ lọc tiếng ồn, lọc âm thanh để nhận dạng tiếng nói một cách chính xác nhất.</w:t>
+      </w:r>
+    </w:p>
+    <w:p>
+      <w:pPr>
+        <w:ind w:left="360" w:firstLine="360"/>
+        <w:outlineLvl w:val="2"/>
+        <w:rPr>
+          <w:rFonts w:ascii="Segoe UI" w:hAnsi="Segoe UI" w:cs="Segoe UI"/>
+          <w:sz w:val="24"/>
+          <w:szCs w:val="24"/>
+        </w:rPr>
+      </w:pPr>
     </w:p>
     <w:p>
       <w:pPr>
         <w:pStyle w:val="ListParagraph"/>
+        <w:numPr>
+          <w:ilvl w:val="0"/>
+          <w:numId w:val="28"/>
+        </w:numPr>
+        <w:spacing w:before="0"/>
         <w:outlineLvl w:val="2"/>
         <w:rPr>
           <w:rFonts w:ascii="Segoe UI" w:hAnsi="Segoe UI" w:cs="Segoe UI"/>
-          <w:sz w:val="24"/>
-          <w:szCs w:val="24"/>
-        </w:rPr>
-      </w:pPr>
+          <w:b/>
+          <w:sz w:val="24"/>
+          <w:szCs w:val="24"/>
+        </w:rPr>
+      </w:pPr>
+      <w:r>
+        <w:rPr>
+          <w:rFonts w:ascii="Segoe UI" w:hAnsi="Segoe UI" w:cs="Segoe UI"/>
+          <w:b/>
+          <w:sz w:val="24"/>
+          <w:szCs w:val="24"/>
+        </w:rPr>
+        <w:lastRenderedPageBreak/>
+        <w:t>Chức năng tạm dừng khi có cuộc gọi đến</w:t>
+      </w:r>
+    </w:p>
+    <w:p>
+      <w:pPr>
+        <w:pStyle w:val="Default"/>
+        <w:ind w:left="540" w:firstLine="720"/>
+        <w:jc w:val="both"/>
+        <w:rPr>
+          <w:rFonts w:ascii="Segoe UI" w:hAnsi="Segoe UI" w:cs="Segoe UI"/>
+          <w:bCs/>
+          <w:shd w:val="clear" w:color="auto" w:fill="FFFFFF"/>
+        </w:rPr>
+      </w:pPr>
+      <w:r>
+        <w:rPr>
+          <w:rFonts w:ascii="Segoe UI" w:hAnsi="Segoe UI" w:cs="Segoe UI"/>
+          <w:shd w:val="clear" w:color="auto" w:fill="FFFFFF"/>
+        </w:rPr>
+        <w:t xml:space="preserve">Tự động </w:t>
+      </w:r>
+      <w:r>
+        <w:rPr>
+          <w:rFonts w:ascii="Segoe UI" w:hAnsi="Segoe UI" w:cs="Segoe UI"/>
+          <w:shd w:val="clear" w:color="auto" w:fill="FFFFFF"/>
+        </w:rPr>
+        <w:t xml:space="preserve">dừng ghi âm và lưu </w:t>
+      </w:r>
+      <w:r>
+        <w:rPr>
+          <w:rFonts w:ascii="Segoe UI" w:hAnsi="Segoe UI" w:cs="Segoe UI"/>
+          <w:shd w:val="clear" w:color="auto" w:fill="FFFFFF"/>
+        </w:rPr>
+        <w:t>khi người dùng bị cuộc gọi đến làm gián đoạn.</w:t>
+      </w:r>
     </w:p>
     <w:p>
       <w:pPr>
         <w:pStyle w:val="ListParagraph"/>
-        <w:ind w:firstLine="540"/>
+        <w:spacing w:before="0"/>
+        <w:ind w:left="1260"/>
         <w:outlineLvl w:val="2"/>
         <w:rPr>
           <w:rFonts w:ascii="Segoe UI" w:hAnsi="Segoe UI" w:cs="Segoe UI"/>
-          <w:i/>
-          <w:sz w:val="24"/>
-          <w:szCs w:val="24"/>
-        </w:rPr>
-      </w:pPr>
-      <w:r>
-        <w:rPr>
-          <w:rFonts w:ascii="Segoe UI" w:hAnsi="Segoe UI" w:cs="Segoe UI"/>
-          <w:i/>
-          <w:sz w:val="24"/>
-          <w:szCs w:val="24"/>
-        </w:rPr>
-        <w:t>Lưu đồ mô tả chức năng:</w:t>
-      </w:r>
+          <w:b/>
+          <w:sz w:val="24"/>
+          <w:szCs w:val="24"/>
+        </w:rPr>
+      </w:pPr>
     </w:p>
     <w:p>
       <w:pPr>
         <w:pStyle w:val="ListParagraph"/>
-        <w:jc w:val="center"/>
+        <w:numPr>
+          <w:ilvl w:val="0"/>
+          <w:numId w:val="28"/>
+        </w:numPr>
+        <w:spacing w:before="0"/>
         <w:outlineLvl w:val="2"/>
         <w:rPr>
           <w:rFonts w:ascii="Segoe UI" w:hAnsi="Segoe UI" w:cs="Segoe UI"/>
+          <w:b/>
+          <w:sz w:val="24"/>
+          <w:szCs w:val="24"/>
+        </w:rPr>
+      </w:pPr>
+      <w:r>
+        <w:rPr>
+          <w:rFonts w:ascii="Segoe UI" w:hAnsi="Segoe UI" w:cs="Segoe UI"/>
+          <w:b/>
+          <w:sz w:val="24"/>
+          <w:szCs w:val="24"/>
+        </w:rPr>
+        <w:t>Chức năng thoát.</w:t>
+      </w:r>
+    </w:p>
+    <w:p>
+      <w:pPr>
+        <w:spacing w:before="0"/>
+        <w:ind w:left="900" w:firstLine="360"/>
+        <w:outlineLvl w:val="2"/>
+        <w:rPr>
+          <w:rFonts w:ascii="Segoe UI" w:hAnsi="Segoe UI" w:cs="Segoe UI"/>
+          <w:sz w:val="24"/>
+          <w:szCs w:val="24"/>
+        </w:rPr>
+      </w:pPr>
+      <w:r>
+        <w:rPr>
+          <w:rFonts w:ascii="Segoe UI" w:hAnsi="Segoe UI" w:cs="Segoe UI"/>
+          <w:sz w:val="24"/>
+          <w:szCs w:val="24"/>
+        </w:rPr>
+        <w:t xml:space="preserve">Sau khi người dùng không muốn nhận dạng nữa có thể click vào biểu tượng </w:t>
+      </w:r>
+      <w:r>
+        <w:rPr>
+          <w:rFonts w:ascii="Segoe UI" w:hAnsi="Segoe UI" w:cs="Segoe UI"/>
+          <w:sz w:val="24"/>
+          <w:szCs w:val="24"/>
+        </w:rPr>
+        <w:t xml:space="preserve">“Home” trên thiết thị </w:t>
+      </w:r>
+      <w:r>
+        <w:rPr>
+          <w:rFonts w:ascii="Segoe UI" w:hAnsi="Segoe UI" w:cs="Segoe UI"/>
+          <w:sz w:val="24"/>
+          <w:szCs w:val="24"/>
+        </w:rPr>
+        <w:t>để tắt ứng dụng</w:t>
+      </w:r>
+    </w:p>
+    <w:p>
+      <w:pPr>
+        <w:spacing w:before="0"/>
+        <w:outlineLvl w:val="2"/>
+        <w:rPr>
+          <w:rFonts w:ascii="Segoe UI" w:hAnsi="Segoe UI" w:cs="Segoe UI"/>
+          <w:b/>
+          <w:sz w:val="24"/>
+          <w:szCs w:val="24"/>
+        </w:rPr>
+      </w:pPr>
+    </w:p>
+    <w:p>
+      <w:pPr>
+        <w:spacing w:before="0"/>
+        <w:outlineLvl w:val="2"/>
+        <w:rPr>
+          <w:rFonts w:ascii="Segoe UI" w:hAnsi="Segoe UI" w:cs="Segoe UI"/>
+          <w:b/>
+          <w:sz w:val="24"/>
+          <w:szCs w:val="24"/>
+        </w:rPr>
+      </w:pPr>
+      <w:r>
+        <w:rPr>
+          <w:rFonts w:ascii="Segoe UI" w:hAnsi="Segoe UI" w:cs="Segoe UI"/>
+          <w:b/>
+          <w:sz w:val="24"/>
+          <w:szCs w:val="24"/>
+        </w:rPr>
+        <w:t>Lưu đồ mô tả toàn chức năng của toàn bộ hệ thống:</w:t>
+      </w:r>
+    </w:p>
+    <w:p>
+      <w:pPr>
+        <w:spacing w:before="0"/>
+        <w:outlineLvl w:val="2"/>
+        <w:rPr>
+          <w:rFonts w:ascii="Segoe UI" w:hAnsi="Segoe UI" w:cs="Segoe UI"/>
+          <w:b/>
           <w:sz w:val="24"/>
           <w:szCs w:val="24"/>
         </w:rPr>
@@ -6593,10 +7278,10 @@
           <w:szCs w:val="24"/>
         </w:rPr>
         <w:drawing>
-          <wp:inline distT="0" distB="0" distL="0" distR="0" wp14:anchorId="01249B44" wp14:editId="746535E0">
-            <wp:extent cx="2495550" cy="2638425"/>
-            <wp:effectExtent l="0" t="0" r="0" b="9525"/>
-            <wp:docPr id="6" name="Picture 6"/>
+          <wp:inline distT="0" distB="0" distL="0" distR="0" wp14:anchorId="69D0B8BA" wp14:editId="074BA199">
+            <wp:extent cx="7188740" cy="3978612"/>
+            <wp:effectExtent l="0" t="0" r="0" b="3175"/>
+            <wp:docPr id="7" name="Picture 7"/>
             <wp:cNvGraphicFramePr>
               <a:graphicFrameLocks xmlns:a="http://schemas.openxmlformats.org/drawingml/2006/main" noChangeAspect="1"/>
             </wp:cNvGraphicFramePr>
@@ -6616,309 +7301,6 @@
                   <pic:spPr>
                     <a:xfrm>
                       <a:off x="0" y="0"/>
-                      <a:ext cx="2495550" cy="2638425"/>
-                    </a:xfrm>
-                    <a:prstGeom prst="rect">
-                      <a:avLst/>
-                    </a:prstGeom>
-                  </pic:spPr>
-                </pic:pic>
-              </a:graphicData>
-            </a:graphic>
-          </wp:inline>
-        </w:drawing>
-      </w:r>
-    </w:p>
-    <w:p>
-      <w:pPr>
-        <w:pStyle w:val="ListParagraph"/>
-        <w:outlineLvl w:val="2"/>
-        <w:rPr>
-          <w:rFonts w:ascii="Segoe UI" w:hAnsi="Segoe UI" w:cs="Segoe UI"/>
-          <w:sz w:val="24"/>
-          <w:szCs w:val="24"/>
-        </w:rPr>
-      </w:pPr>
-    </w:p>
-    <w:p>
-      <w:pPr>
-        <w:pStyle w:val="ListParagraph"/>
-        <w:ind w:left="1440"/>
-        <w:outlineLvl w:val="2"/>
-        <w:rPr>
-          <w:rFonts w:ascii="Segoe UI" w:hAnsi="Segoe UI" w:cs="Segoe UI"/>
-          <w:sz w:val="24"/>
-          <w:szCs w:val="24"/>
-        </w:rPr>
-      </w:pPr>
-    </w:p>
-    <w:p>
-      <w:pPr>
-        <w:pStyle w:val="ListParagraph"/>
-        <w:numPr>
-          <w:ilvl w:val="0"/>
-          <w:numId w:val="28"/>
-        </w:numPr>
-        <w:spacing w:before="0"/>
-        <w:outlineLvl w:val="2"/>
-        <w:rPr>
-          <w:rFonts w:ascii="Segoe UI" w:hAnsi="Segoe UI" w:cs="Segoe UI"/>
-          <w:b/>
-          <w:sz w:val="24"/>
-          <w:szCs w:val="24"/>
-        </w:rPr>
-      </w:pPr>
-      <w:r>
-        <w:rPr>
-          <w:rFonts w:ascii="Segoe UI" w:hAnsi="Segoe UI" w:cs="Segoe UI"/>
-          <w:b/>
-          <w:sz w:val="24"/>
-          <w:szCs w:val="24"/>
-        </w:rPr>
-        <w:t>Chức năng lọc tiếng ồn</w:t>
-      </w:r>
-    </w:p>
-    <w:p>
-      <w:pPr>
-        <w:ind w:left="900" w:firstLine="360"/>
-        <w:outlineLvl w:val="2"/>
-        <w:rPr>
-          <w:rFonts w:ascii="Segoe UI" w:hAnsi="Segoe UI" w:cs="Segoe UI"/>
-          <w:sz w:val="24"/>
-          <w:szCs w:val="24"/>
-        </w:rPr>
-      </w:pPr>
-      <w:r>
-        <w:rPr>
-          <w:rFonts w:ascii="Segoe UI" w:hAnsi="Segoe UI" w:cs="Segoe UI"/>
-          <w:sz w:val="24"/>
-          <w:szCs w:val="24"/>
-        </w:rPr>
-        <w:t>Phần mềm có thể tích ứng thêm một số công nghệ lọc tiếng ồn, lọc âm thanh để nhận dạng tiếng nói một cách chính xác nhất.</w:t>
-      </w:r>
-    </w:p>
-    <w:p>
-      <w:pPr>
-        <w:ind w:left="360" w:firstLine="360"/>
-        <w:outlineLvl w:val="2"/>
-        <w:rPr>
-          <w:rFonts w:ascii="Segoe UI" w:hAnsi="Segoe UI" w:cs="Segoe UI"/>
-          <w:sz w:val="24"/>
-          <w:szCs w:val="24"/>
-        </w:rPr>
-      </w:pPr>
-    </w:p>
-    <w:p>
-      <w:pPr>
-        <w:pStyle w:val="ListParagraph"/>
-        <w:numPr>
-          <w:ilvl w:val="0"/>
-          <w:numId w:val="28"/>
-        </w:numPr>
-        <w:spacing w:before="0"/>
-        <w:outlineLvl w:val="2"/>
-        <w:rPr>
-          <w:rFonts w:ascii="Segoe UI" w:hAnsi="Segoe UI" w:cs="Segoe UI"/>
-          <w:b/>
-          <w:sz w:val="24"/>
-          <w:szCs w:val="24"/>
-        </w:rPr>
-      </w:pPr>
-      <w:r>
-        <w:rPr>
-          <w:rFonts w:ascii="Segoe UI" w:hAnsi="Segoe UI" w:cs="Segoe UI"/>
-          <w:b/>
-          <w:sz w:val="24"/>
-          <w:szCs w:val="24"/>
-        </w:rPr>
-        <w:lastRenderedPageBreak/>
-        <w:t>Chức năng tạm dừng khi có cuộc gọi đến</w:t>
-      </w:r>
-    </w:p>
-    <w:p>
-      <w:pPr>
-        <w:pStyle w:val="Default"/>
-        <w:ind w:left="540" w:firstLine="720"/>
-        <w:jc w:val="both"/>
-        <w:rPr>
-          <w:rFonts w:ascii="Segoe UI" w:hAnsi="Segoe UI" w:cs="Segoe UI"/>
-          <w:bCs/>
-          <w:shd w:val="clear" w:color="auto" w:fill="FFFFFF"/>
-        </w:rPr>
-      </w:pPr>
-      <w:r>
-        <w:rPr>
-          <w:rFonts w:ascii="Segoe UI" w:hAnsi="Segoe UI" w:cs="Segoe UI"/>
-          <w:shd w:val="clear" w:color="auto" w:fill="FFFFFF"/>
-        </w:rPr>
-        <w:t xml:space="preserve">Tự động </w:t>
-      </w:r>
-      <w:r>
-        <w:rPr>
-          <w:rFonts w:ascii="Segoe UI" w:hAnsi="Segoe UI" w:cs="Segoe UI"/>
-          <w:shd w:val="clear" w:color="auto" w:fill="FFFFFF"/>
-        </w:rPr>
-        <w:t xml:space="preserve">dừng ghi âm và lưu </w:t>
-      </w:r>
-      <w:r>
-        <w:rPr>
-          <w:rFonts w:ascii="Segoe UI" w:hAnsi="Segoe UI" w:cs="Segoe UI"/>
-          <w:shd w:val="clear" w:color="auto" w:fill="FFFFFF"/>
-        </w:rPr>
-        <w:t>khi người dùng bị cuộc gọi đến làm gián đoạn.</w:t>
-      </w:r>
-    </w:p>
-    <w:p>
-      <w:pPr>
-        <w:pStyle w:val="ListParagraph"/>
-        <w:spacing w:before="0"/>
-        <w:ind w:left="1260"/>
-        <w:outlineLvl w:val="2"/>
-        <w:rPr>
-          <w:rFonts w:ascii="Segoe UI" w:hAnsi="Segoe UI" w:cs="Segoe UI"/>
-          <w:b/>
-          <w:sz w:val="24"/>
-          <w:szCs w:val="24"/>
-        </w:rPr>
-      </w:pPr>
-    </w:p>
-    <w:p>
-      <w:pPr>
-        <w:pStyle w:val="ListParagraph"/>
-        <w:numPr>
-          <w:ilvl w:val="0"/>
-          <w:numId w:val="28"/>
-        </w:numPr>
-        <w:spacing w:before="0"/>
-        <w:outlineLvl w:val="2"/>
-        <w:rPr>
-          <w:rFonts w:ascii="Segoe UI" w:hAnsi="Segoe UI" w:cs="Segoe UI"/>
-          <w:b/>
-          <w:sz w:val="24"/>
-          <w:szCs w:val="24"/>
-        </w:rPr>
-      </w:pPr>
-      <w:r>
-        <w:rPr>
-          <w:rFonts w:ascii="Segoe UI" w:hAnsi="Segoe UI" w:cs="Segoe UI"/>
-          <w:b/>
-          <w:sz w:val="24"/>
-          <w:szCs w:val="24"/>
-        </w:rPr>
-        <w:t>Chức năng thoát.</w:t>
-      </w:r>
-    </w:p>
-    <w:p>
-      <w:pPr>
-        <w:spacing w:before="0"/>
-        <w:ind w:left="900" w:firstLine="360"/>
-        <w:outlineLvl w:val="2"/>
-        <w:rPr>
-          <w:rFonts w:ascii="Segoe UI" w:hAnsi="Segoe UI" w:cs="Segoe UI"/>
-          <w:sz w:val="24"/>
-          <w:szCs w:val="24"/>
-        </w:rPr>
-      </w:pPr>
-      <w:r>
-        <w:rPr>
-          <w:rFonts w:ascii="Segoe UI" w:hAnsi="Segoe UI" w:cs="Segoe UI"/>
-          <w:sz w:val="24"/>
-          <w:szCs w:val="24"/>
-        </w:rPr>
-        <w:t xml:space="preserve">Sau khi người dùng không muốn nhận dạng nữa có thể click vào biểu tượng </w:t>
-      </w:r>
-      <w:r>
-        <w:rPr>
-          <w:rFonts w:ascii="Segoe UI" w:hAnsi="Segoe UI" w:cs="Segoe UI"/>
-          <w:sz w:val="24"/>
-          <w:szCs w:val="24"/>
-        </w:rPr>
-        <w:t xml:space="preserve">“Home” trên thiết thị </w:t>
-      </w:r>
-      <w:r>
-        <w:rPr>
-          <w:rFonts w:ascii="Segoe UI" w:hAnsi="Segoe UI" w:cs="Segoe UI"/>
-          <w:sz w:val="24"/>
-          <w:szCs w:val="24"/>
-        </w:rPr>
-        <w:t>để tắt ứng dụng</w:t>
-      </w:r>
-    </w:p>
-    <w:p>
-      <w:pPr>
-        <w:spacing w:before="0"/>
-        <w:outlineLvl w:val="2"/>
-        <w:rPr>
-          <w:rFonts w:ascii="Segoe UI" w:hAnsi="Segoe UI" w:cs="Segoe UI"/>
-          <w:b/>
-          <w:sz w:val="24"/>
-          <w:szCs w:val="24"/>
-        </w:rPr>
-      </w:pPr>
-    </w:p>
-    <w:p>
-      <w:pPr>
-        <w:spacing w:before="0"/>
-        <w:outlineLvl w:val="2"/>
-        <w:rPr>
-          <w:rFonts w:ascii="Segoe UI" w:hAnsi="Segoe UI" w:cs="Segoe UI"/>
-          <w:b/>
-          <w:sz w:val="24"/>
-          <w:szCs w:val="24"/>
-        </w:rPr>
-      </w:pPr>
-      <w:r>
-        <w:rPr>
-          <w:rFonts w:ascii="Segoe UI" w:hAnsi="Segoe UI" w:cs="Segoe UI"/>
-          <w:b/>
-          <w:sz w:val="24"/>
-          <w:szCs w:val="24"/>
-        </w:rPr>
-        <w:t>Lưu đồ mô tả toàn chức năng của toàn bộ hệ thống:</w:t>
-      </w:r>
-    </w:p>
-    <w:p>
-      <w:pPr>
-        <w:spacing w:before="0"/>
-        <w:outlineLvl w:val="2"/>
-        <w:rPr>
-          <w:rFonts w:ascii="Segoe UI" w:hAnsi="Segoe UI" w:cs="Segoe UI"/>
-          <w:b/>
-          <w:sz w:val="24"/>
-          <w:szCs w:val="24"/>
-        </w:rPr>
-      </w:pPr>
-      <w:r>
-        <w:rPr>
-          <w:rFonts w:ascii="Segoe UI" w:hAnsi="Segoe UI" w:cs="Segoe UI"/>
-          <w:noProof/>
-          <w:sz w:val="24"/>
-          <w:szCs w:val="24"/>
-        </w:rPr>
-        <w:drawing>
-          <wp:inline distT="0" distB="0" distL="0" distR="0" wp14:anchorId="69D0B8BA" wp14:editId="074BA199">
-            <wp:extent cx="7188740" cy="3978612"/>
-            <wp:effectExtent l="0" t="0" r="0" b="3175"/>
-            <wp:docPr id="7" name="Picture 7"/>
-            <wp:cNvGraphicFramePr>
-              <a:graphicFrameLocks xmlns:a="http://schemas.openxmlformats.org/drawingml/2006/main" noChangeAspect="1"/>
-            </wp:cNvGraphicFramePr>
-            <a:graphic xmlns:a="http://schemas.openxmlformats.org/drawingml/2006/main">
-              <a:graphicData uri="http://schemas.openxmlformats.org/drawingml/2006/picture">
-                <pic:pic xmlns:pic="http://schemas.openxmlformats.org/drawingml/2006/picture">
-                  <pic:nvPicPr>
-                    <pic:cNvPr id="0" name=""/>
-                    <pic:cNvPicPr/>
-                  </pic:nvPicPr>
-                  <pic:blipFill>
-                    <a:blip r:embed="rId16"/>
-                    <a:stretch>
-                      <a:fillRect/>
-                    </a:stretch>
-                  </pic:blipFill>
-                  <pic:spPr>
-                    <a:xfrm>
-                      <a:off x="0" y="0"/>
                       <a:ext cx="7209894" cy="3990320"/>
                     </a:xfrm>
                     <a:prstGeom prst="rect">
@@ -7045,7 +7427,7 @@
       </w:pPr>
     </w:p>
     <w:sectPr>
-      <w:footerReference w:type="default" r:id="rId17"/>
+      <w:footerReference w:type="default" r:id="rId16"/>
       <w:pgSz w:w="12240" w:h="15840"/>
       <w:pgMar w:top="1134" w:right="1134" w:bottom="1134" w:left="810" w:header="289" w:footer="289" w:gutter="0"/>
       <w:pgBorders w:display="firstPage" w:offsetFrom="page">
@@ -7063,7 +7445,7 @@
 </file>
 
 <file path=word/endnotes.xml><?xml version="1.0" encoding="utf-8"?>
-<w:endnotes xmlns:wpc="http://schemas.microsoft.com/office/word/2010/wordprocessingCanvas" xmlns:mc="http://schemas.openxmlformats.org/markup-compatibility/2006" xmlns:o="urn:schemas-microsoft-com:office:office" xmlns:r="http://schemas.openxmlformats.org/officeDocument/2006/relationships" xmlns:m="http://schemas.openxmlformats.org/officeDocument/2006/math" xmlns:v="urn:schemas-microsoft-com:vml" xmlns:wp14="http://schemas.microsoft.com/office/word/2010/wordprocessingDrawing" xmlns:wp="http://schemas.openxmlformats.org/drawingml/2006/wordprocessingDrawing" xmlns:w10="urn:schemas-microsoft-com:office:word" xmlns:w="http://schemas.openxmlformats.org/wordprocessingml/2006/main" xmlns:w14="http://schemas.microsoft.com/office/word/2010/wordml" xmlns:wpg="http://schemas.microsoft.com/office/word/2010/wordprocessingGroup" xmlns:wpi="http://schemas.microsoft.com/office/word/2010/wordprocessingInk" xmlns:wne="http://schemas.microsoft.com/office/word/2006/wordml" xmlns:wps="http://schemas.microsoft.com/office/word/2010/wordprocessingShape" mc:Ignorable="w14 wp14">
+<w:endnotes xmlns:wpc="http://schemas.microsoft.com/office/word/2010/wordprocessingCanvas" xmlns:mc="http://schemas.openxmlformats.org/markup-compatibility/2006" xmlns:o="urn:schemas-microsoft-com:office:office" xmlns:r="http://schemas.openxmlformats.org/officeDocument/2006/relationships" xmlns:m="http://schemas.openxmlformats.org/officeDocument/2006/math" xmlns:v="urn:schemas-microsoft-com:vml" xmlns:wp14="http://schemas.microsoft.com/office/word/2010/wordprocessingDrawing" xmlns:wp="http://schemas.openxmlformats.org/drawingml/2006/wordprocessingDrawing" xmlns:w10="urn:schemas-microsoft-com:office:word" xmlns:w="http://schemas.openxmlformats.org/wordprocessingml/2006/main" xmlns:w14="http://schemas.microsoft.com/office/word/2010/wordml" xmlns:w15="http://schemas.microsoft.com/office/word/2012/wordml" xmlns:wpg="http://schemas.microsoft.com/office/word/2010/wordprocessingGroup" xmlns:wpi="http://schemas.microsoft.com/office/word/2010/wordprocessingInk" xmlns:wne="http://schemas.microsoft.com/office/word/2006/wordml" xmlns:wps="http://schemas.microsoft.com/office/word/2010/wordprocessingShape" mc:Ignorable="w14 w15 wp14">
   <w:endnote w:type="separator" w:id="-1">
     <w:p>
       <w:pPr>
@@ -7088,7 +7470,7 @@
 </file>
 
 <file path=word/footer1.xml><?xml version="1.0" encoding="utf-8"?>
-<w:ftr xmlns:wpc="http://schemas.microsoft.com/office/word/2010/wordprocessingCanvas" xmlns:mc="http://schemas.openxmlformats.org/markup-compatibility/2006" xmlns:o="urn:schemas-microsoft-com:office:office" xmlns:r="http://schemas.openxmlformats.org/officeDocument/2006/relationships" xmlns:m="http://schemas.openxmlformats.org/officeDocument/2006/math" xmlns:v="urn:schemas-microsoft-com:vml" xmlns:wp14="http://schemas.microsoft.com/office/word/2010/wordprocessingDrawing" xmlns:wp="http://schemas.openxmlformats.org/drawingml/2006/wordprocessingDrawing" xmlns:w10="urn:schemas-microsoft-com:office:word" xmlns:w="http://schemas.openxmlformats.org/wordprocessingml/2006/main" xmlns:w14="http://schemas.microsoft.com/office/word/2010/wordml" xmlns:wpg="http://schemas.microsoft.com/office/word/2010/wordprocessingGroup" xmlns:wpi="http://schemas.microsoft.com/office/word/2010/wordprocessingInk" xmlns:wne="http://schemas.microsoft.com/office/word/2006/wordml" xmlns:wps="http://schemas.microsoft.com/office/word/2010/wordprocessingShape" mc:Ignorable="w14 wp14">
+<w:ftr xmlns:wpc="http://schemas.microsoft.com/office/word/2010/wordprocessingCanvas" xmlns:mc="http://schemas.openxmlformats.org/markup-compatibility/2006" xmlns:o="urn:schemas-microsoft-com:office:office" xmlns:r="http://schemas.openxmlformats.org/officeDocument/2006/relationships" xmlns:m="http://schemas.openxmlformats.org/officeDocument/2006/math" xmlns:v="urn:schemas-microsoft-com:vml" xmlns:wp14="http://schemas.microsoft.com/office/word/2010/wordprocessingDrawing" xmlns:wp="http://schemas.openxmlformats.org/drawingml/2006/wordprocessingDrawing" xmlns:w10="urn:schemas-microsoft-com:office:word" xmlns:w="http://schemas.openxmlformats.org/wordprocessingml/2006/main" xmlns:w14="http://schemas.microsoft.com/office/word/2010/wordml" xmlns:w15="http://schemas.microsoft.com/office/word/2012/wordml" xmlns:wpg="http://schemas.microsoft.com/office/word/2010/wordprocessingGroup" xmlns:wpi="http://schemas.microsoft.com/office/word/2010/wordprocessingInk" xmlns:wne="http://schemas.microsoft.com/office/word/2006/wordml" xmlns:wps="http://schemas.microsoft.com/office/word/2010/wordprocessingShape" mc:Ignorable="w14 w15 wp14">
   <w:sdt>
     <w:sdtPr>
       <w:id w:val="-1387953749"/>
@@ -7148,7 +7530,7 @@
                 <w:bCs/>
                 <w:noProof/>
               </w:rPr>
-              <w:t>8</w:t>
+              <w:t>13</w:t>
             </w:r>
             <w:r>
               <w:rPr>
@@ -7218,7 +7600,7 @@
 </file>
 
 <file path=word/footnotes.xml><?xml version="1.0" encoding="utf-8"?>
-<w:footnotes xmlns:wpc="http://schemas.microsoft.com/office/word/2010/wordprocessingCanvas" xmlns:mc="http://schemas.openxmlformats.org/markup-compatibility/2006" xmlns:o="urn:schemas-microsoft-com:office:office" xmlns:r="http://schemas.openxmlformats.org/officeDocument/2006/relationships" xmlns:m="http://schemas.openxmlformats.org/officeDocument/2006/math" xmlns:v="urn:schemas-microsoft-com:vml" xmlns:wp14="http://schemas.microsoft.com/office/word/2010/wordprocessingDrawing" xmlns:wp="http://schemas.openxmlformats.org/drawingml/2006/wordprocessingDrawing" xmlns:w10="urn:schemas-microsoft-com:office:word" xmlns:w="http://schemas.openxmlformats.org/wordprocessingml/2006/main" xmlns:w14="http://schemas.microsoft.com/office/word/2010/wordml" xmlns:wpg="http://schemas.microsoft.com/office/word/2010/wordprocessingGroup" xmlns:wpi="http://schemas.microsoft.com/office/word/2010/wordprocessingInk" xmlns:wne="http://schemas.microsoft.com/office/word/2006/wordml" xmlns:wps="http://schemas.microsoft.com/office/word/2010/wordprocessingShape" mc:Ignorable="w14 wp14">
+<w:footnotes xmlns:wpc="http://schemas.microsoft.com/office/word/2010/wordprocessingCanvas" xmlns:mc="http://schemas.openxmlformats.org/markup-compatibility/2006" xmlns:o="urn:schemas-microsoft-com:office:office" xmlns:r="http://schemas.openxmlformats.org/officeDocument/2006/relationships" xmlns:m="http://schemas.openxmlformats.org/officeDocument/2006/math" xmlns:v="urn:schemas-microsoft-com:vml" xmlns:wp14="http://schemas.microsoft.com/office/word/2010/wordprocessingDrawing" xmlns:wp="http://schemas.openxmlformats.org/drawingml/2006/wordprocessingDrawing" xmlns:w10="urn:schemas-microsoft-com:office:word" xmlns:w="http://schemas.openxmlformats.org/wordprocessingml/2006/main" xmlns:w14="http://schemas.microsoft.com/office/word/2010/wordml" xmlns:w15="http://schemas.microsoft.com/office/word/2012/wordml" xmlns:wpg="http://schemas.microsoft.com/office/word/2010/wordprocessingGroup" xmlns:wpi="http://schemas.microsoft.com/office/word/2010/wordprocessingInk" xmlns:wne="http://schemas.microsoft.com/office/word/2006/wordml" xmlns:wps="http://schemas.microsoft.com/office/word/2010/wordprocessingShape" mc:Ignorable="w14 w15 wp14">
   <w:footnote w:type="separator" w:id="-1">
     <w:p>
       <w:pPr>
@@ -7243,7 +7625,7 @@
 </file>
 
 <file path=word/numbering.xml><?xml version="1.0" encoding="utf-8"?>
-<w:numbering xmlns:wpc="http://schemas.microsoft.com/office/word/2010/wordprocessingCanvas" xmlns:mc="http://schemas.openxmlformats.org/markup-compatibility/2006" xmlns:o="urn:schemas-microsoft-com:office:office" xmlns:r="http://schemas.openxmlformats.org/officeDocument/2006/relationships" xmlns:m="http://schemas.openxmlformats.org/officeDocument/2006/math" xmlns:v="urn:schemas-microsoft-com:vml" xmlns:wp14="http://schemas.microsoft.com/office/word/2010/wordprocessingDrawing" xmlns:wp="http://schemas.openxmlformats.org/drawingml/2006/wordprocessingDrawing" xmlns:w10="urn:schemas-microsoft-com:office:word" xmlns:w="http://schemas.openxmlformats.org/wordprocessingml/2006/main" xmlns:w14="http://schemas.microsoft.com/office/word/2010/wordml" xmlns:wpg="http://schemas.microsoft.com/office/word/2010/wordprocessingGroup" xmlns:wpi="http://schemas.microsoft.com/office/word/2010/wordprocessingInk" xmlns:wne="http://schemas.microsoft.com/office/word/2006/wordml" xmlns:wps="http://schemas.microsoft.com/office/word/2010/wordprocessingShape" mc:Ignorable="w14 wp14">
+<w:numbering xmlns:wpc="http://schemas.microsoft.com/office/word/2010/wordprocessingCanvas" xmlns:mc="http://schemas.openxmlformats.org/markup-compatibility/2006" xmlns:o="urn:schemas-microsoft-com:office:office" xmlns:r="http://schemas.openxmlformats.org/officeDocument/2006/relationships" xmlns:m="http://schemas.openxmlformats.org/officeDocument/2006/math" xmlns:v="urn:schemas-microsoft-com:vml" xmlns:wp14="http://schemas.microsoft.com/office/word/2010/wordprocessingDrawing" xmlns:wp="http://schemas.openxmlformats.org/drawingml/2006/wordprocessingDrawing" xmlns:w10="urn:schemas-microsoft-com:office:word" xmlns:w="http://schemas.openxmlformats.org/wordprocessingml/2006/main" xmlns:w14="http://schemas.microsoft.com/office/word/2010/wordml" xmlns:w15="http://schemas.microsoft.com/office/word/2012/wordml" xmlns:wpg="http://schemas.microsoft.com/office/word/2010/wordprocessingGroup" xmlns:wpi="http://schemas.microsoft.com/office/word/2010/wordprocessingInk" xmlns:wne="http://schemas.microsoft.com/office/word/2006/wordml" xmlns:wps="http://schemas.microsoft.com/office/word/2010/wordprocessingShape" mc:Ignorable="w14 w15 wp14">
   <w:abstractNum w:abstractNumId="0">
     <w:nsid w:val="00321B1F"/>
     <w:multiLevelType w:val="hybridMultilevel"/>
@@ -9111,6 +9493,117 @@
     </w:lvl>
   </w:abstractNum>
   <w:abstractNum w:abstractNumId="18">
+    <w:nsid w:val="32DB4095"/>
+    <w:multiLevelType w:val="hybridMultilevel"/>
+    <w:tmpl w:val="A614CAB0"/>
+    <w:lvl w:ilvl="0" w:tplc="7DCA39A6">
+      <w:numFmt w:val="bullet"/>
+      <w:lvlText w:val="-"/>
+      <w:lvlJc w:val="left"/>
+      <w:pPr>
+        <w:ind w:left="2250" w:hanging="360"/>
+      </w:pPr>
+      <w:rPr>
+        <w:rFonts w:ascii="Times New Roman" w:eastAsiaTheme="minorHAnsi" w:hAnsi="Times New Roman" w:cs="Times New Roman" w:hint="default"/>
+      </w:rPr>
+    </w:lvl>
+    <w:lvl w:ilvl="1" w:tplc="7DCA39A6">
+      <w:numFmt w:val="bullet"/>
+      <w:lvlText w:val="-"/>
+      <w:lvlJc w:val="left"/>
+      <w:pPr>
+        <w:ind w:left="1890" w:hanging="360"/>
+      </w:pPr>
+      <w:rPr>
+        <w:rFonts w:ascii="Times New Roman" w:eastAsiaTheme="minorHAnsi" w:hAnsi="Times New Roman" w:cs="Times New Roman" w:hint="default"/>
+      </w:rPr>
+    </w:lvl>
+    <w:lvl w:ilvl="2" w:tplc="ABBE1BFC">
+      <w:start w:val="1"/>
+      <w:numFmt w:val="bullet"/>
+      <w:lvlText w:val="-"/>
+      <w:lvlJc w:val="left"/>
+      <w:pPr>
+        <w:ind w:left="2610" w:hanging="360"/>
+      </w:pPr>
+      <w:rPr>
+        <w:rFonts w:ascii="Times New Roman" w:eastAsiaTheme="minorHAnsi" w:hAnsi="Times New Roman" w:cs="Times New Roman" w:hint="default"/>
+      </w:rPr>
+    </w:lvl>
+    <w:lvl w:ilvl="3" w:tplc="04090001">
+      <w:start w:val="1"/>
+      <w:numFmt w:val="bullet"/>
+      <w:lvlText w:val=""/>
+      <w:lvlJc w:val="left"/>
+      <w:pPr>
+        <w:ind w:left="1800" w:hanging="360"/>
+      </w:pPr>
+      <w:rPr>
+        <w:rFonts w:ascii="Symbol" w:hAnsi="Symbol" w:hint="default"/>
+      </w:rPr>
+    </w:lvl>
+    <w:lvl w:ilvl="4" w:tplc="04090003" w:tentative="1">
+      <w:start w:val="1"/>
+      <w:numFmt w:val="bullet"/>
+      <w:lvlText w:val="o"/>
+      <w:lvlJc w:val="left"/>
+      <w:pPr>
+        <w:ind w:left="4050" w:hanging="360"/>
+      </w:pPr>
+      <w:rPr>
+        <w:rFonts w:ascii="Courier New" w:hAnsi="Courier New" w:cs="Courier New" w:hint="default"/>
+      </w:rPr>
+    </w:lvl>
+    <w:lvl w:ilvl="5" w:tplc="04090005" w:tentative="1">
+      <w:start w:val="1"/>
+      <w:numFmt w:val="bullet"/>
+      <w:lvlText w:val=""/>
+      <w:lvlJc w:val="left"/>
+      <w:pPr>
+        <w:ind w:left="4770" w:hanging="360"/>
+      </w:pPr>
+      <w:rPr>
+        <w:rFonts w:ascii="Wingdings" w:hAnsi="Wingdings" w:hint="default"/>
+      </w:rPr>
+    </w:lvl>
+    <w:lvl w:ilvl="6" w:tplc="04090001" w:tentative="1">
+      <w:start w:val="1"/>
+      <w:numFmt w:val="bullet"/>
+      <w:lvlText w:val=""/>
+      <w:lvlJc w:val="left"/>
+      <w:pPr>
+        <w:ind w:left="5490" w:hanging="360"/>
+      </w:pPr>
+      <w:rPr>
+        <w:rFonts w:ascii="Symbol" w:hAnsi="Symbol" w:hint="default"/>
+      </w:rPr>
+    </w:lvl>
+    <w:lvl w:ilvl="7" w:tplc="04090003" w:tentative="1">
+      <w:start w:val="1"/>
+      <w:numFmt w:val="bullet"/>
+      <w:lvlText w:val="o"/>
+      <w:lvlJc w:val="left"/>
+      <w:pPr>
+        <w:ind w:left="6210" w:hanging="360"/>
+      </w:pPr>
+      <w:rPr>
+        <w:rFonts w:ascii="Courier New" w:hAnsi="Courier New" w:cs="Courier New" w:hint="default"/>
+      </w:rPr>
+    </w:lvl>
+    <w:lvl w:ilvl="8" w:tplc="04090005" w:tentative="1">
+      <w:start w:val="1"/>
+      <w:numFmt w:val="bullet"/>
+      <w:lvlText w:val=""/>
+      <w:lvlJc w:val="left"/>
+      <w:pPr>
+        <w:ind w:left="6930" w:hanging="360"/>
+      </w:pPr>
+      <w:rPr>
+        <w:rFonts w:ascii="Wingdings" w:hAnsi="Wingdings" w:hint="default"/>
+      </w:rPr>
+    </w:lvl>
+  </w:abstractNum>
+  <w:abstractNum w:abstractNumId="19">
     <w:nsid w:val="340E47E2"/>
     <w:multiLevelType w:val="hybridMultilevel"/>
     <w:tmpl w:val="B492D678"/>
@@ -9222,7 +9715,7 @@
       </w:rPr>
     </w:lvl>
   </w:abstractNum>
-  <w:abstractNum w:abstractNumId="19">
+  <w:abstractNum w:abstractNumId="20">
     <w:nsid w:val="38705A2E"/>
     <w:multiLevelType w:val="hybridMultilevel"/>
     <w:tmpl w:val="CB04F6F2"/>
@@ -9334,7 +9827,7 @@
       </w:rPr>
     </w:lvl>
   </w:abstractNum>
-  <w:abstractNum w:abstractNumId="20">
+  <w:abstractNum w:abstractNumId="21">
     <w:nsid w:val="39E1196D"/>
     <w:multiLevelType w:val="hybridMultilevel"/>
     <w:tmpl w:val="F58EE9F0"/>
@@ -9424,7 +9917,7 @@
       </w:pPr>
     </w:lvl>
   </w:abstractNum>
-  <w:abstractNum w:abstractNumId="21">
+  <w:abstractNum w:abstractNumId="22">
     <w:nsid w:val="42851E8A"/>
     <w:multiLevelType w:val="hybridMultilevel"/>
     <w:tmpl w:val="5FAE22B8"/>
@@ -9537,7 +10030,7 @@
       </w:rPr>
     </w:lvl>
   </w:abstractNum>
-  <w:abstractNum w:abstractNumId="22">
+  <w:abstractNum w:abstractNumId="23">
     <w:nsid w:val="469C0DD0"/>
     <w:multiLevelType w:val="multilevel"/>
     <w:tmpl w:val="1AF0B3E6"/>
@@ -9650,7 +10143,7 @@
       </w:rPr>
     </w:lvl>
   </w:abstractNum>
-  <w:abstractNum w:abstractNumId="23">
+  <w:abstractNum w:abstractNumId="24">
     <w:nsid w:val="482B52BB"/>
     <w:multiLevelType w:val="hybridMultilevel"/>
     <w:tmpl w:val="5E2C28BC"/>
@@ -9740,7 +10233,7 @@
       </w:pPr>
     </w:lvl>
   </w:abstractNum>
-  <w:abstractNum w:abstractNumId="24">
+  <w:abstractNum w:abstractNumId="25">
     <w:nsid w:val="53797F64"/>
     <w:multiLevelType w:val="hybridMultilevel"/>
     <w:tmpl w:val="F51E15C0"/>
@@ -9853,7 +10346,7 @@
       </w:rPr>
     </w:lvl>
   </w:abstractNum>
-  <w:abstractNum w:abstractNumId="25">
+  <w:abstractNum w:abstractNumId="26">
     <w:nsid w:val="53EB22D8"/>
     <w:multiLevelType w:val="hybridMultilevel"/>
     <w:tmpl w:val="E1120D70"/>
@@ -9966,7 +10459,7 @@
       </w:rPr>
     </w:lvl>
   </w:abstractNum>
-  <w:abstractNum w:abstractNumId="26">
+  <w:abstractNum w:abstractNumId="27">
     <w:nsid w:val="54C72E22"/>
     <w:multiLevelType w:val="hybridMultilevel"/>
     <w:tmpl w:val="C3226DEE"/>
@@ -10058,7 +10551,7 @@
       </w:pPr>
     </w:lvl>
   </w:abstractNum>
-  <w:abstractNum w:abstractNumId="27">
+  <w:abstractNum w:abstractNumId="28">
     <w:nsid w:val="5BD95539"/>
     <w:multiLevelType w:val="hybridMultilevel"/>
     <w:tmpl w:val="B22828BA"/>
@@ -10148,7 +10641,7 @@
       </w:pPr>
     </w:lvl>
   </w:abstractNum>
-  <w:abstractNum w:abstractNumId="28">
+  <w:abstractNum w:abstractNumId="29">
     <w:nsid w:val="5DFB37C4"/>
     <w:multiLevelType w:val="multilevel"/>
     <w:tmpl w:val="E572D6DA"/>
@@ -10269,7 +10762,7 @@
       </w:rPr>
     </w:lvl>
   </w:abstractNum>
-  <w:abstractNum w:abstractNumId="29">
+  <w:abstractNum w:abstractNumId="30">
     <w:nsid w:val="5F1E4174"/>
     <w:multiLevelType w:val="hybridMultilevel"/>
     <w:tmpl w:val="5E509BC6"/>
@@ -10382,7 +10875,7 @@
       </w:rPr>
     </w:lvl>
   </w:abstractNum>
-  <w:abstractNum w:abstractNumId="30">
+  <w:abstractNum w:abstractNumId="31">
     <w:nsid w:val="60F013DE"/>
     <w:multiLevelType w:val="hybridMultilevel"/>
     <w:tmpl w:val="2E6E8058"/>
@@ -10472,7 +10965,7 @@
       </w:pPr>
     </w:lvl>
   </w:abstractNum>
-  <w:abstractNum w:abstractNumId="31">
+  <w:abstractNum w:abstractNumId="32">
     <w:nsid w:val="651E72A5"/>
     <w:multiLevelType w:val="hybridMultilevel"/>
     <w:tmpl w:val="DA101CF2"/>
@@ -10561,7 +11054,7 @@
       </w:pPr>
     </w:lvl>
   </w:abstractNum>
-  <w:abstractNum w:abstractNumId="32">
+  <w:abstractNum w:abstractNumId="33">
     <w:nsid w:val="6F4F693C"/>
     <w:multiLevelType w:val="hybridMultilevel"/>
     <w:tmpl w:val="911EC802"/>
@@ -10647,7 +11140,7 @@
       </w:pPr>
     </w:lvl>
   </w:abstractNum>
-  <w:abstractNum w:abstractNumId="33">
+  <w:abstractNum w:abstractNumId="34">
     <w:nsid w:val="73FE29C5"/>
     <w:multiLevelType w:val="hybridMultilevel"/>
     <w:tmpl w:val="330EF7EC"/>
@@ -10656,7 +11149,7 @@
       <w:lvlText w:val="-"/>
       <w:lvlJc w:val="left"/>
       <w:pPr>
-        <w:ind w:left="1710" w:hanging="360"/>
+        <w:ind w:left="2250" w:hanging="360"/>
       </w:pPr>
       <w:rPr>
         <w:rFonts w:ascii="Times New Roman" w:eastAsia="Times New Roman" w:hAnsi="Times New Roman" w:cs="Times New Roman" w:hint="default"/>
@@ -10668,7 +11161,7 @@
       <w:lvlText w:val="o"/>
       <w:lvlJc w:val="left"/>
       <w:pPr>
-        <w:ind w:left="2880" w:hanging="360"/>
+        <w:ind w:left="3420" w:hanging="360"/>
       </w:pPr>
       <w:rPr>
         <w:rFonts w:ascii="Courier New" w:hAnsi="Courier New" w:cs="Courier New" w:hint="default"/>
@@ -10680,7 +11173,7 @@
       <w:lvlText w:val=""/>
       <w:lvlJc w:val="left"/>
       <w:pPr>
-        <w:ind w:left="3600" w:hanging="360"/>
+        <w:ind w:left="4140" w:hanging="360"/>
       </w:pPr>
       <w:rPr>
         <w:rFonts w:ascii="Wingdings" w:hAnsi="Wingdings" w:hint="default"/>
@@ -10692,7 +11185,7 @@
       <w:lvlText w:val=""/>
       <w:lvlJc w:val="left"/>
       <w:pPr>
-        <w:ind w:left="4320" w:hanging="360"/>
+        <w:ind w:left="4860" w:hanging="360"/>
       </w:pPr>
       <w:rPr>
         <w:rFonts w:ascii="Symbol" w:hAnsi="Symbol" w:hint="default"/>
@@ -10704,7 +11197,7 @@
       <w:lvlText w:val="o"/>
       <w:lvlJc w:val="left"/>
       <w:pPr>
-        <w:ind w:left="5040" w:hanging="360"/>
+        <w:ind w:left="5580" w:hanging="360"/>
       </w:pPr>
       <w:rPr>
         <w:rFonts w:ascii="Courier New" w:hAnsi="Courier New" w:cs="Courier New" w:hint="default"/>
@@ -10716,7 +11209,7 @@
       <w:lvlText w:val=""/>
       <w:lvlJc w:val="left"/>
       <w:pPr>
-        <w:ind w:left="5760" w:hanging="360"/>
+        <w:ind w:left="6300" w:hanging="360"/>
       </w:pPr>
       <w:rPr>
         <w:rFonts w:ascii="Wingdings" w:hAnsi="Wingdings" w:hint="default"/>
@@ -10728,7 +11221,7 @@
       <w:lvlText w:val=""/>
       <w:lvlJc w:val="left"/>
       <w:pPr>
-        <w:ind w:left="6480" w:hanging="360"/>
+        <w:ind w:left="7020" w:hanging="360"/>
       </w:pPr>
       <w:rPr>
         <w:rFonts w:ascii="Symbol" w:hAnsi="Symbol" w:hint="default"/>
@@ -10740,7 +11233,7 @@
       <w:lvlText w:val="o"/>
       <w:lvlJc w:val="left"/>
       <w:pPr>
-        <w:ind w:left="7200" w:hanging="360"/>
+        <w:ind w:left="7740" w:hanging="360"/>
       </w:pPr>
       <w:rPr>
         <w:rFonts w:ascii="Courier New" w:hAnsi="Courier New" w:cs="Courier New" w:hint="default"/>
@@ -10752,14 +11245,14 @@
       <w:lvlText w:val=""/>
       <w:lvlJc w:val="left"/>
       <w:pPr>
-        <w:ind w:left="7920" w:hanging="360"/>
+        <w:ind w:left="8460" w:hanging="360"/>
       </w:pPr>
       <w:rPr>
         <w:rFonts w:ascii="Wingdings" w:hAnsi="Wingdings" w:hint="default"/>
       </w:rPr>
     </w:lvl>
   </w:abstractNum>
-  <w:abstractNum w:abstractNumId="34">
+  <w:abstractNum w:abstractNumId="35">
     <w:nsid w:val="749A791A"/>
     <w:multiLevelType w:val="hybridMultilevel"/>
     <w:tmpl w:val="AD6A2A9E"/>
@@ -10871,7 +11364,7 @@
       </w:rPr>
     </w:lvl>
   </w:abstractNum>
-  <w:abstractNum w:abstractNumId="35">
+  <w:abstractNum w:abstractNumId="36">
     <w:nsid w:val="7A1B34DC"/>
     <w:multiLevelType w:val="hybridMultilevel"/>
     <w:tmpl w:val="4728482A"/>
@@ -10984,7 +11477,7 @@
       </w:rPr>
     </w:lvl>
   </w:abstractNum>
-  <w:abstractNum w:abstractNumId="36">
+  <w:abstractNum w:abstractNumId="37">
     <w:nsid w:val="7E637032"/>
     <w:multiLevelType w:val="multilevel"/>
     <w:tmpl w:val="64406B70"/>
@@ -11117,7 +11610,7 @@
     <w:abstractNumId w:val="11"/>
   </w:num>
   <w:num w:numId="4">
-    <w:abstractNumId w:val="32"/>
+    <w:abstractNumId w:val="33"/>
     <w:lvlOverride w:ilvl="0">
       <w:startOverride w:val="1"/>
     </w:lvlOverride>
@@ -11150,43 +11643,43 @@
     <w:abstractNumId w:val="10"/>
   </w:num>
   <w:num w:numId="6">
-    <w:abstractNumId w:val="34"/>
+    <w:abstractNumId w:val="35"/>
   </w:num>
   <w:num w:numId="7">
-    <w:abstractNumId w:val="29"/>
+    <w:abstractNumId w:val="30"/>
   </w:num>
   <w:num w:numId="8">
-    <w:abstractNumId w:val="24"/>
+    <w:abstractNumId w:val="25"/>
   </w:num>
   <w:num w:numId="9">
     <w:abstractNumId w:val="4"/>
   </w:num>
   <w:num w:numId="10">
-    <w:abstractNumId w:val="25"/>
+    <w:abstractNumId w:val="26"/>
   </w:num>
   <w:num w:numId="11">
     <w:abstractNumId w:val="13"/>
   </w:num>
   <w:num w:numId="12">
-    <w:abstractNumId w:val="35"/>
+    <w:abstractNumId w:val="36"/>
   </w:num>
   <w:num w:numId="13">
-    <w:abstractNumId w:val="19"/>
+    <w:abstractNumId w:val="20"/>
   </w:num>
   <w:num w:numId="14">
     <w:abstractNumId w:val="2"/>
   </w:num>
   <w:num w:numId="15">
-    <w:abstractNumId w:val="20"/>
+    <w:abstractNumId w:val="21"/>
   </w:num>
   <w:num w:numId="16">
     <w:abstractNumId w:val="0"/>
   </w:num>
   <w:num w:numId="17">
-    <w:abstractNumId w:val="36"/>
+    <w:abstractNumId w:val="37"/>
   </w:num>
   <w:num w:numId="18">
-    <w:abstractNumId w:val="22"/>
+    <w:abstractNumId w:val="23"/>
   </w:num>
   <w:num w:numId="19">
     <w:abstractNumId w:val="8"/>
@@ -11195,10 +11688,10 @@
     <w:abstractNumId w:val="12"/>
   </w:num>
   <w:num w:numId="21">
-    <w:abstractNumId w:val="18"/>
+    <w:abstractNumId w:val="19"/>
   </w:num>
   <w:num w:numId="22">
-    <w:abstractNumId w:val="23"/>
+    <w:abstractNumId w:val="24"/>
   </w:num>
   <w:num w:numId="23">
     <w:abstractNumId w:val="14"/>
@@ -11207,7 +11700,7 @@
     <w:abstractNumId w:val="9"/>
   </w:num>
   <w:num w:numId="25">
-    <w:abstractNumId w:val="33"/>
+    <w:abstractNumId w:val="34"/>
   </w:num>
   <w:num w:numId="26">
     <w:abstractNumId w:val="15"/>
@@ -11222,34 +11715,37 @@
     <w:abstractNumId w:val="3"/>
   </w:num>
   <w:num w:numId="30">
-    <w:abstractNumId w:val="28"/>
+    <w:abstractNumId w:val="29"/>
   </w:num>
   <w:num w:numId="31">
-    <w:abstractNumId w:val="26"/>
+    <w:abstractNumId w:val="27"/>
   </w:num>
   <w:num w:numId="32">
     <w:abstractNumId w:val="16"/>
   </w:num>
   <w:num w:numId="33">
+    <w:abstractNumId w:val="32"/>
+  </w:num>
+  <w:num w:numId="34">
     <w:abstractNumId w:val="31"/>
   </w:num>
-  <w:num w:numId="34">
-    <w:abstractNumId w:val="30"/>
-  </w:num>
   <w:num w:numId="35">
-    <w:abstractNumId w:val="27"/>
+    <w:abstractNumId w:val="28"/>
   </w:num>
   <w:num w:numId="36">
-    <w:abstractNumId w:val="21"/>
+    <w:abstractNumId w:val="22"/>
   </w:num>
   <w:num w:numId="37">
     <w:abstractNumId w:val="1"/>
+  </w:num>
+  <w:num w:numId="38">
+    <w:abstractNumId w:val="18"/>
   </w:num>
 </w:numbering>
 </file>
 
 <file path=word/styles.xml><?xml version="1.0" encoding="utf-8"?>
-<w:styles xmlns:mc="http://schemas.openxmlformats.org/markup-compatibility/2006" xmlns:r="http://schemas.openxmlformats.org/officeDocument/2006/relationships" xmlns:w="http://schemas.openxmlformats.org/wordprocessingml/2006/main" xmlns:w14="http://schemas.microsoft.com/office/word/2010/wordml" mc:Ignorable="w14">
+<w:styles xmlns:mc="http://schemas.openxmlformats.org/markup-compatibility/2006" xmlns:r="http://schemas.openxmlformats.org/officeDocument/2006/relationships" xmlns:w="http://schemas.openxmlformats.org/wordprocessingml/2006/main" xmlns:w14="http://schemas.microsoft.com/office/word/2010/wordml" xmlns:w15="http://schemas.microsoft.com/office/word/2012/wordml" mc:Ignorable="w14 w15">
   <w:docDefaults>
     <w:rPrDefault>
       <w:rPr>
@@ -11265,556 +11761,378 @@
       </w:pPr>
     </w:pPrDefault>
   </w:docDefaults>
-  <w:latentStyles w:defLockedState="0" w:defUIPriority="99" w:defSemiHidden="1" w:defUnhideWhenUsed="1" w:defQFormat="0" w:count="267">
-    <w:lsdException w:name="Normal" w:semiHidden="0" w:uiPriority="0" w:unhideWhenUsed="0" w:qFormat="1"/>
-    <w:lsdException w:name="heading 1" w:semiHidden="0" w:uiPriority="9" w:unhideWhenUsed="0" w:qFormat="1"/>
-    <w:lsdException w:name="heading 2" w:uiPriority="9" w:qFormat="1"/>
-    <w:lsdException w:name="heading 3" w:uiPriority="9" w:qFormat="1"/>
-    <w:lsdException w:name="heading 4" w:uiPriority="9" w:qFormat="1"/>
-    <w:lsdException w:name="heading 5" w:uiPriority="9" w:qFormat="1"/>
-    <w:lsdException w:name="heading 6" w:uiPriority="9" w:qFormat="1"/>
-    <w:lsdException w:name="heading 7" w:uiPriority="9" w:qFormat="1"/>
-    <w:lsdException w:name="heading 8" w:uiPriority="9" w:qFormat="1"/>
-    <w:lsdException w:name="heading 9" w:uiPriority="9" w:qFormat="1"/>
-    <w:lsdException w:name="toc 1" w:uiPriority="39" w:qFormat="1"/>
-    <w:lsdException w:name="toc 2" w:uiPriority="39"/>
-    <w:lsdException w:name="toc 3" w:uiPriority="39"/>
-    <w:lsdException w:name="toc 4" w:uiPriority="39"/>
-    <w:lsdException w:name="toc 5" w:uiPriority="39"/>
-    <w:lsdException w:name="toc 6" w:uiPriority="39"/>
-    <w:lsdException w:name="toc 7" w:uiPriority="39"/>
-    <w:lsdException w:name="toc 8" w:uiPriority="39"/>
-    <w:lsdException w:name="toc 9" w:uiPriority="39"/>
-    <w:lsdException w:name="caption" w:uiPriority="35" w:qFormat="1"/>
-    <w:lsdException w:name="Title" w:semiHidden="0" w:uiPriority="10" w:unhideWhenUsed="0" w:qFormat="1"/>
-    <w:lsdException w:name="Default Paragraph Font" w:uiPriority="1"/>
-    <w:lsdException w:name="Subtitle" w:semiHidden="0" w:uiPriority="11" w:unhideWhenUsed="0" w:qFormat="1"/>
-    <w:lsdException w:name="Strong" w:semiHidden="0" w:uiPriority="22" w:unhideWhenUsed="0" w:qFormat="1"/>
-    <w:lsdException w:name="Emphasis" w:semiHidden="0" w:uiPriority="20" w:unhideWhenUsed="0" w:qFormat="1"/>
-    <w:lsdException w:name="Table Grid" w:semiHidden="0" w:uiPriority="59" w:unhideWhenUsed="0"/>
-    <w:lsdException w:name="Placeholder Text" w:unhideWhenUsed="0"/>
-    <w:lsdException w:name="No Spacing" w:semiHidden="0" w:uiPriority="1" w:unhideWhenUsed="0" w:qFormat="1"/>
-    <w:lsdException w:name="Light Shading" w:semiHidden="0" w:uiPriority="60" w:unhideWhenUsed="0"/>
-    <w:lsdException w:name="Light List" w:semiHidden="0" w:uiPriority="61" w:unhideWhenUsed="0"/>
-    <w:lsdException w:name="Light Grid" w:semiHidden="0" w:uiPriority="62" w:unhideWhenUsed="0"/>
-    <w:lsdException w:name="Medium Shading 1" w:semiHidden="0" w:uiPriority="63" w:unhideWhenUsed="0"/>
-    <w:lsdException w:name="Medium Shading 2" w:semiHidden="0" w:uiPriority="64" w:unhideWhenUsed="0"/>
-    <w:lsdException w:name="Medium List 1" w:semiHidden="0" w:uiPriority="65" w:unhideWhenUsed="0"/>
-    <w:lsdException w:name="Medium List 2" w:semiHidden="0" w:uiPriority="66" w:unhideWhenUsed="0"/>
-    <w:lsdException w:name="Medium Grid 1" w:semiHidden="0" w:uiPriority="67" w:unhideWhenUsed="0"/>
-    <w:lsdException w:name="Medium Grid 2" w:semiHidden="0" w:uiPriority="68" w:unhideWhenUsed="0"/>
-    <w:lsdException w:name="Medium Grid 3" w:semiHidden="0" w:uiPriority="69" w:unhideWhenUsed="0"/>
-    <w:lsdException w:name="Dark List" w:semiHidden="0" w:uiPriority="70" w:unhideWhenUsed="0"/>
-    <w:lsdException w:name="Colorful Shading" w:semiHidden="0" w:uiPriority="71" w:unhideWhenUsed="0"/>
-    <w:lsdException w:name="Colorful List" w:semiHidden="0" w:uiPriority="72" w:unhideWhenUsed="0"/>
-    <w:lsdException w:name="Colorful Grid" w:semiHidden="0" w:uiPriority="73" w:unhideWhenUsed="0"/>
-    <w:lsdException w:name="Light Shading Accent 1" w:semiHidden="0" w:uiPriority="60" w:unhideWhenUsed="0"/>
-    <w:lsdException w:name="Light List Accent 1" w:semiHidden="0" w:uiPriority="61" w:unhideWhenUsed="0"/>
-    <w:lsdException w:name="Light Grid Accent 1" w:semiHidden="0" w:uiPriority="62" w:unhideWhenUsed="0"/>
-    <w:lsdException w:name="Medium Shading 1 Accent 1" w:semiHidden="0" w:uiPriority="63" w:unhideWhenUsed="0"/>
-    <w:lsdException w:name="Medium Shading 2 Accent 1" w:semiHidden="0" w:uiPriority="64" w:unhideWhenUsed="0"/>
-    <w:lsdException w:name="Medium List 1 Accent 1" w:semiHidden="0" w:uiPriority="65" w:unhideWhenUsed="0"/>
-    <w:lsdException w:name="Revision" w:unhideWhenUsed="0"/>
-    <w:lsdException w:name="List Paragraph" w:semiHidden="0" w:uiPriority="34" w:unhideWhenUsed="0" w:qFormat="1"/>
-    <w:lsdException w:name="Quote" w:semiHidden="0" w:uiPriority="29" w:unhideWhenUsed="0" w:qFormat="1"/>
-    <w:lsdException w:name="Intense Quote" w:semiHidden="0" w:uiPriority="30" w:unhideWhenUsed="0" w:qFormat="1"/>
-    <w:lsdException w:name="Medium List 2 Accent 1" w:semiHidden="0" w:uiPriority="66" w:unhideWhenUsed="0"/>
-    <w:lsdException w:name="Medium Grid 1 Accent 1" w:semiHidden="0" w:uiPriority="67" w:unhideWhenUsed="0"/>
-    <w:lsdException w:name="Medium Grid 2 Accent 1" w:semiHidden="0" w:uiPriority="68" w:unhideWhenUsed="0"/>
-    <w:lsdException w:name="Medium Grid 3 Accent 1" w:semiHidden="0" w:uiPriority="69" w:unhideWhenUsed="0"/>
-    <w:lsdException w:name="Dark List Accent 1" w:semiHidden="0" w:uiPriority="70" w:unhideWhenUsed="0"/>
-    <w:lsdException w:name="Colorful Shading Accent 1" w:semiHidden="0" w:uiPriority="71" w:unhideWhenUsed="0"/>
-    <w:lsdException w:name="Colorful List Accent 1" w:semiHidden="0" w:uiPriority="72" w:unhideWhenUsed="0"/>
-    <w:lsdException w:name="Colorful Grid Accent 1" w:semiHidden="0" w:uiPriority="73" w:unhideWhenUsed="0"/>
-    <w:lsdException w:name="Light Shading Accent 2" w:semiHidden="0" w:uiPriority="60" w:unhideWhenUsed="0"/>
-    <w:lsdException w:name="Light List Accent 2" w:semiHidden="0" w:uiPriority="61" w:unhideWhenUsed="0"/>
-    <w:lsdException w:name="Light Grid Accent 2" w:semiHidden="0" w:uiPriority="62" w:unhideWhenUsed="0"/>
-    <w:lsdException w:name="Medium Shading 1 Accent 2" w:semiHidden="0" w:uiPriority="63" w:unhideWhenUsed="0"/>
-    <w:lsdException w:name="Medium Shading 2 Accent 2" w:semiHidden="0" w:uiPriority="64" w:unhideWhenUsed="0"/>
-    <w:lsdException w:name="Medium List 1 Accent 2" w:semiHidden="0" w:uiPriority="65" w:unhideWhenUsed="0"/>
-    <w:lsdException w:name="Medium List 2 Accent 2" w:semiHidden="0" w:uiPriority="66" w:unhideWhenUsed="0"/>
-    <w:lsdException w:name="Medium Grid 1 Accent 2" w:semiHidden="0" w:uiPriority="67" w:unhideWhenUsed="0"/>
-    <w:lsdException w:name="Medium Grid 2 Accent 2" w:semiHidden="0" w:uiPriority="68" w:unhideWhenUsed="0"/>
-    <w:lsdException w:name="Medium Grid 3 Accent 2" w:semiHidden="0" w:uiPriority="69" w:unhideWhenUsed="0"/>
-    <w:lsdException w:name="Dark List Accent 2" w:semiHidden="0" w:uiPriority="70" w:unhideWhenUsed="0"/>
-    <w:lsdException w:name="Colorful Shading Accent 2" w:semiHidden="0" w:uiPriority="71" w:unhideWhenUsed="0"/>
-    <w:lsdException w:name="Colorful List Accent 2" w:semiHidden="0" w:uiPriority="72" w:unhideWhenUsed="0"/>
-    <w:lsdException w:name="Colorful Grid Accent 2" w:semiHidden="0" w:uiPriority="73" w:unhideWhenUsed="0"/>
-    <w:lsdException w:name="Light Shading Accent 3" w:semiHidden="0" w:uiPriority="60" w:unhideWhenUsed="0"/>
-    <w:lsdException w:name="Light List Accent 3" w:semiHidden="0" w:uiPriority="61" w:unhideWhenUsed="0"/>
-    <w:lsdException w:name="Light Grid Accent 3" w:semiHidden="0" w:uiPriority="62" w:unhideWhenUsed="0"/>
-    <w:lsdException w:name="Medium Shading 1 Accent 3" w:semiHidden="0" w:uiPriority="63" w:unhideWhenUsed="0"/>
-    <w:lsdException w:name="Medium Shading 2 Accent 3" w:semiHidden="0" w:uiPriority="64" w:unhideWhenUsed="0"/>
-    <w:lsdException w:name="Medium List 1 Accent 3" w:semiHidden="0" w:uiPriority="65" w:unhideWhenUsed="0"/>
-    <w:lsdException w:name="Medium List 2 Accent 3" w:semiHidden="0" w:uiPriority="66" w:unhideWhenUsed="0"/>
-    <w:lsdException w:name="Medium Grid 1 Accent 3" w:semiHidden="0" w:uiPriority="67" w:unhideWhenUsed="0"/>
-    <w:lsdException w:name="Medium Grid 2 Accent 3" w:semiHidden="0" w:uiPriority="68" w:unhideWhenUsed="0"/>
-    <w:lsdException w:name="Medium Grid 3 Accent 3" w:semiHidden="0" w:uiPriority="69" w:unhideWhenUsed="0"/>
-    <w:lsdException w:name="Dark List Accent 3" w:semiHidden="0" w:uiPriority="70" w:unhideWhenUsed="0"/>
-    <w:lsdException w:name="Colorful Shading Accent 3" w:semiHidden="0" w:uiPriority="71" w:unhideWhenUsed="0"/>
-    <w:lsdException w:name="Colorful List Accent 3" w:semiHidden="0" w:uiPriority="72" w:unhideWhenUsed="0"/>
-    <w:lsdException w:name="Colorful Grid Accent 3" w:semiHidden="0" w:uiPriority="73" w:unhideWhenUsed="0"/>
-    <w:lsdException w:name="Light Shading Accent 4" w:semiHidden="0" w:uiPriority="60" w:unhideWhenUsed="0"/>
-    <w:lsdException w:name="Light List Accent 4" w:semiHidden="0" w:uiPriority="61" w:unhideWhenUsed="0"/>
-    <w:lsdException w:name="Light Grid Accent 4" w:semiHidden="0" w:uiPriority="62" w:unhideWhenUsed="0"/>
-    <w:lsdException w:name="Medium Shading 1 Accent 4" w:semiHidden="0" w:uiPriority="63" w:unhideWhenUsed="0"/>
-    <w:lsdException w:name="Medium Shading 2 Accent 4" w:semiHidden="0" w:uiPriority="64" w:unhideWhenUsed="0"/>
-    <w:lsdException w:name="Medium List 1 Accent 4" w:semiHidden="0" w:uiPriority="65" w:unhideWhenUsed="0"/>
-    <w:lsdException w:name="Medium List 2 Accent 4" w:semiHidden="0" w:uiPriority="66" w:unhideWhenUsed="0"/>
-    <w:lsdException w:name="Medium Grid 1 Accent 4" w:semiHidden="0" w:uiPriority="67" w:unhideWhenUsed="0"/>
-    <w:lsdException w:name="Medium Grid 2 Accent 4" w:semiHidden="0" w:uiPriority="68" w:unhideWhenUsed="0"/>
-    <w:lsdException w:name="Medium Grid 3 Accent 4" w:semiHidden="0" w:uiPriority="69" w:unhideWhenUsed="0"/>
-    <w:lsdException w:name="Dark List Accent 4" w:semiHidden="0" w:uiPriority="70" w:unhideWhenUsed="0"/>
-    <w:lsdException w:name="Colorful Shading Accent 4" w:semiHidden="0" w:uiPriority="71" w:unhideWhenUsed="0"/>
-    <w:lsdException w:name="Colorful List Accent 4" w:semiHidden="0" w:uiPriority="72" w:unhideWhenUsed="0"/>
-    <w:lsdException w:name="Colorful Grid Accent 4" w:semiHidden="0" w:uiPriority="73" w:unhideWhenUsed="0"/>
-    <w:lsdException w:name="Light Shading Accent 5" w:semiHidden="0" w:uiPriority="60" w:unhideWhenUsed="0"/>
-    <w:lsdException w:name="Light List Accent 5" w:semiHidden="0" w:uiPriority="61" w:unhideWhenUsed="0"/>
-    <w:lsdException w:name="Light Grid Accent 5" w:semiHidden="0" w:uiPriority="62" w:unhideWhenUsed="0"/>
-    <w:lsdException w:name="Medium Shading 1 Accent 5" w:semiHidden="0" w:uiPriority="63" w:unhideWhenUsed="0"/>
-    <w:lsdException w:name="Medium Shading 2 Accent 5" w:semiHidden="0" w:uiPriority="64" w:unhideWhenUsed="0"/>
-    <w:lsdException w:name="Medium List 1 Accent 5" w:semiHidden="0" w:uiPriority="65" w:unhideWhenUsed="0"/>
-    <w:lsdException w:name="Medium List 2 Accent 5" w:semiHidden="0" w:uiPriority="66" w:unhideWhenUsed="0"/>
-    <w:lsdException w:name="Medium Grid 1 Accent 5" w:semiHidden="0" w:uiPriority="67" w:unhideWhenUsed="0"/>
-    <w:lsdException w:name="Medium Grid 2 Accent 5" w:semiHidden="0" w:uiPriority="68" w:unhideWhenUsed="0"/>
-    <w:lsdException w:name="Medium Grid 3 Accent 5" w:semiHidden="0" w:uiPriority="69" w:unhideWhenUsed="0"/>
-    <w:lsdException w:name="Dark List Accent 5" w:semiHidden="0" w:uiPriority="70" w:unhideWhenUsed="0"/>
-    <w:lsdException w:name="Colorful Shading Accent 5" w:semiHidden="0" w:uiPriority="71" w:unhideWhenUsed="0"/>
-    <w:lsdException w:name="Colorful List Accent 5" w:semiHidden="0" w:uiPriority="72" w:unhideWhenUsed="0"/>
-    <w:lsdException w:name="Colorful Grid Accent 5" w:semiHidden="0" w:uiPriority="73" w:unhideWhenUsed="0"/>
-    <w:lsdException w:name="Light Shading Accent 6" w:semiHidden="0" w:uiPriority="60" w:unhideWhenUsed="0"/>
-    <w:lsdException w:name="Light List Accent 6" w:semiHidden="0" w:uiPriority="61" w:unhideWhenUsed="0"/>
-    <w:lsdException w:name="Light Grid Accent 6" w:semiHidden="0" w:uiPriority="62" w:unhideWhenUsed="0"/>
-    <w:lsdException w:name="Medium Shading 1 Accent 6" w:semiHidden="0" w:uiPriority="63" w:unhideWhenUsed="0"/>
-    <w:lsdException w:name="Medium Shading 2 Accent 6" w:semiHidden="0" w:uiPriority="64" w:unhideWhenUsed="0"/>
-    <w:lsdException w:name="Medium List 1 Accent 6" w:semiHidden="0" w:uiPriority="65" w:unhideWhenUsed="0"/>
-    <w:lsdException w:name="Medium List 2 Accent 6" w:semiHidden="0" w:uiPriority="66" w:unhideWhenUsed="0"/>
-    <w:lsdException w:name="Medium Grid 1 Accent 6" w:semiHidden="0" w:uiPriority="67" w:unhideWhenUsed="0"/>
-    <w:lsdException w:name="Medium Grid 2 Accent 6" w:semiHidden="0" w:uiPriority="68" w:unhideWhenUsed="0"/>
-    <w:lsdException w:name="Medium Grid 3 Accent 6" w:semiHidden="0" w:uiPriority="69" w:unhideWhenUsed="0"/>
-    <w:lsdException w:name="Dark List Accent 6" w:semiHidden="0" w:uiPriority="70" w:unhideWhenUsed="0"/>
-    <w:lsdException w:name="Colorful Shading Accent 6" w:semiHidden="0" w:uiPriority="71" w:unhideWhenUsed="0"/>
-    <w:lsdException w:name="Colorful List Accent 6" w:semiHidden="0" w:uiPriority="72" w:unhideWhenUsed="0"/>
-    <w:lsdException w:name="Colorful Grid Accent 6" w:semiHidden="0" w:uiPriority="73" w:unhideWhenUsed="0"/>
-    <w:lsdException w:name="Subtle Emphasis" w:semiHidden="0" w:uiPriority="19" w:unhideWhenUsed="0" w:qFormat="1"/>
-    <w:lsdException w:name="Intense Emphasis" w:semiHidden="0" w:uiPriority="21" w:unhideWhenUsed="0" w:qFormat="1"/>
-    <w:lsdException w:name="Subtle Reference" w:semiHidden="0" w:uiPriority="31" w:unhideWhenUsed="0" w:qFormat="1"/>
-    <w:lsdException w:name="Intense Reference" w:semiHidden="0" w:uiPriority="32" w:unhideWhenUsed="0" w:qFormat="1"/>
-    <w:lsdException w:name="Book Title" w:semiHidden="0" w:uiPriority="33" w:unhideWhenUsed="0" w:qFormat="1"/>
-    <w:lsdException w:name="Bibliography" w:uiPriority="37"/>
-    <w:lsdException w:name="TOC Heading" w:uiPriority="39" w:qFormat="1"/>
-  </w:latentStyles>
-  <w:style w:type="paragraph" w:default="1" w:styleId="Normal">
-    <w:name w:val="Normal"/>
-    <w:qFormat/>
-    <w:rsid w:val="005244A0"/>
-    <w:pPr>
-      <w:spacing w:before="120" w:after="120" w:line="240" w:lineRule="auto"/>
-      <w:jc w:val="both"/>
-    </w:pPr>
-    <w:rPr>
-      <w:rFonts w:ascii="Times New Roman" w:eastAsia="Calibri" w:hAnsi="Times New Roman" w:cs="Times New Roman"/>
-    </w:rPr>
-  </w:style>
-  <w:style w:type="paragraph" w:styleId="Heading2">
-    <w:name w:val="heading 2"/>
-    <w:basedOn w:val="Normal"/>
-    <w:next w:val="Normal"/>
-    <w:link w:val="Heading2Char"/>
-    <w:uiPriority w:val="9"/>
-    <w:semiHidden/>
-    <w:unhideWhenUsed/>
-    <w:qFormat/>
-    <w:rsid w:val="005244A0"/>
-    <w:pPr>
-      <w:keepNext/>
-      <w:keepLines/>
-      <w:spacing w:before="200" w:after="0"/>
-      <w:outlineLvl w:val="1"/>
-    </w:pPr>
-    <w:rPr>
-      <w:rFonts w:asciiTheme="majorHAnsi" w:eastAsiaTheme="majorEastAsia" w:hAnsiTheme="majorHAnsi" w:cstheme="majorBidi"/>
-      <w:b/>
-      <w:bCs/>
-      <w:color w:val="4F81BD" w:themeColor="accent1"/>
-      <w:sz w:val="26"/>
-      <w:szCs w:val="26"/>
-    </w:rPr>
-  </w:style>
-  <w:style w:type="character" w:default="1" w:styleId="DefaultParagraphFont">
-    <w:name w:val="Default Paragraph Font"/>
-    <w:uiPriority w:val="1"/>
-    <w:semiHidden/>
-    <w:unhideWhenUsed/>
-  </w:style>
-  <w:style w:type="table" w:default="1" w:styleId="TableNormal">
-    <w:name w:val="Normal Table"/>
-    <w:uiPriority w:val="99"/>
-    <w:semiHidden/>
-    <w:unhideWhenUsed/>
-    <w:tblPr>
-      <w:tblInd w:w="0" w:type="dxa"/>
-      <w:tblCellMar>
-        <w:top w:w="0" w:type="dxa"/>
-        <w:left w:w="108" w:type="dxa"/>
-        <w:bottom w:w="0" w:type="dxa"/>
-        <w:right w:w="108" w:type="dxa"/>
-      </w:tblCellMar>
-    </w:tblPr>
-  </w:style>
-  <w:style w:type="numbering" w:default="1" w:styleId="NoList">
-    <w:name w:val="No List"/>
-    <w:uiPriority w:val="99"/>
-    <w:semiHidden/>
-    <w:unhideWhenUsed/>
-  </w:style>
-  <w:style w:type="character" w:customStyle="1" w:styleId="Heading2Char">
-    <w:name w:val="Heading 2 Char"/>
-    <w:basedOn w:val="DefaultParagraphFont"/>
-    <w:link w:val="Heading2"/>
-    <w:uiPriority w:val="9"/>
-    <w:semiHidden/>
-    <w:rsid w:val="005244A0"/>
-    <w:rPr>
-      <w:rFonts w:asciiTheme="majorHAnsi" w:eastAsiaTheme="majorEastAsia" w:hAnsiTheme="majorHAnsi" w:cstheme="majorBidi"/>
-      <w:b/>
-      <w:bCs/>
-      <w:color w:val="4F81BD" w:themeColor="accent1"/>
-      <w:sz w:val="26"/>
-      <w:szCs w:val="26"/>
-    </w:rPr>
-  </w:style>
-  <w:style w:type="paragraph" w:styleId="TOC1">
-    <w:name w:val="toc 1"/>
-    <w:basedOn w:val="Normal"/>
-    <w:next w:val="Normal"/>
-    <w:autoRedefine/>
-    <w:uiPriority w:val="39"/>
-    <w:unhideWhenUsed/>
-    <w:qFormat/>
-    <w:rsid w:val="005244A0"/>
-    <w:pPr>
-      <w:spacing w:before="60" w:after="100"/>
-    </w:pPr>
-    <w:rPr>
-      <w:rFonts w:eastAsia="Times New Roman"/>
-      <w:sz w:val="24"/>
-      <w:szCs w:val="24"/>
-    </w:rPr>
-  </w:style>
-  <w:style w:type="character" w:styleId="Hyperlink">
-    <w:name w:val="Hyperlink"/>
-    <w:uiPriority w:val="99"/>
-    <w:unhideWhenUsed/>
-    <w:rsid w:val="005244A0"/>
-    <w:rPr>
-      <w:color w:val="0000FF"/>
-      <w:u w:val="single"/>
-    </w:rPr>
-  </w:style>
-  <w:style w:type="paragraph" w:styleId="ListParagraph">
-    <w:name w:val="List Paragraph"/>
-    <w:basedOn w:val="Normal"/>
-    <w:uiPriority w:val="34"/>
-    <w:qFormat/>
-    <w:rsid w:val="005244A0"/>
-    <w:pPr>
-      <w:ind w:left="720"/>
-      <w:contextualSpacing/>
-    </w:pPr>
-  </w:style>
-  <w:style w:type="character" w:styleId="Strong">
-    <w:name w:val="Strong"/>
-    <w:basedOn w:val="DefaultParagraphFont"/>
-    <w:uiPriority w:val="22"/>
-    <w:qFormat/>
-    <w:rsid w:val="005244A0"/>
-    <w:rPr>
-      <w:b/>
-      <w:bCs/>
-    </w:rPr>
-  </w:style>
-  <w:style w:type="character" w:customStyle="1" w:styleId="apple-converted-space">
-    <w:name w:val="apple-converted-space"/>
-    <w:basedOn w:val="DefaultParagraphFont"/>
-    <w:rsid w:val="005244A0"/>
-  </w:style>
-  <w:style w:type="paragraph" w:styleId="NormalWeb">
-    <w:name w:val="Normal (Web)"/>
-    <w:basedOn w:val="Normal"/>
-    <w:uiPriority w:val="99"/>
-    <w:semiHidden/>
-    <w:unhideWhenUsed/>
-    <w:rsid w:val="005244A0"/>
-    <w:pPr>
-      <w:spacing w:before="100" w:beforeAutospacing="1" w:after="100" w:afterAutospacing="1"/>
-      <w:jc w:val="left"/>
-    </w:pPr>
-    <w:rPr>
-      <w:rFonts w:eastAsia="Times New Roman"/>
-      <w:sz w:val="24"/>
-      <w:szCs w:val="24"/>
-    </w:rPr>
-  </w:style>
-  <w:style w:type="paragraph" w:styleId="Footer">
-    <w:name w:val="footer"/>
-    <w:basedOn w:val="Normal"/>
-    <w:link w:val="FooterChar"/>
-    <w:uiPriority w:val="99"/>
-    <w:unhideWhenUsed/>
-    <w:rsid w:val="005244A0"/>
-    <w:pPr>
-      <w:tabs>
-        <w:tab w:val="center" w:pos="4680"/>
-        <w:tab w:val="right" w:pos="9360"/>
-      </w:tabs>
-      <w:spacing w:before="0" w:after="0"/>
-    </w:pPr>
-  </w:style>
-  <w:style w:type="character" w:customStyle="1" w:styleId="FooterChar">
-    <w:name w:val="Footer Char"/>
-    <w:basedOn w:val="DefaultParagraphFont"/>
-    <w:link w:val="Footer"/>
-    <w:uiPriority w:val="99"/>
-    <w:rsid w:val="005244A0"/>
-    <w:rPr>
-      <w:rFonts w:ascii="Times New Roman" w:eastAsia="Calibri" w:hAnsi="Times New Roman" w:cs="Times New Roman"/>
-    </w:rPr>
-  </w:style>
-  <w:style w:type="paragraph" w:styleId="BalloonText">
-    <w:name w:val="Balloon Text"/>
-    <w:basedOn w:val="Normal"/>
-    <w:link w:val="BalloonTextChar"/>
-    <w:uiPriority w:val="99"/>
-    <w:semiHidden/>
-    <w:unhideWhenUsed/>
-    <w:rsid w:val="005244A0"/>
-    <w:pPr>
-      <w:spacing w:before="0" w:after="0"/>
-    </w:pPr>
-    <w:rPr>
-      <w:rFonts w:ascii="Tahoma" w:hAnsi="Tahoma" w:cs="Tahoma"/>
-      <w:sz w:val="16"/>
-      <w:szCs w:val="16"/>
-    </w:rPr>
-  </w:style>
-  <w:style w:type="character" w:customStyle="1" w:styleId="BalloonTextChar">
-    <w:name w:val="Balloon Text Char"/>
-    <w:basedOn w:val="DefaultParagraphFont"/>
-    <w:link w:val="BalloonText"/>
-    <w:uiPriority w:val="99"/>
-    <w:semiHidden/>
-    <w:rsid w:val="005244A0"/>
-    <w:rPr>
-      <w:rFonts w:ascii="Tahoma" w:eastAsia="Calibri" w:hAnsi="Tahoma" w:cs="Tahoma"/>
-      <w:sz w:val="16"/>
-      <w:szCs w:val="16"/>
-    </w:rPr>
-  </w:style>
-  <w:style w:type="paragraph" w:customStyle="1" w:styleId="Default">
-    <w:name w:val="Default"/>
-    <w:rsid w:val="005244A0"/>
-    <w:pPr>
-      <w:autoSpaceDE w:val="0"/>
-      <w:autoSpaceDN w:val="0"/>
-      <w:adjustRightInd w:val="0"/>
-      <w:spacing w:after="0" w:line="240" w:lineRule="auto"/>
-    </w:pPr>
-    <w:rPr>
-      <w:rFonts w:ascii="Times New Roman" w:hAnsi="Times New Roman" w:cs="Times New Roman"/>
-      <w:color w:val="000000"/>
-      <w:sz w:val="24"/>
-      <w:szCs w:val="24"/>
-    </w:rPr>
-  </w:style>
-  <w:style w:type="table" w:styleId="TableGrid">
-    <w:name w:val="Table Grid"/>
-    <w:basedOn w:val="TableNormal"/>
-    <w:uiPriority w:val="59"/>
-    <w:rsid w:val="005C031A"/>
-    <w:pPr>
-      <w:spacing w:after="0" w:line="240" w:lineRule="auto"/>
-    </w:pPr>
-    <w:rPr>
-      <w:rFonts w:eastAsiaTheme="minorEastAsia"/>
-      <w:lang w:eastAsia="ja-JP"/>
-    </w:rPr>
-    <w:tblPr>
-      <w:tblInd w:w="0" w:type="dxa"/>
-      <w:tblBorders>
-        <w:top w:val="single" w:sz="4" w:space="0" w:color="000000" w:themeColor="text1"/>
-        <w:left w:val="single" w:sz="4" w:space="0" w:color="000000" w:themeColor="text1"/>
-        <w:bottom w:val="single" w:sz="4" w:space="0" w:color="000000" w:themeColor="text1"/>
-        <w:right w:val="single" w:sz="4" w:space="0" w:color="000000" w:themeColor="text1"/>
-        <w:insideH w:val="single" w:sz="4" w:space="0" w:color="000000" w:themeColor="text1"/>
-        <w:insideV w:val="single" w:sz="4" w:space="0" w:color="000000" w:themeColor="text1"/>
-      </w:tblBorders>
-      <w:tblCellMar>
-        <w:top w:w="0" w:type="dxa"/>
-        <w:left w:w="108" w:type="dxa"/>
-        <w:bottom w:w="0" w:type="dxa"/>
-        <w:right w:w="108" w:type="dxa"/>
-      </w:tblCellMar>
-    </w:tblPr>
-  </w:style>
-</w:styles>
-</file>
-
-<file path=word/stylesWithEffects.xml><?xml version="1.0" encoding="utf-8"?>
-<w:styles xmlns:wpc="http://schemas.microsoft.com/office/word/2010/wordprocessingCanvas" xmlns:mc="http://schemas.openxmlformats.org/markup-compatibility/2006" xmlns:o="urn:schemas-microsoft-com:office:office" xmlns:r="http://schemas.openxmlformats.org/officeDocument/2006/relationships" xmlns:m="http://schemas.openxmlformats.org/officeDocument/2006/math" xmlns:v="urn:schemas-microsoft-com:vml" xmlns:wp14="http://schemas.microsoft.com/office/word/2010/wordprocessingDrawing" xmlns:wp="http://schemas.openxmlformats.org/drawingml/2006/wordprocessingDrawing" xmlns:w10="urn:schemas-microsoft-com:office:word" xmlns:w="http://schemas.openxmlformats.org/wordprocessingml/2006/main" xmlns:w14="http://schemas.microsoft.com/office/word/2010/wordml" xmlns:wpg="http://schemas.microsoft.com/office/word/2010/wordprocessingGroup" xmlns:wpi="http://schemas.microsoft.com/office/word/2010/wordprocessingInk" xmlns:wne="http://schemas.microsoft.com/office/word/2006/wordml" xmlns:wps="http://schemas.microsoft.com/office/word/2010/wordprocessingShape" mc:Ignorable="w14 wp14">
-  <w:docDefaults>
-    <w:rPrDefault>
-      <w:rPr>
-        <w:rFonts w:asciiTheme="minorHAnsi" w:eastAsiaTheme="minorHAnsi" w:hAnsiTheme="minorHAnsi" w:cstheme="minorBidi"/>
-        <w:sz w:val="22"/>
-        <w:szCs w:val="22"/>
-        <w:lang w:val="en-US" w:eastAsia="en-US" w:bidi="ar-SA"/>
-      </w:rPr>
-    </w:rPrDefault>
-    <w:pPrDefault>
-      <w:pPr>
-        <w:spacing w:after="200" w:line="276" w:lineRule="auto"/>
-      </w:pPr>
-    </w:pPrDefault>
-  </w:docDefaults>
-  <w:latentStyles w:defLockedState="0" w:defUIPriority="99" w:defSemiHidden="1" w:defUnhideWhenUsed="1" w:defQFormat="0" w:count="267">
-    <w:lsdException w:name="Normal" w:semiHidden="0" w:uiPriority="0" w:unhideWhenUsed="0" w:qFormat="1"/>
-    <w:lsdException w:name="heading 1" w:semiHidden="0" w:uiPriority="9" w:unhideWhenUsed="0" w:qFormat="1"/>
-    <w:lsdException w:name="heading 2" w:uiPriority="9" w:qFormat="1"/>
-    <w:lsdException w:name="heading 3" w:uiPriority="9" w:qFormat="1"/>
-    <w:lsdException w:name="heading 4" w:uiPriority="9" w:qFormat="1"/>
-    <w:lsdException w:name="heading 5" w:uiPriority="9" w:qFormat="1"/>
-    <w:lsdException w:name="heading 6" w:uiPriority="9" w:qFormat="1"/>
-    <w:lsdException w:name="heading 7" w:uiPriority="9" w:qFormat="1"/>
-    <w:lsdException w:name="heading 8" w:uiPriority="9" w:qFormat="1"/>
-    <w:lsdException w:name="heading 9" w:uiPriority="9" w:qFormat="1"/>
-    <w:lsdException w:name="toc 1" w:uiPriority="39" w:qFormat="1"/>
-    <w:lsdException w:name="toc 2" w:uiPriority="39"/>
-    <w:lsdException w:name="toc 3" w:uiPriority="39"/>
-    <w:lsdException w:name="toc 4" w:uiPriority="39"/>
-    <w:lsdException w:name="toc 5" w:uiPriority="39"/>
-    <w:lsdException w:name="toc 6" w:uiPriority="39"/>
-    <w:lsdException w:name="toc 7" w:uiPriority="39"/>
-    <w:lsdException w:name="toc 8" w:uiPriority="39"/>
-    <w:lsdException w:name="toc 9" w:uiPriority="39"/>
-    <w:lsdException w:name="caption" w:uiPriority="35" w:qFormat="1"/>
-    <w:lsdException w:name="Title" w:semiHidden="0" w:uiPriority="10" w:unhideWhenUsed="0" w:qFormat="1"/>
-    <w:lsdException w:name="Default Paragraph Font" w:uiPriority="1"/>
-    <w:lsdException w:name="Subtitle" w:semiHidden="0" w:uiPriority="11" w:unhideWhenUsed="0" w:qFormat="1"/>
-    <w:lsdException w:name="Strong" w:semiHidden="0" w:uiPriority="22" w:unhideWhenUsed="0" w:qFormat="1"/>
-    <w:lsdException w:name="Emphasis" w:semiHidden="0" w:uiPriority="20" w:unhideWhenUsed="0" w:qFormat="1"/>
-    <w:lsdException w:name="Table Grid" w:semiHidden="0" w:uiPriority="59" w:unhideWhenUsed="0"/>
-    <w:lsdException w:name="Placeholder Text" w:unhideWhenUsed="0"/>
-    <w:lsdException w:name="No Spacing" w:semiHidden="0" w:uiPriority="1" w:unhideWhenUsed="0" w:qFormat="1"/>
-    <w:lsdException w:name="Light Shading" w:semiHidden="0" w:uiPriority="60" w:unhideWhenUsed="0"/>
-    <w:lsdException w:name="Light List" w:semiHidden="0" w:uiPriority="61" w:unhideWhenUsed="0"/>
-    <w:lsdException w:name="Light Grid" w:semiHidden="0" w:uiPriority="62" w:unhideWhenUsed="0"/>
-    <w:lsdException w:name="Medium Shading 1" w:semiHidden="0" w:uiPriority="63" w:unhideWhenUsed="0"/>
-    <w:lsdException w:name="Medium Shading 2" w:semiHidden="0" w:uiPriority="64" w:unhideWhenUsed="0"/>
-    <w:lsdException w:name="Medium List 1" w:semiHidden="0" w:uiPriority="65" w:unhideWhenUsed="0"/>
-    <w:lsdException w:name="Medium List 2" w:semiHidden="0" w:uiPriority="66" w:unhideWhenUsed="0"/>
-    <w:lsdException w:name="Medium Grid 1" w:semiHidden="0" w:uiPriority="67" w:unhideWhenUsed="0"/>
-    <w:lsdException w:name="Medium Grid 2" w:semiHidden="0" w:uiPriority="68" w:unhideWhenUsed="0"/>
-    <w:lsdException w:name="Medium Grid 3" w:semiHidden="0" w:uiPriority="69" w:unhideWhenUsed="0"/>
-    <w:lsdException w:name="Dark List" w:semiHidden="0" w:uiPriority="70" w:unhideWhenUsed="0"/>
-    <w:lsdException w:name="Colorful Shading" w:semiHidden="0" w:uiPriority="71" w:unhideWhenUsed="0"/>
-    <w:lsdException w:name="Colorful List" w:semiHidden="0" w:uiPriority="72" w:unhideWhenUsed="0"/>
-    <w:lsdException w:name="Colorful Grid" w:semiHidden="0" w:uiPriority="73" w:unhideWhenUsed="0"/>
-    <w:lsdException w:name="Light Shading Accent 1" w:semiHidden="0" w:uiPriority="60" w:unhideWhenUsed="0"/>
-    <w:lsdException w:name="Light List Accent 1" w:semiHidden="0" w:uiPriority="61" w:unhideWhenUsed="0"/>
-    <w:lsdException w:name="Light Grid Accent 1" w:semiHidden="0" w:uiPriority="62" w:unhideWhenUsed="0"/>
-    <w:lsdException w:name="Medium Shading 1 Accent 1" w:semiHidden="0" w:uiPriority="63" w:unhideWhenUsed="0"/>
-    <w:lsdException w:name="Medium Shading 2 Accent 1" w:semiHidden="0" w:uiPriority="64" w:unhideWhenUsed="0"/>
-    <w:lsdException w:name="Medium List 1 Accent 1" w:semiHidden="0" w:uiPriority="65" w:unhideWhenUsed="0"/>
-    <w:lsdException w:name="Revision" w:unhideWhenUsed="0"/>
-    <w:lsdException w:name="List Paragraph" w:semiHidden="0" w:uiPriority="34" w:unhideWhenUsed="0" w:qFormat="1"/>
-    <w:lsdException w:name="Quote" w:semiHidden="0" w:uiPriority="29" w:unhideWhenUsed="0" w:qFormat="1"/>
-    <w:lsdException w:name="Intense Quote" w:semiHidden="0" w:uiPriority="30" w:unhideWhenUsed="0" w:qFormat="1"/>
-    <w:lsdException w:name="Medium List 2 Accent 1" w:semiHidden="0" w:uiPriority="66" w:unhideWhenUsed="0"/>
-    <w:lsdException w:name="Medium Grid 1 Accent 1" w:semiHidden="0" w:uiPriority="67" w:unhideWhenUsed="0"/>
-    <w:lsdException w:name="Medium Grid 2 Accent 1" w:semiHidden="0" w:uiPriority="68" w:unhideWhenUsed="0"/>
-    <w:lsdException w:name="Medium Grid 3 Accent 1" w:semiHidden="0" w:uiPriority="69" w:unhideWhenUsed="0"/>
-    <w:lsdException w:name="Dark List Accent 1" w:semiHidden="0" w:uiPriority="70" w:unhideWhenUsed="0"/>
-    <w:lsdException w:name="Colorful Shading Accent 1" w:semiHidden="0" w:uiPriority="71" w:unhideWhenUsed="0"/>
-    <w:lsdException w:name="Colorful List Accent 1" w:semiHidden="0" w:uiPriority="72" w:unhideWhenUsed="0"/>
-    <w:lsdException w:name="Colorful Grid Accent 1" w:semiHidden="0" w:uiPriority="73" w:unhideWhenUsed="0"/>
-    <w:lsdException w:name="Light Shading Accent 2" w:semiHidden="0" w:uiPriority="60" w:unhideWhenUsed="0"/>
-    <w:lsdException w:name="Light List Accent 2" w:semiHidden="0" w:uiPriority="61" w:unhideWhenUsed="0"/>
-    <w:lsdException w:name="Light Grid Accent 2" w:semiHidden="0" w:uiPriority="62" w:unhideWhenUsed="0"/>
-    <w:lsdException w:name="Medium Shading 1 Accent 2" w:semiHidden="0" w:uiPriority="63" w:unhideWhenUsed="0"/>
-    <w:lsdException w:name="Medium Shading 2 Accent 2" w:semiHidden="0" w:uiPriority="64" w:unhideWhenUsed="0"/>
-    <w:lsdException w:name="Medium List 1 Accent 2" w:semiHidden="0" w:uiPriority="65" w:unhideWhenUsed="0"/>
-    <w:lsdException w:name="Medium List 2 Accent 2" w:semiHidden="0" w:uiPriority="66" w:unhideWhenUsed="0"/>
-    <w:lsdException w:name="Medium Grid 1 Accent 2" w:semiHidden="0" w:uiPriority="67" w:unhideWhenUsed="0"/>
-    <w:lsdException w:name="Medium Grid 2 Accent 2" w:semiHidden="0" w:uiPriority="68" w:unhideWhenUsed="0"/>
-    <w:lsdException w:name="Medium Grid 3 Accent 2" w:semiHidden="0" w:uiPriority="69" w:unhideWhenUsed="0"/>
-    <w:lsdException w:name="Dark List Accent 2" w:semiHidden="0" w:uiPriority="70" w:unhideWhenUsed="0"/>
-    <w:lsdException w:name="Colorful Shading Accent 2" w:semiHidden="0" w:uiPriority="71" w:unhideWhenUsed="0"/>
-    <w:lsdException w:name="Colorful List Accent 2" w:semiHidden="0" w:uiPriority="72" w:unhideWhenUsed="0"/>
-    <w:lsdException w:name="Colorful Grid Accent 2" w:semiHidden="0" w:uiPriority="73" w:unhideWhenUsed="0"/>
-    <w:lsdException w:name="Light Shading Accent 3" w:semiHidden="0" w:uiPriority="60" w:unhideWhenUsed="0"/>
-    <w:lsdException w:name="Light List Accent 3" w:semiHidden="0" w:uiPriority="61" w:unhideWhenUsed="0"/>
-    <w:lsdException w:name="Light Grid Accent 3" w:semiHidden="0" w:uiPriority="62" w:unhideWhenUsed="0"/>
-    <w:lsdException w:name="Medium Shading 1 Accent 3" w:semiHidden="0" w:uiPriority="63" w:unhideWhenUsed="0"/>
-    <w:lsdException w:name="Medium Shading 2 Accent 3" w:semiHidden="0" w:uiPriority="64" w:unhideWhenUsed="0"/>
-    <w:lsdException w:name="Medium List 1 Accent 3" w:semiHidden="0" w:uiPriority="65" w:unhideWhenUsed="0"/>
-    <w:lsdException w:name="Medium List 2 Accent 3" w:semiHidden="0" w:uiPriority="66" w:unhideWhenUsed="0"/>
-    <w:lsdException w:name="Medium Grid 1 Accent 3" w:semiHidden="0" w:uiPriority="67" w:unhideWhenUsed="0"/>
-    <w:lsdException w:name="Medium Grid 2 Accent 3" w:semiHidden="0" w:uiPriority="68" w:unhideWhenUsed="0"/>
-    <w:lsdException w:name="Medium Grid 3 Accent 3" w:semiHidden="0" w:uiPriority="69" w:unhideWhenUsed="0"/>
-    <w:lsdException w:name="Dark List Accent 3" w:semiHidden="0" w:uiPriority="70" w:unhideWhenUsed="0"/>
-    <w:lsdException w:name="Colorful Shading Accent 3" w:semiHidden="0" w:uiPriority="71" w:unhideWhenUsed="0"/>
-    <w:lsdException w:name="Colorful List Accent 3" w:semiHidden="0" w:uiPriority="72" w:unhideWhenUsed="0"/>
-    <w:lsdException w:name="Colorful Grid Accent 3" w:semiHidden="0" w:uiPriority="73" w:unhideWhenUsed="0"/>
-    <w:lsdException w:name="Light Shading Accent 4" w:semiHidden="0" w:uiPriority="60" w:unhideWhenUsed="0"/>
-    <w:lsdException w:name="Light List Accent 4" w:semiHidden="0" w:uiPriority="61" w:unhideWhenUsed="0"/>
-    <w:lsdException w:name="Light Grid Accent 4" w:semiHidden="0" w:uiPriority="62" w:unhideWhenUsed="0"/>
-    <w:lsdException w:name="Medium Shading 1 Accent 4" w:semiHidden="0" w:uiPriority="63" w:unhideWhenUsed="0"/>
-    <w:lsdException w:name="Medium Shading 2 Accent 4" w:semiHidden="0" w:uiPriority="64" w:unhideWhenUsed="0"/>
-    <w:lsdException w:name="Medium List 1 Accent 4" w:semiHidden="0" w:uiPriority="65" w:unhideWhenUsed="0"/>
-    <w:lsdException w:name="Medium List 2 Accent 4" w:semiHidden="0" w:uiPriority="66" w:unhideWhenUsed="0"/>
-    <w:lsdException w:name="Medium Grid 1 Accent 4" w:semiHidden="0" w:uiPriority="67" w:unhideWhenUsed="0"/>
-    <w:lsdException w:name="Medium Grid 2 Accent 4" w:semiHidden="0" w:uiPriority="68" w:unhideWhenUsed="0"/>
-    <w:lsdException w:name="Medium Grid 3 Accent 4" w:semiHidden="0" w:uiPriority="69" w:unhideWhenUsed="0"/>
-    <w:lsdException w:name="Dark List Accent 4" w:semiHidden="0" w:uiPriority="70" w:unhideWhenUsed="0"/>
-    <w:lsdException w:name="Colorful Shading Accent 4" w:semiHidden="0" w:uiPriority="71" w:unhideWhenUsed="0"/>
-    <w:lsdException w:name="Colorful List Accent 4" w:semiHidden="0" w:uiPriority="72" w:unhideWhenUsed="0"/>
-    <w:lsdException w:name="Colorful Grid Accent 4" w:semiHidden="0" w:uiPriority="73" w:unhideWhenUsed="0"/>
-    <w:lsdException w:name="Light Shading Accent 5" w:semiHidden="0" w:uiPriority="60" w:unhideWhenUsed="0"/>
-    <w:lsdException w:name="Light List Accent 5" w:semiHidden="0" w:uiPriority="61" w:unhideWhenUsed="0"/>
-    <w:lsdException w:name="Light Grid Accent 5" w:semiHidden="0" w:uiPriority="62" w:unhideWhenUsed="0"/>
-    <w:lsdException w:name="Medium Shading 1 Accent 5" w:semiHidden="0" w:uiPriority="63" w:unhideWhenUsed="0"/>
-    <w:lsdException w:name="Medium Shading 2 Accent 5" w:semiHidden="0" w:uiPriority="64" w:unhideWhenUsed="0"/>
-    <w:lsdException w:name="Medium List 1 Accent 5" w:semiHidden="0" w:uiPriority="65" w:unhideWhenUsed="0"/>
-    <w:lsdException w:name="Medium List 2 Accent 5" w:semiHidden="0" w:uiPriority="66" w:unhideWhenUsed="0"/>
-    <w:lsdException w:name="Medium Grid 1 Accent 5" w:semiHidden="0" w:uiPriority="67" w:unhideWhenUsed="0"/>
-    <w:lsdException w:name="Medium Grid 2 Accent 5" w:semiHidden="0" w:uiPriority="68" w:unhideWhenUsed="0"/>
-    <w:lsdException w:name="Medium Grid 3 Accent 5" w:semiHidden="0" w:uiPriority="69" w:unhideWhenUsed="0"/>
-    <w:lsdException w:name="Dark List Accent 5" w:semiHidden="0" w:uiPriority="70" w:unhideWhenUsed="0"/>
-    <w:lsdException w:name="Colorful Shading Accent 5" w:semiHidden="0" w:uiPriority="71" w:unhideWhenUsed="0"/>
-    <w:lsdException w:name="Colorful List Accent 5" w:semiHidden="0" w:uiPriority="72" w:unhideWhenUsed="0"/>
-    <w:lsdException w:name="Colorful Grid Accent 5" w:semiHidden="0" w:uiPriority="73" w:unhideWhenUsed="0"/>
-    <w:lsdException w:name="Light Shading Accent 6" w:semiHidden="0" w:uiPriority="60" w:unhideWhenUsed="0"/>
-    <w:lsdException w:name="Light List Accent 6" w:semiHidden="0" w:uiPriority="61" w:unhideWhenUsed="0"/>
-    <w:lsdException w:name="Light Grid Accent 6" w:semiHidden="0" w:uiPriority="62" w:unhideWhenUsed="0"/>
-    <w:lsdException w:name="Medium Shading 1 Accent 6" w:semiHidden="0" w:uiPriority="63" w:unhideWhenUsed="0"/>
-    <w:lsdException w:name="Medium Shading 2 Accent 6" w:semiHidden="0" w:uiPriority="64" w:unhideWhenUsed="0"/>
-    <w:lsdException w:name="Medium List 1 Accent 6" w:semiHidden="0" w:uiPriority="65" w:unhideWhenUsed="0"/>
-    <w:lsdException w:name="Medium List 2 Accent 6" w:semiHidden="0" w:uiPriority="66" w:unhideWhenUsed="0"/>
-    <w:lsdException w:name="Medium Grid 1 Accent 6" w:semiHidden="0" w:uiPriority="67" w:unhideWhenUsed="0"/>
-    <w:lsdException w:name="Medium Grid 2 Accent 6" w:semiHidden="0" w:uiPriority="68" w:unhideWhenUsed="0"/>
-    <w:lsdException w:name="Medium Grid 3 Accent 6" w:semiHidden="0" w:uiPriority="69" w:unhideWhenUsed="0"/>
-    <w:lsdException w:name="Dark List Accent 6" w:semiHidden="0" w:uiPriority="70" w:unhideWhenUsed="0"/>
-    <w:lsdException w:name="Colorful Shading Accent 6" w:semiHidden="0" w:uiPriority="71" w:unhideWhenUsed="0"/>
-    <w:lsdException w:name="Colorful List Accent 6" w:semiHidden="0" w:uiPriority="72" w:unhideWhenUsed="0"/>
-    <w:lsdException w:name="Colorful Grid Accent 6" w:semiHidden="0" w:uiPriority="73" w:unhideWhenUsed="0"/>
-    <w:lsdException w:name="Subtle Emphasis" w:semiHidden="0" w:uiPriority="19" w:unhideWhenUsed="0" w:qFormat="1"/>
-    <w:lsdException w:name="Intense Emphasis" w:semiHidden="0" w:uiPriority="21" w:unhideWhenUsed="0" w:qFormat="1"/>
-    <w:lsdException w:name="Subtle Reference" w:semiHidden="0" w:uiPriority="31" w:unhideWhenUsed="0" w:qFormat="1"/>
-    <w:lsdException w:name="Intense Reference" w:semiHidden="0" w:uiPriority="32" w:unhideWhenUsed="0" w:qFormat="1"/>
-    <w:lsdException w:name="Book Title" w:semiHidden="0" w:uiPriority="33" w:unhideWhenUsed="0" w:qFormat="1"/>
-    <w:lsdException w:name="Bibliography" w:uiPriority="37"/>
-    <w:lsdException w:name="TOC Heading" w:uiPriority="39" w:qFormat="1"/>
+  <w:latentStyles w:defLockedState="0" w:defUIPriority="99" w:defSemiHidden="0" w:defUnhideWhenUsed="0" w:defQFormat="0" w:count="371">
+    <w:lsdException w:name="Normal" w:uiPriority="0" w:qFormat="1"/>
+    <w:lsdException w:name="heading 1" w:uiPriority="9" w:qFormat="1"/>
+    <w:lsdException w:name="heading 2" w:semiHidden="1" w:uiPriority="9" w:unhideWhenUsed="1" w:qFormat="1"/>
+    <w:lsdException w:name="heading 3" w:semiHidden="1" w:uiPriority="9" w:unhideWhenUsed="1" w:qFormat="1"/>
+    <w:lsdException w:name="heading 4" w:semiHidden="1" w:uiPriority="9" w:unhideWhenUsed="1" w:qFormat="1"/>
+    <w:lsdException w:name="heading 5" w:semiHidden="1" w:uiPriority="9" w:unhideWhenUsed="1" w:qFormat="1"/>
+    <w:lsdException w:name="heading 6" w:semiHidden="1" w:uiPriority="9" w:unhideWhenUsed="1" w:qFormat="1"/>
+    <w:lsdException w:name="heading 7" w:semiHidden="1" w:uiPriority="9" w:unhideWhenUsed="1" w:qFormat="1"/>
+    <w:lsdException w:name="heading 8" w:semiHidden="1" w:uiPriority="9" w:unhideWhenUsed="1" w:qFormat="1"/>
+    <w:lsdException w:name="heading 9" w:semiHidden="1" w:uiPriority="9" w:unhideWhenUsed="1" w:qFormat="1"/>
+    <w:lsdException w:name="index 1" w:semiHidden="1" w:unhideWhenUsed="1"/>
+    <w:lsdException w:name="index 2" w:semiHidden="1" w:unhideWhenUsed="1"/>
+    <w:lsdException w:name="index 3" w:semiHidden="1" w:unhideWhenUsed="1"/>
+    <w:lsdException w:name="index 4" w:semiHidden="1" w:unhideWhenUsed="1"/>
+    <w:lsdException w:name="index 5" w:semiHidden="1" w:unhideWhenUsed="1"/>
+    <w:lsdException w:name="index 6" w:semiHidden="1" w:unhideWhenUsed="1"/>
+    <w:lsdException w:name="index 7" w:semiHidden="1" w:unhideWhenUsed="1"/>
+    <w:lsdException w:name="index 8" w:semiHidden="1" w:unhideWhenUsed="1"/>
+    <w:lsdException w:name="index 9" w:semiHidden="1" w:unhideWhenUsed="1"/>
+    <w:lsdException w:name="toc 1" w:semiHidden="1" w:uiPriority="39" w:unhideWhenUsed="1" w:qFormat="1"/>
+    <w:lsdException w:name="toc 2" w:semiHidden="1" w:uiPriority="39" w:unhideWhenUsed="1"/>
+    <w:lsdException w:name="toc 3" w:semiHidden="1" w:uiPriority="39" w:unhideWhenUsed="1"/>
+    <w:lsdException w:name="toc 4" w:semiHidden="1" w:uiPriority="39" w:unhideWhenUsed="1"/>
+    <w:lsdException w:name="toc 5" w:semiHidden="1" w:uiPriority="39" w:unhideWhenUsed="1"/>
+    <w:lsdException w:name="toc 6" w:semiHidden="1" w:uiPriority="39" w:unhideWhenUsed="1"/>
+    <w:lsdException w:name="toc 7" w:semiHidden="1" w:uiPriority="39" w:unhideWhenUsed="1"/>
+    <w:lsdException w:name="toc 8" w:semiHidden="1" w:uiPriority="39" w:unhideWhenUsed="1"/>
+    <w:lsdException w:name="toc 9" w:semiHidden="1" w:uiPriority="39" w:unhideWhenUsed="1"/>
+    <w:lsdException w:name="Normal Indent" w:semiHidden="1" w:unhideWhenUsed="1"/>
+    <w:lsdException w:name="footnote text" w:semiHidden="1" w:unhideWhenUsed="1"/>
+    <w:lsdException w:name="annotation text" w:semiHidden="1" w:unhideWhenUsed="1"/>
+    <w:lsdException w:name="header" w:semiHidden="1" w:unhideWhenUsed="1"/>
+    <w:lsdException w:name="footer" w:semiHidden="1" w:unhideWhenUsed="1"/>
+    <w:lsdException w:name="index heading" w:semiHidden="1" w:unhideWhenUsed="1"/>
+    <w:lsdException w:name="caption" w:semiHidden="1" w:uiPriority="35" w:unhideWhenUsed="1" w:qFormat="1"/>
+    <w:lsdException w:name="table of figures" w:semiHidden="1" w:unhideWhenUsed="1"/>
+    <w:lsdException w:name="envelope address" w:semiHidden="1" w:unhideWhenUsed="1"/>
+    <w:lsdException w:name="envelope return" w:semiHidden="1" w:unhideWhenUsed="1"/>
+    <w:lsdException w:name="footnote reference" w:semiHidden="1" w:unhideWhenUsed="1"/>
+    <w:lsdException w:name="annotation reference" w:semiHidden="1" w:unhideWhenUsed="1"/>
+    <w:lsdException w:name="line number" w:semiHidden="1" w:unhideWhenUsed="1"/>
+    <w:lsdException w:name="page number" w:semiHidden="1" w:unhideWhenUsed="1"/>
+    <w:lsdException w:name="endnote reference" w:semiHidden="1" w:unhideWhenUsed="1"/>
+    <w:lsdException w:name="endnote text" w:semiHidden="1" w:unhideWhenUsed="1"/>
+    <w:lsdException w:name="table of authorities" w:semiHidden="1" w:unhideWhenUsed="1"/>
+    <w:lsdException w:name="macro" w:semiHidden="1" w:unhideWhenUsed="1"/>
+    <w:lsdException w:name="toa heading" w:semiHidden="1" w:unhideWhenUsed="1"/>
+    <w:lsdException w:name="List" w:semiHidden="1" w:unhideWhenUsed="1"/>
+    <w:lsdException w:name="List Bullet" w:semiHidden="1" w:unhideWhenUsed="1"/>
+    <w:lsdException w:name="List Number" w:semiHidden="1" w:unhideWhenUsed="1"/>
+    <w:lsdException w:name="List 2" w:semiHidden="1" w:unhideWhenUsed="1"/>
+    <w:lsdException w:name="List 3" w:semiHidden="1" w:unhideWhenUsed="1"/>
+    <w:lsdException w:name="List 4" w:semiHidden="1" w:unhideWhenUsed="1"/>
+    <w:lsdException w:name="List 5" w:semiHidden="1" w:unhideWhenUsed="1"/>
+    <w:lsdException w:name="List Bullet 2" w:semiHidden="1" w:unhideWhenUsed="1"/>
+    <w:lsdException w:name="List Bullet 3" w:semiHidden="1" w:unhideWhenUsed="1"/>
+    <w:lsdException w:name="List Bullet 4" w:semiHidden="1" w:unhideWhenUsed="1"/>
+    <w:lsdException w:name="List Bullet 5" w:semiHidden="1" w:unhideWhenUsed="1"/>
+    <w:lsdException w:name="List Number 2" w:semiHidden="1" w:unhideWhenUsed="1"/>
+    <w:lsdException w:name="List Number 3" w:semiHidden="1" w:unhideWhenUsed="1"/>
+    <w:lsdException w:name="List Number 4" w:semiHidden="1" w:unhideWhenUsed="1"/>
+    <w:lsdException w:name="List Number 5" w:semiHidden="1" w:unhideWhenUsed="1"/>
+    <w:lsdException w:name="Title" w:uiPriority="10" w:qFormat="1"/>
+    <w:lsdException w:name="Closing" w:semiHidden="1" w:unhideWhenUsed="1"/>
+    <w:lsdException w:name="Signature" w:semiHidden="1" w:unhideWhenUsed="1"/>
+    <w:lsdException w:name="Default Paragraph Font" w:semiHidden="1" w:uiPriority="1" w:unhideWhenUsed="1"/>
+    <w:lsdException w:name="Body Text" w:semiHidden="1" w:unhideWhenUsed="1"/>
+    <w:lsdException w:name="Body Text Indent" w:semiHidden="1" w:unhideWhenUsed="1"/>
+    <w:lsdException w:name="List Continue" w:semiHidden="1" w:unhideWhenUsed="1"/>
+    <w:lsdException w:name="List Continue 2" w:semiHidden="1" w:unhideWhenUsed="1"/>
+    <w:lsdException w:name="List Continue 3" w:semiHidden="1" w:unhideWhenUsed="1"/>
+    <w:lsdException w:name="List Continue 4" w:semiHidden="1" w:unhideWhenUsed="1"/>
+    <w:lsdException w:name="List Continue 5" w:semiHidden="1" w:unhideWhenUsed="1"/>
+    <w:lsdException w:name="Message Header" w:semiHidden="1" w:unhideWhenUsed="1"/>
+    <w:lsdException w:name="Subtitle" w:uiPriority="11" w:qFormat="1"/>
+    <w:lsdException w:name="Salutation" w:semiHidden="1" w:unhideWhenUsed="1"/>
+    <w:lsdException w:name="Date" w:semiHidden="1" w:unhideWhenUsed="1"/>
+    <w:lsdException w:name="Body Text First Indent" w:semiHidden="1" w:unhideWhenUsed="1"/>
+    <w:lsdException w:name="Body Text First Indent 2" w:semiHidden="1" w:unhideWhenUsed="1"/>
+    <w:lsdException w:name="Note Heading" w:semiHidden="1" w:unhideWhenUsed="1"/>
+    <w:lsdException w:name="Body Text 2" w:semiHidden="1" w:unhideWhenUsed="1"/>
+    <w:lsdException w:name="Body Text 3" w:semiHidden="1" w:unhideWhenUsed="1"/>
+    <w:lsdException w:name="Body Text Indent 2" w:semiHidden="1" w:unhideWhenUsed="1"/>
+    <w:lsdException w:name="Body Text Indent 3" w:semiHidden="1" w:unhideWhenUsed="1"/>
+    <w:lsdException w:name="Block Text" w:semiHidden="1" w:unhideWhenUsed="1"/>
+    <w:lsdException w:name="Hyperlink" w:semiHidden="1" w:unhideWhenUsed="1"/>
+    <w:lsdException w:name="FollowedHyperlink" w:semiHidden="1" w:unhideWhenUsed="1"/>
+    <w:lsdException w:name="Strong" w:uiPriority="22" w:qFormat="1"/>
+    <w:lsdException w:name="Emphasis" w:uiPriority="20" w:qFormat="1"/>
+    <w:lsdException w:name="Document Map" w:semiHidden="1" w:unhideWhenUsed="1"/>
+    <w:lsdException w:name="Plain Text" w:semiHidden="1" w:unhideWhenUsed="1"/>
+    <w:lsdException w:name="E-mail Signature" w:semiHidden="1" w:unhideWhenUsed="1"/>
+    <w:lsdException w:name="HTML Top of Form" w:semiHidden="1" w:unhideWhenUsed="1"/>
+    <w:lsdException w:name="HTML Bottom of Form" w:semiHidden="1" w:unhideWhenUsed="1"/>
+    <w:lsdException w:name="Normal (Web)" w:semiHidden="1" w:unhideWhenUsed="1"/>
+    <w:lsdException w:name="HTML Acronym" w:semiHidden="1" w:unhideWhenUsed="1"/>
+    <w:lsdException w:name="HTML Address" w:semiHidden="1" w:unhideWhenUsed="1"/>
+    <w:lsdException w:name="HTML Cite" w:semiHidden="1" w:unhideWhenUsed="1"/>
+    <w:lsdException w:name="HTML Code" w:semiHidden="1" w:unhideWhenUsed="1"/>
+    <w:lsdException w:name="HTML Definition" w:semiHidden="1" w:unhideWhenUsed="1"/>
+    <w:lsdException w:name="HTML Keyboard" w:semiHidden="1" w:unhideWhenUsed="1"/>
+    <w:lsdException w:name="HTML Preformatted" w:semiHidden="1" w:unhideWhenUsed="1"/>
+    <w:lsdException w:name="HTML Sample" w:semiHidden="1" w:unhideWhenUsed="1"/>
+    <w:lsdException w:name="HTML Typewriter" w:semiHidden="1" w:unhideWhenUsed="1"/>
+    <w:lsdException w:name="HTML Variable" w:semiHidden="1" w:unhideWhenUsed="1"/>
+    <w:lsdException w:name="Normal Table" w:semiHidden="1" w:unhideWhenUsed="1"/>
+    <w:lsdException w:name="annotation subject" w:semiHidden="1" w:unhideWhenUsed="1"/>
+    <w:lsdException w:name="No List" w:semiHidden="1" w:unhideWhenUsed="1"/>
+    <w:lsdException w:name="Outline List 1" w:semiHidden="1" w:unhideWhenUsed="1"/>
+    <w:lsdException w:name="Outline List 2" w:semiHidden="1" w:unhideWhenUsed="1"/>
+    <w:lsdException w:name="Outline List 3" w:semiHidden="1" w:unhideWhenUsed="1"/>
+    <w:lsdException w:name="Table Simple 1" w:semiHidden="1" w:unhideWhenUsed="1"/>
+    <w:lsdException w:name="Table Simple 2" w:semiHidden="1" w:unhideWhenUsed="1"/>
+    <w:lsdException w:name="Table Simple 3" w:semiHidden="1" w:unhideWhenUsed="1"/>
+    <w:lsdException w:name="Table Classic 1" w:semiHidden="1" w:unhideWhenUsed="1"/>
+    <w:lsdException w:name="Table Classic 2" w:semiHidden="1" w:unhideWhenUsed="1"/>
+    <w:lsdException w:name="Table Classic 3" w:semiHidden="1" w:unhideWhenUsed="1"/>
+    <w:lsdException w:name="Table Classic 4" w:semiHidden="1" w:unhideWhenUsed="1"/>
+    <w:lsdException w:name="Table Colorful 1" w:semiHidden="1" w:unhideWhenUsed="1"/>
+    <w:lsdException w:name="Table Colorful 2" w:semiHidden="1" w:unhideWhenUsed="1"/>
+    <w:lsdException w:name="Table Colorful 3" w:semiHidden="1" w:unhideWhenUsed="1"/>
+    <w:lsdException w:name="Table Columns 1" w:semiHidden="1" w:unhideWhenUsed="1"/>
+    <w:lsdException w:name="Table Columns 2" w:semiHidden="1" w:unhideWhenUsed="1"/>
+    <w:lsdException w:name="Table Columns 3" w:semiHidden="1" w:unhideWhenUsed="1"/>
+    <w:lsdException w:name="Table Columns 4" w:semiHidden="1" w:unhideWhenUsed="1"/>
+    <w:lsdException w:name="Table Columns 5" w:semiHidden="1" w:unhideWhenUsed="1"/>
+    <w:lsdException w:name="Table Grid 1" w:semiHidden="1" w:unhideWhenUsed="1"/>
+    <w:lsdException w:name="Table Grid 2" w:semiHidden="1" w:unhideWhenUsed="1"/>
+    <w:lsdException w:name="Table Grid 3" w:semiHidden="1" w:unhideWhenUsed="1"/>
+    <w:lsdException w:name="Table Grid 4" w:semiHidden="1" w:unhideWhenUsed="1"/>
+    <w:lsdException w:name="Table Grid 5" w:semiHidden="1" w:unhideWhenUsed="1"/>
+    <w:lsdException w:name="Table Grid 6" w:semiHidden="1" w:unhideWhenUsed="1"/>
+    <w:lsdException w:name="Table Grid 7" w:semiHidden="1" w:unhideWhenUsed="1"/>
+    <w:lsdException w:name="Table Grid 8" w:semiHidden="1" w:unhideWhenUsed="1"/>
+    <w:lsdException w:name="Table List 1" w:semiHidden="1" w:unhideWhenUsed="1"/>
+    <w:lsdException w:name="Table List 2" w:semiHidden="1" w:unhideWhenUsed="1"/>
+    <w:lsdException w:name="Table List 3" w:semiHidden="1" w:unhideWhenUsed="1"/>
+    <w:lsdException w:name="Table List 4" w:semiHidden="1" w:unhideWhenUsed="1"/>
+    <w:lsdException w:name="Table List 5" w:semiHidden="1" w:unhideWhenUsed="1"/>
+    <w:lsdException w:name="Table List 6" w:semiHidden="1" w:unhideWhenUsed="1"/>
+    <w:lsdException w:name="Table List 7" w:semiHidden="1" w:unhideWhenUsed="1"/>
+    <w:lsdException w:name="Table List 8" w:semiHidden="1" w:unhideWhenUsed="1"/>
+    <w:lsdException w:name="Table 3D effects 1" w:semiHidden="1" w:unhideWhenUsed="1"/>
+    <w:lsdException w:name="Table 3D effects 2" w:semiHidden="1" w:unhideWhenUsed="1"/>
+    <w:lsdException w:name="Table 3D effects 3" w:semiHidden="1" w:unhideWhenUsed="1"/>
+    <w:lsdException w:name="Table Contemporary" w:semiHidden="1" w:unhideWhenUsed="1"/>
+    <w:lsdException w:name="Table Elegant" w:semiHidden="1" w:unhideWhenUsed="1"/>
+    <w:lsdException w:name="Table Professional" w:semiHidden="1" w:unhideWhenUsed="1"/>
+    <w:lsdException w:name="Table Subtle 1" w:semiHidden="1" w:unhideWhenUsed="1"/>
+    <w:lsdException w:name="Table Subtle 2" w:semiHidden="1" w:unhideWhenUsed="1"/>
+    <w:lsdException w:name="Table Web 1" w:semiHidden="1" w:unhideWhenUsed="1"/>
+    <w:lsdException w:name="Table Web 2" w:semiHidden="1" w:unhideWhenUsed="1"/>
+    <w:lsdException w:name="Table Web 3" w:semiHidden="1" w:unhideWhenUsed="1"/>
+    <w:lsdException w:name="Balloon Text" w:semiHidden="1" w:unhideWhenUsed="1"/>
+    <w:lsdException w:name="Table Grid" w:uiPriority="59"/>
+    <w:lsdException w:name="Table Theme" w:semiHidden="1" w:unhideWhenUsed="1"/>
+    <w:lsdException w:name="Placeholder Text" w:semiHidden="1"/>
+    <w:lsdException w:name="No Spacing" w:uiPriority="1" w:qFormat="1"/>
+    <w:lsdException w:name="Light Shading" w:uiPriority="60"/>
+    <w:lsdException w:name="Light List" w:uiPriority="61"/>
+    <w:lsdException w:name="Light Grid" w:uiPriority="62"/>
+    <w:lsdException w:name="Medium Shading 1" w:uiPriority="63"/>
+    <w:lsdException w:name="Medium Shading 2" w:uiPriority="64"/>
+    <w:lsdException w:name="Medium List 1" w:uiPriority="65"/>
+    <w:lsdException w:name="Medium List 2" w:uiPriority="66"/>
+    <w:lsdException w:name="Medium Grid 1" w:uiPriority="67"/>
+    <w:lsdException w:name="Medium Grid 2" w:uiPriority="68"/>
+    <w:lsdException w:name="Medium Grid 3" w:uiPriority="69"/>
+    <w:lsdException w:name="Dark List" w:uiPriority="70"/>
+    <w:lsdException w:name="Colorful Shading" w:uiPriority="71"/>
+    <w:lsdException w:name="Colorful List" w:uiPriority="72"/>
+    <w:lsdException w:name="Colorful Grid" w:uiPriority="73"/>
+    <w:lsdException w:name="Light Shading Accent 1" w:uiPriority="60"/>
+    <w:lsdException w:name="Light List Accent 1" w:uiPriority="61"/>
+    <w:lsdException w:name="Light Grid Accent 1" w:uiPriority="62"/>
+    <w:lsdException w:name="Medium Shading 1 Accent 1" w:uiPriority="63"/>
+    <w:lsdException w:name="Medium Shading 2 Accent 1" w:uiPriority="64"/>
+    <w:lsdException w:name="Medium List 1 Accent 1" w:uiPriority="65"/>
+    <w:lsdException w:name="Revision" w:semiHidden="1"/>
+    <w:lsdException w:name="List Paragraph" w:uiPriority="34" w:qFormat="1"/>
+    <w:lsdException w:name="Quote" w:uiPriority="29" w:qFormat="1"/>
+    <w:lsdException w:name="Intense Quote" w:uiPriority="30" w:qFormat="1"/>
+    <w:lsdException w:name="Medium List 2 Accent 1" w:uiPriority="66"/>
+    <w:lsdException w:name="Medium Grid 1 Accent 1" w:uiPriority="67"/>
+    <w:lsdException w:name="Medium Grid 2 Accent 1" w:uiPriority="68"/>
+    <w:lsdException w:name="Medium Grid 3 Accent 1" w:uiPriority="69"/>
+    <w:lsdException w:name="Dark List Accent 1" w:uiPriority="70"/>
+    <w:lsdException w:name="Colorful Shading Accent 1" w:uiPriority="71"/>
+    <w:lsdException w:name="Colorful List Accent 1" w:uiPriority="72"/>
+    <w:lsdException w:name="Colorful Grid Accent 1" w:uiPriority="73"/>
+    <w:lsdException w:name="Light Shading Accent 2" w:uiPriority="60"/>
+    <w:lsdException w:name="Light List Accent 2" w:uiPriority="61"/>
+    <w:lsdException w:name="Light Grid Accent 2" w:uiPriority="62"/>
+    <w:lsdException w:name="Medium Shading 1 Accent 2" w:uiPriority="63"/>
+    <w:lsdException w:name="Medium Shading 2 Accent 2" w:uiPriority="64"/>
+    <w:lsdException w:name="Medium List 1 Accent 2" w:uiPriority="65"/>
+    <w:lsdException w:name="Medium List 2 Accent 2" w:uiPriority="66"/>
+    <w:lsdException w:name="Medium Grid 1 Accent 2" w:uiPriority="67"/>
+    <w:lsdException w:name="Medium Grid 2 Accent 2" w:uiPriority="68"/>
+    <w:lsdException w:name="Medium Grid 3 Accent 2" w:uiPriority="69"/>
+    <w:lsdException w:name="Dark List Accent 2" w:uiPriority="70"/>
+    <w:lsdException w:name="Colorful Shading Accent 2" w:uiPriority="71"/>
+    <w:lsdException w:name="Colorful List Accent 2" w:uiPriority="72"/>
+    <w:lsdException w:name="Colorful Grid Accent 2" w:uiPriority="73"/>
+    <w:lsdException w:name="Light Shading Accent 3" w:uiPriority="60"/>
+    <w:lsdException w:name="Light List Accent 3" w:uiPriority="61"/>
+    <w:lsdException w:name="Light Grid Accent 3" w:uiPriority="62"/>
+    <w:lsdException w:name="Medium Shading 1 Accent 3" w:uiPriority="63"/>
+    <w:lsdException w:name="Medium Shading 2 Accent 3" w:uiPriority="64"/>
+    <w:lsdException w:name="Medium List 1 Accent 3" w:uiPriority="65"/>
+    <w:lsdException w:name="Medium List 2 Accent 3" w:uiPriority="66"/>
+    <w:lsdException w:name="Medium Grid 1 Accent 3" w:uiPriority="67"/>
+    <w:lsdException w:name="Medium Grid 2 Accent 3" w:uiPriority="68"/>
+    <w:lsdException w:name="Medium Grid 3 Accent 3" w:uiPriority="69"/>
+    <w:lsdException w:name="Dark List Accent 3" w:uiPriority="70"/>
+    <w:lsdException w:name="Colorful Shading Accent 3" w:uiPriority="71"/>
+    <w:lsdException w:name="Colorful List Accent 3" w:uiPriority="72"/>
+    <w:lsdException w:name="Colorful Grid Accent 3" w:uiPriority="73"/>
+    <w:lsdException w:name="Light Shading Accent 4" w:uiPriority="60"/>
+    <w:lsdException w:name="Light List Accent 4" w:uiPriority="61"/>
+    <w:lsdException w:name="Light Grid Accent 4" w:uiPriority="62"/>
+    <w:lsdException w:name="Medium Shading 1 Accent 4" w:uiPriority="63"/>
+    <w:lsdException w:name="Medium Shading 2 Accent 4" w:uiPriority="64"/>
+    <w:lsdException w:name="Medium List 1 Accent 4" w:uiPriority="65"/>
+    <w:lsdException w:name="Medium List 2 Accent 4" w:uiPriority="66"/>
+    <w:lsdException w:name="Medium Grid 1 Accent 4" w:uiPriority="67"/>
+    <w:lsdException w:name="Medium Grid 2 Accent 4" w:uiPriority="68"/>
+    <w:lsdException w:name="Medium Grid 3 Accent 4" w:uiPriority="69"/>
+    <w:lsdException w:name="Dark List Accent 4" w:uiPriority="70"/>
+    <w:lsdException w:name="Colorful Shading Accent 4" w:uiPriority="71"/>
+    <w:lsdException w:name="Colorful List Accent 4" w:uiPriority="72"/>
+    <w:lsdException w:name="Colorful Grid Accent 4" w:uiPriority="73"/>
+    <w:lsdException w:name="Light Shading Accent 5" w:uiPriority="60"/>
+    <w:lsdException w:name="Light List Accent 5" w:uiPriority="61"/>
+    <w:lsdException w:name="Light Grid Accent 5" w:uiPriority="62"/>
+    <w:lsdException w:name="Medium Shading 1 Accent 5" w:uiPriority="63"/>
+    <w:lsdException w:name="Medium Shading 2 Accent 5" w:uiPriority="64"/>
+    <w:lsdException w:name="Medium List 1 Accent 5" w:uiPriority="65"/>
+    <w:lsdException w:name="Medium List 2 Accent 5" w:uiPriority="66"/>
+    <w:lsdException w:name="Medium Grid 1 Accent 5" w:uiPriority="67"/>
+    <w:lsdException w:name="Medium Grid 2 Accent 5" w:uiPriority="68"/>
+    <w:lsdException w:name="Medium Grid 3 Accent 5" w:uiPriority="69"/>
+    <w:lsdException w:name="Dark List Accent 5" w:uiPriority="70"/>
+    <w:lsdException w:name="Colorful Shading Accent 5" w:uiPriority="71"/>
+    <w:lsdException w:name="Colorful List Accent 5" w:uiPriority="72"/>
+    <w:lsdException w:name="Colorful Grid Accent 5" w:uiPriority="73"/>
+    <w:lsdException w:name="Light Shading Accent 6" w:uiPriority="60"/>
+    <w:lsdException w:name="Light List Accent 6" w:uiPriority="61"/>
+    <w:lsdException w:name="Light Grid Accent 6" w:uiPriority="62"/>
+    <w:lsdException w:name="Medium Shading 1 Accent 6" w:uiPriority="63"/>
+    <w:lsdException w:name="Medium Shading 2 Accent 6" w:uiPriority="64"/>
+    <w:lsdException w:name="Medium List 1 Accent 6" w:uiPriority="65"/>
+    <w:lsdException w:name="Medium List 2 Accent 6" w:uiPriority="66"/>
+    <w:lsdException w:name="Medium Grid 1 Accent 6" w:uiPriority="67"/>
+    <w:lsdException w:name="Medium Grid 2 Accent 6" w:uiPriority="68"/>
+    <w:lsdException w:name="Medium Grid 3 Accent 6" w:uiPriority="69"/>
+    <w:lsdException w:name="Dark List Accent 6" w:uiPriority="70"/>
+    <w:lsdException w:name="Colorful Shading Accent 6" w:uiPriority="71"/>
+    <w:lsdException w:name="Colorful List Accent 6" w:uiPriority="72"/>
+    <w:lsdException w:name="Colorful Grid Accent 6" w:uiPriority="73"/>
+    <w:lsdException w:name="Subtle Emphasis" w:uiPriority="19" w:qFormat="1"/>
+    <w:lsdException w:name="Intense Emphasis" w:uiPriority="21" w:qFormat="1"/>
+    <w:lsdException w:name="Subtle Reference" w:uiPriority="31" w:qFormat="1"/>
+    <w:lsdException w:name="Intense Reference" w:uiPriority="32" w:qFormat="1"/>
+    <w:lsdException w:name="Book Title" w:uiPriority="33" w:qFormat="1"/>
+    <w:lsdException w:name="Bibliography" w:semiHidden="1" w:uiPriority="37" w:unhideWhenUsed="1"/>
+    <w:lsdException w:name="TOC Heading" w:semiHidden="1" w:uiPriority="39" w:unhideWhenUsed="1" w:qFormat="1"/>
+    <w:lsdException w:name="Plain Table 1" w:uiPriority="41"/>
+    <w:lsdException w:name="Plain Table 2" w:uiPriority="42"/>
+    <w:lsdException w:name="Plain Table 3" w:uiPriority="43"/>
+    <w:lsdException w:name="Plain Table 4" w:uiPriority="44"/>
+    <w:lsdException w:name="Plain Table 5" w:uiPriority="45"/>
+    <w:lsdException w:name="Grid Table Light" w:uiPriority="40"/>
+    <w:lsdException w:name="Grid Table 1 Light" w:uiPriority="46"/>
+    <w:lsdException w:name="Grid Table 2" w:uiPriority="47"/>
+    <w:lsdException w:name="Grid Table 3" w:uiPriority="48"/>
+    <w:lsdException w:name="Grid Table 4" w:uiPriority="49"/>
+    <w:lsdException w:name="Grid Table 5 Dark" w:uiPriority="50"/>
+    <w:lsdException w:name="Grid Table 6 Colorful" w:uiPriority="51"/>
+    <w:lsdException w:name="Grid Table 7 Colorful" w:uiPriority="52"/>
+    <w:lsdException w:name="Grid Table 1 Light Accent 1" w:uiPriority="46"/>
+    <w:lsdException w:name="Grid Table 2 Accent 1" w:uiPriority="47"/>
+    <w:lsdException w:name="Grid Table 3 Accent 1" w:uiPriority="48"/>
+    <w:lsdException w:name="Grid Table 4 Accent 1" w:uiPriority="49"/>
+    <w:lsdException w:name="Grid Table 5 Dark Accent 1" w:uiPriority="50"/>
+    <w:lsdException w:name="Grid Table 6 Colorful Accent 1" w:uiPriority="51"/>
+    <w:lsdException w:name="Grid Table 7 Colorful Accent 1" w:uiPriority="52"/>
+    <w:lsdException w:name="Grid Table 1 Light Accent 2" w:uiPriority="46"/>
+    <w:lsdException w:name="Grid Table 2 Accent 2" w:uiPriority="47"/>
+    <w:lsdException w:name="Grid Table 3 Accent 2" w:uiPriority="48"/>
+    <w:lsdException w:name="Grid Table 4 Accent 2" w:uiPriority="49"/>
+    <w:lsdException w:name="Grid Table 5 Dark Accent 2" w:uiPriority="50"/>
+    <w:lsdException w:name="Grid Table 6 Colorful Accent 2" w:uiPriority="51"/>
+    <w:lsdException w:name="Grid Table 7 Colorful Accent 2" w:uiPriority="52"/>
+    <w:lsdException w:name="Grid Table 1 Light Accent 3" w:uiPriority="46"/>
+    <w:lsdException w:name="Grid Table 2 Accent 3" w:uiPriority="47"/>
+    <w:lsdException w:name="Grid Table 3 Accent 3" w:uiPriority="48"/>
+    <w:lsdException w:name="Grid Table 4 Accent 3" w:uiPriority="49"/>
+    <w:lsdException w:name="Grid Table 5 Dark Accent 3" w:uiPriority="50"/>
+    <w:lsdException w:name="Grid Table 6 Colorful Accent 3" w:uiPriority="51"/>
+    <w:lsdException w:name="Grid Table 7 Colorful Accent 3" w:uiPriority="52"/>
+    <w:lsdException w:name="Grid Table 1 Light Accent 4" w:uiPriority="46"/>
+    <w:lsdException w:name="Grid Table 2 Accent 4" w:uiPriority="47"/>
+    <w:lsdException w:name="Grid Table 3 Accent 4" w:uiPriority="48"/>
+    <w:lsdException w:name="Grid Table 4 Accent 4" w:uiPriority="49"/>
+    <w:lsdException w:name="Grid Table 5 Dark Accent 4" w:uiPriority="50"/>
+    <w:lsdException w:name="Grid Table 6 Colorful Accent 4" w:uiPriority="51"/>
+    <w:lsdException w:name="Grid Table 7 Colorful Accent 4" w:uiPriority="52"/>
+    <w:lsdException w:name="Grid Table 1 Light Accent 5" w:uiPriority="46"/>
+    <w:lsdException w:name="Grid Table 2 Accent 5" w:uiPriority="47"/>
+    <w:lsdException w:name="Grid Table 3 Accent 5" w:uiPriority="48"/>
+    <w:lsdException w:name="Grid Table 4 Accent 5" w:uiPriority="49"/>
+    <w:lsdException w:name="Grid Table 5 Dark Accent 5" w:uiPriority="50"/>
+    <w:lsdException w:name="Grid Table 6 Colorful Accent 5" w:uiPriority="51"/>
+    <w:lsdException w:name="Grid Table 7 Colorful Accent 5" w:uiPriority="52"/>
+    <w:lsdException w:name="Grid Table 1 Light Accent 6" w:uiPriority="46"/>
+    <w:lsdException w:name="Grid Table 2 Accent 6" w:uiPriority="47"/>
+    <w:lsdException w:name="Grid Table 3 Accent 6" w:uiPriority="48"/>
+    <w:lsdException w:name="Grid Table 4 Accent 6" w:uiPriority="49"/>
+    <w:lsdException w:name="Grid Table 5 Dark Accent 6" w:uiPriority="50"/>
+    <w:lsdException w:name="Grid Table 6 Colorful Accent 6" w:uiPriority="51"/>
+    <w:lsdException w:name="Grid Table 7 Colorful Accent 6" w:uiPriority="52"/>
+    <w:lsdException w:name="List Table 1 Light" w:uiPriority="46"/>
+    <w:lsdException w:name="List Table 2" w:uiPriority="47"/>
+    <w:lsdException w:name="List Table 3" w:uiPriority="48"/>
+    <w:lsdException w:name="List Table 4" w:uiPriority="49"/>
+    <w:lsdException w:name="List Table 5 Dark" w:uiPriority="50"/>
+    <w:lsdException w:name="List Table 6 Colorful" w:uiPriority="51"/>
+    <w:lsdException w:name="List Table 7 Colorful" w:uiPriority="52"/>
+    <w:lsdException w:name="List Table 1 Light Accent 1" w:uiPriority="46"/>
+    <w:lsdException w:name="List Table 2 Accent 1" w:uiPriority="47"/>
+    <w:lsdException w:name="List Table 3 Accent 1" w:uiPriority="48"/>
+    <w:lsdException w:name="List Table 4 Accent 1" w:uiPriority="49"/>
+    <w:lsdException w:name="List Table 5 Dark Accent 1" w:uiPriority="50"/>
+    <w:lsdException w:name="List Table 6 Colorful Accent 1" w:uiPriority="51"/>
+    <w:lsdException w:name="List Table 7 Colorful Accent 1" w:uiPriority="52"/>
+    <w:lsdException w:name="List Table 1 Light Accent 2" w:uiPriority="46"/>
+    <w:lsdException w:name="List Table 2 Accent 2" w:uiPriority="47"/>
+    <w:lsdException w:name="List Table 3 Accent 2" w:uiPriority="48"/>
+    <w:lsdException w:name="List Table 4 Accent 2" w:uiPriority="49"/>
+    <w:lsdException w:name="List Table 5 Dark Accent 2" w:uiPriority="50"/>
+    <w:lsdException w:name="List Table 6 Colorful Accent 2" w:uiPriority="51"/>
+    <w:lsdException w:name="List Table 7 Colorful Accent 2" w:uiPriority="52"/>
+    <w:lsdException w:name="List Table 1 Light Accent 3" w:uiPriority="46"/>
+    <w:lsdException w:name="List Table 2 Accent 3" w:uiPriority="47"/>
+    <w:lsdException w:name="List Table 3 Accent 3" w:uiPriority="48"/>
+    <w:lsdException w:name="List Table 4 Accent 3" w:uiPriority="49"/>
+    <w:lsdException w:name="List Table 5 Dark Accent 3" w:uiPriority="50"/>
+    <w:lsdException w:name="List Table 6 Colorful Accent 3" w:uiPriority="51"/>
+    <w:lsdException w:name="List Table 7 Colorful Accent 3" w:uiPriority="52"/>
+    <w:lsdException w:name="List Table 1 Light Accent 4" w:uiPriority="46"/>
+    <w:lsdException w:name="List Table 2 Accent 4" w:uiPriority="47"/>
+    <w:lsdException w:name="List Table 3 Accent 4" w:uiPriority="48"/>
+    <w:lsdException w:name="List Table 4 Accent 4" w:uiPriority="49"/>
+    <w:lsdException w:name="List Table 5 Dark Accent 4" w:uiPriority="50"/>
+    <w:lsdException w:name="List Table 6 Colorful Accent 4" w:uiPriority="51"/>
+    <w:lsdException w:name="List Table 7 Colorful Accent 4" w:uiPriority="52"/>
+    <w:lsdException w:name="List Table 1 Light Accent 5" w:uiPriority="46"/>
+    <w:lsdException w:name="List Table 2 Accent 5" w:uiPriority="47"/>
+    <w:lsdException w:name="List Table 3 Accent 5" w:uiPriority="48"/>
+    <w:lsdException w:name="List Table 4 Accent 5" w:uiPriority="49"/>
+    <w:lsdException w:name="List Table 5 Dark Accent 5" w:uiPriority="50"/>
+    <w:lsdException w:name="List Table 6 Colorful Accent 5" w:uiPriority="51"/>
+    <w:lsdException w:name="List Table 7 Colorful Accent 5" w:uiPriority="52"/>
+    <w:lsdException w:name="List Table 1 Light Accent 6" w:uiPriority="46"/>
+    <w:lsdException w:name="List Table 2 Accent 6" w:uiPriority="47"/>
+    <w:lsdException w:name="List Table 3 Accent 6" w:uiPriority="48"/>
+    <w:lsdException w:name="List Table 4 Accent 6" w:uiPriority="49"/>
+    <w:lsdException w:name="List Table 5 Dark Accent 6" w:uiPriority="50"/>
+    <w:lsdException w:name="List Table 6 Colorful Accent 6" w:uiPriority="51"/>
+    <w:lsdException w:name="List Table 7 Colorful Accent 6" w:uiPriority="52"/>
   </w:latentStyles>
   <w:style w:type="paragraph" w:default="1" w:styleId="Normal">
     <w:name w:val="Normal"/>
@@ -12362,7 +12680,7 @@
 </file>
 
 <file path=customXml/itemProps1.xml><?xml version="1.0" encoding="utf-8"?>
-<ds:datastoreItem xmlns:ds="http://schemas.openxmlformats.org/officeDocument/2006/customXml" ds:itemID="{55ABFEEC-C2F4-46D7-81C5-753E1F3624D6}">
+<ds:datastoreItem xmlns:ds="http://schemas.openxmlformats.org/officeDocument/2006/customXml" ds:itemID="{4F723494-23B7-4B0B-990F-FA3BB188F089}">
   <ds:schemaRefs>
     <ds:schemaRef ds:uri="http://schemas.openxmlformats.org/officeDocument/2006/bibliography"/>
   </ds:schemaRefs>

</xml_diff>

<commit_message>
-- Phuc -- Cap nhat review
</commit_message>
<xml_diff>
--- a/TTNM/BTL-Tương-tác-người-máy.docx
+++ b/TTNM/BTL-Tương-tác-người-máy.docx
@@ -4340,7 +4340,39 @@
           <w:sz w:val="24"/>
           <w:szCs w:val="24"/>
         </w:rPr>
-        <w:t>; tự động lưu trữ lại file ghi âm (hạn lưu trữ trong 1 tuần).</w:t>
+        <w:t>; tự động lưu trữ lại file ghi âm</w:t>
+      </w:r>
+      <w:r>
+        <w:rPr>
+          <w:rFonts w:ascii="Segoe UI" w:hAnsi="Segoe UI" w:cs="Segoe UI"/>
+          <w:sz w:val="24"/>
+          <w:szCs w:val="24"/>
+        </w:rPr>
+        <w:t xml:space="preserve"> khi người dùng tạm dừng hoặc dừng quá trinh ghi âm</w:t>
+      </w:r>
+      <w:r>
+        <w:rPr>
+          <w:rFonts w:ascii="Segoe UI" w:hAnsi="Segoe UI" w:cs="Segoe UI"/>
+          <w:sz w:val="24"/>
+          <w:szCs w:val="24"/>
+        </w:rPr>
+        <w:t xml:space="preserve"> (</w:t>
+      </w:r>
+      <w:r>
+        <w:rPr>
+          <w:rFonts w:ascii="Segoe UI" w:hAnsi="Segoe UI" w:cs="Segoe UI"/>
+          <w:sz w:val="24"/>
+          <w:szCs w:val="24"/>
+        </w:rPr>
+        <w:t xml:space="preserve">giới </w:t>
+      </w:r>
+      <w:r>
+        <w:rPr>
+          <w:rFonts w:ascii="Segoe UI" w:hAnsi="Segoe UI" w:cs="Segoe UI"/>
+          <w:sz w:val="24"/>
+          <w:szCs w:val="24"/>
+        </w:rPr>
+        <w:t>hạn lưu trữ trong 1 tuần).</w:t>
       </w:r>
     </w:p>
     <w:p>
@@ -4422,7 +4454,31 @@
           <w:sz w:val="24"/>
           <w:szCs w:val="24"/>
         </w:rPr>
-        <w:t xml:space="preserve"> C</w:t>
+        <w:t xml:space="preserve"> </w:t>
+      </w:r>
+    </w:p>
+    <w:p>
+      <w:pPr>
+        <w:pStyle w:val="ListParagraph"/>
+        <w:numPr>
+          <w:ilvl w:val="2"/>
+          <w:numId w:val="39"/>
+        </w:numPr>
+        <w:spacing w:before="0" w:after="240"/>
+        <w:jc w:val="left"/>
+        <w:rPr>
+          <w:rFonts w:ascii="Segoe UI" w:hAnsi="Segoe UI" w:cs="Segoe UI"/>
+          <w:sz w:val="24"/>
+          <w:szCs w:val="24"/>
+        </w:rPr>
+      </w:pPr>
+      <w:r>
+        <w:rPr>
+          <w:rFonts w:ascii="Segoe UI" w:hAnsi="Segoe UI" w:cs="Segoe UI"/>
+          <w:sz w:val="24"/>
+          <w:szCs w:val="24"/>
+        </w:rPr>
+        <w:t>C</w:t>
       </w:r>
       <w:r>
         <w:rPr>
@@ -4446,7 +4502,23 @@
           <w:sz w:val="24"/>
           <w:szCs w:val="24"/>
         </w:rPr>
-        <w:t xml:space="preserve"> các ứng dụng được cài trên thiết bị như</w:t>
+        <w:t xml:space="preserve"> các ứng dụng được cài</w:t>
+      </w:r>
+      <w:r>
+        <w:rPr>
+          <w:rFonts w:ascii="Segoe UI" w:hAnsi="Segoe UI" w:cs="Segoe UI"/>
+          <w:sz w:val="24"/>
+          <w:szCs w:val="24"/>
+        </w:rPr>
+        <w:t xml:space="preserve"> đặt</w:t>
+      </w:r>
+      <w:r>
+        <w:rPr>
+          <w:rFonts w:ascii="Segoe UI" w:hAnsi="Segoe UI" w:cs="Segoe UI"/>
+          <w:sz w:val="24"/>
+          <w:szCs w:val="24"/>
+        </w:rPr>
+        <w:t xml:space="preserve"> trên thiết bị như</w:t>
       </w:r>
       <w:r>
         <w:rPr>
@@ -4494,15 +4566,95 @@
           <w:sz w:val="24"/>
           <w:szCs w:val="24"/>
         </w:rPr>
-        <w:t>;</w:t>
-      </w:r>
-      <w:r>
-        <w:rPr>
-          <w:rFonts w:ascii="Segoe UI" w:hAnsi="Segoe UI" w:cs="Segoe UI"/>
-          <w:sz w:val="24"/>
-          <w:szCs w:val="24"/>
-        </w:rPr>
-        <w:t xml:space="preserve"> chức năng dịch sang ngôn ngữ khác; có chức năng lưu lại file văn bản, file âm thanh. </w:t>
+        <w:t>.</w:t>
+      </w:r>
+      <w:r>
+        <w:rPr>
+          <w:rFonts w:ascii="Segoe UI" w:hAnsi="Segoe UI" w:cs="Segoe UI"/>
+          <w:sz w:val="24"/>
+          <w:szCs w:val="24"/>
+        </w:rPr>
+        <w:t xml:space="preserve"> </w:t>
+      </w:r>
+    </w:p>
+    <w:p>
+      <w:pPr>
+        <w:pStyle w:val="ListParagraph"/>
+        <w:numPr>
+          <w:ilvl w:val="2"/>
+          <w:numId w:val="39"/>
+        </w:numPr>
+        <w:spacing w:before="0" w:after="240"/>
+        <w:jc w:val="left"/>
+        <w:rPr>
+          <w:rFonts w:ascii="Segoe UI" w:hAnsi="Segoe UI" w:cs="Segoe UI"/>
+          <w:sz w:val="24"/>
+          <w:szCs w:val="24"/>
+        </w:rPr>
+      </w:pPr>
+      <w:r>
+        <w:rPr>
+          <w:rFonts w:ascii="Segoe UI" w:hAnsi="Segoe UI" w:cs="Segoe UI"/>
+          <w:sz w:val="24"/>
+          <w:szCs w:val="24"/>
+        </w:rPr>
+        <w:t>C</w:t>
+      </w:r>
+      <w:r>
+        <w:rPr>
+          <w:rFonts w:ascii="Segoe UI" w:hAnsi="Segoe UI" w:cs="Segoe UI"/>
+          <w:sz w:val="24"/>
+          <w:szCs w:val="24"/>
+        </w:rPr>
+        <w:t>hức năng dịch sang ngôn ngữ</w:t>
+      </w:r>
+      <w:r>
+        <w:rPr>
+          <w:rFonts w:ascii="Segoe UI" w:hAnsi="Segoe UI" w:cs="Segoe UI"/>
+          <w:sz w:val="24"/>
+          <w:szCs w:val="24"/>
+        </w:rPr>
+        <w:t xml:space="preserve"> khác.</w:t>
+      </w:r>
+      <w:r>
+        <w:rPr>
+          <w:rFonts w:ascii="Segoe UI" w:hAnsi="Segoe UI" w:cs="Segoe UI"/>
+          <w:sz w:val="24"/>
+          <w:szCs w:val="24"/>
+        </w:rPr>
+        <w:t xml:space="preserve"> </w:t>
+      </w:r>
+    </w:p>
+    <w:p>
+      <w:pPr>
+        <w:pStyle w:val="ListParagraph"/>
+        <w:numPr>
+          <w:ilvl w:val="2"/>
+          <w:numId w:val="39"/>
+        </w:numPr>
+        <w:spacing w:before="0" w:after="240"/>
+        <w:jc w:val="left"/>
+        <w:rPr>
+          <w:rFonts w:ascii="Segoe UI" w:hAnsi="Segoe UI" w:cs="Segoe UI"/>
+          <w:sz w:val="24"/>
+          <w:szCs w:val="24"/>
+        </w:rPr>
+      </w:pPr>
+      <w:r>
+        <w:rPr>
+          <w:rFonts w:ascii="Segoe UI" w:hAnsi="Segoe UI" w:cs="Segoe UI"/>
+          <w:sz w:val="24"/>
+          <w:szCs w:val="24"/>
+        </w:rPr>
+        <w:t>C</w:t>
+      </w:r>
+      <w:r>
+        <w:rPr>
+          <w:rFonts w:ascii="Segoe UI" w:hAnsi="Segoe UI" w:cs="Segoe UI"/>
+          <w:sz w:val="24"/>
+          <w:szCs w:val="24"/>
+        </w:rPr>
+        <w:t xml:space="preserve">hức năng lưu lại file văn bản, file âm thanh. </w:t>
       </w:r>
     </w:p>
     <w:p>
@@ -4714,42 +4866,74 @@
           <w:sz w:val="24"/>
           <w:szCs w:val="24"/>
         </w:rPr>
-        <w:t>Dừng ghi âm và đưa ra thông báo khi bộ nhớ đầy.</w:t>
-      </w:r>
-      <w:bookmarkStart w:id="3" w:name="_GoBack"/>
-      <w:bookmarkEnd w:id="3"/>
-    </w:p>
-    <w:p>
-      <w:pPr>
-        <w:pStyle w:val="Default"/>
+        <w:t>Tạm d</w:t>
+      </w:r>
+      <w:r>
+        <w:rPr>
+          <w:rFonts w:ascii="Segoe UI" w:hAnsi="Segoe UI" w:cs="Segoe UI"/>
+          <w:sz w:val="24"/>
+          <w:szCs w:val="24"/>
+        </w:rPr>
+        <w:t>ừng ghi âm và đưa ra thông báo khi bộ nhớ đầy.</w:t>
+      </w:r>
+    </w:p>
+    <w:p>
+      <w:pPr>
+        <w:pStyle w:val="ListParagraph"/>
         <w:numPr>
           <w:ilvl w:val="1"/>
           <w:numId w:val="16"/>
         </w:numPr>
+        <w:spacing w:before="0"/>
         <w:ind w:left="1350"/>
-        <w:rPr>
-          <w:rFonts w:ascii="Segoe UI" w:hAnsi="Segoe UI" w:cs="Segoe UI"/>
-          <w:bCs/>
+        <w:jc w:val="left"/>
+        <w:rPr>
+          <w:rFonts w:ascii="Segoe UI" w:hAnsi="Segoe UI" w:cs="Segoe UI"/>
+          <w:sz w:val="24"/>
+          <w:szCs w:val="24"/>
+        </w:rPr>
+      </w:pPr>
+      <w:r>
+        <w:rPr>
+          <w:rFonts w:ascii="Segoe UI" w:hAnsi="Segoe UI" w:cs="Segoe UI"/>
+          <w:sz w:val="24"/>
+          <w:szCs w:val="24"/>
           <w:shd w:val="clear" w:color="auto" w:fill="FFFFFF"/>
         </w:rPr>
-      </w:pPr>
-      <w:r>
-        <w:rPr>
-          <w:rFonts w:ascii="Segoe UI" w:hAnsi="Segoe UI" w:cs="Segoe UI"/>
+        <w:t>Tự động</w:t>
+      </w:r>
+      <w:r>
+        <w:rPr>
+          <w:rFonts w:ascii="Segoe UI" w:hAnsi="Segoe UI" w:cs="Segoe UI"/>
+          <w:sz w:val="24"/>
+          <w:szCs w:val="24"/>
           <w:shd w:val="clear" w:color="auto" w:fill="FFFFFF"/>
         </w:rPr>
-        <w:t xml:space="preserve">Tự động </w:t>
-      </w:r>
-      <w:r>
-        <w:rPr>
-          <w:rFonts w:ascii="Segoe UI" w:hAnsi="Segoe UI" w:cs="Segoe UI"/>
+        <w:t xml:space="preserve"> tạm</w:t>
+      </w:r>
+      <w:r>
+        <w:rPr>
+          <w:rFonts w:ascii="Segoe UI" w:hAnsi="Segoe UI" w:cs="Segoe UI"/>
+          <w:sz w:val="24"/>
+          <w:szCs w:val="24"/>
           <w:shd w:val="clear" w:color="auto" w:fill="FFFFFF"/>
         </w:rPr>
-        <w:t xml:space="preserve">dừng ghi âm và lưu </w:t>
-      </w:r>
-      <w:r>
-        <w:rPr>
-          <w:rFonts w:ascii="Segoe UI" w:hAnsi="Segoe UI" w:cs="Segoe UI"/>
+        <w:t xml:space="preserve"> dừ</w:t>
+      </w:r>
+      <w:r>
+        <w:rPr>
+          <w:rFonts w:ascii="Segoe UI" w:hAnsi="Segoe UI" w:cs="Segoe UI"/>
+          <w:sz w:val="24"/>
+          <w:szCs w:val="24"/>
+          <w:shd w:val="clear" w:color="auto" w:fill="FFFFFF"/>
+        </w:rPr>
+        <w:t xml:space="preserve">ng ghi âm </w:t>
+      </w:r>
+      <w:r>
+        <w:rPr>
+          <w:rFonts w:ascii="Segoe UI" w:hAnsi="Segoe UI" w:cs="Segoe UI"/>
+          <w:sz w:val="24"/>
+          <w:szCs w:val="24"/>
           <w:shd w:val="clear" w:color="auto" w:fill="FFFFFF"/>
         </w:rPr>
         <w:t>khi người dùng bị cuộc gọi đến làm gián đoạn.</w:t>
@@ -5015,7 +5199,49 @@
           <w:sz w:val="24"/>
           <w:szCs w:val="24"/>
         </w:rPr>
-        <w:t>Tính sáng tạo: Hệ thống có cơ chế nhận dạng giọng nói một cách tự động.</w:t>
+        <w:t>Tính sáng tạo: Hệ thống có cơ chế nhận dạng giọng nói một cách tự động</w:t>
+      </w:r>
+      <w:r>
+        <w:rPr>
+          <w:rFonts w:ascii="Segoe UI" w:hAnsi="Segoe UI" w:cs="Segoe UI"/>
+          <w:sz w:val="24"/>
+          <w:szCs w:val="24"/>
+        </w:rPr>
+        <w:t>, xử</w:t>
+      </w:r>
+      <w:r>
+        <w:rPr>
+          <w:rFonts w:ascii="Segoe UI" w:hAnsi="Segoe UI" w:cs="Segoe UI"/>
+          <w:sz w:val="24"/>
+          <w:szCs w:val="24"/>
+        </w:rPr>
+        <w:t xml:space="preserve"> lý </w:t>
+      </w:r>
+      <w:proofErr w:type="gramStart"/>
+      <w:r>
+        <w:rPr>
+          <w:rFonts w:ascii="Segoe UI" w:hAnsi="Segoe UI" w:cs="Segoe UI"/>
+          <w:sz w:val="24"/>
+          <w:szCs w:val="24"/>
+        </w:rPr>
+        <w:t>theo</w:t>
+      </w:r>
+      <w:proofErr w:type="gramEnd"/>
+      <w:r>
+        <w:rPr>
+          <w:rFonts w:ascii="Segoe UI" w:hAnsi="Segoe UI" w:cs="Segoe UI"/>
+          <w:sz w:val="24"/>
+          <w:szCs w:val="24"/>
+        </w:rPr>
+        <w:t xml:space="preserve"> thời gian thực</w:t>
+      </w:r>
+      <w:r>
+        <w:rPr>
+          <w:rFonts w:ascii="Segoe UI" w:hAnsi="Segoe UI" w:cs="Segoe UI"/>
+          <w:sz w:val="24"/>
+          <w:szCs w:val="24"/>
+        </w:rPr>
+        <w:t>.</w:t>
       </w:r>
     </w:p>
     <w:p>
@@ -5028,13 +5254,15 @@
         <w:spacing w:before="0"/>
         <w:rPr>
           <w:rFonts w:ascii="Segoe UI" w:hAnsi="Segoe UI" w:cs="Segoe UI"/>
-          <w:sz w:val="24"/>
-          <w:szCs w:val="24"/>
-        </w:rPr>
-      </w:pPr>
-      <w:r>
-        <w:rPr>
-          <w:rFonts w:ascii="Segoe UI" w:hAnsi="Segoe UI" w:cs="Segoe UI"/>
+          <w:b/>
+          <w:sz w:val="24"/>
+          <w:szCs w:val="24"/>
+        </w:rPr>
+      </w:pPr>
+      <w:r>
+        <w:rPr>
+          <w:rFonts w:ascii="Segoe UI" w:hAnsi="Segoe UI" w:cs="Segoe UI"/>
+          <w:b/>
           <w:sz w:val="24"/>
           <w:szCs w:val="24"/>
         </w:rPr>
@@ -5067,9 +5295,8 @@
           <w:sz w:val="24"/>
           <w:szCs w:val="24"/>
         </w:rPr>
-        <w:t xml:space="preserve">Yêu cầu tính dễ phát triển và hoàn thiện: có thể mở rộng và tăng cường thêm một số chức năng một cách dễ </w:t>
-      </w:r>
-      <w:proofErr w:type="gramStart"/>
+        <w:t>Yêu cầu tính dễ phát triển và hoàn thiện: có thể mở rộng và tăng cường thêm một số chức năng một cách dễ</w:t>
+      </w:r>
       <w:r>
         <w:rPr>
           <w:rFonts w:ascii="Segoe UI" w:eastAsiaTheme="minorHAnsi" w:hAnsi="Segoe UI" w:cs="Segoe UI"/>
@@ -5078,7 +5305,7 @@
           <w:sz w:val="24"/>
           <w:szCs w:val="24"/>
         </w:rPr>
-        <w:t xml:space="preserve">dàng </w:t>
+        <w:t xml:space="preserve"> dàng</w:t>
       </w:r>
       <w:r>
         <w:rPr>
@@ -5090,7 +5317,6 @@
         </w:rPr>
         <w:t>.</w:t>
       </w:r>
-      <w:proofErr w:type="gramEnd"/>
     </w:p>
     <w:p>
       <w:pPr>
@@ -5483,6 +5709,7 @@
         <w:adjustRightInd w:val="0"/>
         <w:spacing w:before="0" w:after="0"/>
         <w:ind w:left="1440" w:firstLine="360"/>
+        <w:jc w:val="left"/>
         <w:rPr>
           <w:rFonts w:ascii="Segoe UI" w:eastAsiaTheme="minorHAnsi" w:hAnsi="Segoe UI" w:cs="Segoe UI"/>
           <w:color w:val="000000"/>
@@ -5497,9 +5724,9 @@
           <w:sz w:val="24"/>
           <w:szCs w:val="24"/>
         </w:rPr>
-        <w:t xml:space="preserve">Cần một micro hoặc một số khác vào thiết bị âm thanh để nhận âm thanh. Nói </w:t>
-      </w:r>
-      <w:proofErr w:type="gramStart"/>
+        <w:lastRenderedPageBreak/>
+        <w:t>Cần một micro để nhận âm thanh. Tốc độ nhận</w:t>
+      </w:r>
       <w:r>
         <w:rPr>
           <w:rFonts w:ascii="Segoe UI" w:eastAsiaTheme="minorHAnsi" w:hAnsi="Segoe UI" w:cs="Segoe UI"/>
@@ -5507,9 +5734,8 @@
           <w:sz w:val="24"/>
           <w:szCs w:val="24"/>
         </w:rPr>
-        <w:t>chung</w:t>
-      </w:r>
-      <w:proofErr w:type="gramEnd"/>
+        <w:t xml:space="preserve"> dạng</w:t>
+      </w:r>
       <w:r>
         <w:rPr>
           <w:rFonts w:ascii="Segoe UI" w:eastAsiaTheme="minorHAnsi" w:hAnsi="Segoe UI" w:cs="Segoe UI"/>
@@ -5517,7 +5743,7 @@
           <w:sz w:val="24"/>
           <w:szCs w:val="24"/>
         </w:rPr>
-        <w:t xml:space="preserve">, micro sẽ bị chất </w:t>
+        <w:t xml:space="preserve"> </w:t>
       </w:r>
       <w:r>
         <w:rPr>
@@ -5526,7 +5752,7 @@
           <w:sz w:val="24"/>
           <w:szCs w:val="24"/>
         </w:rPr>
-        <w:t>lượng</w:t>
+        <w:t>kém</w:t>
       </w:r>
       <w:r>
         <w:rPr>
@@ -5535,7 +5761,7 @@
           <w:sz w:val="24"/>
           <w:szCs w:val="24"/>
         </w:rPr>
-        <w:t xml:space="preserve"> cao với bộ lọc quan trọng xây dựng. Tỷ lệ nhận dạng giọng nói trực tiếp liên quan đến chất </w:t>
+        <w:t xml:space="preserve"> hơn đáng kể hoặc có thể không </w:t>
       </w:r>
       <w:r>
         <w:rPr>
@@ -5544,7 +5770,7 @@
           <w:sz w:val="24"/>
           <w:szCs w:val="24"/>
         </w:rPr>
-        <w:t xml:space="preserve">lượng </w:t>
+        <w:t>được</w:t>
       </w:r>
       <w:r>
         <w:rPr>
@@ -5553,7 +5779,7 @@
           <w:sz w:val="24"/>
           <w:szCs w:val="24"/>
         </w:rPr>
-        <w:t xml:space="preserve">đầu. Tốc độ nhận thấp hơn đáng kể hoặc có thể không </w:t>
+        <w:t xml:space="preserve"> chấp nhận nếu bạn sử dụng một micro kém</w:t>
       </w:r>
       <w:r>
         <w:rPr>
@@ -5562,7 +5788,7 @@
           <w:sz w:val="24"/>
           <w:szCs w:val="24"/>
         </w:rPr>
-        <w:t>được</w:t>
+        <w:t>.</w:t>
       </w:r>
       <w:r>
         <w:rPr>
@@ -5571,7 +5797,7 @@
           <w:sz w:val="24"/>
           <w:szCs w:val="24"/>
         </w:rPr>
-        <w:t xml:space="preserve"> chấp nhận nếu bạn sử dụng một micro kém</w:t>
+        <w:t xml:space="preserve"> </w:t>
       </w:r>
       <w:r>
         <w:rPr>
@@ -5580,7 +5806,7 @@
           <w:sz w:val="24"/>
           <w:szCs w:val="24"/>
         </w:rPr>
-        <w:t>.</w:t>
+        <w:t>Chất lượng âm thanh đầu vào quyết đị</w:t>
       </w:r>
       <w:r>
         <w:rPr>
@@ -5589,7 +5815,34 @@
           <w:sz w:val="24"/>
           <w:szCs w:val="24"/>
         </w:rPr>
-        <w:t xml:space="preserve"> </w:t>
+        <w:t>nh tính chính x</w:t>
+      </w:r>
+      <w:r>
+        <w:rPr>
+          <w:rFonts w:ascii="Segoe UI" w:eastAsiaTheme="minorHAnsi" w:hAnsi="Segoe UI" w:cs="Segoe UI"/>
+          <w:color w:val="000000"/>
+          <w:sz w:val="24"/>
+          <w:szCs w:val="24"/>
+        </w:rPr>
+        <w:t xml:space="preserve">ác của </w:t>
+      </w:r>
+      <w:r>
+        <w:rPr>
+          <w:rFonts w:ascii="Segoe UI" w:eastAsiaTheme="minorHAnsi" w:hAnsi="Segoe UI" w:cs="Segoe UI"/>
+          <w:color w:val="000000"/>
+          <w:sz w:val="24"/>
+          <w:szCs w:val="24"/>
+        </w:rPr>
+        <w:t xml:space="preserve">dữ liệu </w:t>
+      </w:r>
+      <w:r>
+        <w:rPr>
+          <w:rFonts w:ascii="Segoe UI" w:eastAsiaTheme="minorHAnsi" w:hAnsi="Segoe UI" w:cs="Segoe UI"/>
+          <w:color w:val="000000"/>
+          <w:sz w:val="24"/>
+          <w:szCs w:val="24"/>
+        </w:rPr>
+        <w:t>đầu ra.</w:t>
       </w:r>
     </w:p>
     <w:p>
@@ -5599,6 +5852,7 @@
         <w:adjustRightInd w:val="0"/>
         <w:spacing w:before="0" w:after="0"/>
         <w:ind w:left="1440" w:firstLine="360"/>
+        <w:jc w:val="left"/>
         <w:rPr>
           <w:rFonts w:ascii="Segoe UI" w:eastAsiaTheme="minorHAnsi" w:hAnsi="Segoe UI" w:cs="Segoe UI"/>
           <w:color w:val="000000"/>
@@ -5613,7 +5867,6 @@
           <w:sz w:val="24"/>
           <w:szCs w:val="24"/>
         </w:rPr>
-        <w:lastRenderedPageBreak/>
         <w:t>Ghi âm</w:t>
       </w:r>
       <w:r>
@@ -5641,7 +5894,25 @@
           <w:sz w:val="24"/>
           <w:szCs w:val="24"/>
         </w:rPr>
-        <w:t>n click biểu tượng “Micro”</w:t>
+        <w:t xml:space="preserve">n </w:t>
+      </w:r>
+      <w:r>
+        <w:rPr>
+          <w:rFonts w:ascii="Segoe UI" w:eastAsiaTheme="minorHAnsi" w:hAnsi="Segoe UI" w:cs="Segoe UI"/>
+          <w:color w:val="000000"/>
+          <w:sz w:val="24"/>
+          <w:szCs w:val="24"/>
+        </w:rPr>
+        <w:t>chạm vào</w:t>
+      </w:r>
+      <w:r>
+        <w:rPr>
+          <w:rFonts w:ascii="Segoe UI" w:eastAsiaTheme="minorHAnsi" w:hAnsi="Segoe UI" w:cs="Segoe UI"/>
+          <w:color w:val="000000"/>
+          <w:sz w:val="24"/>
+          <w:szCs w:val="24"/>
+        </w:rPr>
+        <w:t xml:space="preserve"> biểu tượng “Micro”</w:t>
       </w:r>
       <w:r>
         <w:rPr>
@@ -5660,6 +5931,7 @@
         <w:adjustRightInd w:val="0"/>
         <w:spacing w:before="0" w:after="0"/>
         <w:ind w:left="1440" w:firstLine="360"/>
+        <w:jc w:val="left"/>
         <w:rPr>
           <w:rFonts w:ascii="Segoe UI" w:eastAsiaTheme="minorHAnsi" w:hAnsi="Segoe UI" w:cs="Segoe UI"/>
           <w:color w:val="000000"/>
@@ -5738,6 +6010,7 @@
         <w:adjustRightInd w:val="0"/>
         <w:spacing w:before="0" w:after="0"/>
         <w:ind w:left="1440" w:firstLine="360"/>
+        <w:jc w:val="left"/>
         <w:rPr>
           <w:rFonts w:ascii="Segoe UI" w:eastAsiaTheme="minorHAnsi" w:hAnsi="Segoe UI" w:cs="Segoe UI"/>
           <w:color w:val="000000"/>
@@ -5774,7 +6047,7 @@
           <w:sz w:val="24"/>
           <w:szCs w:val="24"/>
         </w:rPr>
-        <w:t xml:space="preserve">Hãy nhớ </w:t>
+        <w:t>Quá trì</w:t>
       </w:r>
       <w:r>
         <w:rPr>
@@ -5783,7 +6056,7 @@
           <w:sz w:val="24"/>
           <w:szCs w:val="24"/>
         </w:rPr>
-        <w:t xml:space="preserve">click chọn </w:t>
+        <w:t xml:space="preserve">nh ghi âm sẽ luôn được thực hiện cho đến khi người dùng lựa chọn tạm dừng, dừng hoặc khi ứng dụng không nhận được âm thanh trong quãng thời gian chờ (5s). </w:t>
       </w:r>
       <w:r>
         <w:rPr>
@@ -5792,164 +6065,7 @@
           <w:sz w:val="24"/>
           <w:szCs w:val="24"/>
         </w:rPr>
-        <w:t xml:space="preserve">biểu tượng “Micro” </w:t>
-      </w:r>
-      <w:r>
-        <w:rPr>
-          <w:rFonts w:ascii="Segoe UI" w:eastAsiaTheme="minorHAnsi" w:hAnsi="Segoe UI" w:cs="Segoe UI"/>
-          <w:color w:val="000000"/>
-          <w:sz w:val="24"/>
-          <w:szCs w:val="24"/>
-        </w:rPr>
-        <w:t xml:space="preserve">khi bạn </w:t>
-      </w:r>
-      <w:r>
-        <w:rPr>
-          <w:rFonts w:ascii="Segoe UI" w:eastAsiaTheme="minorHAnsi" w:hAnsi="Segoe UI" w:cs="Segoe UI"/>
-          <w:color w:val="000000"/>
-          <w:sz w:val="24"/>
-          <w:szCs w:val="24"/>
-        </w:rPr>
-        <w:t xml:space="preserve">muốn ngừng </w:t>
-      </w:r>
-      <w:proofErr w:type="gramStart"/>
-      <w:r>
-        <w:rPr>
-          <w:rFonts w:ascii="Segoe UI" w:eastAsiaTheme="minorHAnsi" w:hAnsi="Segoe UI" w:cs="Segoe UI"/>
-          <w:color w:val="000000"/>
-          <w:sz w:val="24"/>
-          <w:szCs w:val="24"/>
-        </w:rPr>
-        <w:t>thu</w:t>
-      </w:r>
-      <w:proofErr w:type="gramEnd"/>
-      <w:r>
-        <w:rPr>
-          <w:rFonts w:ascii="Segoe UI" w:eastAsiaTheme="minorHAnsi" w:hAnsi="Segoe UI" w:cs="Segoe UI"/>
-          <w:color w:val="000000"/>
-          <w:sz w:val="24"/>
-          <w:szCs w:val="24"/>
-        </w:rPr>
-        <w:t xml:space="preserve"> âm giọng nói</w:t>
-      </w:r>
-      <w:r>
-        <w:rPr>
-          <w:rFonts w:ascii="Segoe UI" w:eastAsiaTheme="minorHAnsi" w:hAnsi="Segoe UI" w:cs="Segoe UI"/>
-          <w:color w:val="000000"/>
-          <w:sz w:val="24"/>
-          <w:szCs w:val="24"/>
-        </w:rPr>
-        <w:t xml:space="preserve">. Nhận dạng tiếng nói tiếp tục xử lý âm thanh cho đến khi </w:t>
-      </w:r>
-      <w:r>
-        <w:rPr>
-          <w:rFonts w:ascii="Segoe UI" w:eastAsiaTheme="minorHAnsi" w:hAnsi="Segoe UI" w:cs="Segoe UI"/>
-          <w:color w:val="000000"/>
-          <w:sz w:val="24"/>
-          <w:szCs w:val="24"/>
-        </w:rPr>
-        <w:t xml:space="preserve">bạn click chọn </w:t>
-      </w:r>
-      <w:r>
-        <w:rPr>
-          <w:rFonts w:ascii="Segoe UI" w:eastAsiaTheme="minorHAnsi" w:hAnsi="Segoe UI" w:cs="Segoe UI"/>
-          <w:color w:val="000000"/>
-          <w:sz w:val="24"/>
-          <w:szCs w:val="24"/>
-        </w:rPr>
-        <w:t>biểu tượng “Micro</w:t>
-      </w:r>
-      <w:r>
-        <w:rPr>
-          <w:rFonts w:ascii="Segoe UI" w:eastAsiaTheme="minorHAnsi" w:hAnsi="Segoe UI" w:cs="Segoe UI"/>
-          <w:color w:val="000000"/>
-          <w:sz w:val="24"/>
-          <w:szCs w:val="24"/>
-        </w:rPr>
-        <w:t>”</w:t>
-      </w:r>
-      <w:r>
-        <w:rPr>
-          <w:rFonts w:ascii="Segoe UI" w:eastAsiaTheme="minorHAnsi" w:hAnsi="Segoe UI" w:cs="Segoe UI"/>
-          <w:color w:val="000000"/>
-          <w:sz w:val="24"/>
-          <w:szCs w:val="24"/>
-        </w:rPr>
-        <w:t>.</w:t>
-      </w:r>
-      <w:r>
-        <w:rPr>
-          <w:rFonts w:ascii="Segoe UI" w:eastAsiaTheme="minorHAnsi" w:hAnsi="Segoe UI" w:cs="Segoe UI"/>
-          <w:color w:val="000000"/>
-          <w:sz w:val="24"/>
-          <w:szCs w:val="24"/>
-        </w:rPr>
-        <w:t xml:space="preserve"> Hành </w:t>
-      </w:r>
-      <w:proofErr w:type="gramStart"/>
-      <w:r>
-        <w:rPr>
-          <w:rFonts w:ascii="Segoe UI" w:eastAsiaTheme="minorHAnsi" w:hAnsi="Segoe UI" w:cs="Segoe UI"/>
-          <w:color w:val="000000"/>
-          <w:sz w:val="24"/>
-          <w:szCs w:val="24"/>
-        </w:rPr>
-        <w:t>vi</w:t>
-      </w:r>
-      <w:proofErr w:type="gramEnd"/>
-      <w:r>
-        <w:rPr>
-          <w:rFonts w:ascii="Segoe UI" w:eastAsiaTheme="minorHAnsi" w:hAnsi="Segoe UI" w:cs="Segoe UI"/>
-          <w:color w:val="000000"/>
-          <w:sz w:val="24"/>
-          <w:szCs w:val="24"/>
-        </w:rPr>
-        <w:t xml:space="preserve"> không mong muốn có thể xảy ra nếu bạn </w:t>
-      </w:r>
-      <w:r>
-        <w:rPr>
-          <w:rFonts w:ascii="Segoe UI" w:eastAsiaTheme="minorHAnsi" w:hAnsi="Segoe UI" w:cs="Segoe UI"/>
-          <w:color w:val="000000"/>
-          <w:sz w:val="24"/>
-          <w:szCs w:val="24"/>
-        </w:rPr>
-        <w:t xml:space="preserve">không click chọn </w:t>
-      </w:r>
-      <w:r>
-        <w:rPr>
-          <w:rFonts w:ascii="Segoe UI" w:eastAsiaTheme="minorHAnsi" w:hAnsi="Segoe UI" w:cs="Segoe UI"/>
-          <w:color w:val="000000"/>
-          <w:sz w:val="24"/>
-          <w:szCs w:val="24"/>
-        </w:rPr>
-        <w:t>biểu tượng “Micro”</w:t>
-      </w:r>
-      <w:r>
-        <w:rPr>
-          <w:rFonts w:ascii="Segoe UI" w:eastAsiaTheme="minorHAnsi" w:hAnsi="Segoe UI" w:cs="Segoe UI"/>
-          <w:color w:val="000000"/>
-          <w:sz w:val="24"/>
-          <w:szCs w:val="24"/>
-        </w:rPr>
-        <w:t xml:space="preserve"> để ngừng</w:t>
-      </w:r>
-      <w:r>
-        <w:rPr>
-          <w:rFonts w:ascii="Segoe UI" w:eastAsiaTheme="minorHAnsi" w:hAnsi="Segoe UI" w:cs="Segoe UI"/>
-          <w:color w:val="000000"/>
-          <w:sz w:val="24"/>
-          <w:szCs w:val="24"/>
-        </w:rPr>
-        <w:t xml:space="preserve"> (dừng ghi âm, báo đầy bộ nhớ)</w:t>
-      </w:r>
-      <w:r>
-        <w:rPr>
-          <w:rFonts w:ascii="Segoe UI" w:eastAsiaTheme="minorHAnsi" w:hAnsi="Segoe UI" w:cs="Segoe UI"/>
-          <w:color w:val="000000"/>
-          <w:sz w:val="24"/>
-          <w:szCs w:val="24"/>
-        </w:rPr>
-        <w:t>.</w:t>
+        <w:t>Trong quá trình sử dụng, nếu như người dùng đột ngột thoát khỏi ứng dụng thì dữ liệu vẫn sẽ được tự động lưu.</w:t>
       </w:r>
     </w:p>
     <w:p>
@@ -5959,6 +6075,7 @@
         <w:adjustRightInd w:val="0"/>
         <w:spacing w:before="0" w:after="0"/>
         <w:ind w:left="1440" w:firstLine="360"/>
+        <w:jc w:val="left"/>
         <w:rPr>
           <w:rFonts w:ascii="Segoe UI" w:eastAsiaTheme="minorHAnsi" w:hAnsi="Segoe UI" w:cs="Segoe UI"/>
           <w:color w:val="000000"/>
@@ -5978,6 +6095,7 @@
         <w:autoSpaceDN w:val="0"/>
         <w:adjustRightInd w:val="0"/>
         <w:spacing w:before="0" w:after="0"/>
+        <w:jc w:val="left"/>
         <w:rPr>
           <w:rFonts w:ascii="Segoe UI" w:eastAsiaTheme="minorHAnsi" w:hAnsi="Segoe UI" w:cs="Segoe UI"/>
           <w:b/>
@@ -6005,6 +6123,7 @@
         <w:adjustRightInd w:val="0"/>
         <w:spacing w:before="0" w:after="0"/>
         <w:ind w:left="1440" w:firstLine="360"/>
+        <w:jc w:val="left"/>
         <w:rPr>
           <w:rFonts w:ascii="Segoe UI" w:hAnsi="Segoe UI" w:cs="Segoe UI"/>
           <w:sz w:val="24"/>
@@ -6049,31 +6168,7 @@
           <w:sz w:val="24"/>
           <w:szCs w:val="24"/>
         </w:rPr>
-        <w:t xml:space="preserve"> Ngoài ra, hệ thố</w:t>
-      </w:r>
-      <w:r>
-        <w:rPr>
-          <w:rFonts w:ascii="Segoe UI" w:hAnsi="Segoe UI" w:cs="Segoe UI"/>
-          <w:sz w:val="24"/>
-          <w:szCs w:val="24"/>
-        </w:rPr>
-        <w:t>ng còn đưa ra</w:t>
-      </w:r>
-      <w:r>
-        <w:rPr>
-          <w:rFonts w:ascii="Segoe UI" w:hAnsi="Segoe UI" w:cs="Segoe UI"/>
-          <w:sz w:val="24"/>
-          <w:szCs w:val="24"/>
-        </w:rPr>
-        <w:t xml:space="preserve"> gợi ý cho người dùng về các câu có thể được người dùng nói sau đó</w:t>
-      </w:r>
-      <w:r>
-        <w:rPr>
-          <w:rFonts w:ascii="Segoe UI" w:hAnsi="Segoe UI" w:cs="Segoe UI"/>
-          <w:sz w:val="24"/>
-          <w:szCs w:val="24"/>
-        </w:rPr>
-        <w:t>.</w:t>
+        <w:t xml:space="preserve"> </w:t>
       </w:r>
     </w:p>
     <w:p>
@@ -6084,6 +6179,7 @@
         <w:adjustRightInd w:val="0"/>
         <w:spacing w:before="0" w:after="0"/>
         <w:ind w:left="1440" w:firstLine="360"/>
+        <w:jc w:val="left"/>
         <w:rPr>
           <w:rFonts w:ascii="Segoe UI" w:hAnsi="Segoe UI" w:cs="Segoe UI"/>
           <w:sz w:val="24"/>
@@ -6102,6 +6198,7 @@
         <w:autoSpaceDN w:val="0"/>
         <w:adjustRightInd w:val="0"/>
         <w:spacing w:before="0" w:after="0"/>
+        <w:jc w:val="left"/>
         <w:rPr>
           <w:rFonts w:ascii="Segoe UI" w:eastAsiaTheme="minorHAnsi" w:hAnsi="Segoe UI" w:cs="Segoe UI"/>
           <w:b/>
@@ -6128,6 +6225,7 @@
         <w:adjustRightInd w:val="0"/>
         <w:spacing w:before="0" w:after="0"/>
         <w:ind w:left="1440" w:firstLine="360"/>
+        <w:jc w:val="left"/>
         <w:rPr>
           <w:rFonts w:ascii="Segoe UI" w:eastAsiaTheme="minorHAnsi" w:hAnsi="Segoe UI" w:cs="Segoe UI"/>
           <w:color w:val="000000"/>
@@ -6142,7 +6240,52 @@
           <w:sz w:val="24"/>
           <w:szCs w:val="24"/>
         </w:rPr>
-        <w:t>Chức năng này được thực hiện khi người dùng click chọn biểu tượng “Micro” trên giao diện tạm ngừng. Khi đó, hệ thông tiếp tục ghi âm và văn bản được xử lí sẽ hiển thị nối tiếp phần văn bản của phiên làm việc trước đó.</w:t>
+        <w:t>Chức năng này được thực hiện khi ngườ</w:t>
+      </w:r>
+      <w:r>
+        <w:rPr>
+          <w:rFonts w:ascii="Segoe UI" w:eastAsiaTheme="minorHAnsi" w:hAnsi="Segoe UI" w:cs="Segoe UI"/>
+          <w:color w:val="000000"/>
+          <w:sz w:val="24"/>
+          <w:szCs w:val="24"/>
+        </w:rPr>
+        <w:t xml:space="preserve">i dùng </w:t>
+      </w:r>
+      <w:r>
+        <w:rPr>
+          <w:rFonts w:ascii="Segoe UI" w:eastAsiaTheme="minorHAnsi" w:hAnsi="Segoe UI" w:cs="Segoe UI"/>
+          <w:color w:val="000000"/>
+          <w:sz w:val="24"/>
+          <w:szCs w:val="24"/>
+        </w:rPr>
+        <w:t>chọn</w:t>
+      </w:r>
+      <w:r>
+        <w:rPr>
+          <w:rFonts w:ascii="Segoe UI" w:eastAsiaTheme="minorHAnsi" w:hAnsi="Segoe UI" w:cs="Segoe UI"/>
+          <w:color w:val="000000"/>
+          <w:sz w:val="24"/>
+          <w:szCs w:val="24"/>
+        </w:rPr>
+        <w:t xml:space="preserve"> nút “Ghi âm”</w:t>
+      </w:r>
+      <w:r>
+        <w:rPr>
+          <w:rFonts w:ascii="Segoe UI" w:eastAsiaTheme="minorHAnsi" w:hAnsi="Segoe UI" w:cs="Segoe UI"/>
+          <w:color w:val="000000"/>
+          <w:sz w:val="24"/>
+          <w:szCs w:val="24"/>
+        </w:rPr>
+        <w:t xml:space="preserve"> có</w:t>
+      </w:r>
+      <w:r>
+        <w:rPr>
+          <w:rFonts w:ascii="Segoe UI" w:eastAsiaTheme="minorHAnsi" w:hAnsi="Segoe UI" w:cs="Segoe UI"/>
+          <w:color w:val="000000"/>
+          <w:sz w:val="24"/>
+          <w:szCs w:val="24"/>
+        </w:rPr>
+        <w:t xml:space="preserve"> biểu tượng “Micro” trên giao diện tạm ngừng. Khi đó, hệ thông tiếp tục ghi âm và văn bản được xử lí sẽ hiển thị nối tiếp phần văn bản của phiên làm việc trước đó.</w:t>
       </w:r>
     </w:p>
     <w:p>
@@ -6152,6 +6295,7 @@
         <w:adjustRightInd w:val="0"/>
         <w:spacing w:before="0" w:after="0"/>
         <w:ind w:left="1440" w:firstLine="360"/>
+        <w:jc w:val="left"/>
         <w:rPr>
           <w:rFonts w:ascii="Segoe UI" w:eastAsiaTheme="minorHAnsi" w:hAnsi="Segoe UI" w:cs="Segoe UI"/>
           <w:color w:val="000000"/>
@@ -6167,6 +6311,7 @@
         <w:adjustRightInd w:val="0"/>
         <w:spacing w:before="0" w:after="0"/>
         <w:ind w:left="720" w:firstLine="720"/>
+        <w:jc w:val="left"/>
         <w:rPr>
           <w:rFonts w:ascii="Segoe UI" w:eastAsiaTheme="minorHAnsi" w:hAnsi="Segoe UI" w:cs="Segoe UI"/>
           <w:i/>
@@ -6175,7 +6320,15 @@
           <w:szCs w:val="24"/>
         </w:rPr>
       </w:pPr>
-      <w:r>
+    </w:p>
+    <w:p>
+      <w:pPr>
+        <w:autoSpaceDE w:val="0"/>
+        <w:autoSpaceDN w:val="0"/>
+        <w:adjustRightInd w:val="0"/>
+        <w:spacing w:before="0" w:after="0"/>
+        <w:ind w:left="720" w:firstLine="720"/>
+        <w:jc w:val="left"/>
         <w:rPr>
           <w:rFonts w:ascii="Segoe UI" w:eastAsiaTheme="minorHAnsi" w:hAnsi="Segoe UI" w:cs="Segoe UI"/>
           <w:i/>
@@ -6183,8 +6336,80 @@
           <w:sz w:val="24"/>
           <w:szCs w:val="24"/>
         </w:rPr>
+      </w:pPr>
+    </w:p>
+    <w:p>
+      <w:pPr>
+        <w:spacing w:before="0" w:after="200" w:line="276" w:lineRule="auto"/>
+        <w:jc w:val="left"/>
+        <w:rPr>
+          <w:rFonts w:ascii="Segoe UI" w:eastAsiaTheme="minorHAnsi" w:hAnsi="Segoe UI" w:cs="Segoe UI"/>
+          <w:i/>
+          <w:color w:val="000000"/>
+          <w:sz w:val="24"/>
+          <w:szCs w:val="24"/>
+        </w:rPr>
+      </w:pPr>
+      <w:r>
+        <w:rPr>
+          <w:rFonts w:ascii="Segoe UI" w:eastAsiaTheme="minorHAnsi" w:hAnsi="Segoe UI" w:cs="Segoe UI"/>
+          <w:i/>
+          <w:color w:val="000000"/>
+          <w:sz w:val="24"/>
+          <w:szCs w:val="24"/>
+        </w:rPr>
+        <w:br w:type="page"/>
+      </w:r>
+    </w:p>
+    <w:p>
+      <w:pPr>
+        <w:autoSpaceDE w:val="0"/>
+        <w:autoSpaceDN w:val="0"/>
+        <w:adjustRightInd w:val="0"/>
+        <w:spacing w:before="0" w:after="0"/>
+        <w:ind w:left="720" w:firstLine="720"/>
+        <w:jc w:val="center"/>
+        <w:rPr>
+          <w:rFonts w:ascii="Segoe UI" w:eastAsiaTheme="minorHAnsi" w:hAnsi="Segoe UI" w:cs="Segoe UI"/>
+          <w:b/>
+          <w:i/>
+          <w:color w:val="000000"/>
+          <w:sz w:val="24"/>
+          <w:szCs w:val="24"/>
+          <w:u w:val="single"/>
+        </w:rPr>
+      </w:pPr>
+      <w:r>
+        <w:rPr>
+          <w:rFonts w:ascii="Segoe UI" w:eastAsiaTheme="minorHAnsi" w:hAnsi="Segoe UI" w:cs="Segoe UI"/>
+          <w:b/>
+          <w:i/>
+          <w:color w:val="000000"/>
+          <w:sz w:val="24"/>
+          <w:szCs w:val="24"/>
+          <w:u w:val="single"/>
+        </w:rPr>
+        <w:lastRenderedPageBreak/>
         <w:t>Lưu đồ mô tả chức năng:</w:t>
       </w:r>
+    </w:p>
+    <w:p>
+      <w:pPr>
+        <w:autoSpaceDE w:val="0"/>
+        <w:autoSpaceDN w:val="0"/>
+        <w:adjustRightInd w:val="0"/>
+        <w:spacing w:before="0" w:after="0"/>
+        <w:ind w:left="720" w:firstLine="720"/>
+        <w:jc w:val="center"/>
+        <w:rPr>
+          <w:rFonts w:ascii="Segoe UI" w:eastAsiaTheme="minorHAnsi" w:hAnsi="Segoe UI" w:cs="Segoe UI"/>
+          <w:i/>
+          <w:color w:val="000000"/>
+          <w:sz w:val="24"/>
+          <w:szCs w:val="24"/>
+          <w:u w:val="single"/>
+        </w:rPr>
+      </w:pPr>
     </w:p>
     <w:p>
       <w:pPr>
@@ -6207,7 +6432,6 @@
           <w:sz w:val="24"/>
           <w:szCs w:val="24"/>
         </w:rPr>
-        <w:lastRenderedPageBreak/>
         <w:drawing>
           <wp:inline distT="0" distB="0" distL="0" distR="0" wp14:anchorId="20B2013C" wp14:editId="67E61C95">
             <wp:extent cx="1924050" cy="6038850"/>
@@ -6289,6 +6513,7 @@
     <w:p>
       <w:pPr>
         <w:ind w:left="900" w:firstLine="360"/>
+        <w:jc w:val="left"/>
         <w:outlineLvl w:val="2"/>
         <w:rPr>
           <w:rFonts w:ascii="Segoe UI" w:hAnsi="Segoe UI" w:cs="Segoe UI"/>
@@ -6310,12 +6535,21 @@
           <w:sz w:val="24"/>
           <w:szCs w:val="24"/>
         </w:rPr>
-        <w:t>file âm thanh hay file văn bản vừa tạo ra.</w:t>
+        <w:t>file âm thanh hay file văn bản</w:t>
+      </w:r>
+      <w:r>
+        <w:rPr>
+          <w:rFonts w:ascii="Segoe UI" w:hAnsi="Segoe UI" w:cs="Segoe UI"/>
+          <w:sz w:val="24"/>
+          <w:szCs w:val="24"/>
+        </w:rPr>
+        <w:t>.</w:t>
       </w:r>
     </w:p>
     <w:p>
       <w:pPr>
         <w:ind w:left="900" w:firstLine="360"/>
+        <w:jc w:val="left"/>
         <w:outlineLvl w:val="2"/>
         <w:rPr>
           <w:rFonts w:ascii="Segoe UI" w:hAnsi="Segoe UI" w:cs="Segoe UI"/>
@@ -6337,7 +6571,23 @@
           <w:sz w:val="24"/>
           <w:szCs w:val="24"/>
         </w:rPr>
-        <w:t xml:space="preserve"> có thể gửi văn</w:t>
+        <w:t xml:space="preserve"> có thể </w:t>
+      </w:r>
+      <w:r>
+        <w:rPr>
+          <w:rFonts w:ascii="Segoe UI" w:hAnsi="Segoe UI" w:cs="Segoe UI"/>
+          <w:sz w:val="24"/>
+          <w:szCs w:val="24"/>
+        </w:rPr>
+        <w:t>chia sẻ</w:t>
+      </w:r>
+      <w:r>
+        <w:rPr>
+          <w:rFonts w:ascii="Segoe UI" w:hAnsi="Segoe UI" w:cs="Segoe UI"/>
+          <w:sz w:val="24"/>
+          <w:szCs w:val="24"/>
+        </w:rPr>
+        <w:t xml:space="preserve"> văn</w:t>
       </w:r>
       <w:r>
         <w:rPr>
@@ -6353,47 +6603,39 @@
           <w:sz w:val="24"/>
           <w:szCs w:val="24"/>
         </w:rPr>
-        <w:t xml:space="preserve"> đi cho bạn, bè người thân qua </w:t>
-      </w:r>
-      <w:r>
-        <w:rPr>
-          <w:rFonts w:ascii="Segoe UI" w:hAnsi="Segoe UI" w:cs="Segoe UI"/>
-          <w:sz w:val="24"/>
-          <w:szCs w:val="24"/>
-        </w:rPr>
-        <w:t>SMS</w:t>
-      </w:r>
-      <w:r>
-        <w:rPr>
-          <w:rFonts w:ascii="Segoe UI" w:hAnsi="Segoe UI" w:cs="Segoe UI"/>
-          <w:sz w:val="24"/>
-          <w:szCs w:val="24"/>
-        </w:rPr>
-        <w:t xml:space="preserve">, </w:t>
-      </w:r>
-      <w:r>
-        <w:rPr>
-          <w:rFonts w:ascii="Segoe UI" w:hAnsi="Segoe UI" w:cs="Segoe UI"/>
-          <w:sz w:val="24"/>
-          <w:szCs w:val="24"/>
-        </w:rPr>
-        <w:t xml:space="preserve">Email hoặc </w:t>
-      </w:r>
-      <w:r>
-        <w:rPr>
-          <w:rFonts w:ascii="Segoe UI" w:hAnsi="Segoe UI" w:cs="Segoe UI"/>
-          <w:sz w:val="24"/>
-          <w:szCs w:val="24"/>
-        </w:rPr>
-        <w:t>chia sẻ qua các trang mạng xã hội</w:t>
-      </w:r>
-      <w:r>
-        <w:rPr>
-          <w:rFonts w:ascii="Segoe UI" w:hAnsi="Segoe UI" w:cs="Segoe UI"/>
-          <w:sz w:val="24"/>
-          <w:szCs w:val="24"/>
-        </w:rPr>
-        <w:t xml:space="preserve"> </w:t>
+        <w:t xml:space="preserve"> đi cho </w:t>
+      </w:r>
+      <w:r>
+        <w:rPr>
+          <w:rFonts w:ascii="Segoe UI" w:hAnsi="Segoe UI" w:cs="Segoe UI"/>
+          <w:sz w:val="24"/>
+          <w:szCs w:val="24"/>
+        </w:rPr>
+        <w:t>mọi người</w:t>
+      </w:r>
+      <w:r>
+        <w:rPr>
+          <w:rFonts w:ascii="Segoe UI" w:hAnsi="Segoe UI" w:cs="Segoe UI"/>
+          <w:sz w:val="24"/>
+          <w:szCs w:val="24"/>
+        </w:rPr>
+        <w:t xml:space="preserve"> qua </w:t>
+      </w:r>
+      <w:r>
+        <w:rPr>
+          <w:rFonts w:ascii="Segoe UI" w:hAnsi="Segoe UI" w:cs="Segoe UI"/>
+          <w:sz w:val="24"/>
+          <w:szCs w:val="24"/>
+        </w:rPr>
+        <w:t>ứng dụng</w:t>
+      </w:r>
+      <w:r>
+        <w:rPr>
+          <w:rFonts w:ascii="Segoe UI" w:hAnsi="Segoe UI" w:cs="Segoe UI"/>
+          <w:sz w:val="24"/>
+          <w:szCs w:val="24"/>
+        </w:rPr>
+        <w:t xml:space="preserve"> được cài đặt trong thiết bị</w:t>
       </w:r>
       <w:r>
         <w:rPr>
@@ -6402,21 +6644,13 @@
           <w:szCs w:val="24"/>
           <w:shd w:val="clear" w:color="auto" w:fill="FFFFFF"/>
         </w:rPr>
-        <w:t>Facebook và Twitter</w:t>
-      </w:r>
-      <w:r>
-        <w:rPr>
-          <w:rFonts w:ascii="Segoe UI" w:hAnsi="Segoe UI" w:cs="Segoe UI"/>
-          <w:sz w:val="24"/>
-          <w:szCs w:val="24"/>
-          <w:shd w:val="clear" w:color="auto" w:fill="FFFFFF"/>
-        </w:rPr>
         <w:t>…</w:t>
       </w:r>
     </w:p>
     <w:p>
       <w:pPr>
         <w:ind w:left="900" w:firstLine="360"/>
+        <w:jc w:val="left"/>
         <w:outlineLvl w:val="2"/>
         <w:rPr>
           <w:rFonts w:ascii="Segoe UI" w:hAnsi="Segoe UI" w:cs="Segoe UI"/>
@@ -6464,27 +6698,94 @@
           <w:sz w:val="24"/>
           <w:szCs w:val="24"/>
         </w:rPr>
-        <w:t xml:space="preserve"> Với chức năng dịch, người dùng sẽ lựa chọn 1 ngôn ngữ đầu ra để dịch.</w:t>
+        <w:t xml:space="preserve"> Với chức năng dịch, người dùng sẽ lựa chọ</w:t>
+      </w:r>
+      <w:r>
+        <w:rPr>
+          <w:rFonts w:ascii="Segoe UI" w:hAnsi="Segoe UI" w:cs="Segoe UI"/>
+          <w:sz w:val="24"/>
+          <w:szCs w:val="24"/>
+        </w:rPr>
+        <w:t xml:space="preserve">n </w:t>
+      </w:r>
+      <w:r>
+        <w:rPr>
+          <w:rFonts w:ascii="Segoe UI" w:hAnsi="Segoe UI" w:cs="Segoe UI"/>
+          <w:sz w:val="24"/>
+          <w:szCs w:val="24"/>
+        </w:rPr>
+        <w:t>ngôn ngữ</w:t>
+      </w:r>
+      <w:r>
+        <w:rPr>
+          <w:rFonts w:ascii="Segoe UI" w:hAnsi="Segoe UI" w:cs="Segoe UI"/>
+          <w:sz w:val="24"/>
+          <w:szCs w:val="24"/>
+        </w:rPr>
+        <w:t xml:space="preserve"> đầu vào và</w:t>
+      </w:r>
+      <w:r>
+        <w:rPr>
+          <w:rFonts w:ascii="Segoe UI" w:hAnsi="Segoe UI" w:cs="Segoe UI"/>
+          <w:sz w:val="24"/>
+          <w:szCs w:val="24"/>
+        </w:rPr>
+        <w:t xml:space="preserve"> đầu ra</w:t>
+      </w:r>
+      <w:r>
+        <w:rPr>
+          <w:rFonts w:ascii="Segoe UI" w:hAnsi="Segoe UI" w:cs="Segoe UI"/>
+          <w:sz w:val="24"/>
+          <w:szCs w:val="24"/>
+        </w:rPr>
+        <w:t>.</w:t>
+      </w:r>
+    </w:p>
+    <w:p>
+      <w:pPr>
+        <w:spacing w:before="0" w:after="200" w:line="276" w:lineRule="auto"/>
+        <w:jc w:val="left"/>
+        <w:rPr>
+          <w:rFonts w:ascii="Segoe UI" w:hAnsi="Segoe UI" w:cs="Segoe UI"/>
+          <w:i/>
+          <w:sz w:val="24"/>
+          <w:szCs w:val="24"/>
+        </w:rPr>
+      </w:pPr>
+      <w:r>
+        <w:rPr>
+          <w:rFonts w:ascii="Segoe UI" w:hAnsi="Segoe UI" w:cs="Segoe UI"/>
+          <w:i/>
+          <w:sz w:val="24"/>
+          <w:szCs w:val="24"/>
+        </w:rPr>
+        <w:br w:type="page"/>
       </w:r>
     </w:p>
     <w:p>
       <w:pPr>
         <w:ind w:left="540" w:firstLine="360"/>
+        <w:jc w:val="center"/>
         <w:outlineLvl w:val="2"/>
         <w:rPr>
           <w:rFonts w:ascii="Segoe UI" w:hAnsi="Segoe UI" w:cs="Segoe UI"/>
+          <w:b/>
           <w:i/>
           <w:sz w:val="24"/>
           <w:szCs w:val="24"/>
-        </w:rPr>
-      </w:pPr>
-      <w:r>
-        <w:rPr>
-          <w:rFonts w:ascii="Segoe UI" w:hAnsi="Segoe UI" w:cs="Segoe UI"/>
+          <w:u w:val="single"/>
+        </w:rPr>
+      </w:pPr>
+      <w:r>
+        <w:rPr>
+          <w:rFonts w:ascii="Segoe UI" w:hAnsi="Segoe UI" w:cs="Segoe UI"/>
+          <w:b/>
           <w:i/>
           <w:sz w:val="24"/>
           <w:szCs w:val="24"/>
-        </w:rPr>
+          <w:u w:val="single"/>
+        </w:rPr>
+        <w:lastRenderedPageBreak/>
         <w:t>Lưu đồ mô tả chức năng:</w:t>
       </w:r>
     </w:p>
@@ -6506,7 +6807,6 @@
           <w:sz w:val="24"/>
           <w:szCs w:val="24"/>
         </w:rPr>
-        <w:lastRenderedPageBreak/>
         <w:drawing>
           <wp:inline distT="0" distB="0" distL="0" distR="0" wp14:anchorId="01E36C68" wp14:editId="0CC270F4">
             <wp:extent cx="5943600" cy="3923665"/>
@@ -6602,6 +6902,7 @@
       <w:pPr>
         <w:pStyle w:val="ListParagraph"/>
         <w:ind w:firstLine="540"/>
+        <w:jc w:val="left"/>
         <w:outlineLvl w:val="2"/>
         <w:rPr>
           <w:rFonts w:ascii="Segoe UI" w:hAnsi="Segoe UI" w:cs="Segoe UI"/>
@@ -6625,6 +6926,7 @@
           <w:ilvl w:val="0"/>
           <w:numId w:val="16"/>
         </w:numPr>
+        <w:jc w:val="left"/>
         <w:outlineLvl w:val="2"/>
         <w:rPr>
           <w:rFonts w:ascii="Segoe UI" w:hAnsi="Segoe UI" w:cs="Segoe UI"/>
@@ -6648,6 +6950,7 @@
           <w:ilvl w:val="0"/>
           <w:numId w:val="16"/>
         </w:numPr>
+        <w:jc w:val="left"/>
         <w:outlineLvl w:val="2"/>
         <w:rPr>
           <w:rFonts w:ascii="Segoe UI" w:hAnsi="Segoe UI" w:cs="Segoe UI"/>
@@ -6703,6 +7006,7 @@
           <w:ilvl w:val="0"/>
           <w:numId w:val="16"/>
         </w:numPr>
+        <w:jc w:val="left"/>
         <w:outlineLvl w:val="2"/>
         <w:rPr>
           <w:rFonts w:ascii="Segoe UI" w:hAnsi="Segoe UI" w:cs="Segoe UI"/>
@@ -6726,6 +7030,7 @@
           <w:ilvl w:val="0"/>
           <w:numId w:val="16"/>
         </w:numPr>
+        <w:jc w:val="left"/>
         <w:outlineLvl w:val="2"/>
         <w:rPr>
           <w:rFonts w:ascii="Segoe UI" w:hAnsi="Segoe UI" w:cs="Segoe UI"/>
@@ -6756,24 +7061,66 @@
     </w:p>
     <w:p>
       <w:pPr>
+        <w:spacing w:before="0" w:after="200" w:line="276" w:lineRule="auto"/>
+        <w:jc w:val="left"/>
+        <w:rPr>
+          <w:rFonts w:ascii="Segoe UI" w:hAnsi="Segoe UI" w:cs="Segoe UI"/>
+          <w:i/>
+          <w:sz w:val="24"/>
+          <w:szCs w:val="24"/>
+        </w:rPr>
+      </w:pPr>
+      <w:r>
+        <w:rPr>
+          <w:rFonts w:ascii="Segoe UI" w:hAnsi="Segoe UI" w:cs="Segoe UI"/>
+          <w:i/>
+          <w:sz w:val="24"/>
+          <w:szCs w:val="24"/>
+        </w:rPr>
+        <w:br w:type="page"/>
+      </w:r>
+    </w:p>
+    <w:p>
+      <w:pPr>
         <w:ind w:left="720" w:firstLine="720"/>
+        <w:jc w:val="center"/>
         <w:outlineLvl w:val="2"/>
         <w:rPr>
           <w:rFonts w:ascii="Segoe UI" w:hAnsi="Segoe UI" w:cs="Segoe UI"/>
+          <w:b/>
           <w:i/>
           <w:sz w:val="24"/>
           <w:szCs w:val="24"/>
-        </w:rPr>
-      </w:pPr>
-      <w:r>
-        <w:rPr>
-          <w:rFonts w:ascii="Segoe UI" w:hAnsi="Segoe UI" w:cs="Segoe UI"/>
+          <w:u w:val="single"/>
+        </w:rPr>
+      </w:pPr>
+      <w:r>
+        <w:rPr>
+          <w:rFonts w:ascii="Segoe UI" w:hAnsi="Segoe UI" w:cs="Segoe UI"/>
+          <w:b/>
           <w:i/>
           <w:sz w:val="24"/>
           <w:szCs w:val="24"/>
-        </w:rPr>
+          <w:u w:val="single"/>
+        </w:rPr>
+        <w:lastRenderedPageBreak/>
         <w:t>Lưu đồ mô tả chức năng:</w:t>
       </w:r>
+    </w:p>
+    <w:p>
+      <w:pPr>
+        <w:ind w:left="720" w:firstLine="720"/>
+        <w:jc w:val="center"/>
+        <w:outlineLvl w:val="2"/>
+        <w:rPr>
+          <w:rFonts w:ascii="Segoe UI" w:hAnsi="Segoe UI" w:cs="Segoe UI"/>
+          <w:b/>
+          <w:i/>
+          <w:sz w:val="24"/>
+          <w:szCs w:val="24"/>
+          <w:u w:val="single"/>
+        </w:rPr>
+      </w:pPr>
     </w:p>
     <w:p>
       <w:pPr>
@@ -6794,7 +7141,6 @@
           <w:sz w:val="24"/>
           <w:szCs w:val="24"/>
         </w:rPr>
-        <w:lastRenderedPageBreak/>
         <w:drawing>
           <wp:inline distT="0" distB="0" distL="0" distR="0" wp14:anchorId="1A7409B3" wp14:editId="70A4E651">
             <wp:extent cx="2409825" cy="2914650"/>
@@ -6873,6 +7219,7 @@
       <w:pPr>
         <w:pStyle w:val="ListParagraph"/>
         <w:ind w:left="900" w:firstLine="360"/>
+        <w:jc w:val="left"/>
         <w:outlineLvl w:val="2"/>
         <w:rPr>
           <w:rFonts w:ascii="Segoe UI" w:hAnsi="Segoe UI" w:cs="Segoe UI"/>
@@ -6886,7 +7233,15 @@
           <w:sz w:val="24"/>
           <w:szCs w:val="24"/>
         </w:rPr>
-        <w:t xml:space="preserve">Với tùy chọn xem lịch sử, màn hình sẽ hiển thị lên 1 danh sách các file âm thanh </w:t>
+        <w:t>Với tùy chọn xem lịch sử, màn hình sẽ hiển thị</w:t>
+      </w:r>
+      <w:r>
+        <w:rPr>
+          <w:rFonts w:ascii="Segoe UI" w:hAnsi="Segoe UI" w:cs="Segoe UI"/>
+          <w:sz w:val="24"/>
+          <w:szCs w:val="24"/>
+        </w:rPr>
+        <w:t xml:space="preserve"> lên 1 danh sách các file </w:t>
       </w:r>
       <w:proofErr w:type="gramStart"/>
       <w:r>
@@ -6938,23 +7293,44 @@
       <w:pPr>
         <w:pStyle w:val="ListParagraph"/>
         <w:ind w:firstLine="540"/>
+        <w:jc w:val="center"/>
         <w:outlineLvl w:val="2"/>
         <w:rPr>
           <w:rFonts w:ascii="Segoe UI" w:hAnsi="Segoe UI" w:cs="Segoe UI"/>
+          <w:b/>
           <w:i/>
           <w:sz w:val="24"/>
           <w:szCs w:val="24"/>
-        </w:rPr>
-      </w:pPr>
-      <w:r>
-        <w:rPr>
-          <w:rFonts w:ascii="Segoe UI" w:hAnsi="Segoe UI" w:cs="Segoe UI"/>
+          <w:u w:val="single"/>
+        </w:rPr>
+      </w:pPr>
+      <w:r>
+        <w:rPr>
+          <w:rFonts w:ascii="Segoe UI" w:hAnsi="Segoe UI" w:cs="Segoe UI"/>
+          <w:b/>
           <w:i/>
           <w:sz w:val="24"/>
           <w:szCs w:val="24"/>
+          <w:u w:val="single"/>
         </w:rPr>
         <w:t>Lưu đồ mô tả chức năng:</w:t>
       </w:r>
+    </w:p>
+    <w:p>
+      <w:pPr>
+        <w:pStyle w:val="ListParagraph"/>
+        <w:ind w:firstLine="540"/>
+        <w:jc w:val="center"/>
+        <w:outlineLvl w:val="2"/>
+        <w:rPr>
+          <w:rFonts w:ascii="Segoe UI" w:hAnsi="Segoe UI" w:cs="Segoe UI"/>
+          <w:b/>
+          <w:i/>
+          <w:sz w:val="24"/>
+          <w:szCs w:val="24"/>
+          <w:u w:val="single"/>
+        </w:rPr>
+      </w:pPr>
     </w:p>
     <w:p>
       <w:pPr>
@@ -7076,6 +7452,7 @@
           <w:sz w:val="24"/>
           <w:szCs w:val="24"/>
         </w:rPr>
+        <w:lastRenderedPageBreak/>
         <w:t>Phần mềm có thể tích ứng thêm một số công nghệ lọc tiếng ồn, lọc âm thanh để nhận dạng tiếng nói một cách chính xác nhất.</w:t>
       </w:r>
     </w:p>
@@ -7113,7 +7490,6 @@
           <w:sz w:val="24"/>
           <w:szCs w:val="24"/>
         </w:rPr>
-        <w:lastRenderedPageBreak/>
         <w:t>Chức năng tạm dừng khi có cuộc gọi đến</w:t>
       </w:r>
     </w:p>
@@ -7240,28 +7616,60 @@
     </w:p>
     <w:p>
       <w:pPr>
+        <w:spacing w:before="0" w:after="200" w:line="276" w:lineRule="auto"/>
+        <w:jc w:val="left"/>
+        <w:rPr>
+          <w:rFonts w:ascii="Segoe UI" w:hAnsi="Segoe UI" w:cs="Segoe UI"/>
+          <w:b/>
+          <w:i/>
+          <w:sz w:val="24"/>
+          <w:szCs w:val="24"/>
+          <w:u w:val="single"/>
+        </w:rPr>
+      </w:pPr>
+      <w:r>
+        <w:rPr>
+          <w:rFonts w:ascii="Segoe UI" w:hAnsi="Segoe UI" w:cs="Segoe UI"/>
+          <w:b/>
+          <w:i/>
+          <w:sz w:val="24"/>
+          <w:szCs w:val="24"/>
+          <w:u w:val="single"/>
+        </w:rPr>
+        <w:br w:type="page"/>
+      </w:r>
+    </w:p>
+    <w:p>
+      <w:pPr>
         <w:spacing w:before="0"/>
+        <w:jc w:val="center"/>
         <w:outlineLvl w:val="2"/>
         <w:rPr>
           <w:rFonts w:ascii="Segoe UI" w:hAnsi="Segoe UI" w:cs="Segoe UI"/>
           <w:b/>
-          <w:sz w:val="24"/>
-          <w:szCs w:val="24"/>
-        </w:rPr>
-      </w:pPr>
-      <w:r>
-        <w:rPr>
-          <w:rFonts w:ascii="Segoe UI" w:hAnsi="Segoe UI" w:cs="Segoe UI"/>
-          <w:b/>
-          <w:sz w:val="24"/>
-          <w:szCs w:val="24"/>
-        </w:rPr>
+          <w:i/>
+          <w:sz w:val="24"/>
+          <w:szCs w:val="24"/>
+          <w:u w:val="single"/>
+        </w:rPr>
+      </w:pPr>
+      <w:r>
+        <w:rPr>
+          <w:rFonts w:ascii="Segoe UI" w:hAnsi="Segoe UI" w:cs="Segoe UI"/>
+          <w:b/>
+          <w:i/>
+          <w:sz w:val="24"/>
+          <w:szCs w:val="24"/>
+          <w:u w:val="single"/>
+        </w:rPr>
+        <w:lastRenderedPageBreak/>
         <w:t>Lưu đồ mô tả toàn chức năng của toàn bộ hệ thống:</w:t>
       </w:r>
     </w:p>
     <w:p>
       <w:pPr>
         <w:spacing w:before="0"/>
+        <w:jc w:val="center"/>
         <w:outlineLvl w:val="2"/>
         <w:rPr>
           <w:rFonts w:ascii="Segoe UI" w:hAnsi="Segoe UI" w:cs="Segoe UI"/>
@@ -7279,8 +7687,8 @@
         </w:rPr>
         <w:drawing>
           <wp:inline distT="0" distB="0" distL="0" distR="0" wp14:anchorId="69D0B8BA" wp14:editId="074BA199">
-            <wp:extent cx="7188740" cy="3978612"/>
-            <wp:effectExtent l="0" t="0" r="0" b="3175"/>
+            <wp:extent cx="8193352" cy="4534615"/>
+            <wp:effectExtent l="317" t="0" r="0" b="0"/>
             <wp:docPr id="7" name="Picture 7"/>
             <wp:cNvGraphicFramePr>
               <a:graphicFrameLocks xmlns:a="http://schemas.openxmlformats.org/drawingml/2006/main" noChangeAspect="1"/>
@@ -7299,9 +7707,9 @@
                     </a:stretch>
                   </pic:blipFill>
                   <pic:spPr>
-                    <a:xfrm>
+                    <a:xfrm rot="16200000">
                       <a:off x="0" y="0"/>
-                      <a:ext cx="7209894" cy="3990320"/>
+                      <a:ext cx="8193352" cy="4534615"/>
                     </a:xfrm>
                     <a:prstGeom prst="rect">
                       <a:avLst/>
@@ -7316,30 +7724,6 @@
     </w:p>
     <w:p>
       <w:pPr>
-        <w:spacing w:before="0"/>
-        <w:outlineLvl w:val="2"/>
-        <w:rPr>
-          <w:rFonts w:ascii="Segoe UI" w:hAnsi="Segoe UI" w:cs="Segoe UI"/>
-          <w:b/>
-          <w:sz w:val="24"/>
-          <w:szCs w:val="24"/>
-        </w:rPr>
-      </w:pPr>
-    </w:p>
-    <w:p>
-      <w:pPr>
-        <w:spacing w:before="0"/>
-        <w:ind w:left="360" w:firstLine="360"/>
-        <w:outlineLvl w:val="2"/>
-        <w:rPr>
-          <w:rFonts w:ascii="Segoe UI" w:hAnsi="Segoe UI" w:cs="Segoe UI"/>
-          <w:sz w:val="24"/>
-          <w:szCs w:val="24"/>
-        </w:rPr>
-      </w:pPr>
-    </w:p>
-    <w:p>
-      <w:pPr>
         <w:pStyle w:val="ListParagraph"/>
         <w:numPr>
           <w:ilvl w:val="0"/>
@@ -7352,6 +7736,8 @@
           <w:szCs w:val="24"/>
         </w:rPr>
       </w:pPr>
+      <w:bookmarkStart w:id="3" w:name="_GoBack"/>
+      <w:bookmarkEnd w:id="3"/>
       <w:r>
         <w:rPr>
           <w:rFonts w:ascii="Segoe UI" w:hAnsi="Segoe UI" w:cs="Segoe UI"/>
@@ -7360,6 +7746,7 @@
           <w:sz w:val="24"/>
           <w:szCs w:val="24"/>
         </w:rPr>
+        <w:lastRenderedPageBreak/>
         <w:t>Thiế</w:t>
       </w:r>
       <w:r>
@@ -7530,7 +7917,7 @@
                 <w:bCs/>
                 <w:noProof/>
               </w:rPr>
-              <w:t>13</w:t>
+              <w:t>15</w:t>
             </w:r>
             <w:r>
               <w:rPr>
@@ -7575,7 +7962,7 @@
                 <w:bCs/>
                 <w:noProof/>
               </w:rPr>
-              <w:t>13</w:t>
+              <w:t>15</w:t>
             </w:r>
             <w:r>
               <w:rPr>
@@ -9604,6 +9991,118 @@
     </w:lvl>
   </w:abstractNum>
   <w:abstractNum w:abstractNumId="19">
+    <w:nsid w:val="33FD32A8"/>
+    <w:multiLevelType w:val="hybridMultilevel"/>
+    <w:tmpl w:val="2FB22BC8"/>
+    <w:lvl w:ilvl="0" w:tplc="6B38A7DE">
+      <w:numFmt w:val="bullet"/>
+      <w:lvlText w:val=""/>
+      <w:lvlJc w:val="left"/>
+      <w:pPr>
+        <w:ind w:left="1350" w:hanging="360"/>
+      </w:pPr>
+      <w:rPr>
+        <w:rFonts w:ascii="Symbol" w:hAnsi="Symbol" w:hint="default"/>
+      </w:rPr>
+    </w:lvl>
+    <w:lvl w:ilvl="1" w:tplc="04090003" w:tentative="1">
+      <w:start w:val="1"/>
+      <w:numFmt w:val="bullet"/>
+      <w:lvlText w:val="o"/>
+      <w:lvlJc w:val="left"/>
+      <w:pPr>
+        <w:ind w:left="1440" w:hanging="360"/>
+      </w:pPr>
+      <w:rPr>
+        <w:rFonts w:ascii="Courier New" w:hAnsi="Courier New" w:cs="Courier New" w:hint="default"/>
+      </w:rPr>
+    </w:lvl>
+    <w:lvl w:ilvl="2" w:tplc="04090005">
+      <w:start w:val="1"/>
+      <w:numFmt w:val="bullet"/>
+      <w:lvlText w:val=""/>
+      <w:lvlJc w:val="left"/>
+      <w:pPr>
+        <w:ind w:left="2160" w:hanging="360"/>
+      </w:pPr>
+      <w:rPr>
+        <w:rFonts w:ascii="Wingdings" w:hAnsi="Wingdings" w:hint="default"/>
+      </w:rPr>
+    </w:lvl>
+    <w:lvl w:ilvl="3" w:tplc="04090001" w:tentative="1">
+      <w:start w:val="1"/>
+      <w:numFmt w:val="bullet"/>
+      <w:lvlText w:val=""/>
+      <w:lvlJc w:val="left"/>
+      <w:pPr>
+        <w:ind w:left="2880" w:hanging="360"/>
+      </w:pPr>
+      <w:rPr>
+        <w:rFonts w:ascii="Symbol" w:hAnsi="Symbol" w:hint="default"/>
+      </w:rPr>
+    </w:lvl>
+    <w:lvl w:ilvl="4" w:tplc="04090003" w:tentative="1">
+      <w:start w:val="1"/>
+      <w:numFmt w:val="bullet"/>
+      <w:lvlText w:val="o"/>
+      <w:lvlJc w:val="left"/>
+      <w:pPr>
+        <w:ind w:left="3600" w:hanging="360"/>
+      </w:pPr>
+      <w:rPr>
+        <w:rFonts w:ascii="Courier New" w:hAnsi="Courier New" w:cs="Courier New" w:hint="default"/>
+      </w:rPr>
+    </w:lvl>
+    <w:lvl w:ilvl="5" w:tplc="04090005" w:tentative="1">
+      <w:start w:val="1"/>
+      <w:numFmt w:val="bullet"/>
+      <w:lvlText w:val=""/>
+      <w:lvlJc w:val="left"/>
+      <w:pPr>
+        <w:ind w:left="4320" w:hanging="360"/>
+      </w:pPr>
+      <w:rPr>
+        <w:rFonts w:ascii="Wingdings" w:hAnsi="Wingdings" w:hint="default"/>
+      </w:rPr>
+    </w:lvl>
+    <w:lvl w:ilvl="6" w:tplc="04090001" w:tentative="1">
+      <w:start w:val="1"/>
+      <w:numFmt w:val="bullet"/>
+      <w:lvlText w:val=""/>
+      <w:lvlJc w:val="left"/>
+      <w:pPr>
+        <w:ind w:left="5040" w:hanging="360"/>
+      </w:pPr>
+      <w:rPr>
+        <w:rFonts w:ascii="Symbol" w:hAnsi="Symbol" w:hint="default"/>
+      </w:rPr>
+    </w:lvl>
+    <w:lvl w:ilvl="7" w:tplc="04090003" w:tentative="1">
+      <w:start w:val="1"/>
+      <w:numFmt w:val="bullet"/>
+      <w:lvlText w:val="o"/>
+      <w:lvlJc w:val="left"/>
+      <w:pPr>
+        <w:ind w:left="5760" w:hanging="360"/>
+      </w:pPr>
+      <w:rPr>
+        <w:rFonts w:ascii="Courier New" w:hAnsi="Courier New" w:cs="Courier New" w:hint="default"/>
+      </w:rPr>
+    </w:lvl>
+    <w:lvl w:ilvl="8" w:tplc="04090005" w:tentative="1">
+      <w:start w:val="1"/>
+      <w:numFmt w:val="bullet"/>
+      <w:lvlText w:val=""/>
+      <w:lvlJc w:val="left"/>
+      <w:pPr>
+        <w:ind w:left="6480" w:hanging="360"/>
+      </w:pPr>
+      <w:rPr>
+        <w:rFonts w:ascii="Wingdings" w:hAnsi="Wingdings" w:hint="default"/>
+      </w:rPr>
+    </w:lvl>
+  </w:abstractNum>
+  <w:abstractNum w:abstractNumId="20">
     <w:nsid w:val="340E47E2"/>
     <w:multiLevelType w:val="hybridMultilevel"/>
     <w:tmpl w:val="B492D678"/>
@@ -9715,7 +10214,7 @@
       </w:rPr>
     </w:lvl>
   </w:abstractNum>
-  <w:abstractNum w:abstractNumId="20">
+  <w:abstractNum w:abstractNumId="21">
     <w:nsid w:val="38705A2E"/>
     <w:multiLevelType w:val="hybridMultilevel"/>
     <w:tmpl w:val="CB04F6F2"/>
@@ -9827,7 +10326,7 @@
       </w:rPr>
     </w:lvl>
   </w:abstractNum>
-  <w:abstractNum w:abstractNumId="21">
+  <w:abstractNum w:abstractNumId="22">
     <w:nsid w:val="39E1196D"/>
     <w:multiLevelType w:val="hybridMultilevel"/>
     <w:tmpl w:val="F58EE9F0"/>
@@ -9917,7 +10416,7 @@
       </w:pPr>
     </w:lvl>
   </w:abstractNum>
-  <w:abstractNum w:abstractNumId="22">
+  <w:abstractNum w:abstractNumId="23">
     <w:nsid w:val="42851E8A"/>
     <w:multiLevelType w:val="hybridMultilevel"/>
     <w:tmpl w:val="5FAE22B8"/>
@@ -10030,7 +10529,7 @@
       </w:rPr>
     </w:lvl>
   </w:abstractNum>
-  <w:abstractNum w:abstractNumId="23">
+  <w:abstractNum w:abstractNumId="24">
     <w:nsid w:val="469C0DD0"/>
     <w:multiLevelType w:val="multilevel"/>
     <w:tmpl w:val="1AF0B3E6"/>
@@ -10143,7 +10642,7 @@
       </w:rPr>
     </w:lvl>
   </w:abstractNum>
-  <w:abstractNum w:abstractNumId="24">
+  <w:abstractNum w:abstractNumId="25">
     <w:nsid w:val="482B52BB"/>
     <w:multiLevelType w:val="hybridMultilevel"/>
     <w:tmpl w:val="5E2C28BC"/>
@@ -10233,7 +10732,7 @@
       </w:pPr>
     </w:lvl>
   </w:abstractNum>
-  <w:abstractNum w:abstractNumId="25">
+  <w:abstractNum w:abstractNumId="26">
     <w:nsid w:val="53797F64"/>
     <w:multiLevelType w:val="hybridMultilevel"/>
     <w:tmpl w:val="F51E15C0"/>
@@ -10346,7 +10845,7 @@
       </w:rPr>
     </w:lvl>
   </w:abstractNum>
-  <w:abstractNum w:abstractNumId="26">
+  <w:abstractNum w:abstractNumId="27">
     <w:nsid w:val="53EB22D8"/>
     <w:multiLevelType w:val="hybridMultilevel"/>
     <w:tmpl w:val="E1120D70"/>
@@ -10459,7 +10958,7 @@
       </w:rPr>
     </w:lvl>
   </w:abstractNum>
-  <w:abstractNum w:abstractNumId="27">
+  <w:abstractNum w:abstractNumId="28">
     <w:nsid w:val="54C72E22"/>
     <w:multiLevelType w:val="hybridMultilevel"/>
     <w:tmpl w:val="C3226DEE"/>
@@ -10551,7 +11050,7 @@
       </w:pPr>
     </w:lvl>
   </w:abstractNum>
-  <w:abstractNum w:abstractNumId="28">
+  <w:abstractNum w:abstractNumId="29">
     <w:nsid w:val="5BD95539"/>
     <w:multiLevelType w:val="hybridMultilevel"/>
     <w:tmpl w:val="B22828BA"/>
@@ -10641,7 +11140,7 @@
       </w:pPr>
     </w:lvl>
   </w:abstractNum>
-  <w:abstractNum w:abstractNumId="29">
+  <w:abstractNum w:abstractNumId="30">
     <w:nsid w:val="5DFB37C4"/>
     <w:multiLevelType w:val="multilevel"/>
     <w:tmpl w:val="E572D6DA"/>
@@ -10762,7 +11261,7 @@
       </w:rPr>
     </w:lvl>
   </w:abstractNum>
-  <w:abstractNum w:abstractNumId="30">
+  <w:abstractNum w:abstractNumId="31">
     <w:nsid w:val="5F1E4174"/>
     <w:multiLevelType w:val="hybridMultilevel"/>
     <w:tmpl w:val="5E509BC6"/>
@@ -10875,7 +11374,7 @@
       </w:rPr>
     </w:lvl>
   </w:abstractNum>
-  <w:abstractNum w:abstractNumId="31">
+  <w:abstractNum w:abstractNumId="32">
     <w:nsid w:val="60F013DE"/>
     <w:multiLevelType w:val="hybridMultilevel"/>
     <w:tmpl w:val="2E6E8058"/>
@@ -10965,7 +11464,7 @@
       </w:pPr>
     </w:lvl>
   </w:abstractNum>
-  <w:abstractNum w:abstractNumId="32">
+  <w:abstractNum w:abstractNumId="33">
     <w:nsid w:val="651E72A5"/>
     <w:multiLevelType w:val="hybridMultilevel"/>
     <w:tmpl w:val="DA101CF2"/>
@@ -11054,7 +11553,7 @@
       </w:pPr>
     </w:lvl>
   </w:abstractNum>
-  <w:abstractNum w:abstractNumId="33">
+  <w:abstractNum w:abstractNumId="34">
     <w:nsid w:val="6F4F693C"/>
     <w:multiLevelType w:val="hybridMultilevel"/>
     <w:tmpl w:val="911EC802"/>
@@ -11140,7 +11639,7 @@
       </w:pPr>
     </w:lvl>
   </w:abstractNum>
-  <w:abstractNum w:abstractNumId="34">
+  <w:abstractNum w:abstractNumId="35">
     <w:nsid w:val="73FE29C5"/>
     <w:multiLevelType w:val="hybridMultilevel"/>
     <w:tmpl w:val="330EF7EC"/>
@@ -11252,7 +11751,7 @@
       </w:rPr>
     </w:lvl>
   </w:abstractNum>
-  <w:abstractNum w:abstractNumId="35">
+  <w:abstractNum w:abstractNumId="36">
     <w:nsid w:val="749A791A"/>
     <w:multiLevelType w:val="hybridMultilevel"/>
     <w:tmpl w:val="AD6A2A9E"/>
@@ -11364,7 +11863,7 @@
       </w:rPr>
     </w:lvl>
   </w:abstractNum>
-  <w:abstractNum w:abstractNumId="36">
+  <w:abstractNum w:abstractNumId="37">
     <w:nsid w:val="7A1B34DC"/>
     <w:multiLevelType w:val="hybridMultilevel"/>
     <w:tmpl w:val="4728482A"/>
@@ -11477,7 +11976,7 @@
       </w:rPr>
     </w:lvl>
   </w:abstractNum>
-  <w:abstractNum w:abstractNumId="37">
+  <w:abstractNum w:abstractNumId="38">
     <w:nsid w:val="7E637032"/>
     <w:multiLevelType w:val="multilevel"/>
     <w:tmpl w:val="64406B70"/>
@@ -11610,7 +12109,7 @@
     <w:abstractNumId w:val="11"/>
   </w:num>
   <w:num w:numId="4">
-    <w:abstractNumId w:val="33"/>
+    <w:abstractNumId w:val="34"/>
     <w:lvlOverride w:ilvl="0">
       <w:startOverride w:val="1"/>
     </w:lvlOverride>
@@ -11643,43 +12142,43 @@
     <w:abstractNumId w:val="10"/>
   </w:num>
   <w:num w:numId="6">
-    <w:abstractNumId w:val="35"/>
+    <w:abstractNumId w:val="36"/>
   </w:num>
   <w:num w:numId="7">
-    <w:abstractNumId w:val="30"/>
+    <w:abstractNumId w:val="31"/>
   </w:num>
   <w:num w:numId="8">
-    <w:abstractNumId w:val="25"/>
+    <w:abstractNumId w:val="26"/>
   </w:num>
   <w:num w:numId="9">
     <w:abstractNumId w:val="4"/>
   </w:num>
   <w:num w:numId="10">
-    <w:abstractNumId w:val="26"/>
+    <w:abstractNumId w:val="27"/>
   </w:num>
   <w:num w:numId="11">
     <w:abstractNumId w:val="13"/>
   </w:num>
   <w:num w:numId="12">
-    <w:abstractNumId w:val="36"/>
+    <w:abstractNumId w:val="37"/>
   </w:num>
   <w:num w:numId="13">
-    <w:abstractNumId w:val="20"/>
+    <w:abstractNumId w:val="21"/>
   </w:num>
   <w:num w:numId="14">
     <w:abstractNumId w:val="2"/>
   </w:num>
   <w:num w:numId="15">
-    <w:abstractNumId w:val="21"/>
+    <w:abstractNumId w:val="22"/>
   </w:num>
   <w:num w:numId="16">
     <w:abstractNumId w:val="0"/>
   </w:num>
   <w:num w:numId="17">
-    <w:abstractNumId w:val="37"/>
+    <w:abstractNumId w:val="38"/>
   </w:num>
   <w:num w:numId="18">
-    <w:abstractNumId w:val="23"/>
+    <w:abstractNumId w:val="24"/>
   </w:num>
   <w:num w:numId="19">
     <w:abstractNumId w:val="8"/>
@@ -11688,10 +12187,10 @@
     <w:abstractNumId w:val="12"/>
   </w:num>
   <w:num w:numId="21">
-    <w:abstractNumId w:val="19"/>
+    <w:abstractNumId w:val="20"/>
   </w:num>
   <w:num w:numId="22">
-    <w:abstractNumId w:val="24"/>
+    <w:abstractNumId w:val="25"/>
   </w:num>
   <w:num w:numId="23">
     <w:abstractNumId w:val="14"/>
@@ -11700,7 +12199,7 @@
     <w:abstractNumId w:val="9"/>
   </w:num>
   <w:num w:numId="25">
-    <w:abstractNumId w:val="34"/>
+    <w:abstractNumId w:val="35"/>
   </w:num>
   <w:num w:numId="26">
     <w:abstractNumId w:val="15"/>
@@ -11715,31 +12214,34 @@
     <w:abstractNumId w:val="3"/>
   </w:num>
   <w:num w:numId="30">
-    <w:abstractNumId w:val="29"/>
+    <w:abstractNumId w:val="30"/>
   </w:num>
   <w:num w:numId="31">
-    <w:abstractNumId w:val="27"/>
+    <w:abstractNumId w:val="28"/>
   </w:num>
   <w:num w:numId="32">
     <w:abstractNumId w:val="16"/>
   </w:num>
   <w:num w:numId="33">
+    <w:abstractNumId w:val="33"/>
+  </w:num>
+  <w:num w:numId="34">
     <w:abstractNumId w:val="32"/>
   </w:num>
-  <w:num w:numId="34">
-    <w:abstractNumId w:val="31"/>
-  </w:num>
   <w:num w:numId="35">
-    <w:abstractNumId w:val="28"/>
+    <w:abstractNumId w:val="29"/>
   </w:num>
   <w:num w:numId="36">
-    <w:abstractNumId w:val="22"/>
+    <w:abstractNumId w:val="23"/>
   </w:num>
   <w:num w:numId="37">
     <w:abstractNumId w:val="1"/>
   </w:num>
   <w:num w:numId="38">
     <w:abstractNumId w:val="18"/>
+  </w:num>
+  <w:num w:numId="39">
+    <w:abstractNumId w:val="19"/>
   </w:num>
 </w:numbering>
 </file>
@@ -12680,7 +13182,7 @@
 </file>
 
 <file path=customXml/itemProps1.xml><?xml version="1.0" encoding="utf-8"?>
-<ds:datastoreItem xmlns:ds="http://schemas.openxmlformats.org/officeDocument/2006/customXml" ds:itemID="{4F723494-23B7-4B0B-990F-FA3BB188F089}">
+<ds:datastoreItem xmlns:ds="http://schemas.openxmlformats.org/officeDocument/2006/customXml" ds:itemID="{76C676A6-43DC-44CE-8853-651443EFF1C5}">
   <ds:schemaRefs>
     <ds:schemaRef ds:uri="http://schemas.openxmlformats.org/officeDocument/2006/bibliography"/>
   </ds:schemaRefs>

</xml_diff>

<commit_message>
-- Phuc __ Reivfe
</commit_message>
<xml_diff>
--- a/TTNM/BTL-Tương-tác-người-máy.docx
+++ b/TTNM/BTL-Tương-tác-người-máy.docx
@@ -283,37 +283,16 @@
           <w:szCs w:val="26"/>
           <w:u w:val="single"/>
         </w:rPr>
-        <w:t xml:space="preserve">Giáo viên hướng </w:t>
-      </w:r>
-      <w:proofErr w:type="gramStart"/>
+        <w:t>Giáo viên hướng dẫn</w:t>
+      </w:r>
       <w:r>
         <w:rPr>
           <w:rFonts w:ascii="Segoe UI" w:hAnsi="Segoe UI" w:cs="Segoe UI"/>
           <w:b/>
           <w:sz w:val="26"/>
           <w:szCs w:val="26"/>
-          <w:u w:val="single"/>
-        </w:rPr>
-        <w:t>dẫn</w:t>
-      </w:r>
-      <w:r>
-        <w:rPr>
-          <w:rFonts w:ascii="Segoe UI" w:hAnsi="Segoe UI" w:cs="Segoe UI"/>
-          <w:b/>
-          <w:sz w:val="26"/>
-          <w:szCs w:val="26"/>
-        </w:rPr>
-        <w:t xml:space="preserve"> :</w:t>
-      </w:r>
-      <w:proofErr w:type="gramEnd"/>
-      <w:r>
-        <w:rPr>
-          <w:rFonts w:ascii="Segoe UI" w:hAnsi="Segoe UI" w:cs="Segoe UI"/>
-          <w:b/>
-          <w:sz w:val="26"/>
-          <w:szCs w:val="26"/>
-        </w:rPr>
-        <w:t xml:space="preserve">   </w:t>
+        </w:rPr>
+        <w:t xml:space="preserve"> :   </w:t>
       </w:r>
       <w:r>
         <w:rPr>
@@ -1064,6 +1043,23 @@
     <w:p>
       <w:pPr>
         <w:pStyle w:val="Default"/>
+        <w:ind w:firstLine="360"/>
+        <w:rPr>
+          <w:rFonts w:ascii="Segoe UI" w:hAnsi="Segoe UI" w:cs="Segoe UI"/>
+        </w:rPr>
+      </w:pPr>
+      <w:r>
+        <w:rPr>
+          <w:rFonts w:ascii="Segoe UI" w:hAnsi="Segoe UI" w:cs="Segoe UI"/>
+          <w:b/>
+          <w:bCs/>
+        </w:rPr>
+        <w:t>I. Giới thiệu chung</w:t>
+      </w:r>
+    </w:p>
+    <w:p>
+      <w:pPr>
+        <w:pStyle w:val="Default"/>
         <w:ind w:left="90" w:firstLine="270"/>
         <w:jc w:val="both"/>
         <w:rPr>
@@ -1238,25 +1234,7 @@
           <w:sz w:val="24"/>
           <w:szCs w:val="24"/>
         </w:rPr>
-        <w:t>Phần mềm ghi lại cuộc nói chuyện, buổi thuyết trình, buổi đàm phán</w:t>
-      </w:r>
-      <w:proofErr w:type="gramStart"/>
-      <w:r>
-        <w:rPr>
-          <w:rFonts w:ascii="Segoe UI" w:hAnsi="Segoe UI" w:cs="Segoe UI"/>
-          <w:sz w:val="24"/>
-          <w:szCs w:val="24"/>
-        </w:rPr>
-        <w:t>,...</w:t>
-      </w:r>
-      <w:proofErr w:type="gramEnd"/>
-      <w:r>
-        <w:rPr>
-          <w:rFonts w:ascii="Segoe UI" w:hAnsi="Segoe UI" w:cs="Segoe UI"/>
-          <w:sz w:val="24"/>
-          <w:szCs w:val="24"/>
-        </w:rPr>
-        <w:t xml:space="preserve"> dưới dạng văn bản để in ấn, lưu truyền dễ dàng cho đông đảo mọi người.</w:t>
+        <w:t>Phần mềm ghi lại cuộc nói chuyện, buổi thuyết trình, buổi đàm phán,... dưới dạng văn bản để in ấn, lưu truyền dễ dàng cho đông đảo mọi người.</w:t>
       </w:r>
     </w:p>
     <w:p>
@@ -1419,6 +1397,489 @@
     </w:p>
     <w:p>
       <w:pPr>
+        <w:ind w:firstLine="720"/>
+        <w:rPr>
+          <w:rFonts w:ascii="Segoe UI" w:hAnsi="Segoe UI" w:cs="Segoe UI"/>
+          <w:b/>
+          <w:sz w:val="24"/>
+          <w:szCs w:val="24"/>
+        </w:rPr>
+      </w:pPr>
+      <w:r>
+        <w:rPr>
+          <w:rFonts w:ascii="Segoe UI" w:hAnsi="Segoe UI" w:cs="Segoe UI"/>
+          <w:b/>
+          <w:sz w:val="24"/>
+          <w:szCs w:val="24"/>
+        </w:rPr>
+        <w:t>II. Phân công</w:t>
+      </w:r>
+    </w:p>
+    <w:tbl>
+      <w:tblPr>
+        <w:tblStyle w:val="TableGrid"/>
+        <w:tblW w:w="0" w:type="auto"/>
+        <w:jc w:val="center"/>
+        <w:tblLook w:val="04A0" w:firstRow="1" w:lastRow="0" w:firstColumn="1" w:lastColumn="0" w:noHBand="0" w:noVBand="1"/>
+      </w:tblPr>
+      <w:tblGrid>
+        <w:gridCol w:w="3575"/>
+        <w:gridCol w:w="2293"/>
+        <w:gridCol w:w="4644"/>
+      </w:tblGrid>
+      <w:tr>
+        <w:trPr>
+          <w:jc w:val="center"/>
+        </w:trPr>
+        <w:tc>
+          <w:tcPr>
+            <w:tcW w:w="3575" w:type="dxa"/>
+            <w:vAlign w:val="center"/>
+          </w:tcPr>
+          <w:p>
+            <w:pPr>
+              <w:jc w:val="center"/>
+              <w:rPr>
+                <w:rFonts w:ascii="Segoe UI" w:hAnsi="Segoe UI" w:cs="Segoe UI"/>
+                <w:b/>
+                <w:sz w:val="24"/>
+                <w:szCs w:val="24"/>
+              </w:rPr>
+            </w:pPr>
+            <w:r>
+              <w:rPr>
+                <w:rFonts w:ascii="Segoe UI" w:hAnsi="Segoe UI" w:cs="Segoe UI"/>
+                <w:b/>
+                <w:sz w:val="24"/>
+                <w:szCs w:val="24"/>
+              </w:rPr>
+              <w:t>Họ tên thành viên</w:t>
+            </w:r>
+          </w:p>
+        </w:tc>
+        <w:tc>
+          <w:tcPr>
+            <w:tcW w:w="2293" w:type="dxa"/>
+            <w:vAlign w:val="center"/>
+          </w:tcPr>
+          <w:p>
+            <w:pPr>
+              <w:jc w:val="center"/>
+              <w:rPr>
+                <w:rFonts w:ascii="Segoe UI" w:hAnsi="Segoe UI" w:cs="Segoe UI"/>
+                <w:b/>
+                <w:sz w:val="24"/>
+                <w:szCs w:val="24"/>
+              </w:rPr>
+            </w:pPr>
+            <w:r>
+              <w:rPr>
+                <w:rFonts w:ascii="Segoe UI" w:hAnsi="Segoe UI" w:cs="Segoe UI"/>
+                <w:b/>
+                <w:sz w:val="24"/>
+                <w:szCs w:val="24"/>
+              </w:rPr>
+              <w:t>Lớp</w:t>
+            </w:r>
+          </w:p>
+        </w:tc>
+        <w:tc>
+          <w:tcPr>
+            <w:tcW w:w="4644" w:type="dxa"/>
+            <w:vAlign w:val="center"/>
+          </w:tcPr>
+          <w:p>
+            <w:pPr>
+              <w:jc w:val="center"/>
+              <w:rPr>
+                <w:rFonts w:ascii="Segoe UI" w:hAnsi="Segoe UI" w:cs="Segoe UI"/>
+                <w:b/>
+                <w:sz w:val="24"/>
+                <w:szCs w:val="24"/>
+              </w:rPr>
+            </w:pPr>
+            <w:r>
+              <w:rPr>
+                <w:rFonts w:ascii="Segoe UI" w:hAnsi="Segoe UI" w:cs="Segoe UI"/>
+                <w:b/>
+                <w:sz w:val="24"/>
+                <w:szCs w:val="24"/>
+              </w:rPr>
+              <w:t>Nhiệm vụ</w:t>
+            </w:r>
+          </w:p>
+        </w:tc>
+      </w:tr>
+      <w:tr>
+        <w:trPr>
+          <w:jc w:val="center"/>
+        </w:trPr>
+        <w:tc>
+          <w:tcPr>
+            <w:tcW w:w="3575" w:type="dxa"/>
+            <w:vAlign w:val="center"/>
+          </w:tcPr>
+          <w:p>
+            <w:pPr>
+              <w:rPr>
+                <w:rFonts w:ascii="Segoe UI" w:hAnsi="Segoe UI" w:cs="Segoe UI"/>
+                <w:sz w:val="24"/>
+                <w:szCs w:val="24"/>
+              </w:rPr>
+            </w:pPr>
+            <w:r>
+              <w:rPr>
+                <w:rFonts w:ascii="Segoe UI" w:hAnsi="Segoe UI" w:cs="Segoe UI"/>
+                <w:sz w:val="24"/>
+                <w:szCs w:val="24"/>
+              </w:rPr>
+              <w:t>Trương Tiến Phúc</w:t>
+            </w:r>
+          </w:p>
+        </w:tc>
+        <w:tc>
+          <w:tcPr>
+            <w:tcW w:w="2293" w:type="dxa"/>
+            <w:vAlign w:val="center"/>
+          </w:tcPr>
+          <w:p>
+            <w:pPr>
+              <w:jc w:val="center"/>
+              <w:rPr>
+                <w:rFonts w:ascii="Segoe UI" w:hAnsi="Segoe UI" w:cs="Segoe UI"/>
+                <w:sz w:val="24"/>
+                <w:szCs w:val="24"/>
+              </w:rPr>
+            </w:pPr>
+            <w:r>
+              <w:rPr>
+                <w:rFonts w:ascii="Segoe UI" w:hAnsi="Segoe UI" w:cs="Segoe UI"/>
+                <w:sz w:val="24"/>
+                <w:szCs w:val="24"/>
+              </w:rPr>
+              <w:t>TH11A</w:t>
+            </w:r>
+          </w:p>
+        </w:tc>
+        <w:tc>
+          <w:tcPr>
+            <w:tcW w:w="4644" w:type="dxa"/>
+            <w:vAlign w:val="center"/>
+          </w:tcPr>
+          <w:p>
+            <w:pPr>
+              <w:rPr>
+                <w:rFonts w:ascii="Segoe UI" w:hAnsi="Segoe UI" w:cs="Segoe UI"/>
+                <w:sz w:val="24"/>
+                <w:szCs w:val="24"/>
+              </w:rPr>
+            </w:pPr>
+            <w:r>
+              <w:rPr>
+                <w:rFonts w:ascii="Segoe UI" w:hAnsi="Segoe UI" w:cs="Segoe UI"/>
+                <w:sz w:val="24"/>
+                <w:szCs w:val="24"/>
+              </w:rPr>
+              <w:t>Nhóm trưởng; Thiết kế giao diện;</w:t>
+            </w:r>
+            <w:r>
+              <w:rPr>
+                <w:rFonts w:ascii="Segoe UI" w:hAnsi="Segoe UI" w:cs="Segoe UI"/>
+                <w:sz w:val="24"/>
+                <w:szCs w:val="24"/>
+              </w:rPr>
+              <w:t xml:space="preserve"> Review</w:t>
+            </w:r>
+            <w:r>
+              <w:rPr>
+                <w:rFonts w:ascii="Segoe UI" w:hAnsi="Segoe UI" w:cs="Segoe UI"/>
+                <w:sz w:val="24"/>
+                <w:szCs w:val="24"/>
+              </w:rPr>
+              <w:t>; Phân tích</w:t>
+            </w:r>
+            <w:r>
+              <w:rPr>
+                <w:rFonts w:ascii="Segoe UI" w:hAnsi="Segoe UI" w:cs="Segoe UI"/>
+                <w:sz w:val="24"/>
+                <w:szCs w:val="24"/>
+              </w:rPr>
+              <w:t>;</w:t>
+            </w:r>
+          </w:p>
+        </w:tc>
+      </w:tr>
+      <w:tr>
+        <w:trPr>
+          <w:jc w:val="center"/>
+        </w:trPr>
+        <w:tc>
+          <w:tcPr>
+            <w:tcW w:w="3575" w:type="dxa"/>
+            <w:vAlign w:val="center"/>
+          </w:tcPr>
+          <w:p>
+            <w:pPr>
+              <w:rPr>
+                <w:rFonts w:ascii="Segoe UI" w:hAnsi="Segoe UI" w:cs="Segoe UI"/>
+                <w:sz w:val="24"/>
+                <w:szCs w:val="24"/>
+              </w:rPr>
+            </w:pPr>
+            <w:r>
+              <w:rPr>
+                <w:rFonts w:ascii="Segoe UI" w:hAnsi="Segoe UI" w:cs="Segoe UI"/>
+                <w:sz w:val="24"/>
+                <w:szCs w:val="24"/>
+              </w:rPr>
+              <w:t>Lê Văn Thứ</w:t>
+            </w:r>
+          </w:p>
+        </w:tc>
+        <w:tc>
+          <w:tcPr>
+            <w:tcW w:w="2293" w:type="dxa"/>
+            <w:vAlign w:val="center"/>
+          </w:tcPr>
+          <w:p>
+            <w:pPr>
+              <w:jc w:val="center"/>
+              <w:rPr>
+                <w:rFonts w:ascii="Segoe UI" w:hAnsi="Segoe UI" w:cs="Segoe UI"/>
+                <w:sz w:val="24"/>
+                <w:szCs w:val="24"/>
+              </w:rPr>
+            </w:pPr>
+            <w:r>
+              <w:rPr>
+                <w:rFonts w:ascii="Segoe UI" w:hAnsi="Segoe UI" w:cs="Segoe UI"/>
+                <w:sz w:val="24"/>
+                <w:szCs w:val="24"/>
+              </w:rPr>
+              <w:t>TH11A</w:t>
+            </w:r>
+          </w:p>
+        </w:tc>
+        <w:tc>
+          <w:tcPr>
+            <w:tcW w:w="4644" w:type="dxa"/>
+            <w:vAlign w:val="center"/>
+          </w:tcPr>
+          <w:p>
+            <w:pPr>
+              <w:rPr>
+                <w:rFonts w:ascii="Segoe UI" w:hAnsi="Segoe UI" w:cs="Segoe UI"/>
+                <w:sz w:val="24"/>
+                <w:szCs w:val="24"/>
+              </w:rPr>
+            </w:pPr>
+            <w:r>
+              <w:rPr>
+                <w:rFonts w:ascii="Segoe UI" w:hAnsi="Segoe UI" w:cs="Segoe UI"/>
+                <w:sz w:val="24"/>
+                <w:szCs w:val="24"/>
+              </w:rPr>
+              <w:t>Phân tích</w:t>
+            </w:r>
+            <w:r>
+              <w:rPr>
+                <w:rFonts w:ascii="Segoe UI" w:hAnsi="Segoe UI" w:cs="Segoe UI"/>
+                <w:sz w:val="24"/>
+                <w:szCs w:val="24"/>
+              </w:rPr>
+              <w:t>;</w:t>
+            </w:r>
+            <w:r>
+              <w:rPr>
+                <w:rFonts w:ascii="Segoe UI" w:hAnsi="Segoe UI" w:cs="Segoe UI"/>
+                <w:sz w:val="24"/>
+                <w:szCs w:val="24"/>
+              </w:rPr>
+              <w:t xml:space="preserve"> </w:t>
+            </w:r>
+            <w:r>
+              <w:rPr>
+                <w:rFonts w:ascii="Segoe UI" w:hAnsi="Segoe UI" w:cs="Segoe UI"/>
+                <w:sz w:val="24"/>
+                <w:szCs w:val="24"/>
+              </w:rPr>
+              <w:t>Review</w:t>
+            </w:r>
+          </w:p>
+        </w:tc>
+      </w:tr>
+      <w:tr>
+        <w:trPr>
+          <w:jc w:val="center"/>
+        </w:trPr>
+        <w:tc>
+          <w:tcPr>
+            <w:tcW w:w="3575" w:type="dxa"/>
+            <w:vAlign w:val="center"/>
+          </w:tcPr>
+          <w:p>
+            <w:pPr>
+              <w:rPr>
+                <w:rFonts w:ascii="Segoe UI" w:hAnsi="Segoe UI" w:cs="Segoe UI"/>
+                <w:sz w:val="24"/>
+                <w:szCs w:val="24"/>
+              </w:rPr>
+            </w:pPr>
+            <w:r>
+              <w:rPr>
+                <w:rFonts w:ascii="Segoe UI" w:hAnsi="Segoe UI" w:cs="Segoe UI"/>
+                <w:sz w:val="24"/>
+                <w:szCs w:val="24"/>
+              </w:rPr>
+              <w:t>Dương Hồ Minh Tú</w:t>
+            </w:r>
+          </w:p>
+        </w:tc>
+        <w:tc>
+          <w:tcPr>
+            <w:tcW w:w="2293" w:type="dxa"/>
+            <w:vAlign w:val="center"/>
+          </w:tcPr>
+          <w:p>
+            <w:pPr>
+              <w:jc w:val="center"/>
+              <w:rPr>
+                <w:rFonts w:ascii="Segoe UI" w:hAnsi="Segoe UI" w:cs="Segoe UI"/>
+                <w:sz w:val="24"/>
+                <w:szCs w:val="24"/>
+              </w:rPr>
+            </w:pPr>
+            <w:r>
+              <w:rPr>
+                <w:rFonts w:ascii="Segoe UI" w:hAnsi="Segoe UI" w:cs="Segoe UI"/>
+                <w:sz w:val="24"/>
+                <w:szCs w:val="24"/>
+              </w:rPr>
+              <w:t>TH11A</w:t>
+            </w:r>
+          </w:p>
+        </w:tc>
+        <w:tc>
+          <w:tcPr>
+            <w:tcW w:w="4644" w:type="dxa"/>
+            <w:vAlign w:val="center"/>
+          </w:tcPr>
+          <w:p>
+            <w:pPr>
+              <w:rPr>
+                <w:rFonts w:ascii="Segoe UI" w:hAnsi="Segoe UI" w:cs="Segoe UI"/>
+                <w:sz w:val="24"/>
+                <w:szCs w:val="24"/>
+              </w:rPr>
+            </w:pPr>
+            <w:r>
+              <w:rPr>
+                <w:rFonts w:ascii="Segoe UI" w:hAnsi="Segoe UI" w:cs="Segoe UI"/>
+                <w:sz w:val="24"/>
+                <w:szCs w:val="24"/>
+              </w:rPr>
+              <w:t>Thiết kế giao diện;</w:t>
+            </w:r>
+            <w:r>
+              <w:rPr>
+                <w:rFonts w:ascii="Segoe UI" w:hAnsi="Segoe UI" w:cs="Segoe UI"/>
+                <w:sz w:val="24"/>
+                <w:szCs w:val="24"/>
+              </w:rPr>
+              <w:t xml:space="preserve"> Review</w:t>
+            </w:r>
+          </w:p>
+        </w:tc>
+      </w:tr>
+      <w:tr>
+        <w:trPr>
+          <w:jc w:val="center"/>
+        </w:trPr>
+        <w:tc>
+          <w:tcPr>
+            <w:tcW w:w="3575" w:type="dxa"/>
+            <w:vAlign w:val="center"/>
+          </w:tcPr>
+          <w:p>
+            <w:pPr>
+              <w:rPr>
+                <w:rFonts w:ascii="Segoe UI" w:hAnsi="Segoe UI" w:cs="Segoe UI"/>
+                <w:sz w:val="24"/>
+                <w:szCs w:val="24"/>
+              </w:rPr>
+            </w:pPr>
+            <w:r>
+              <w:rPr>
+                <w:rFonts w:ascii="Segoe UI" w:hAnsi="Segoe UI" w:cs="Segoe UI"/>
+                <w:sz w:val="24"/>
+                <w:szCs w:val="24"/>
+              </w:rPr>
+              <w:t>Phạm Hồng Thuận</w:t>
+            </w:r>
+          </w:p>
+        </w:tc>
+        <w:tc>
+          <w:tcPr>
+            <w:tcW w:w="2293" w:type="dxa"/>
+            <w:vAlign w:val="center"/>
+          </w:tcPr>
+          <w:p>
+            <w:pPr>
+              <w:jc w:val="center"/>
+              <w:rPr>
+                <w:rFonts w:ascii="Segoe UI" w:hAnsi="Segoe UI" w:cs="Segoe UI"/>
+                <w:sz w:val="24"/>
+                <w:szCs w:val="24"/>
+              </w:rPr>
+            </w:pPr>
+            <w:r>
+              <w:rPr>
+                <w:rFonts w:ascii="Segoe UI" w:hAnsi="Segoe UI" w:cs="Segoe UI"/>
+                <w:sz w:val="24"/>
+                <w:szCs w:val="24"/>
+              </w:rPr>
+              <w:t>TH11A</w:t>
+            </w:r>
+          </w:p>
+        </w:tc>
+        <w:tc>
+          <w:tcPr>
+            <w:tcW w:w="4644" w:type="dxa"/>
+            <w:vAlign w:val="center"/>
+          </w:tcPr>
+          <w:p>
+            <w:pPr>
+              <w:rPr>
+                <w:rFonts w:ascii="Segoe UI" w:hAnsi="Segoe UI" w:cs="Segoe UI"/>
+                <w:sz w:val="24"/>
+                <w:szCs w:val="24"/>
+              </w:rPr>
+            </w:pPr>
+            <w:r>
+              <w:rPr>
+                <w:rFonts w:ascii="Segoe UI" w:hAnsi="Segoe UI" w:cs="Segoe UI"/>
+                <w:sz w:val="24"/>
+                <w:szCs w:val="24"/>
+              </w:rPr>
+              <w:t>Phân tích; Review</w:t>
+            </w:r>
+          </w:p>
+        </w:tc>
+      </w:tr>
+    </w:tbl>
+    <w:p>
+      <w:pPr>
+        <w:ind w:firstLine="720"/>
+        <w:rPr>
+          <w:rFonts w:ascii="Segoe UI" w:hAnsi="Segoe UI" w:cs="Segoe UI"/>
+          <w:b/>
+          <w:sz w:val="24"/>
+          <w:szCs w:val="24"/>
+        </w:rPr>
+      </w:pPr>
+    </w:p>
+    <w:p>
+      <w:pPr>
         <w:pStyle w:val="ListParagraph"/>
         <w:spacing w:before="0"/>
         <w:ind w:left="1440"/>
@@ -1515,7 +1976,7 @@
     <w:p>
       <w:pPr>
         <w:pStyle w:val="Default"/>
-        <w:ind w:left="1710" w:firstLine="450"/>
+        <w:ind w:left="990" w:firstLine="450"/>
         <w:jc w:val="both"/>
         <w:rPr>
           <w:rFonts w:ascii="Segoe UI" w:hAnsi="Segoe UI" w:cs="Segoe UI"/>
@@ -1603,24 +2064,305 @@
     <w:p>
       <w:pPr>
         <w:pStyle w:val="Default"/>
+        <w:tabs>
+          <w:tab w:val="left" w:pos="990"/>
+          <w:tab w:val="left" w:pos="1440"/>
+        </w:tabs>
+        <w:ind w:left="1440"/>
+        <w:jc w:val="both"/>
+        <w:rPr>
+          <w:rFonts w:ascii="Segoe UI" w:hAnsi="Segoe UI" w:cs="Segoe UI"/>
+          <w:b/>
+          <w:color w:val="000000" w:themeColor="text1"/>
+        </w:rPr>
+      </w:pPr>
+      <w:r>
+        <w:rPr>
+          <w:rFonts w:ascii="Segoe UI" w:hAnsi="Segoe UI" w:cs="Segoe UI"/>
+          <w:color w:val="000000" w:themeColor="text1"/>
+          <w:shd w:val="clear" w:color="auto" w:fill="FFFFFF"/>
+        </w:rPr>
+        <w:t xml:space="preserve">- </w:t>
+      </w:r>
+      <w:r>
+        <w:rPr>
+          <w:rFonts w:ascii="Segoe UI" w:hAnsi="Segoe UI" w:cs="Segoe UI"/>
+          <w:color w:val="000000" w:themeColor="text1"/>
+          <w:shd w:val="clear" w:color="auto" w:fill="FFFFFF"/>
+        </w:rPr>
+        <w:t xml:space="preserve">Với tính năng tìm kiếm bằng giọng nói, Dragon Search sẽ giúp người dùng iOS có thể ra lệnh thiết bị tìm kiếm thông tin mong muốn dễ dàng. Phương thức này được giới thiệu là nhanh gấp 5 lần so với việc gõ trên bàn phím. Dragon Search hỗ trợ tìm kiếm từ các công cụ Google, Yahoo, Twitter, iTunes, Wikipedia và YouTube với tốc độ khá nhanh. </w:t>
+      </w:r>
+    </w:p>
+    <w:p>
+      <w:pPr>
+        <w:pStyle w:val="Default"/>
+        <w:tabs>
+          <w:tab w:val="left" w:pos="990"/>
+          <w:tab w:val="left" w:pos="1440"/>
+        </w:tabs>
+        <w:ind w:left="1440"/>
+        <w:jc w:val="both"/>
+        <w:rPr>
+          <w:rFonts w:ascii="Segoe UI" w:hAnsi="Segoe UI" w:cs="Segoe UI"/>
+          <w:b/>
+          <w:color w:val="000000" w:themeColor="text1"/>
+        </w:rPr>
+      </w:pPr>
+      <w:r>
+        <w:rPr>
+          <w:rFonts w:ascii="Segoe UI" w:hAnsi="Segoe UI" w:cs="Segoe UI"/>
+          <w:color w:val="000000" w:themeColor="text1"/>
+        </w:rPr>
+        <w:t xml:space="preserve">- </w:t>
+      </w:r>
+      <w:r>
+        <w:rPr>
+          <w:rFonts w:ascii="Segoe UI" w:hAnsi="Segoe UI" w:cs="Segoe UI"/>
+          <w:color w:val="000000" w:themeColor="text1"/>
+        </w:rPr>
+        <w:t xml:space="preserve">Giao diện đơn giản, hiệu quả, </w:t>
+      </w:r>
+      <w:r>
+        <w:rPr>
+          <w:rFonts w:ascii="Segoe UI" w:hAnsi="Segoe UI" w:cs="Segoe UI"/>
+          <w:shd w:val="clear" w:color="auto" w:fill="FFFFFF"/>
+        </w:rPr>
+        <w:t>cho phép người dùng chỉ cần đọc truy vấn để tìm kiếm thông tin và câu trả lời trên web bằng điện thoại một cách dễ dàng và nhanh chóng</w:t>
+      </w:r>
+    </w:p>
+    <w:p>
+      <w:pPr>
+        <w:pStyle w:val="Default"/>
+        <w:tabs>
+          <w:tab w:val="left" w:pos="990"/>
+          <w:tab w:val="left" w:pos="1440"/>
+        </w:tabs>
+        <w:ind w:left="1440"/>
+        <w:jc w:val="both"/>
+        <w:rPr>
+          <w:rFonts w:ascii="Segoe UI" w:hAnsi="Segoe UI" w:cs="Segoe UI"/>
+          <w:b/>
+          <w:color w:val="000000" w:themeColor="text1"/>
+        </w:rPr>
+      </w:pPr>
+      <w:r>
+        <w:rPr>
+          <w:rFonts w:ascii="Segoe UI" w:hAnsi="Segoe UI" w:cs="Segoe UI"/>
+          <w:color w:val="000000" w:themeColor="text1"/>
+          <w:shd w:val="clear" w:color="auto" w:fill="FFFFFF"/>
+        </w:rPr>
+        <w:t xml:space="preserve">- </w:t>
+      </w:r>
+      <w:r>
+        <w:rPr>
+          <w:rFonts w:ascii="Segoe UI" w:hAnsi="Segoe UI" w:cs="Segoe UI"/>
+          <w:color w:val="000000" w:themeColor="text1"/>
+          <w:shd w:val="clear" w:color="auto" w:fill="FFFFFF"/>
+        </w:rPr>
+        <w:t>Được cung cấp miễn phí</w:t>
+      </w:r>
+      <w:r>
+        <w:rPr>
+          <w:rFonts w:ascii="Segoe UI" w:hAnsi="Segoe UI" w:cs="Segoe UI"/>
+          <w:color w:val="000000" w:themeColor="text1"/>
+          <w:shd w:val="clear" w:color="auto" w:fill="FFFFFF"/>
+        </w:rPr>
+        <w:t>.</w:t>
+      </w:r>
+    </w:p>
+    <w:p>
+      <w:pPr>
+        <w:pStyle w:val="Default"/>
         <w:numPr>
           <w:ilvl w:val="0"/>
-          <w:numId w:val="16"/>
+          <w:numId w:val="33"/>
         </w:numPr>
         <w:jc w:val="both"/>
         <w:rPr>
           <w:rFonts w:ascii="Segoe UI" w:hAnsi="Segoe UI" w:cs="Segoe UI"/>
           <w:b/>
-          <w:color w:val="000000" w:themeColor="text1"/>
-        </w:rPr>
-      </w:pPr>
-      <w:r>
-        <w:rPr>
-          <w:rFonts w:ascii="Segoe UI" w:hAnsi="Segoe UI" w:cs="Segoe UI"/>
-          <w:color w:val="000000" w:themeColor="text1"/>
+        </w:rPr>
+      </w:pPr>
+      <w:r>
+        <w:rPr>
+          <w:rFonts w:ascii="Segoe UI" w:hAnsi="Segoe UI" w:cs="Segoe UI"/>
+          <w:b/>
+          <w:bCs/>
           <w:shd w:val="clear" w:color="auto" w:fill="FFFFFF"/>
         </w:rPr>
-        <w:t xml:space="preserve">Với tính năng tìm kiếm bằng giọng nói, Dragon Search sẽ giúp người dùng iOS có thể ra lệnh thiết bị tìm kiếm thông tin mong muốn dễ dàng. Phương thức này được giới thiệu là nhanh gấp 5 lần so với việc gõ trên bàn phím. Dragon Search hỗ trợ tìm kiếm từ các công cụ Google, Yahoo, Twitter, iTunes, Wikipedia và YouTube với tốc độ khá nhanh. </w:t>
+        <w:t>Nhược điểm</w:t>
+      </w:r>
+    </w:p>
+    <w:p>
+      <w:pPr>
+        <w:pStyle w:val="Default"/>
+        <w:ind w:left="630" w:firstLine="720"/>
+        <w:jc w:val="both"/>
+        <w:rPr>
+          <w:rFonts w:ascii="Segoe UI" w:hAnsi="Segoe UI" w:cs="Segoe UI"/>
+          <w:b/>
+        </w:rPr>
+      </w:pPr>
+      <w:r>
+        <w:rPr>
+          <w:rFonts w:ascii="Segoe UI" w:hAnsi="Segoe UI" w:cs="Segoe UI"/>
+          <w:bCs/>
+          <w:shd w:val="clear" w:color="auto" w:fill="FFFFFF"/>
+        </w:rPr>
+        <w:t xml:space="preserve">- </w:t>
+      </w:r>
+      <w:r>
+        <w:rPr>
+          <w:rFonts w:ascii="Segoe UI" w:hAnsi="Segoe UI" w:cs="Segoe UI"/>
+          <w:bCs/>
+          <w:shd w:val="clear" w:color="auto" w:fill="FFFFFF"/>
+        </w:rPr>
+        <w:t>Nhận dạng chưa chính xác khi nói nhanh hoặc nới các từ nóng, từ địa phương</w:t>
+      </w:r>
+      <w:r>
+        <w:rPr>
+          <w:rFonts w:ascii="Segoe UI" w:hAnsi="Segoe UI" w:cs="Segoe UI"/>
+          <w:bCs/>
+          <w:shd w:val="clear" w:color="auto" w:fill="FFFFFF"/>
+        </w:rPr>
+        <w:t>.</w:t>
+      </w:r>
+    </w:p>
+    <w:p>
+      <w:pPr>
+        <w:pStyle w:val="Default"/>
+        <w:jc w:val="both"/>
+        <w:rPr>
+          <w:rFonts w:ascii="Segoe UI" w:hAnsi="Segoe UI" w:cs="Segoe UI"/>
+          <w:b/>
+        </w:rPr>
+      </w:pPr>
+      <w:r>
+        <w:rPr>
+          <w:rFonts w:ascii="Segoe UI" w:hAnsi="Segoe UI" w:cs="Segoe UI"/>
+        </w:rPr>
+        <w:t xml:space="preserve">                    - </w:t>
+      </w:r>
+      <w:r>
+        <w:rPr>
+          <w:rFonts w:ascii="Segoe UI" w:hAnsi="Segoe UI" w:cs="Segoe UI"/>
+        </w:rPr>
+        <w:t>Chỉ hỗ trợ tìm kiếm, chưa hỗ trợ các chức năng nâng cao khác</w:t>
+      </w:r>
+    </w:p>
+    <w:p>
+      <w:pPr>
+        <w:pStyle w:val="Default"/>
+        <w:ind w:left="450"/>
+        <w:jc w:val="both"/>
+        <w:rPr>
+          <w:rFonts w:ascii="Segoe UI" w:hAnsi="Segoe UI" w:cs="Segoe UI"/>
+          <w:b/>
+        </w:rPr>
+      </w:pPr>
+    </w:p>
+    <w:p>
+      <w:pPr>
+        <w:pStyle w:val="Default"/>
+        <w:numPr>
+          <w:ilvl w:val="0"/>
+          <w:numId w:val="37"/>
+        </w:numPr>
+        <w:jc w:val="both"/>
+        <w:rPr>
+          <w:rFonts w:ascii="Segoe UI" w:hAnsi="Segoe UI" w:cs="Segoe UI"/>
+          <w:b/>
+        </w:rPr>
+      </w:pPr>
+      <w:r>
+        <w:rPr>
+          <w:rFonts w:ascii="Segoe UI" w:hAnsi="Segoe UI" w:cs="Segoe UI"/>
+          <w:b/>
+          <w:bCs/>
+          <w:shd w:val="clear" w:color="auto" w:fill="FFFFFF"/>
+        </w:rPr>
+        <w:t>Dragon Dictation</w:t>
+      </w:r>
+    </w:p>
+    <w:p>
+      <w:pPr>
+        <w:pStyle w:val="Default"/>
+        <w:numPr>
+          <w:ilvl w:val="0"/>
+          <w:numId w:val="32"/>
+        </w:numPr>
+        <w:jc w:val="both"/>
+        <w:rPr>
+          <w:rFonts w:ascii="Segoe UI" w:hAnsi="Segoe UI" w:cs="Segoe UI"/>
+          <w:b/>
+        </w:rPr>
+      </w:pPr>
+      <w:r>
+        <w:rPr>
+          <w:rFonts w:ascii="Segoe UI" w:hAnsi="Segoe UI" w:cs="Segoe UI"/>
+          <w:b/>
+          <w:bCs/>
+          <w:shd w:val="clear" w:color="auto" w:fill="FFFFFF"/>
+        </w:rPr>
+        <w:t>Giới thiệu</w:t>
+      </w:r>
+    </w:p>
+    <w:p>
+      <w:pPr>
+        <w:pStyle w:val="Default"/>
+        <w:ind w:left="990" w:firstLine="360"/>
+        <w:jc w:val="both"/>
+        <w:rPr>
+          <w:rFonts w:ascii="Segoe UI" w:hAnsi="Segoe UI" w:cs="Segoe UI"/>
+          <w:bCs/>
+          <w:shd w:val="clear" w:color="auto" w:fill="FFFFFF"/>
+        </w:rPr>
+      </w:pPr>
+      <w:bookmarkStart w:id="0" w:name="_GoBack"/>
+      <w:bookmarkEnd w:id="0"/>
+      <w:r>
+        <w:rPr>
+          <w:rFonts w:ascii="Segoe UI" w:hAnsi="Segoe UI" w:cs="Segoe UI"/>
+          <w:shd w:val="clear" w:color="auto" w:fill="FFFFFF"/>
+        </w:rPr>
+        <w:t>Ra mắt lần đầu tiên trên Apple App Store tại Mỹ vào tháng 12/2009, Dragon Dictation nhanh chóng trở thành ứng dụng được tải về hàng đầu, theo đại diện của Nuance thì tiếng Việt là ngôn ngữ thứ 38 được hãng hỗ trợ. Dragon Dictation tương thích với iOS 5, mang tính năng của một thanh công cụ pop-up với các biểu tượng ứng dụng giúp người dùng có thể truy cập email, tin nhắn SMS, cập nhật trạng thái trên Facebook và Twitter hoặc viết trên vùng đệm. Dictation còn được trang bị chứ</w:t>
+      </w:r>
+      <w:r>
+        <w:rPr>
+          <w:rFonts w:ascii="Segoe UI" w:hAnsi="Segoe UI" w:cs="Segoe UI"/>
+          <w:shd w:val="clear" w:color="auto" w:fill="FFFFFF"/>
+        </w:rPr>
+        <w:t xml:space="preserve">c năng: </w:t>
+      </w:r>
+      <w:r>
+        <w:rPr>
+          <w:rFonts w:ascii="Segoe UI" w:hAnsi="Segoe UI" w:cs="Segoe UI"/>
+          <w:shd w:val="clear" w:color="auto" w:fill="FFFFFF"/>
+        </w:rPr>
+        <w:t>Tự động lưu thuận tiện cho việc nhớ đoạn văn bản đã được chuyển từ giọng nói khi người dùng bị cuộc gọi đến làm gián đoạn.</w:t>
+      </w:r>
+    </w:p>
+    <w:p>
+      <w:pPr>
+        <w:pStyle w:val="Default"/>
+        <w:numPr>
+          <w:ilvl w:val="0"/>
+          <w:numId w:val="32"/>
+        </w:numPr>
+        <w:jc w:val="both"/>
+        <w:rPr>
+          <w:rFonts w:ascii="Segoe UI" w:hAnsi="Segoe UI" w:cs="Segoe UI"/>
+          <w:b/>
+        </w:rPr>
+      </w:pPr>
+      <w:r>
+        <w:rPr>
+          <w:rFonts w:ascii="Segoe UI" w:hAnsi="Segoe UI" w:cs="Segoe UI"/>
+          <w:b/>
+          <w:bCs/>
+          <w:shd w:val="clear" w:color="auto" w:fill="FFFFFF"/>
+        </w:rPr>
+        <w:t>Ưu điểm</w:t>
       </w:r>
     </w:p>
     <w:p>
@@ -1633,23 +2375,22 @@
         <w:jc w:val="both"/>
         <w:rPr>
           <w:rFonts w:ascii="Segoe UI" w:hAnsi="Segoe UI" w:cs="Segoe UI"/>
-          <w:b/>
-          <w:color w:val="000000" w:themeColor="text1"/>
-        </w:rPr>
-      </w:pPr>
-      <w:r>
-        <w:rPr>
-          <w:rFonts w:ascii="Segoe UI" w:hAnsi="Segoe UI" w:cs="Segoe UI"/>
-          <w:color w:val="000000" w:themeColor="text1"/>
-        </w:rPr>
-        <w:t xml:space="preserve">Giao diện đơn giản, hiệu quả, </w:t>
-      </w:r>
-      <w:r>
-        <w:rPr>
-          <w:rFonts w:ascii="Segoe UI" w:hAnsi="Segoe UI" w:cs="Segoe UI"/>
+        </w:rPr>
+      </w:pPr>
+      <w:r>
+        <w:rPr>
+          <w:rFonts w:ascii="Segoe UI" w:hAnsi="Segoe UI" w:cs="Segoe UI"/>
+          <w:bCs/>
           <w:shd w:val="clear" w:color="auto" w:fill="FFFFFF"/>
         </w:rPr>
-        <w:t>cho phép người dùng chỉ cần đọc truy vấn để tìm kiếm thông tin và câu trả lời trên web bằng điện thoại một cách dễ dàng và nhanh chóng</w:t>
+        <w:t xml:space="preserve">Giao diện </w:t>
+      </w:r>
+      <w:r>
+        <w:rPr>
+          <w:rFonts w:ascii="Segoe UI" w:hAnsi="Segoe UI" w:cs="Segoe UI"/>
+          <w:shd w:val="clear" w:color="auto" w:fill="FFFFFF"/>
+        </w:rPr>
+        <w:t>Dragon Dictation vô cùng đơn giản nhưng hiệu quả.</w:t>
       </w:r>
     </w:p>
     <w:p>
@@ -1662,48 +2403,14 @@
         <w:jc w:val="both"/>
         <w:rPr>
           <w:rFonts w:ascii="Segoe UI" w:hAnsi="Segoe UI" w:cs="Segoe UI"/>
-          <w:b/>
-          <w:color w:val="000000" w:themeColor="text1"/>
-        </w:rPr>
-      </w:pPr>
-      <w:r>
-        <w:rPr>
-          <w:rFonts w:ascii="Segoe UI" w:hAnsi="Segoe UI" w:cs="Segoe UI"/>
-          <w:color w:val="000000" w:themeColor="text1"/>
-          <w:shd w:val="clear" w:color="auto" w:fill="FFFFFF"/>
-        </w:rPr>
-        <w:t>Được cung cấp miễn phí</w:t>
-      </w:r>
-      <w:r>
-        <w:rPr>
-          <w:rFonts w:ascii="Segoe UI" w:hAnsi="Segoe UI" w:cs="Segoe UI"/>
-          <w:color w:val="000000" w:themeColor="text1"/>
-          <w:shd w:val="clear" w:color="auto" w:fill="FFFFFF"/>
-        </w:rPr>
-        <w:t>.</w:t>
-      </w:r>
-    </w:p>
-    <w:p>
-      <w:pPr>
-        <w:pStyle w:val="Default"/>
-        <w:numPr>
-          <w:ilvl w:val="0"/>
-          <w:numId w:val="33"/>
-        </w:numPr>
-        <w:jc w:val="both"/>
-        <w:rPr>
-          <w:rFonts w:ascii="Segoe UI" w:hAnsi="Segoe UI" w:cs="Segoe UI"/>
-          <w:b/>
-        </w:rPr>
-      </w:pPr>
-      <w:r>
-        <w:rPr>
-          <w:rFonts w:ascii="Segoe UI" w:hAnsi="Segoe UI" w:cs="Segoe UI"/>
-          <w:b/>
-          <w:bCs/>
-          <w:shd w:val="clear" w:color="auto" w:fill="FFFFFF"/>
-        </w:rPr>
-        <w:t>Nhược điểm</w:t>
+        </w:rPr>
+      </w:pPr>
+      <w:r>
+        <w:rPr>
+          <w:rFonts w:ascii="Segoe UI" w:hAnsi="Segoe UI" w:cs="Segoe UI"/>
+          <w:shd w:val="clear" w:color="auto" w:fill="F9F9F9"/>
+        </w:rPr>
+        <w:t>Có thể nhận diện được một số cụm từ hoặc câu ngắn phổ biến khá chính xác.</w:t>
       </w:r>
     </w:p>
     <w:p>
@@ -1717,23 +2424,22 @@
         <w:rPr>
           <w:rFonts w:ascii="Segoe UI" w:hAnsi="Segoe UI" w:cs="Segoe UI"/>
           <w:b/>
-        </w:rPr>
-      </w:pPr>
-      <w:r>
-        <w:rPr>
-          <w:rFonts w:ascii="Segoe UI" w:hAnsi="Segoe UI" w:cs="Segoe UI"/>
-          <w:bCs/>
+          <w:color w:val="000000" w:themeColor="text1"/>
+        </w:rPr>
+      </w:pPr>
+      <w:r>
+        <w:rPr>
+          <w:rFonts w:ascii="Segoe UI" w:hAnsi="Segoe UI" w:cs="Segoe UI"/>
+          <w:color w:val="000000" w:themeColor="text1"/>
+        </w:rPr>
+        <w:t xml:space="preserve">Hỗ trợ nhiều tiện ích như </w:t>
+      </w:r>
+      <w:r>
+        <w:rPr>
+          <w:rFonts w:ascii="Segoe UI" w:hAnsi="Segoe UI" w:cs="Segoe UI"/>
           <w:shd w:val="clear" w:color="auto" w:fill="FFFFFF"/>
         </w:rPr>
-        <w:t>Nhận dạng chưa chính xác khi nói nhanh hoặc nới các từ nóng, từ địa phương</w:t>
-      </w:r>
-      <w:r>
-        <w:rPr>
-          <w:rFonts w:ascii="Segoe UI" w:hAnsi="Segoe UI" w:cs="Segoe UI"/>
-          <w:bCs/>
-          <w:shd w:val="clear" w:color="auto" w:fill="FFFFFF"/>
-        </w:rPr>
-        <w:t>.</w:t>
+        <w:t>truy cập email, tin nhắn SMS, cập nhật trạng thái trên Facebook và Twitter…</w:t>
       </w:r>
     </w:p>
     <w:p>
@@ -1747,47 +2453,16 @@
         <w:rPr>
           <w:rFonts w:ascii="Segoe UI" w:hAnsi="Segoe UI" w:cs="Segoe UI"/>
           <w:b/>
-        </w:rPr>
-      </w:pPr>
-      <w:r>
-        <w:rPr>
-          <w:rFonts w:ascii="Segoe UI" w:hAnsi="Segoe UI" w:cs="Segoe UI"/>
-        </w:rPr>
-        <w:t>Chỉ hỗ trợ tìm kiếm, chưa hỗ trợ các chức năng nâng cao khác</w:t>
-      </w:r>
-    </w:p>
-    <w:p>
-      <w:pPr>
-        <w:pStyle w:val="Default"/>
-        <w:ind w:left="450"/>
-        <w:jc w:val="both"/>
-        <w:rPr>
-          <w:rFonts w:ascii="Segoe UI" w:hAnsi="Segoe UI" w:cs="Segoe UI"/>
-          <w:b/>
-        </w:rPr>
-      </w:pPr>
-    </w:p>
-    <w:p>
-      <w:pPr>
-        <w:pStyle w:val="Default"/>
-        <w:numPr>
-          <w:ilvl w:val="0"/>
-          <w:numId w:val="37"/>
-        </w:numPr>
-        <w:jc w:val="both"/>
-        <w:rPr>
-          <w:rFonts w:ascii="Segoe UI" w:hAnsi="Segoe UI" w:cs="Segoe UI"/>
-          <w:b/>
-        </w:rPr>
-      </w:pPr>
-      <w:r>
-        <w:rPr>
-          <w:rFonts w:ascii="Segoe UI" w:hAnsi="Segoe UI" w:cs="Segoe UI"/>
-          <w:b/>
-          <w:bCs/>
+          <w:color w:val="000000" w:themeColor="text1"/>
+        </w:rPr>
+      </w:pPr>
+      <w:r>
+        <w:rPr>
+          <w:rFonts w:ascii="Segoe UI" w:hAnsi="Segoe UI" w:cs="Segoe UI"/>
+          <w:color w:val="000000" w:themeColor="text1"/>
           <w:shd w:val="clear" w:color="auto" w:fill="FFFFFF"/>
         </w:rPr>
-        <w:t>Dragon Dictation</w:t>
+        <w:t>Được cung cấp miễn phí.</w:t>
       </w:r>
     </w:p>
     <w:p>
@@ -1810,63 +2485,7 @@
           <w:bCs/>
           <w:shd w:val="clear" w:color="auto" w:fill="FFFFFF"/>
         </w:rPr>
-        <w:t>Giới thiệu</w:t>
-      </w:r>
-    </w:p>
-    <w:p>
-      <w:pPr>
-        <w:pStyle w:val="Default"/>
-        <w:ind w:left="1890" w:firstLine="270"/>
-        <w:jc w:val="both"/>
-        <w:rPr>
-          <w:rFonts w:ascii="Segoe UI" w:hAnsi="Segoe UI" w:cs="Segoe UI"/>
-          <w:bCs/>
-          <w:shd w:val="clear" w:color="auto" w:fill="FFFFFF"/>
-        </w:rPr>
-      </w:pPr>
-      <w:r>
-        <w:rPr>
-          <w:rFonts w:ascii="Segoe UI" w:hAnsi="Segoe UI" w:cs="Segoe UI"/>
-          <w:shd w:val="clear" w:color="auto" w:fill="FFFFFF"/>
-        </w:rPr>
-        <w:t>Ra mắt lần đầu tiên trên Apple App Store tại Mỹ vào tháng 12/2009, Dragon Dictation nhanh chóng trở thành ứng dụng được tải về hàng đầu, theo đại diện của Nuance thì tiếng Việt là ngôn ngữ thứ 38 được hãng hỗ trợ. Dragon Dictation tương thích với iOS 5, mang tính năng của một thanh công cụ pop-up với các biểu tượng ứng dụng giúp người dùng có thể truy cập email, tin nhắn SMS, cập nhật trạng thái trên Facebook và Twitter hoặc viết trên vùng đệm. Dictation còn được trang bị chứ</w:t>
-      </w:r>
-      <w:r>
-        <w:rPr>
-          <w:rFonts w:ascii="Segoe UI" w:hAnsi="Segoe UI" w:cs="Segoe UI"/>
-          <w:shd w:val="clear" w:color="auto" w:fill="FFFFFF"/>
-        </w:rPr>
-        <w:t xml:space="preserve">c năng: </w:t>
-      </w:r>
-      <w:r>
-        <w:rPr>
-          <w:rFonts w:ascii="Segoe UI" w:hAnsi="Segoe UI" w:cs="Segoe UI"/>
-          <w:shd w:val="clear" w:color="auto" w:fill="FFFFFF"/>
-        </w:rPr>
-        <w:t>Tự động lưu thuận tiện cho việc nhớ đoạn văn bản đã được chuyển từ giọng nói khi người dùng bị cuộc gọi đến làm gián đoạn.</w:t>
-      </w:r>
-    </w:p>
-    <w:p>
-      <w:pPr>
-        <w:pStyle w:val="Default"/>
-        <w:numPr>
-          <w:ilvl w:val="0"/>
-          <w:numId w:val="32"/>
-        </w:numPr>
-        <w:jc w:val="both"/>
-        <w:rPr>
-          <w:rFonts w:ascii="Segoe UI" w:hAnsi="Segoe UI" w:cs="Segoe UI"/>
-          <w:b/>
-        </w:rPr>
-      </w:pPr>
-      <w:r>
-        <w:rPr>
-          <w:rFonts w:ascii="Segoe UI" w:hAnsi="Segoe UI" w:cs="Segoe UI"/>
-          <w:b/>
-          <w:bCs/>
-          <w:shd w:val="clear" w:color="auto" w:fill="FFFFFF"/>
-        </w:rPr>
-        <w:t>Ưu điểm</w:t>
+        <w:t>Nhược điểm</w:t>
       </w:r>
     </w:p>
     <w:p>
@@ -1879,145 +2498,6 @@
         <w:jc w:val="both"/>
         <w:rPr>
           <w:rFonts w:ascii="Segoe UI" w:hAnsi="Segoe UI" w:cs="Segoe UI"/>
-        </w:rPr>
-      </w:pPr>
-      <w:r>
-        <w:rPr>
-          <w:rFonts w:ascii="Segoe UI" w:hAnsi="Segoe UI" w:cs="Segoe UI"/>
-          <w:bCs/>
-          <w:shd w:val="clear" w:color="auto" w:fill="FFFFFF"/>
-        </w:rPr>
-        <w:t xml:space="preserve">Giao diện </w:t>
-      </w:r>
-      <w:r>
-        <w:rPr>
-          <w:rFonts w:ascii="Segoe UI" w:hAnsi="Segoe UI" w:cs="Segoe UI"/>
-          <w:shd w:val="clear" w:color="auto" w:fill="FFFFFF"/>
-        </w:rPr>
-        <w:t>Dragon Dictation vô cùng đơn giản nhưng hiệu quả.</w:t>
-      </w:r>
-    </w:p>
-    <w:p>
-      <w:pPr>
-        <w:pStyle w:val="Default"/>
-        <w:numPr>
-          <w:ilvl w:val="0"/>
-          <w:numId w:val="16"/>
-        </w:numPr>
-        <w:jc w:val="both"/>
-        <w:rPr>
-          <w:rFonts w:ascii="Segoe UI" w:hAnsi="Segoe UI" w:cs="Segoe UI"/>
-        </w:rPr>
-      </w:pPr>
-      <w:r>
-        <w:rPr>
-          <w:rFonts w:ascii="Segoe UI" w:hAnsi="Segoe UI" w:cs="Segoe UI"/>
-          <w:shd w:val="clear" w:color="auto" w:fill="F9F9F9"/>
-        </w:rPr>
-        <w:t>Có thể nhận diện được một số cụm từ hoặc câu ngắn phổ biến khá chính xác.</w:t>
-      </w:r>
-    </w:p>
-    <w:p>
-      <w:pPr>
-        <w:pStyle w:val="Default"/>
-        <w:numPr>
-          <w:ilvl w:val="0"/>
-          <w:numId w:val="16"/>
-        </w:numPr>
-        <w:jc w:val="both"/>
-        <w:rPr>
-          <w:rFonts w:ascii="Segoe UI" w:hAnsi="Segoe UI" w:cs="Segoe UI"/>
-          <w:b/>
-          <w:color w:val="000000" w:themeColor="text1"/>
-        </w:rPr>
-      </w:pPr>
-      <w:r>
-        <w:rPr>
-          <w:rFonts w:ascii="Segoe UI" w:hAnsi="Segoe UI" w:cs="Segoe UI"/>
-          <w:color w:val="000000" w:themeColor="text1"/>
-        </w:rPr>
-        <w:t xml:space="preserve">Hỗ trợ nhiều tiện ích như </w:t>
-      </w:r>
-      <w:r>
-        <w:rPr>
-          <w:rFonts w:ascii="Segoe UI" w:hAnsi="Segoe UI" w:cs="Segoe UI"/>
-          <w:shd w:val="clear" w:color="auto" w:fill="FFFFFF"/>
-        </w:rPr>
-        <w:t xml:space="preserve">truy cập email, tin nhắn SMS, cập nhật trạng thái trên Facebook và </w:t>
-      </w:r>
-      <w:proofErr w:type="gramStart"/>
-      <w:r>
-        <w:rPr>
-          <w:rFonts w:ascii="Segoe UI" w:hAnsi="Segoe UI" w:cs="Segoe UI"/>
-          <w:shd w:val="clear" w:color="auto" w:fill="FFFFFF"/>
-        </w:rPr>
-        <w:t>Twitter</w:t>
-      </w:r>
-      <w:proofErr w:type="gramEnd"/>
-      <w:r>
-        <w:rPr>
-          <w:rFonts w:ascii="Segoe UI" w:hAnsi="Segoe UI" w:cs="Segoe UI"/>
-          <w:shd w:val="clear" w:color="auto" w:fill="FFFFFF"/>
-        </w:rPr>
-        <w:t>…</w:t>
-      </w:r>
-    </w:p>
-    <w:p>
-      <w:pPr>
-        <w:pStyle w:val="Default"/>
-        <w:numPr>
-          <w:ilvl w:val="0"/>
-          <w:numId w:val="16"/>
-        </w:numPr>
-        <w:jc w:val="both"/>
-        <w:rPr>
-          <w:rFonts w:ascii="Segoe UI" w:hAnsi="Segoe UI" w:cs="Segoe UI"/>
-          <w:b/>
-          <w:color w:val="000000" w:themeColor="text1"/>
-        </w:rPr>
-      </w:pPr>
-      <w:r>
-        <w:rPr>
-          <w:rFonts w:ascii="Segoe UI" w:hAnsi="Segoe UI" w:cs="Segoe UI"/>
-          <w:color w:val="000000" w:themeColor="text1"/>
-          <w:shd w:val="clear" w:color="auto" w:fill="FFFFFF"/>
-        </w:rPr>
-        <w:t>Được cung cấp miễn phí.</w:t>
-      </w:r>
-    </w:p>
-    <w:p>
-      <w:pPr>
-        <w:pStyle w:val="Default"/>
-        <w:numPr>
-          <w:ilvl w:val="0"/>
-          <w:numId w:val="32"/>
-        </w:numPr>
-        <w:jc w:val="both"/>
-        <w:rPr>
-          <w:rFonts w:ascii="Segoe UI" w:hAnsi="Segoe UI" w:cs="Segoe UI"/>
-          <w:b/>
-        </w:rPr>
-      </w:pPr>
-      <w:r>
-        <w:rPr>
-          <w:rFonts w:ascii="Segoe UI" w:hAnsi="Segoe UI" w:cs="Segoe UI"/>
-          <w:b/>
-          <w:bCs/>
-          <w:shd w:val="clear" w:color="auto" w:fill="FFFFFF"/>
-        </w:rPr>
-        <w:t>Nhược điểm</w:t>
-      </w:r>
-    </w:p>
-    <w:p>
-      <w:pPr>
-        <w:pStyle w:val="Default"/>
-        <w:numPr>
-          <w:ilvl w:val="0"/>
-          <w:numId w:val="16"/>
-        </w:numPr>
-        <w:jc w:val="both"/>
-        <w:rPr>
-          <w:rFonts w:ascii="Segoe UI" w:hAnsi="Segoe UI" w:cs="Segoe UI"/>
           <w:b/>
         </w:rPr>
       </w:pPr>
@@ -2116,8 +2596,6 @@
         </w:rPr>
         <w:t>hân tích yêu cầu bài toán</w:t>
       </w:r>
-      <w:bookmarkStart w:id="0" w:name="_GoBack"/>
-      <w:bookmarkEnd w:id="0"/>
     </w:p>
     <w:p>
       <w:pPr>
@@ -2362,29 +2840,7 @@
           <w:sz w:val="24"/>
           <w:szCs w:val="24"/>
         </w:rPr>
-        <w:t xml:space="preserve">Phạm </w:t>
-      </w:r>
-      <w:proofErr w:type="gramStart"/>
-      <w:r>
-        <w:rPr>
-          <w:rFonts w:ascii="Segoe UI" w:hAnsi="Segoe UI" w:cs="Segoe UI"/>
-          <w:b/>
-          <w:bCs/>
-          <w:sz w:val="24"/>
-          <w:szCs w:val="24"/>
-        </w:rPr>
-        <w:t>vi</w:t>
-      </w:r>
-      <w:proofErr w:type="gramEnd"/>
-      <w:r>
-        <w:rPr>
-          <w:rFonts w:ascii="Segoe UI" w:hAnsi="Segoe UI" w:cs="Segoe UI"/>
-          <w:b/>
-          <w:bCs/>
-          <w:sz w:val="24"/>
-          <w:szCs w:val="24"/>
-        </w:rPr>
-        <w:t xml:space="preserve">: </w:t>
+        <w:t xml:space="preserve">Phạm vi: </w:t>
       </w:r>
       <w:r>
         <w:rPr>
@@ -2683,21 +3139,7 @@
         <w:rPr>
           <w:rFonts w:ascii="Segoe UI" w:hAnsi="Segoe UI" w:cs="Segoe UI"/>
         </w:rPr>
-        <w:t xml:space="preserve"> được ngôn ngữ của nhiều quốc gia. Có thể sử dụng văn bản </w:t>
-      </w:r>
-      <w:proofErr w:type="gramStart"/>
-      <w:r>
-        <w:rPr>
-          <w:rFonts w:ascii="Segoe UI" w:hAnsi="Segoe UI" w:cs="Segoe UI"/>
-        </w:rPr>
-        <w:t>thu</w:t>
-      </w:r>
-      <w:proofErr w:type="gramEnd"/>
-      <w:r>
-        <w:rPr>
-          <w:rFonts w:ascii="Segoe UI" w:hAnsi="Segoe UI" w:cs="Segoe UI"/>
-        </w:rPr>
-        <w:t xml:space="preserve"> được để phục vụ các tiện ích khác như gử</w:t>
+        <w:t xml:space="preserve"> được ngôn ngữ của nhiều quốc gia. Có thể sử dụng văn bản thu được để phục vụ các tiện ích khác như gử</w:t>
       </w:r>
       <w:r>
         <w:rPr>
@@ -3548,27 +3990,7 @@
           <w:sz w:val="24"/>
           <w:szCs w:val="24"/>
         </w:rPr>
-        <w:t xml:space="preserve">Cần một hệ thống có tính </w:t>
-      </w:r>
-      <w:proofErr w:type="gramStart"/>
-      <w:r>
-        <w:rPr>
-          <w:rFonts w:ascii="Segoe UI" w:hAnsi="Segoe UI" w:cs="Segoe UI"/>
-          <w:color w:val="000000" w:themeColor="text1"/>
-          <w:sz w:val="24"/>
-          <w:szCs w:val="24"/>
-        </w:rPr>
-        <w:t>an</w:t>
-      </w:r>
-      <w:proofErr w:type="gramEnd"/>
-      <w:r>
-        <w:rPr>
-          <w:rFonts w:ascii="Segoe UI" w:hAnsi="Segoe UI" w:cs="Segoe UI"/>
-          <w:color w:val="000000" w:themeColor="text1"/>
-          <w:sz w:val="24"/>
-          <w:szCs w:val="24"/>
-        </w:rPr>
-        <w:t xml:space="preserve"> toàn cao, chính xác</w:t>
+        <w:t>Cần một hệ thống có tính an toàn cao, chính xác</w:t>
       </w:r>
       <w:r>
         <w:rPr>
@@ -5187,25 +5609,7 @@
           <w:sz w:val="24"/>
           <w:szCs w:val="24"/>
         </w:rPr>
-        <w:t xml:space="preserve"> lý </w:t>
-      </w:r>
-      <w:proofErr w:type="gramStart"/>
-      <w:r>
-        <w:rPr>
-          <w:rFonts w:ascii="Segoe UI" w:hAnsi="Segoe UI" w:cs="Segoe UI"/>
-          <w:sz w:val="24"/>
-          <w:szCs w:val="24"/>
-        </w:rPr>
-        <w:t>theo</w:t>
-      </w:r>
-      <w:proofErr w:type="gramEnd"/>
-      <w:r>
-        <w:rPr>
-          <w:rFonts w:ascii="Segoe UI" w:hAnsi="Segoe UI" w:cs="Segoe UI"/>
-          <w:sz w:val="24"/>
-          <w:szCs w:val="24"/>
-        </w:rPr>
-        <w:t xml:space="preserve"> thời gian thực</w:t>
+        <w:t xml:space="preserve"> lý theo thời gian thực</w:t>
       </w:r>
       <w:r>
         <w:rPr>
@@ -6644,25 +7048,7 @@
           <w:sz w:val="24"/>
           <w:szCs w:val="24"/>
         </w:rPr>
-        <w:t xml:space="preserve">dịch văn bản </w:t>
-      </w:r>
-      <w:proofErr w:type="gramStart"/>
-      <w:r>
-        <w:rPr>
-          <w:rFonts w:ascii="Segoe UI" w:hAnsi="Segoe UI" w:cs="Segoe UI"/>
-          <w:sz w:val="24"/>
-          <w:szCs w:val="24"/>
-        </w:rPr>
-        <w:t>thu</w:t>
-      </w:r>
-      <w:proofErr w:type="gramEnd"/>
-      <w:r>
-        <w:rPr>
-          <w:rFonts w:ascii="Segoe UI" w:hAnsi="Segoe UI" w:cs="Segoe UI"/>
-          <w:sz w:val="24"/>
-          <w:szCs w:val="24"/>
-        </w:rPr>
-        <w:t xml:space="preserve"> được sang ngôn ngữ khác.</w:t>
+        <w:t>dịch văn bản thu được sang ngôn ngữ khác.</w:t>
       </w:r>
       <w:r>
         <w:rPr>
@@ -7223,23 +7609,13 @@
         </w:rPr>
         <w:t xml:space="preserve"> lên 1 danh sách các file </w:t>
       </w:r>
-      <w:proofErr w:type="gramStart"/>
-      <w:r>
-        <w:rPr>
-          <w:rFonts w:ascii="Segoe UI" w:hAnsi="Segoe UI" w:cs="Segoe UI"/>
-          <w:sz w:val="24"/>
-          <w:szCs w:val="24"/>
-        </w:rPr>
-        <w:t>thu</w:t>
-      </w:r>
-      <w:proofErr w:type="gramEnd"/>
-      <w:r>
-        <w:rPr>
-          <w:rFonts w:ascii="Segoe UI" w:hAnsi="Segoe UI" w:cs="Segoe UI"/>
-          <w:sz w:val="24"/>
-          <w:szCs w:val="24"/>
-        </w:rPr>
-        <w:t xml:space="preserve"> âm được trong 1 tuần trở lại. Bạn có thể tùy chọn nghe hay xem file văn bản tương ứng.</w:t>
+      <w:r>
+        <w:rPr>
+          <w:rFonts w:ascii="Segoe UI" w:hAnsi="Segoe UI" w:cs="Segoe UI"/>
+          <w:sz w:val="24"/>
+          <w:szCs w:val="24"/>
+        </w:rPr>
+        <w:t>thu âm được trong 1 tuần trở lại. Bạn có thể tùy chọn nghe hay xem file văn bản tương ứng.</w:t>
       </w:r>
       <w:r>
         <w:rPr>
@@ -7804,7 +8180,6 @@
           <w:szCs w:val="24"/>
         </w:rPr>
       </w:pPr>
-      <w:proofErr w:type="gramStart"/>
       <w:r>
         <w:rPr>
           <w:rFonts w:ascii="Segoe UI" w:hAnsi="Segoe UI" w:cs="Segoe UI"/>
@@ -7812,17 +8187,7 @@
           <w:szCs w:val="24"/>
           <w:u w:val="single"/>
         </w:rPr>
-        <w:t>1.Layout</w:t>
-      </w:r>
-      <w:proofErr w:type="gramEnd"/>
-      <w:r>
-        <w:rPr>
-          <w:rFonts w:ascii="Segoe UI" w:hAnsi="Segoe UI" w:cs="Segoe UI"/>
-          <w:sz w:val="24"/>
-          <w:szCs w:val="24"/>
-          <w:u w:val="single"/>
-        </w:rPr>
-        <w:t xml:space="preserve"> bố chí chung của ứng dụng</w:t>
+        <w:t>1.Layout bố chí chung của ứng dụng</w:t>
       </w:r>
       <w:r>
         <w:rPr>
@@ -8881,25 +9246,7 @@
                 <w:sz w:val="20"/>
                 <w:szCs w:val="20"/>
               </w:rPr>
-              <w:t xml:space="preserve">- Nếu trong quá trình ghi âm mà người dùng muốn tạm dừng thì bấm vào nút “Dừng” có biểu tượng “X” ở góc phải màn hình hoặc hệ thống sẽ tự động tạm dừng nếu như không nhận được bất cứ âm thanh sau 5s. Sau đó chuyển sang màn hình giao diện chức năng tạm dừng ghi </w:t>
-            </w:r>
-            <w:proofErr w:type="gramStart"/>
-            <w:r>
-              <w:rPr>
-                <w:rFonts w:ascii="Segoe UI" w:hAnsi="Segoe UI" w:cs="Segoe UI"/>
-                <w:sz w:val="20"/>
-                <w:szCs w:val="20"/>
-              </w:rPr>
-              <w:t>âm(</w:t>
-            </w:r>
-            <w:proofErr w:type="gramEnd"/>
-            <w:r>
-              <w:rPr>
-                <w:rFonts w:ascii="Segoe UI" w:hAnsi="Segoe UI" w:cs="Segoe UI"/>
-                <w:sz w:val="20"/>
-                <w:szCs w:val="20"/>
-              </w:rPr>
-              <w:t>11).</w:t>
+              <w:t>- Nếu trong quá trình ghi âm mà người dùng muốn tạm dừng thì bấm vào nút “Dừng” có biểu tượng “X” ở góc phải màn hình hoặc hệ thống sẽ tự động tạm dừng nếu như không nhận được bất cứ âm thanh sau 5s. Sau đó chuyển sang màn hình giao diện chức năng tạm dừng ghi âm(11).</w:t>
             </w:r>
           </w:p>
           <w:p>
@@ -9141,25 +9488,7 @@
                 <w:sz w:val="20"/>
                 <w:szCs w:val="20"/>
               </w:rPr>
-              <w:t xml:space="preserve"> trang mạng gần đây </w:t>
-            </w:r>
-            <w:proofErr w:type="gramStart"/>
-            <w:r>
-              <w:rPr>
-                <w:rFonts w:ascii="Segoe UI" w:hAnsi="Segoe UI" w:cs="Segoe UI"/>
-                <w:sz w:val="20"/>
-                <w:szCs w:val="20"/>
-              </w:rPr>
-              <w:t>( những</w:t>
-            </w:r>
-            <w:proofErr w:type="gramEnd"/>
-            <w:r>
-              <w:rPr>
-                <w:rFonts w:ascii="Segoe UI" w:hAnsi="Segoe UI" w:cs="Segoe UI"/>
-                <w:sz w:val="20"/>
-                <w:szCs w:val="20"/>
-              </w:rPr>
-              <w:t xml:space="preserve"> trang người dùng vừa mới chia sẻ ) và thêm vào đó là các ứng dụng hỗ trợ tính năng chia sẻ văn bản đang được cài đặt trong máy điện thoại người dùng.</w:t>
+              <w:t xml:space="preserve"> trang mạng gần đây ( những trang người dùng vừa mới chia sẻ ) và thêm vào đó là các ứng dụng hỗ trợ tính năng chia sẻ văn bản đang được cài đặt trong máy điện thoại người dùng.</w:t>
             </w:r>
           </w:p>
           <w:p>
@@ -9737,25 +10066,7 @@
                 <w:sz w:val="20"/>
                 <w:szCs w:val="20"/>
               </w:rPr>
-              <w:t xml:space="preserve">Lưu file văn bản” hoặc </w:t>
-            </w:r>
-            <w:proofErr w:type="gramStart"/>
-            <w:r>
-              <w:rPr>
-                <w:rFonts w:ascii="Segoe UI" w:hAnsi="Segoe UI" w:cs="Segoe UI"/>
-                <w:sz w:val="20"/>
-                <w:szCs w:val="20"/>
-              </w:rPr>
-              <w:t>“ Lưu</w:t>
-            </w:r>
-            <w:proofErr w:type="gramEnd"/>
-            <w:r>
-              <w:rPr>
-                <w:rFonts w:ascii="Segoe UI" w:hAnsi="Segoe UI" w:cs="Segoe UI"/>
-                <w:sz w:val="20"/>
-                <w:szCs w:val="20"/>
-              </w:rPr>
-              <w:t xml:space="preserve"> file âm thanh” hệ thống yêu cầu bạn nhập tên file bạn muốn lưu.</w:t>
+              <w:t>Lưu file văn bản” hoặc “ Lưu file âm thanh” hệ thống yêu cầu bạn nhập tên file bạn muốn lưu.</w:t>
             </w:r>
           </w:p>
           <w:p>
@@ -11488,7 +11799,7 @@
                 <w:bCs/>
                 <w:noProof/>
               </w:rPr>
-              <w:t>5</w:t>
+              <w:t>21</w:t>
             </w:r>
             <w:r>
               <w:rPr>
@@ -12959,6 +13270,96 @@
     </w:lvl>
   </w:abstractNum>
   <w:abstractNum w:abstractNumId="13">
+    <w:nsid w:val="20645084"/>
+    <w:multiLevelType w:val="hybridMultilevel"/>
+    <w:tmpl w:val="B6568B34"/>
+    <w:lvl w:ilvl="0" w:tplc="950C7B1E">
+      <w:start w:val="1"/>
+      <w:numFmt w:val="upperRoman"/>
+      <w:lvlText w:val="%1."/>
+      <w:lvlJc w:val="left"/>
+      <w:pPr>
+        <w:ind w:left="1170" w:hanging="720"/>
+      </w:pPr>
+      <w:rPr>
+        <w:rFonts w:hint="default"/>
+        <w:b/>
+      </w:rPr>
+    </w:lvl>
+    <w:lvl w:ilvl="1" w:tplc="04090019" w:tentative="1">
+      <w:start w:val="1"/>
+      <w:numFmt w:val="lowerLetter"/>
+      <w:lvlText w:val="%2."/>
+      <w:lvlJc w:val="left"/>
+      <w:pPr>
+        <w:ind w:left="1530" w:hanging="360"/>
+      </w:pPr>
+    </w:lvl>
+    <w:lvl w:ilvl="2" w:tplc="0409001B" w:tentative="1">
+      <w:start w:val="1"/>
+      <w:numFmt w:val="lowerRoman"/>
+      <w:lvlText w:val="%3."/>
+      <w:lvlJc w:val="right"/>
+      <w:pPr>
+        <w:ind w:left="2250" w:hanging="180"/>
+      </w:pPr>
+    </w:lvl>
+    <w:lvl w:ilvl="3" w:tplc="0409000F" w:tentative="1">
+      <w:start w:val="1"/>
+      <w:numFmt w:val="decimal"/>
+      <w:lvlText w:val="%4."/>
+      <w:lvlJc w:val="left"/>
+      <w:pPr>
+        <w:ind w:left="2970" w:hanging="360"/>
+      </w:pPr>
+    </w:lvl>
+    <w:lvl w:ilvl="4" w:tplc="04090019" w:tentative="1">
+      <w:start w:val="1"/>
+      <w:numFmt w:val="lowerLetter"/>
+      <w:lvlText w:val="%5."/>
+      <w:lvlJc w:val="left"/>
+      <w:pPr>
+        <w:ind w:left="3690" w:hanging="360"/>
+      </w:pPr>
+    </w:lvl>
+    <w:lvl w:ilvl="5" w:tplc="0409001B" w:tentative="1">
+      <w:start w:val="1"/>
+      <w:numFmt w:val="lowerRoman"/>
+      <w:lvlText w:val="%6."/>
+      <w:lvlJc w:val="right"/>
+      <w:pPr>
+        <w:ind w:left="4410" w:hanging="180"/>
+      </w:pPr>
+    </w:lvl>
+    <w:lvl w:ilvl="6" w:tplc="0409000F" w:tentative="1">
+      <w:start w:val="1"/>
+      <w:numFmt w:val="decimal"/>
+      <w:lvlText w:val="%7."/>
+      <w:lvlJc w:val="left"/>
+      <w:pPr>
+        <w:ind w:left="5130" w:hanging="360"/>
+      </w:pPr>
+    </w:lvl>
+    <w:lvl w:ilvl="7" w:tplc="04090019" w:tentative="1">
+      <w:start w:val="1"/>
+      <w:numFmt w:val="lowerLetter"/>
+      <w:lvlText w:val="%8."/>
+      <w:lvlJc w:val="left"/>
+      <w:pPr>
+        <w:ind w:left="5850" w:hanging="360"/>
+      </w:pPr>
+    </w:lvl>
+    <w:lvl w:ilvl="8" w:tplc="0409001B" w:tentative="1">
+      <w:start w:val="1"/>
+      <w:numFmt w:val="lowerRoman"/>
+      <w:lvlText w:val="%9."/>
+      <w:lvlJc w:val="right"/>
+      <w:pPr>
+        <w:ind w:left="6570" w:hanging="180"/>
+      </w:pPr>
+    </w:lvl>
+  </w:abstractNum>
+  <w:abstractNum w:abstractNumId="14">
     <w:nsid w:val="219472CF"/>
     <w:multiLevelType w:val="hybridMultilevel"/>
     <w:tmpl w:val="8DDE1326"/>
@@ -13071,7 +13472,7 @@
       </w:rPr>
     </w:lvl>
   </w:abstractNum>
-  <w:abstractNum w:abstractNumId="14">
+  <w:abstractNum w:abstractNumId="15">
     <w:nsid w:val="22695ADA"/>
     <w:multiLevelType w:val="hybridMultilevel"/>
     <w:tmpl w:val="446669B8"/>
@@ -13183,7 +13584,7 @@
       </w:rPr>
     </w:lvl>
   </w:abstractNum>
-  <w:abstractNum w:abstractNumId="15">
+  <w:abstractNum w:abstractNumId="16">
     <w:nsid w:val="237616DD"/>
     <w:multiLevelType w:val="hybridMultilevel"/>
     <w:tmpl w:val="CCB25008"/>
@@ -13272,7 +13673,7 @@
       </w:pPr>
     </w:lvl>
   </w:abstractNum>
-  <w:abstractNum w:abstractNumId="16">
+  <w:abstractNum w:abstractNumId="17">
     <w:nsid w:val="267807CB"/>
     <w:multiLevelType w:val="hybridMultilevel"/>
     <w:tmpl w:val="A3B608F8"/>
@@ -13361,7 +13762,7 @@
       </w:pPr>
     </w:lvl>
   </w:abstractNum>
-  <w:abstractNum w:abstractNumId="17">
+  <w:abstractNum w:abstractNumId="18">
     <w:nsid w:val="2DEB3E03"/>
     <w:multiLevelType w:val="hybridMultilevel"/>
     <w:tmpl w:val="C13EF668"/>
@@ -13450,7 +13851,7 @@
       </w:pPr>
     </w:lvl>
   </w:abstractNum>
-  <w:abstractNum w:abstractNumId="18">
+  <w:abstractNum w:abstractNumId="19">
     <w:nsid w:val="32DB4095"/>
     <w:multiLevelType w:val="hybridMultilevel"/>
     <w:tmpl w:val="A614CAB0"/>
@@ -13561,7 +13962,7 @@
       </w:rPr>
     </w:lvl>
   </w:abstractNum>
-  <w:abstractNum w:abstractNumId="19">
+  <w:abstractNum w:abstractNumId="20">
     <w:nsid w:val="33FD32A8"/>
     <w:multiLevelType w:val="hybridMultilevel"/>
     <w:tmpl w:val="2FB22BC8"/>
@@ -13673,7 +14074,7 @@
       </w:rPr>
     </w:lvl>
   </w:abstractNum>
-  <w:abstractNum w:abstractNumId="20">
+  <w:abstractNum w:abstractNumId="21">
     <w:nsid w:val="340E47E2"/>
     <w:multiLevelType w:val="hybridMultilevel"/>
     <w:tmpl w:val="B492D678"/>
@@ -13785,7 +14186,7 @@
       </w:rPr>
     </w:lvl>
   </w:abstractNum>
-  <w:abstractNum w:abstractNumId="21">
+  <w:abstractNum w:abstractNumId="22">
     <w:nsid w:val="38705A2E"/>
     <w:multiLevelType w:val="hybridMultilevel"/>
     <w:tmpl w:val="CB04F6F2"/>
@@ -13897,7 +14298,7 @@
       </w:rPr>
     </w:lvl>
   </w:abstractNum>
-  <w:abstractNum w:abstractNumId="22">
+  <w:abstractNum w:abstractNumId="23">
     <w:nsid w:val="39E1196D"/>
     <w:multiLevelType w:val="hybridMultilevel"/>
     <w:tmpl w:val="F58EE9F0"/>
@@ -13987,7 +14388,7 @@
       </w:pPr>
     </w:lvl>
   </w:abstractNum>
-  <w:abstractNum w:abstractNumId="23">
+  <w:abstractNum w:abstractNumId="24">
     <w:nsid w:val="41BA4A8D"/>
     <w:multiLevelType w:val="hybridMultilevel"/>
     <w:tmpl w:val="DC263CDE"/>
@@ -14076,7 +14477,7 @@
       </w:pPr>
     </w:lvl>
   </w:abstractNum>
-  <w:abstractNum w:abstractNumId="24">
+  <w:abstractNum w:abstractNumId="25">
     <w:nsid w:val="42851E8A"/>
     <w:multiLevelType w:val="hybridMultilevel"/>
     <w:tmpl w:val="5FAE22B8"/>
@@ -14189,7 +14590,7 @@
       </w:rPr>
     </w:lvl>
   </w:abstractNum>
-  <w:abstractNum w:abstractNumId="25">
+  <w:abstractNum w:abstractNumId="26">
     <w:nsid w:val="469C0DD0"/>
     <w:multiLevelType w:val="multilevel"/>
     <w:tmpl w:val="1AF0B3E6"/>
@@ -14302,7 +14703,7 @@
       </w:rPr>
     </w:lvl>
   </w:abstractNum>
-  <w:abstractNum w:abstractNumId="26">
+  <w:abstractNum w:abstractNumId="27">
     <w:nsid w:val="482B52BB"/>
     <w:multiLevelType w:val="hybridMultilevel"/>
     <w:tmpl w:val="5E2C28BC"/>
@@ -14392,7 +14793,7 @@
       </w:pPr>
     </w:lvl>
   </w:abstractNum>
-  <w:abstractNum w:abstractNumId="27">
+  <w:abstractNum w:abstractNumId="28">
     <w:nsid w:val="53797F64"/>
     <w:multiLevelType w:val="hybridMultilevel"/>
     <w:tmpl w:val="F51E15C0"/>
@@ -14505,7 +14906,7 @@
       </w:rPr>
     </w:lvl>
   </w:abstractNum>
-  <w:abstractNum w:abstractNumId="28">
+  <w:abstractNum w:abstractNumId="29">
     <w:nsid w:val="53EB22D8"/>
     <w:multiLevelType w:val="hybridMultilevel"/>
     <w:tmpl w:val="E1120D70"/>
@@ -14618,11 +15019,11 @@
       </w:rPr>
     </w:lvl>
   </w:abstractNum>
-  <w:abstractNum w:abstractNumId="29">
+  <w:abstractNum w:abstractNumId="30">
     <w:nsid w:val="54C72E22"/>
     <w:multiLevelType w:val="hybridMultilevel"/>
-    <w:tmpl w:val="C3226DEE"/>
-    <w:lvl w:ilvl="0" w:tplc="D728C85C">
+    <w:tmpl w:val="B14C1D94"/>
+    <w:lvl w:ilvl="0" w:tplc="F7D8DBA0">
       <w:start w:val="1"/>
       <w:numFmt w:val="upperLetter"/>
       <w:lvlText w:val="%1."/>
@@ -14633,8 +15034,8 @@
       <w:rPr>
         <w:rFonts w:hint="default"/>
         <w:b/>
-        <w:sz w:val="28"/>
-        <w:szCs w:val="28"/>
+        <w:sz w:val="24"/>
+        <w:szCs w:val="24"/>
       </w:rPr>
     </w:lvl>
     <w:lvl w:ilvl="1" w:tplc="04090019" w:tentative="1">
@@ -14710,7 +15111,7 @@
       </w:pPr>
     </w:lvl>
   </w:abstractNum>
-  <w:abstractNum w:abstractNumId="30">
+  <w:abstractNum w:abstractNumId="31">
     <w:nsid w:val="5BD95539"/>
     <w:multiLevelType w:val="hybridMultilevel"/>
     <w:tmpl w:val="B22828BA"/>
@@ -14800,7 +15201,7 @@
       </w:pPr>
     </w:lvl>
   </w:abstractNum>
-  <w:abstractNum w:abstractNumId="31">
+  <w:abstractNum w:abstractNumId="32">
     <w:nsid w:val="5DFB37C4"/>
     <w:multiLevelType w:val="multilevel"/>
     <w:tmpl w:val="E572D6DA"/>
@@ -14921,7 +15322,7 @@
       </w:rPr>
     </w:lvl>
   </w:abstractNum>
-  <w:abstractNum w:abstractNumId="32">
+  <w:abstractNum w:abstractNumId="33">
     <w:nsid w:val="5F1E4174"/>
     <w:multiLevelType w:val="hybridMultilevel"/>
     <w:tmpl w:val="5E509BC6"/>
@@ -15034,7 +15435,7 @@
       </w:rPr>
     </w:lvl>
   </w:abstractNum>
-  <w:abstractNum w:abstractNumId="33">
+  <w:abstractNum w:abstractNumId="34">
     <w:nsid w:val="60F013DE"/>
     <w:multiLevelType w:val="hybridMultilevel"/>
     <w:tmpl w:val="2E6E8058"/>
@@ -15124,7 +15525,7 @@
       </w:pPr>
     </w:lvl>
   </w:abstractNum>
-  <w:abstractNum w:abstractNumId="34">
+  <w:abstractNum w:abstractNumId="35">
     <w:nsid w:val="651E72A5"/>
     <w:multiLevelType w:val="hybridMultilevel"/>
     <w:tmpl w:val="DA101CF2"/>
@@ -15213,7 +15614,7 @@
       </w:pPr>
     </w:lvl>
   </w:abstractNum>
-  <w:abstractNum w:abstractNumId="35">
+  <w:abstractNum w:abstractNumId="36">
     <w:nsid w:val="6F4F693C"/>
     <w:multiLevelType w:val="hybridMultilevel"/>
     <w:tmpl w:val="911EC802"/>
@@ -15299,7 +15700,7 @@
       </w:pPr>
     </w:lvl>
   </w:abstractNum>
-  <w:abstractNum w:abstractNumId="36">
+  <w:abstractNum w:abstractNumId="37">
     <w:nsid w:val="73FE29C5"/>
     <w:multiLevelType w:val="hybridMultilevel"/>
     <w:tmpl w:val="330EF7EC"/>
@@ -15411,7 +15812,7 @@
       </w:rPr>
     </w:lvl>
   </w:abstractNum>
-  <w:abstractNum w:abstractNumId="37">
+  <w:abstractNum w:abstractNumId="38">
     <w:nsid w:val="749A791A"/>
     <w:multiLevelType w:val="hybridMultilevel"/>
     <w:tmpl w:val="AD6A2A9E"/>
@@ -15523,7 +15924,7 @@
       </w:rPr>
     </w:lvl>
   </w:abstractNum>
-  <w:abstractNum w:abstractNumId="38">
+  <w:abstractNum w:abstractNumId="39">
     <w:nsid w:val="76AE4CE7"/>
     <w:multiLevelType w:val="hybridMultilevel"/>
     <w:tmpl w:val="F118D7D6"/>
@@ -15636,7 +16037,7 @@
       </w:rPr>
     </w:lvl>
   </w:abstractNum>
-  <w:abstractNum w:abstractNumId="39">
+  <w:abstractNum w:abstractNumId="40">
     <w:nsid w:val="7A1B34DC"/>
     <w:multiLevelType w:val="hybridMultilevel"/>
     <w:tmpl w:val="4728482A"/>
@@ -15749,7 +16150,7 @@
       </w:rPr>
     </w:lvl>
   </w:abstractNum>
-  <w:abstractNum w:abstractNumId="40">
+  <w:abstractNum w:abstractNumId="41">
     <w:nsid w:val="7E637032"/>
     <w:multiLevelType w:val="multilevel"/>
     <w:tmpl w:val="64406B70"/>
@@ -15882,7 +16283,7 @@
     <w:abstractNumId w:val="11"/>
   </w:num>
   <w:num w:numId="4">
-    <w:abstractNumId w:val="35"/>
+    <w:abstractNumId w:val="36"/>
     <w:lvlOverride w:ilvl="0">
       <w:startOverride w:val="1"/>
     </w:lvlOverride>
@@ -15915,43 +16316,43 @@
     <w:abstractNumId w:val="10"/>
   </w:num>
   <w:num w:numId="6">
-    <w:abstractNumId w:val="37"/>
+    <w:abstractNumId w:val="38"/>
   </w:num>
   <w:num w:numId="7">
-    <w:abstractNumId w:val="32"/>
+    <w:abstractNumId w:val="33"/>
   </w:num>
   <w:num w:numId="8">
-    <w:abstractNumId w:val="27"/>
+    <w:abstractNumId w:val="28"/>
   </w:num>
   <w:num w:numId="9">
     <w:abstractNumId w:val="4"/>
   </w:num>
   <w:num w:numId="10">
-    <w:abstractNumId w:val="28"/>
+    <w:abstractNumId w:val="29"/>
   </w:num>
   <w:num w:numId="11">
-    <w:abstractNumId w:val="13"/>
+    <w:abstractNumId w:val="14"/>
   </w:num>
   <w:num w:numId="12">
-    <w:abstractNumId w:val="39"/>
+    <w:abstractNumId w:val="40"/>
   </w:num>
   <w:num w:numId="13">
-    <w:abstractNumId w:val="21"/>
+    <w:abstractNumId w:val="22"/>
   </w:num>
   <w:num w:numId="14">
     <w:abstractNumId w:val="2"/>
   </w:num>
   <w:num w:numId="15">
-    <w:abstractNumId w:val="22"/>
+    <w:abstractNumId w:val="23"/>
   </w:num>
   <w:num w:numId="16">
     <w:abstractNumId w:val="0"/>
   </w:num>
   <w:num w:numId="17">
-    <w:abstractNumId w:val="40"/>
+    <w:abstractNumId w:val="41"/>
   </w:num>
   <w:num w:numId="18">
-    <w:abstractNumId w:val="25"/>
+    <w:abstractNumId w:val="26"/>
   </w:num>
   <w:num w:numId="19">
     <w:abstractNumId w:val="8"/>
@@ -15960,25 +16361,25 @@
     <w:abstractNumId w:val="12"/>
   </w:num>
   <w:num w:numId="21">
-    <w:abstractNumId w:val="20"/>
+    <w:abstractNumId w:val="21"/>
   </w:num>
   <w:num w:numId="22">
-    <w:abstractNumId w:val="26"/>
+    <w:abstractNumId w:val="27"/>
   </w:num>
   <w:num w:numId="23">
-    <w:abstractNumId w:val="14"/>
+    <w:abstractNumId w:val="15"/>
   </w:num>
   <w:num w:numId="24">
     <w:abstractNumId w:val="9"/>
   </w:num>
   <w:num w:numId="25">
-    <w:abstractNumId w:val="36"/>
+    <w:abstractNumId w:val="37"/>
   </w:num>
   <w:num w:numId="26">
-    <w:abstractNumId w:val="15"/>
+    <w:abstractNumId w:val="16"/>
   </w:num>
   <w:num w:numId="27">
-    <w:abstractNumId w:val="17"/>
+    <w:abstractNumId w:val="18"/>
   </w:num>
   <w:num w:numId="28">
     <w:abstractNumId w:val="6"/>
@@ -15987,40 +16388,43 @@
     <w:abstractNumId w:val="3"/>
   </w:num>
   <w:num w:numId="30">
+    <w:abstractNumId w:val="32"/>
+  </w:num>
+  <w:num w:numId="31">
+    <w:abstractNumId w:val="30"/>
+  </w:num>
+  <w:num w:numId="32">
+    <w:abstractNumId w:val="17"/>
+  </w:num>
+  <w:num w:numId="33">
+    <w:abstractNumId w:val="35"/>
+  </w:num>
+  <w:num w:numId="34">
+    <w:abstractNumId w:val="34"/>
+  </w:num>
+  <w:num w:numId="35">
     <w:abstractNumId w:val="31"/>
   </w:num>
-  <w:num w:numId="31">
-    <w:abstractNumId w:val="29"/>
-  </w:num>
-  <w:num w:numId="32">
-    <w:abstractNumId w:val="16"/>
-  </w:num>
-  <w:num w:numId="33">
-    <w:abstractNumId w:val="34"/>
-  </w:num>
-  <w:num w:numId="34">
-    <w:abstractNumId w:val="33"/>
-  </w:num>
-  <w:num w:numId="35">
-    <w:abstractNumId w:val="30"/>
-  </w:num>
   <w:num w:numId="36">
-    <w:abstractNumId w:val="24"/>
+    <w:abstractNumId w:val="25"/>
   </w:num>
   <w:num w:numId="37">
     <w:abstractNumId w:val="1"/>
   </w:num>
   <w:num w:numId="38">
-    <w:abstractNumId w:val="18"/>
+    <w:abstractNumId w:val="19"/>
   </w:num>
   <w:num w:numId="39">
-    <w:abstractNumId w:val="19"/>
+    <w:abstractNumId w:val="20"/>
   </w:num>
   <w:num w:numId="40">
-    <w:abstractNumId w:val="23"/>
+    <w:abstractNumId w:val="24"/>
   </w:num>
   <w:num w:numId="41">
-    <w:abstractNumId w:val="38"/>
+    <w:abstractNumId w:val="39"/>
+  </w:num>
+  <w:num w:numId="42">
+    <w:abstractNumId w:val="13"/>
   </w:num>
 </w:numbering>
 </file>
@@ -16995,7 +17399,7 @@
 </file>
 
 <file path=customXml/itemProps1.xml><?xml version="1.0" encoding="utf-8"?>
-<ds:datastoreItem xmlns:ds="http://schemas.openxmlformats.org/officeDocument/2006/customXml" ds:itemID="{31FB888B-EDF5-4004-96E7-6319B78BEEE4}">
+<ds:datastoreItem xmlns:ds="http://schemas.openxmlformats.org/officeDocument/2006/customXml" ds:itemID="{FEB9317C-6AF9-4EF5-ADF7-D55DC9478CF2}">
   <ds:schemaRefs>
     <ds:schemaRef ds:uri="http://schemas.openxmlformats.org/officeDocument/2006/bibliography"/>
   </ds:schemaRefs>

</xml_diff>